<commit_message>
Price calc works in quoteview, price showing in adminreceipt, adminreceipt added, accept button works, exceptions added, refactoring of all admin code, redirect works, packages made for the whole project, orderline and order id removed from table, employee site removed, qnty in item list works, paper template added and more...
</commit_message>
<xml_diff>
--- a/Dokumentation/Rapport - Fog Carporte.docx
+++ b/Dokumentation/Rapport - Fog Carporte.docx
@@ -173,7 +173,7 @@
               </mc:Choice>
               <mc:Fallback>
                 <w:pict>
-                  <v:group w14:anchorId="31D57035" id="Gruppe 114" o:spid="_x0000_s1026" style="position:absolute;margin-left:0;margin-top:0;width:18pt;height:10in;z-index:251657216;mso-width-percent:29;mso-height-percent:909;mso-left-percent:45;mso-position-horizontal-relative:page;mso-position-vertical:center;mso-position-vertical-relative:page;mso-width-percent:29;mso-height-percent:909;mso-left-percent:45" coordsize="2286,91440" o:gfxdata="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">
+                  <v:group w14:anchorId="0D7E09FE" id="Gruppe 114" o:spid="_x0000_s1026" style="position:absolute;margin-left:0;margin-top:0;width:18pt;height:10in;z-index:251657216;mso-width-percent:29;mso-height-percent:909;mso-left-percent:45;mso-position-horizontal-relative:page;mso-position-vertical:center;mso-position-vertical-relative:page;mso-width-percent:29;mso-height-percent:909;mso-left-percent:45" coordsize="2286,91440" o:gfxdata="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">
                     <v:rect id="Rektangel 115" o:spid="_x0000_s1027" style="position:absolute;width:2286;height:87820;visibility:visible;mso-wrap-style:square;v-text-anchor:middle" o:gfxdata="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" fillcolor="#c0504d [3205]" stroked="f" strokeweight="2pt"/>
                     <v:rect id="Rektangel 116" o:spid="_x0000_s1028" style="position:absolute;top:89154;width:2286;height:2286;visibility:visible;mso-wrap-style:square;v-text-anchor:middle" o:gfxdata="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" fillcolor="#4f81bd [3204]" stroked="f" strokeweight="2pt">
                       <o:lock v:ext="edit" aspectratio="t"/>
@@ -244,6 +244,9 @@
         <w:jc w:val="center"/>
       </w:pPr>
       <w:r>
+        <w:rPr>
+          <w:noProof/>
+        </w:rPr>
         <w:drawing>
           <wp:inline distT="0" distB="0" distL="0" distR="0" wp14:anchorId="15302372" wp14:editId="6B54B7A9">
             <wp:extent cx="1823118" cy="1820848"/>
@@ -1070,9 +1073,8 @@
                                       <w:szCs w:val="20"/>
                                       <w:lang w:val="en-US"/>
                                     </w:rPr>
-                                    <w:t xml:space="preserve">Jean-Paul </w:t>
+                                    <w:t>Jean-P</w:t>
                                   </w:r>
-                                  <w:proofErr w:type="spellStart"/>
                                   <w:r>
                                     <w:rPr>
                                       <w:b/>
@@ -1081,9 +1083,28 @@
                                       <w:szCs w:val="20"/>
                                       <w:lang w:val="en-US"/>
                                     </w:rPr>
-                                    <w:t>Leth</w:t>
+                                    <w:t>o</w:t>
                                   </w:r>
-                                  <w:proofErr w:type="spellEnd"/>
+                                  <w:r>
+                                    <w:rPr>
+                                      <w:b/>
+                                      <w:bCs/>
+                                      <w:sz w:val="20"/>
+                                      <w:szCs w:val="20"/>
+                                      <w:lang w:val="en-US"/>
+                                    </w:rPr>
+                                    <w:t>ul Leth</w:t>
+                                  </w:r>
+                                  <w:r>
+                                    <w:rPr>
+                                      <w:b/>
+                                      <w:bCs/>
+                                      <w:sz w:val="20"/>
+                                      <w:szCs w:val="20"/>
+                                      <w:lang w:val="en-US"/>
+                                    </w:rPr>
+                                    <w:t>-Møller</w:t>
+                                  </w:r>
                                   <w:r>
                                     <w:rPr>
                                       <w:b/>
@@ -1949,9 +1970,8 @@
                                 <w:szCs w:val="20"/>
                                 <w:lang w:val="en-US"/>
                               </w:rPr>
-                              <w:t xml:space="preserve">Jean-Paul </w:t>
+                              <w:t>Jean-P</w:t>
                             </w:r>
-                            <w:proofErr w:type="spellStart"/>
                             <w:r>
                               <w:rPr>
                                 <w:b/>
@@ -1960,9 +1980,28 @@
                                 <w:szCs w:val="20"/>
                                 <w:lang w:val="en-US"/>
                               </w:rPr>
-                              <w:t>Leth</w:t>
+                              <w:t>o</w:t>
                             </w:r>
-                            <w:proofErr w:type="spellEnd"/>
+                            <w:r>
+                              <w:rPr>
+                                <w:b/>
+                                <w:bCs/>
+                                <w:sz w:val="20"/>
+                                <w:szCs w:val="20"/>
+                                <w:lang w:val="en-US"/>
+                              </w:rPr>
+                              <w:t>ul Leth</w:t>
+                            </w:r>
+                            <w:r>
+                              <w:rPr>
+                                <w:b/>
+                                <w:bCs/>
+                                <w:sz w:val="20"/>
+                                <w:szCs w:val="20"/>
+                                <w:lang w:val="en-US"/>
+                              </w:rPr>
+                              <w:t>-Møller</w:t>
+                            </w:r>
                             <w:r>
                               <w:rPr>
                                 <w:b/>
@@ -2135,7 +2174,7 @@
             <w:rPr>
               <w:rFonts w:eastAsiaTheme="minorEastAsia"/>
               <w:noProof/>
-              <w:lang w:eastAsia="ja-JP"/>
+              <w:lang w:eastAsia="da-DK"/>
             </w:rPr>
           </w:pPr>
           <w:r>
@@ -2147,7 +2186,7 @@
           <w:r>
             <w:fldChar w:fldCharType="separate"/>
           </w:r>
-          <w:hyperlink w:anchor="_Toc40877001" w:history="1">
+          <w:hyperlink w:anchor="_Toc40899100" w:history="1">
             <w:r>
               <w:rPr>
                 <w:rStyle w:val="Hyperlink"/>
@@ -2174,7 +2213,7 @@
                 <w:noProof/>
                 <w:webHidden/>
               </w:rPr>
-              <w:instrText xml:space="preserve"> PAGEREF _Toc40877001 \h </w:instrText>
+              <w:instrText xml:space="preserve"> PAGEREF _Toc40899100 \h </w:instrText>
             </w:r>
             <w:r>
               <w:rPr>
@@ -2214,16 +2253,16 @@
             <w:rPr>
               <w:rFonts w:eastAsiaTheme="minorEastAsia"/>
               <w:noProof/>
-              <w:lang w:eastAsia="ja-JP"/>
+              <w:lang w:eastAsia="da-DK"/>
             </w:rPr>
           </w:pPr>
-          <w:hyperlink w:anchor="_Toc40877002" w:history="1">
+          <w:hyperlink w:anchor="_Toc40899101" w:history="1">
             <w:r>
               <w:rPr>
                 <w:rStyle w:val="Hyperlink"/>
                 <w:noProof/>
               </w:rPr>
-              <w:t>1. Indledning</w:t>
+              <w:t>1. Indledning (Evt indrag problemformulering her)</w:t>
             </w:r>
             <w:r>
               <w:rPr>
@@ -2244,7 +2283,7 @@
                 <w:noProof/>
                 <w:webHidden/>
               </w:rPr>
-              <w:instrText xml:space="preserve"> PAGEREF _Toc40877002 \h </w:instrText>
+              <w:instrText xml:space="preserve"> PAGEREF _Toc40899101 \h </w:instrText>
             </w:r>
             <w:r>
               <w:rPr>
@@ -2284,10 +2323,10 @@
             <w:rPr>
               <w:rFonts w:eastAsiaTheme="minorEastAsia"/>
               <w:noProof/>
-              <w:lang w:eastAsia="ja-JP"/>
+              <w:lang w:eastAsia="da-DK"/>
             </w:rPr>
           </w:pPr>
-          <w:hyperlink w:anchor="_Toc40877003" w:history="1">
+          <w:hyperlink w:anchor="_Toc40899102" w:history="1">
             <w:r>
               <w:rPr>
                 <w:rStyle w:val="Hyperlink"/>
@@ -2314,7 +2353,7 @@
                 <w:noProof/>
                 <w:webHidden/>
               </w:rPr>
-              <w:instrText xml:space="preserve"> PAGEREF _Toc40877003 \h </w:instrText>
+              <w:instrText xml:space="preserve"> PAGEREF _Toc40899102 \h </w:instrText>
             </w:r>
             <w:r>
               <w:rPr>
@@ -2354,10 +2393,10 @@
             <w:rPr>
               <w:rFonts w:eastAsiaTheme="minorEastAsia"/>
               <w:noProof/>
-              <w:lang w:eastAsia="ja-JP"/>
+              <w:lang w:eastAsia="da-DK"/>
             </w:rPr>
           </w:pPr>
-          <w:hyperlink w:anchor="_Toc40877004" w:history="1">
+          <w:hyperlink w:anchor="_Toc40899103" w:history="1">
             <w:r>
               <w:rPr>
                 <w:rStyle w:val="Hyperlink"/>
@@ -2384,7 +2423,7 @@
                 <w:noProof/>
                 <w:webHidden/>
               </w:rPr>
-              <w:instrText xml:space="preserve"> PAGEREF _Toc40877004 \h </w:instrText>
+              <w:instrText xml:space="preserve"> PAGEREF _Toc40899103 \h </w:instrText>
             </w:r>
             <w:r>
               <w:rPr>
@@ -2424,10 +2463,10 @@
             <w:rPr>
               <w:rFonts w:eastAsiaTheme="minorEastAsia"/>
               <w:noProof/>
-              <w:lang w:eastAsia="ja-JP"/>
+              <w:lang w:eastAsia="da-DK"/>
             </w:rPr>
           </w:pPr>
-          <w:hyperlink w:anchor="_Toc40877005" w:history="1">
+          <w:hyperlink w:anchor="_Toc40899104" w:history="1">
             <w:r>
               <w:rPr>
                 <w:rStyle w:val="Hyperlink"/>
@@ -2454,7 +2493,7 @@
                 <w:noProof/>
                 <w:webHidden/>
               </w:rPr>
-              <w:instrText xml:space="preserve"> PAGEREF _Toc40877005 \h </w:instrText>
+              <w:instrText xml:space="preserve"> PAGEREF _Toc40899104 \h </w:instrText>
             </w:r>
             <w:r>
               <w:rPr>
@@ -2494,10 +2533,10 @@
             <w:rPr>
               <w:rFonts w:eastAsiaTheme="minorEastAsia"/>
               <w:noProof/>
-              <w:lang w:eastAsia="ja-JP"/>
+              <w:lang w:eastAsia="da-DK"/>
             </w:rPr>
           </w:pPr>
-          <w:hyperlink w:anchor="_Toc40877006" w:history="1">
+          <w:hyperlink w:anchor="_Toc40899105" w:history="1">
             <w:r>
               <w:rPr>
                 <w:rStyle w:val="Hyperlink"/>
@@ -2524,7 +2563,7 @@
                 <w:noProof/>
                 <w:webHidden/>
               </w:rPr>
-              <w:instrText xml:space="preserve"> PAGEREF _Toc40877006 \h </w:instrText>
+              <w:instrText xml:space="preserve"> PAGEREF _Toc40899105 \h </w:instrText>
             </w:r>
             <w:r>
               <w:rPr>
@@ -2564,10 +2603,10 @@
             <w:rPr>
               <w:rFonts w:eastAsiaTheme="minorEastAsia"/>
               <w:noProof/>
-              <w:lang w:eastAsia="ja-JP"/>
+              <w:lang w:eastAsia="da-DK"/>
             </w:rPr>
           </w:pPr>
-          <w:hyperlink w:anchor="_Toc40877007" w:history="1">
+          <w:hyperlink w:anchor="_Toc40899106" w:history="1">
             <w:r>
               <w:rPr>
                 <w:rStyle w:val="Hyperlink"/>
@@ -2594,7 +2633,7 @@
                 <w:noProof/>
                 <w:webHidden/>
               </w:rPr>
-              <w:instrText xml:space="preserve"> PAGEREF _Toc40877007 \h </w:instrText>
+              <w:instrText xml:space="preserve"> PAGEREF _Toc40899106 \h </w:instrText>
             </w:r>
             <w:r>
               <w:rPr>
@@ -2634,10 +2673,10 @@
             <w:rPr>
               <w:rFonts w:eastAsiaTheme="minorEastAsia"/>
               <w:noProof/>
-              <w:lang w:eastAsia="ja-JP"/>
+              <w:lang w:eastAsia="da-DK"/>
             </w:rPr>
           </w:pPr>
-          <w:hyperlink w:anchor="_Toc40877008" w:history="1">
+          <w:hyperlink w:anchor="_Toc40899107" w:history="1">
             <w:r>
               <w:rPr>
                 <w:rStyle w:val="Hyperlink"/>
@@ -2664,7 +2703,7 @@
                 <w:noProof/>
                 <w:webHidden/>
               </w:rPr>
-              <w:instrText xml:space="preserve"> PAGEREF _Toc40877008 \h </w:instrText>
+              <w:instrText xml:space="preserve"> PAGEREF _Toc40899107 \h </w:instrText>
             </w:r>
             <w:r>
               <w:rPr>
@@ -2704,10 +2743,10 @@
             <w:rPr>
               <w:rFonts w:eastAsiaTheme="minorEastAsia"/>
               <w:noProof/>
-              <w:lang w:eastAsia="ja-JP"/>
+              <w:lang w:eastAsia="da-DK"/>
             </w:rPr>
           </w:pPr>
-          <w:hyperlink w:anchor="_Toc40877009" w:history="1">
+          <w:hyperlink w:anchor="_Toc40899108" w:history="1">
             <w:r>
               <w:rPr>
                 <w:rStyle w:val="Hyperlink"/>
@@ -2734,7 +2773,7 @@
                 <w:noProof/>
                 <w:webHidden/>
               </w:rPr>
-              <w:instrText xml:space="preserve"> PAGEREF _Toc40877009 \h </w:instrText>
+              <w:instrText xml:space="preserve"> PAGEREF _Toc40899108 \h </w:instrText>
             </w:r>
             <w:r>
               <w:rPr>
@@ -2754,7 +2793,7 @@
                 <w:noProof/>
                 <w:webHidden/>
               </w:rPr>
-              <w:t>5</w:t>
+              <w:t>4</w:t>
             </w:r>
             <w:r>
               <w:rPr>
@@ -2774,10 +2813,10 @@
             <w:rPr>
               <w:rFonts w:eastAsiaTheme="minorEastAsia"/>
               <w:noProof/>
-              <w:lang w:eastAsia="ja-JP"/>
+              <w:lang w:eastAsia="da-DK"/>
             </w:rPr>
           </w:pPr>
-          <w:hyperlink w:anchor="_Toc40877010" w:history="1">
+          <w:hyperlink w:anchor="_Toc40899109" w:history="1">
             <w:r>
               <w:rPr>
                 <w:rStyle w:val="Hyperlink"/>
@@ -2804,7 +2843,7 @@
                 <w:noProof/>
                 <w:webHidden/>
               </w:rPr>
-              <w:instrText xml:space="preserve"> PAGEREF _Toc40877010 \h </w:instrText>
+              <w:instrText xml:space="preserve"> PAGEREF _Toc40899109 \h </w:instrText>
             </w:r>
             <w:r>
               <w:rPr>
@@ -2844,10 +2883,10 @@
             <w:rPr>
               <w:rFonts w:eastAsiaTheme="minorEastAsia"/>
               <w:noProof/>
-              <w:lang w:eastAsia="ja-JP"/>
+              <w:lang w:eastAsia="da-DK"/>
             </w:rPr>
           </w:pPr>
-          <w:hyperlink w:anchor="_Toc40877011" w:history="1">
+          <w:hyperlink w:anchor="_Toc40899110" w:history="1">
             <w:r>
               <w:rPr>
                 <w:rStyle w:val="Hyperlink"/>
@@ -2874,7 +2913,7 @@
                 <w:noProof/>
                 <w:webHidden/>
               </w:rPr>
-              <w:instrText xml:space="preserve"> PAGEREF _Toc40877011 \h </w:instrText>
+              <w:instrText xml:space="preserve"> PAGEREF _Toc40899110 \h </w:instrText>
             </w:r>
             <w:r>
               <w:rPr>
@@ -2914,10 +2953,10 @@
             <w:rPr>
               <w:rFonts w:eastAsiaTheme="minorEastAsia"/>
               <w:noProof/>
-              <w:lang w:eastAsia="ja-JP"/>
+              <w:lang w:eastAsia="da-DK"/>
             </w:rPr>
           </w:pPr>
-          <w:hyperlink w:anchor="_Toc40877012" w:history="1">
+          <w:hyperlink w:anchor="_Toc40899111" w:history="1">
             <w:r>
               <w:rPr>
                 <w:rStyle w:val="Hyperlink"/>
@@ -2944,7 +2983,7 @@
                 <w:noProof/>
                 <w:webHidden/>
               </w:rPr>
-              <w:instrText xml:space="preserve"> PAGEREF _Toc40877012 \h </w:instrText>
+              <w:instrText xml:space="preserve"> PAGEREF _Toc40899111 \h </w:instrText>
             </w:r>
             <w:r>
               <w:rPr>
@@ -2984,10 +3023,10 @@
             <w:rPr>
               <w:rFonts w:eastAsiaTheme="minorEastAsia"/>
               <w:noProof/>
-              <w:lang w:eastAsia="ja-JP"/>
+              <w:lang w:eastAsia="da-DK"/>
             </w:rPr>
           </w:pPr>
-          <w:hyperlink w:anchor="_Toc40877013" w:history="1">
+          <w:hyperlink w:anchor="_Toc40899112" w:history="1">
             <w:r>
               <w:rPr>
                 <w:rStyle w:val="Hyperlink"/>
@@ -3014,7 +3053,7 @@
                 <w:noProof/>
                 <w:webHidden/>
               </w:rPr>
-              <w:instrText xml:space="preserve"> PAGEREF _Toc40877013 \h </w:instrText>
+              <w:instrText xml:space="preserve"> PAGEREF _Toc40899112 \h </w:instrText>
             </w:r>
             <w:r>
               <w:rPr>
@@ -3054,10 +3093,10 @@
             <w:rPr>
               <w:rFonts w:eastAsiaTheme="minorEastAsia"/>
               <w:noProof/>
-              <w:lang w:eastAsia="ja-JP"/>
+              <w:lang w:eastAsia="da-DK"/>
             </w:rPr>
           </w:pPr>
-          <w:hyperlink w:anchor="_Toc40877014" w:history="1">
+          <w:hyperlink w:anchor="_Toc40899113" w:history="1">
             <w:r>
               <w:rPr>
                 <w:rStyle w:val="Hyperlink"/>
@@ -3084,7 +3123,7 @@
                 <w:noProof/>
                 <w:webHidden/>
               </w:rPr>
-              <w:instrText xml:space="preserve"> PAGEREF _Toc40877014 \h </w:instrText>
+              <w:instrText xml:space="preserve"> PAGEREF _Toc40899113 \h </w:instrText>
             </w:r>
             <w:r>
               <w:rPr>
@@ -3124,16 +3163,16 @@
             <w:rPr>
               <w:rFonts w:eastAsiaTheme="minorEastAsia"/>
               <w:noProof/>
-              <w:lang w:eastAsia="ja-JP"/>
+              <w:lang w:eastAsia="da-DK"/>
             </w:rPr>
           </w:pPr>
-          <w:hyperlink w:anchor="_Toc40877015" w:history="1">
+          <w:hyperlink w:anchor="_Toc40899114" w:history="1">
             <w:r>
               <w:rPr>
                 <w:rStyle w:val="Hyperlink"/>
                 <w:noProof/>
               </w:rPr>
-              <w:t>11 Test</w:t>
+              <w:t>11 Test (Husk word fil fra Jon her og indrag v-model)</w:t>
             </w:r>
             <w:r>
               <w:rPr>
@@ -3154,7 +3193,7 @@
                 <w:noProof/>
                 <w:webHidden/>
               </w:rPr>
-              <w:instrText xml:space="preserve"> PAGEREF _Toc40877015 \h </w:instrText>
+              <w:instrText xml:space="preserve"> PAGEREF _Toc40899114 \h </w:instrText>
             </w:r>
             <w:r>
               <w:rPr>
@@ -3194,10 +3233,10 @@
             <w:rPr>
               <w:rFonts w:eastAsiaTheme="minorEastAsia"/>
               <w:noProof/>
-              <w:lang w:eastAsia="ja-JP"/>
+              <w:lang w:eastAsia="da-DK"/>
             </w:rPr>
           </w:pPr>
-          <w:hyperlink w:anchor="_Toc40877016" w:history="1">
+          <w:hyperlink w:anchor="_Toc40899115" w:history="1">
             <w:r>
               <w:rPr>
                 <w:rStyle w:val="Hyperlink"/>
@@ -3224,7 +3263,7 @@
                 <w:noProof/>
                 <w:webHidden/>
               </w:rPr>
-              <w:instrText xml:space="preserve"> PAGEREF _Toc40877016 \h </w:instrText>
+              <w:instrText xml:space="preserve"> PAGEREF _Toc40899115 \h </w:instrText>
             </w:r>
             <w:r>
               <w:rPr>
@@ -3244,7 +3283,7 @@
                 <w:noProof/>
                 <w:webHidden/>
               </w:rPr>
-              <w:t>7</w:t>
+              <w:t>6</w:t>
             </w:r>
             <w:r>
               <w:rPr>
@@ -3264,10 +3303,10 @@
             <w:rPr>
               <w:rFonts w:eastAsiaTheme="minorEastAsia"/>
               <w:noProof/>
-              <w:lang w:eastAsia="ja-JP"/>
+              <w:lang w:eastAsia="da-DK"/>
             </w:rPr>
           </w:pPr>
-          <w:hyperlink w:anchor="_Toc40877017" w:history="1">
+          <w:hyperlink w:anchor="_Toc40899116" w:history="1">
             <w:r>
               <w:rPr>
                 <w:rStyle w:val="Hyperlink"/>
@@ -3294,7 +3333,7 @@
                 <w:noProof/>
                 <w:webHidden/>
               </w:rPr>
-              <w:instrText xml:space="preserve"> PAGEREF _Toc40877017 \h </w:instrText>
+              <w:instrText xml:space="preserve"> PAGEREF _Toc40899116 \h </w:instrText>
             </w:r>
             <w:r>
               <w:rPr>
@@ -3334,10 +3373,10 @@
             <w:rPr>
               <w:rFonts w:eastAsiaTheme="minorEastAsia"/>
               <w:noProof/>
-              <w:lang w:eastAsia="ja-JP"/>
+              <w:lang w:eastAsia="da-DK"/>
             </w:rPr>
           </w:pPr>
-          <w:hyperlink w:anchor="_Toc40877018" w:history="1">
+          <w:hyperlink w:anchor="_Toc40899117" w:history="1">
             <w:r>
               <w:rPr>
                 <w:rStyle w:val="Hyperlink"/>
@@ -3364,7 +3403,147 @@
                 <w:noProof/>
                 <w:webHidden/>
               </w:rPr>
-              <w:instrText xml:space="preserve"> PAGEREF _Toc40877018 \h </w:instrText>
+              <w:instrText xml:space="preserve"> PAGEREF _Toc40899117 \h </w:instrText>
+            </w:r>
+            <w:r>
+              <w:rPr>
+                <w:noProof/>
+                <w:webHidden/>
+              </w:rPr>
+            </w:r>
+            <w:r>
+              <w:rPr>
+                <w:noProof/>
+                <w:webHidden/>
+              </w:rPr>
+              <w:fldChar w:fldCharType="separate"/>
+            </w:r>
+            <w:r>
+              <w:rPr>
+                <w:noProof/>
+                <w:webHidden/>
+              </w:rPr>
+              <w:t>7</w:t>
+            </w:r>
+            <w:r>
+              <w:rPr>
+                <w:noProof/>
+                <w:webHidden/>
+              </w:rPr>
+              <w:fldChar w:fldCharType="end"/>
+            </w:r>
+          </w:hyperlink>
+        </w:p>
+        <w:p>
+          <w:pPr>
+            <w:pStyle w:val="Indholdsfortegnelse2"/>
+            <w:tabs>
+              <w:tab w:val="right" w:leader="dot" w:pos="9628"/>
+            </w:tabs>
+            <w:rPr>
+              <w:rFonts w:eastAsiaTheme="minorEastAsia"/>
+              <w:noProof/>
+              <w:lang w:eastAsia="da-DK"/>
+            </w:rPr>
+          </w:pPr>
+          <w:hyperlink w:anchor="_Toc40899118" w:history="1">
+            <w:r>
+              <w:rPr>
+                <w:rStyle w:val="Hyperlink"/>
+                <w:noProof/>
+              </w:rPr>
+              <w:t>13 Konklusion</w:t>
+            </w:r>
+            <w:r>
+              <w:rPr>
+                <w:noProof/>
+                <w:webHidden/>
+              </w:rPr>
+              <w:tab/>
+            </w:r>
+            <w:r>
+              <w:rPr>
+                <w:noProof/>
+                <w:webHidden/>
+              </w:rPr>
+              <w:fldChar w:fldCharType="begin"/>
+            </w:r>
+            <w:r>
+              <w:rPr>
+                <w:noProof/>
+                <w:webHidden/>
+              </w:rPr>
+              <w:instrText xml:space="preserve"> PAGEREF _Toc40899118 \h </w:instrText>
+            </w:r>
+            <w:r>
+              <w:rPr>
+                <w:noProof/>
+                <w:webHidden/>
+              </w:rPr>
+            </w:r>
+            <w:r>
+              <w:rPr>
+                <w:noProof/>
+                <w:webHidden/>
+              </w:rPr>
+              <w:fldChar w:fldCharType="separate"/>
+            </w:r>
+            <w:r>
+              <w:rPr>
+                <w:noProof/>
+                <w:webHidden/>
+              </w:rPr>
+              <w:t>7</w:t>
+            </w:r>
+            <w:r>
+              <w:rPr>
+                <w:noProof/>
+                <w:webHidden/>
+              </w:rPr>
+              <w:fldChar w:fldCharType="end"/>
+            </w:r>
+          </w:hyperlink>
+        </w:p>
+        <w:p>
+          <w:pPr>
+            <w:pStyle w:val="Indholdsfortegnelse2"/>
+            <w:tabs>
+              <w:tab w:val="right" w:leader="dot" w:pos="9628"/>
+            </w:tabs>
+            <w:rPr>
+              <w:rFonts w:eastAsiaTheme="minorEastAsia"/>
+              <w:noProof/>
+              <w:lang w:eastAsia="da-DK"/>
+            </w:rPr>
+          </w:pPr>
+          <w:hyperlink w:anchor="_Toc40899119" w:history="1">
+            <w:r>
+              <w:rPr>
+                <w:rStyle w:val="Hyperlink"/>
+                <w:noProof/>
+              </w:rPr>
+              <w:t>14 Perspektivering</w:t>
+            </w:r>
+            <w:r>
+              <w:rPr>
+                <w:noProof/>
+                <w:webHidden/>
+              </w:rPr>
+              <w:tab/>
+            </w:r>
+            <w:r>
+              <w:rPr>
+                <w:noProof/>
+                <w:webHidden/>
+              </w:rPr>
+              <w:fldChar w:fldCharType="begin"/>
+            </w:r>
+            <w:r>
+              <w:rPr>
+                <w:noProof/>
+                <w:webHidden/>
+              </w:rPr>
+              <w:instrText xml:space="preserve"> PAGEREF _Toc40899119 \h </w:instrText>
             </w:r>
             <w:r>
               <w:rPr>
@@ -3418,7 +3597,7 @@
       <w:pPr>
         <w:pStyle w:val="Overskrift1"/>
       </w:pPr>
-      <w:bookmarkStart w:id="0" w:name="_Toc40877001"/>
+      <w:bookmarkStart w:id="0" w:name="_Toc40899100"/>
       <w:r>
         <w:lastRenderedPageBreak/>
         <w:t>0. Projekt</w:t>
@@ -3573,27 +3752,35 @@
     </w:p>
     <w:p>
       <w:pPr>
-        <w:spacing w:after="200"/>
-        <w:rPr>
-          <w:rFonts w:ascii="Calibri" w:eastAsiaTheme="majorEastAsia" w:hAnsi="Calibri" w:cstheme="majorBidi"/>
-          <w:b/>
-          <w:color w:val="000000" w:themeColor="text1"/>
-          <w:sz w:val="32"/>
-          <w:szCs w:val="32"/>
-        </w:rPr>
-      </w:pPr>
-    </w:p>
-    <w:p>
-      <w:pPr>
         <w:pStyle w:val="Overskrift1"/>
       </w:pPr>
-      <w:bookmarkStart w:id="1" w:name="_Toc40877002"/>
-      <w:r>
+      <w:bookmarkStart w:id="1" w:name="_Toc40899101"/>
+      <w:r>
+        <w:lastRenderedPageBreak/>
         <w:t xml:space="preserve">1. </w:t>
       </w:r>
       <w:r>
         <w:t>Indledning</w:t>
       </w:r>
+      <w:r>
+        <w:t xml:space="preserve"> (</w:t>
+      </w:r>
+      <w:proofErr w:type="spellStart"/>
+      <w:r>
+        <w:t>Evt</w:t>
+      </w:r>
+      <w:proofErr w:type="spellEnd"/>
+      <w:r>
+        <w:t xml:space="preserve"> </w:t>
+      </w:r>
+      <w:proofErr w:type="spellStart"/>
+      <w:r>
+        <w:t>indrag</w:t>
+      </w:r>
+      <w:proofErr w:type="spellEnd"/>
+      <w:r>
+        <w:t xml:space="preserve"> problemformulering her)</w:t>
+      </w:r>
       <w:bookmarkEnd w:id="1"/>
     </w:p>
     <w:p>
@@ -3616,7 +3803,7 @@
       <w:pPr>
         <w:pStyle w:val="Overskrift1"/>
       </w:pPr>
-      <w:bookmarkStart w:id="2" w:name="_Toc40877003"/>
+      <w:bookmarkStart w:id="2" w:name="_Toc40899102"/>
       <w:r>
         <w:t xml:space="preserve">2. </w:t>
       </w:r>
@@ -3676,7 +3863,7 @@
       <w:pPr>
         <w:pStyle w:val="Overskrift1"/>
       </w:pPr>
-      <w:bookmarkStart w:id="3" w:name="_Toc40877004"/>
+      <w:bookmarkStart w:id="3" w:name="_Toc40899103"/>
       <w:r>
         <w:t xml:space="preserve">3. </w:t>
       </w:r>
@@ -3773,7 +3960,7 @@
       <w:pPr>
         <w:pStyle w:val="Overskrift1"/>
       </w:pPr>
-      <w:bookmarkStart w:id="4" w:name="_Toc40877005"/>
+      <w:bookmarkStart w:id="4" w:name="_Toc40899104"/>
       <w:r>
         <w:t xml:space="preserve">4. </w:t>
       </w:r>
@@ -3895,7 +4082,7 @@
       <w:pPr>
         <w:pStyle w:val="Overskrift1"/>
       </w:pPr>
-      <w:bookmarkStart w:id="5" w:name="_Toc40877006"/>
+      <w:bookmarkStart w:id="5" w:name="_Toc40899105"/>
       <w:r>
         <w:t>5. Overordnet virksomhedsbeskrivelse</w:t>
       </w:r>
@@ -3919,7 +4106,7 @@
       <w:pPr>
         <w:pStyle w:val="Overskrift2"/>
       </w:pPr>
-      <w:bookmarkStart w:id="6" w:name="_Toc40877007"/>
+      <w:bookmarkStart w:id="6" w:name="_Toc40899106"/>
       <w:r>
         <w:t>5.1 Arbejdsgange der skal IT-støttes</w:t>
       </w:r>
@@ -3943,7 +4130,7 @@
       <w:pPr>
         <w:pStyle w:val="Overskrift1"/>
       </w:pPr>
-      <w:bookmarkStart w:id="7" w:name="_Toc40877008"/>
+      <w:bookmarkStart w:id="7" w:name="_Toc40899107"/>
       <w:r>
         <w:t xml:space="preserve">6 SCRUM </w:t>
       </w:r>
@@ -4174,7 +4361,7 @@
       <w:pPr>
         <w:pStyle w:val="Overskrift1"/>
       </w:pPr>
-      <w:bookmarkStart w:id="8" w:name="_Toc40877009"/>
+      <w:bookmarkStart w:id="8" w:name="_Toc40899108"/>
       <w:r>
         <w:t>7 Diagrammer</w:t>
       </w:r>
@@ -4185,8 +4372,9 @@
       <w:pPr>
         <w:pStyle w:val="Overskrift2"/>
       </w:pPr>
-      <w:bookmarkStart w:id="9" w:name="_Toc40877010"/>
-      <w:r>
+      <w:bookmarkStart w:id="9" w:name="_Toc40899109"/>
+      <w:r>
+        <w:lastRenderedPageBreak/>
         <w:t>7.1 ER Diagram</w:t>
       </w:r>
       <w:bookmarkEnd w:id="9"/>
@@ -4219,30 +4407,62 @@
           <w:i/>
           <w:iCs/>
         </w:rPr>
-        <w:t xml:space="preserve"> ved denne domæne og database er at den langt hen af vejen er grundlaget for resten at systemet. Tabeller og relationer siger noget om hvad systemet arbejder med, ikke hvordan. Så det er godt sted at starte.</w:t>
-      </w:r>
-    </w:p>
-    <w:p>
-      <w:pPr>
-        <w:rPr>
-          <w:i/>
-          <w:iCs/>
-        </w:rPr>
-      </w:pPr>
-    </w:p>
-    <w:p>
-      <w:pPr>
-        <w:rPr>
-          <w:i/>
-          <w:iCs/>
-        </w:rPr>
-      </w:pPr>
-      <w:r>
-        <w:rPr>
-          <w:i/>
-          <w:iCs/>
-        </w:rPr>
-        <w:t>Som led i beskrivelsen af ER diagram skal man have følgende med:</w:t>
+        <w:t xml:space="preserve"> ved denne domæne og database er at den langt hen </w:t>
+      </w:r>
+      <w:proofErr w:type="gramStart"/>
+      <w:r>
+        <w:rPr>
+          <w:i/>
+          <w:iCs/>
+        </w:rPr>
+        <w:t>af</w:t>
+      </w:r>
+      <w:proofErr w:type="gramEnd"/>
+      <w:r>
+        <w:rPr>
+          <w:i/>
+          <w:iCs/>
+        </w:rPr>
+        <w:t xml:space="preserve"> vejen er grundlaget for resten at systemet. Tabeller og relationer siger noget om hvad systemet arbejder med, ikke hvordan. Så det er godt sted at starte.</w:t>
+      </w:r>
+    </w:p>
+    <w:p>
+      <w:pPr>
+        <w:rPr>
+          <w:i/>
+          <w:iCs/>
+        </w:rPr>
+      </w:pPr>
+    </w:p>
+    <w:p>
+      <w:pPr>
+        <w:rPr>
+          <w:i/>
+          <w:iCs/>
+        </w:rPr>
+      </w:pPr>
+      <w:r>
+        <w:rPr>
+          <w:i/>
+          <w:iCs/>
+        </w:rPr>
+        <w:t xml:space="preserve">Som led i beskrivelsen af ER </w:t>
+      </w:r>
+      <w:proofErr w:type="gramStart"/>
+      <w:r>
+        <w:rPr>
+          <w:i/>
+          <w:iCs/>
+        </w:rPr>
+        <w:t>diagram</w:t>
+      </w:r>
+      <w:proofErr w:type="gramEnd"/>
+      <w:r>
+        <w:rPr>
+          <w:i/>
+          <w:iCs/>
+        </w:rPr>
+        <w:t xml:space="preserve"> skal man have følgende med:</w:t>
       </w:r>
     </w:p>
     <w:p>
@@ -4295,7 +4515,23 @@
           <w:i/>
           <w:iCs/>
         </w:rPr>
-        <w:t xml:space="preserve">    Hvis der anvendes 1-1 relationer kan man beskrive hvorfor man ikke blot har en tabel.</w:t>
+        <w:t xml:space="preserve">    Hvis der anvendes 1-1 </w:t>
+      </w:r>
+      <w:proofErr w:type="gramStart"/>
+      <w:r>
+        <w:rPr>
+          <w:i/>
+          <w:iCs/>
+        </w:rPr>
+        <w:t>relationer</w:t>
+      </w:r>
+      <w:proofErr w:type="gramEnd"/>
+      <w:r>
+        <w:rPr>
+          <w:i/>
+          <w:iCs/>
+        </w:rPr>
+        <w:t xml:space="preserve"> kan man beskrive hvorfor man ikke blot har en tabel.</w:t>
       </w:r>
     </w:p>
     <w:p>
@@ -4325,7 +4561,23 @@
           <w:i/>
           <w:iCs/>
         </w:rPr>
-        <w:t xml:space="preserve">    Hvis der er flere veje at nå fra et sted til et andet vil det nemt gøre det svært at holde databasen konsistent. Hvis I har gjort det alligevel så skal I forklare hvorfor.</w:t>
+        <w:t xml:space="preserve">    Hvis der er flere veje at nå fra et sted til et andet vil det nemt gøre det svært at holde databasen konsistent. Hvis I har gjort det </w:t>
+      </w:r>
+      <w:proofErr w:type="gramStart"/>
+      <w:r>
+        <w:rPr>
+          <w:i/>
+          <w:iCs/>
+        </w:rPr>
+        <w:t>alligevel</w:t>
+      </w:r>
+      <w:proofErr w:type="gramEnd"/>
+      <w:r>
+        <w:rPr>
+          <w:i/>
+          <w:iCs/>
+        </w:rPr>
+        <w:t xml:space="preserve"> så skal I forklare hvorfor.</w:t>
       </w:r>
     </w:p>
     <w:p>
@@ -4379,7 +4631,23 @@
           <w:i/>
           <w:iCs/>
         </w:rPr>
-        <w:t xml:space="preserve">Der er interessant at beskrive hvilke overvejelser der ligger til grund for de konkrete valg der er i ER modellen (fremmednøgler, </w:t>
+        <w:t xml:space="preserve">Der er interessant at beskrive hvilke overvejelser der ligger til grund for de konkrete valg der er </w:t>
+      </w:r>
+      <w:proofErr w:type="gramStart"/>
+      <w:r>
+        <w:rPr>
+          <w:i/>
+          <w:iCs/>
+        </w:rPr>
+        <w:t>i</w:t>
+      </w:r>
+      <w:proofErr w:type="gramEnd"/>
+      <w:r>
+        <w:rPr>
+          <w:i/>
+          <w:iCs/>
+        </w:rPr>
+        <w:t xml:space="preserve"> ER modellen (fremmednøgler, </w:t>
       </w:r>
       <w:proofErr w:type="spellStart"/>
       <w:r>
@@ -4426,7 +4694,7 @@
       <w:pPr>
         <w:pStyle w:val="Overskrift2"/>
       </w:pPr>
-      <w:bookmarkStart w:id="10" w:name="_Toc40877011"/>
+      <w:bookmarkStart w:id="10" w:name="_Toc40899110"/>
       <w:r>
         <w:t>7.2 Navigationsdiagram</w:t>
       </w:r>
@@ -4444,30 +4712,46 @@
           <w:i/>
           <w:iCs/>
         </w:rPr>
-        <w:t>Det som brugeren oplever er en række websider hvor man kan indtaste oplysninger gå videre til andre sider. I større systemer kan det være svært at bevare overblikket over hvilke sider der er, og hvordan man kommer fra den ene til den anden. Navigationsdiagrammet er beregnet på at vise dette på en mere overskuelig måde. Som led i beskrivelsen af navigationsdiagrammet skal følgende med:</w:t>
-      </w:r>
-    </w:p>
-    <w:p>
-      <w:pPr>
-        <w:rPr>
-          <w:i/>
-          <w:iCs/>
-        </w:rPr>
-      </w:pPr>
-    </w:p>
-    <w:p>
-      <w:pPr>
-        <w:rPr>
-          <w:i/>
-          <w:iCs/>
-        </w:rPr>
-      </w:pPr>
+        <w:t xml:space="preserve">Det som brugeren </w:t>
+      </w:r>
       <w:proofErr w:type="gramStart"/>
       <w:r>
         <w:rPr>
           <w:i/>
           <w:iCs/>
         </w:rPr>
+        <w:t>oplever</w:t>
+      </w:r>
+      <w:proofErr w:type="gramEnd"/>
+      <w:r>
+        <w:rPr>
+          <w:i/>
+          <w:iCs/>
+        </w:rPr>
+        <w:t xml:space="preserve"> er en række websider hvor man kan indtaste oplysninger gå videre til andre sider. I større systemer kan det være svært at bevare overblikket over hvilke sider der er, og hvordan man kommer fra den ene til den anden. Navigationsdiagrammet er beregnet på at vise dette på en mere overskuelig måde. Som led i beskrivelsen af navigationsdiagrammet skal følgende med:</w:t>
+      </w:r>
+    </w:p>
+    <w:p>
+      <w:pPr>
+        <w:rPr>
+          <w:i/>
+          <w:iCs/>
+        </w:rPr>
+      </w:pPr>
+    </w:p>
+    <w:p>
+      <w:pPr>
+        <w:rPr>
+          <w:i/>
+          <w:iCs/>
+        </w:rPr>
+      </w:pPr>
+      <w:proofErr w:type="gramStart"/>
+      <w:r>
+        <w:rPr>
+          <w:i/>
+          <w:iCs/>
+        </w:rPr>
         <w:t>Oversigts diagrammet</w:t>
       </w:r>
       <w:proofErr w:type="gramEnd"/>
@@ -4476,7 +4760,23 @@
           <w:i/>
           <w:iCs/>
         </w:rPr>
-        <w:t>. Hvis det bliver for stort må man dele det op. Men det er vigtigt at der er et</w:t>
+        <w:t xml:space="preserve">. Hvis det bliver for </w:t>
+      </w:r>
+      <w:proofErr w:type="gramStart"/>
+      <w:r>
+        <w:rPr>
+          <w:i/>
+          <w:iCs/>
+        </w:rPr>
+        <w:t>stort</w:t>
+      </w:r>
+      <w:proofErr w:type="gramEnd"/>
+      <w:r>
+        <w:rPr>
+          <w:i/>
+          <w:iCs/>
+        </w:rPr>
+        <w:t xml:space="preserve"> må man dele det op. Men det er vigtigt at der er et</w:t>
       </w:r>
       <w:r>
         <w:rPr>
@@ -4619,7 +4919,7 @@
       <w:pPr>
         <w:pStyle w:val="Overskrift1"/>
       </w:pPr>
-      <w:bookmarkStart w:id="11" w:name="_Toc40877012"/>
+      <w:bookmarkStart w:id="11" w:name="_Toc40899111"/>
       <w:r>
         <w:t>8 Særlige forhold</w:t>
       </w:r>
@@ -4675,7 +4975,23 @@
           <w:i/>
           <w:iCs/>
         </w:rPr>
-        <w:t xml:space="preserve">    Hvordan håndterer man exceptions.</w:t>
+        <w:t xml:space="preserve">    Hvordan håndterer man </w:t>
+      </w:r>
+      <w:proofErr w:type="spellStart"/>
+      <w:r>
+        <w:rPr>
+          <w:i/>
+          <w:iCs/>
+        </w:rPr>
+        <w:t>exceptions</w:t>
+      </w:r>
+      <w:proofErr w:type="spellEnd"/>
+      <w:r>
+        <w:rPr>
+          <w:i/>
+          <w:iCs/>
+        </w:rPr>
+        <w:t>.</w:t>
       </w:r>
     </w:p>
     <w:p>
@@ -4736,8 +5052,157 @@
           <w:i/>
           <w:iCs/>
         </w:rPr>
+        <w:t xml:space="preserve">    Hvilke brugertyper der er valgt i databasen, og </w:t>
+      </w:r>
+      <w:proofErr w:type="spellStart"/>
+      <w:r>
+        <w:rPr>
+          <w:i/>
+          <w:iCs/>
+        </w:rPr>
+        <w:t>hvodan</w:t>
+      </w:r>
+      <w:proofErr w:type="spellEnd"/>
+      <w:r>
+        <w:rPr>
+          <w:i/>
+          <w:iCs/>
+        </w:rPr>
+        <w:t xml:space="preserve"> de er brugt i </w:t>
+      </w:r>
+      <w:proofErr w:type="spellStart"/>
+      <w:r>
+        <w:rPr>
+          <w:i/>
+          <w:iCs/>
+        </w:rPr>
+        <w:t>jdbc</w:t>
+      </w:r>
+      <w:proofErr w:type="spellEnd"/>
+    </w:p>
+    <w:p>
+      <w:pPr>
+        <w:rPr>
+          <w:i/>
+          <w:iCs/>
+        </w:rPr>
+      </w:pPr>
+      <w:r>
+        <w:rPr>
+          <w:i/>
+          <w:iCs/>
+        </w:rPr>
+        <w:t xml:space="preserve">    … andre elementer – i Fog projektet kan det være:</w:t>
+      </w:r>
+    </w:p>
+    <w:p>
+      <w:pPr>
+        <w:rPr>
+          <w:i/>
+          <w:iCs/>
+        </w:rPr>
+      </w:pPr>
+      <w:r>
+        <w:rPr>
+          <w:i/>
+          <w:iCs/>
+        </w:rPr>
+        <w:t xml:space="preserve">        Tegning</w:t>
+      </w:r>
+    </w:p>
+    <w:p>
+      <w:pPr>
+        <w:rPr>
+          <w:i/>
+          <w:iCs/>
+        </w:rPr>
+      </w:pPr>
+      <w:r>
+        <w:rPr>
+          <w:i/>
+          <w:iCs/>
+        </w:rPr>
         <w:lastRenderedPageBreak/>
-        <w:t xml:space="preserve">    Hvilke brugertyper der er valgt i databasen, og </w:t>
+        <w:t xml:space="preserve">        Stykliste beregner</w:t>
+      </w:r>
+    </w:p>
+    <w:p>
+      <w:pPr>
+        <w:rPr>
+          <w:i/>
+          <w:iCs/>
+        </w:rPr>
+      </w:pPr>
+    </w:p>
+    <w:p>
+      <w:pPr>
+        <w:rPr>
+          <w:i/>
+          <w:iCs/>
+        </w:rPr>
+      </w:pPr>
+      <w:r>
+        <w:rPr>
+          <w:i/>
+          <w:iCs/>
+        </w:rPr>
+        <w:t>Husk: det er bedre med 2 linjers dokumentation end ingen.</w:t>
+      </w:r>
+    </w:p>
+    <w:p>
+      <w:pPr>
+        <w:rPr>
+          <w:i/>
+          <w:iCs/>
+        </w:rPr>
+      </w:pPr>
+    </w:p>
+    <w:p>
+      <w:pPr>
+        <w:pStyle w:val="Overskrift1"/>
+      </w:pPr>
+      <w:bookmarkStart w:id="12" w:name="_Toc40899112"/>
+      <w:r>
+        <w:t>9 Udvalgte kodeeksempler</w:t>
+      </w:r>
+      <w:bookmarkEnd w:id="12"/>
+    </w:p>
+    <w:p>
+      <w:pPr>
+        <w:rPr>
+          <w:i/>
+          <w:iCs/>
+        </w:rPr>
+      </w:pPr>
+      <w:r>
+        <w:rPr>
+          <w:i/>
+          <w:iCs/>
+        </w:rPr>
+        <w:t>Det er ikke sikkert at censor (eller eksaminator) finder alle jeres guldkorn i selve koden. Derfor er det en god ide at vælge særlige kode stumper ud og vise dem i rapporten.</w:t>
+      </w:r>
+    </w:p>
+    <w:p>
+      <w:pPr>
+        <w:rPr>
+          <w:i/>
+          <w:iCs/>
+        </w:rPr>
+      </w:pPr>
+    </w:p>
+    <w:p>
+      <w:pPr>
+        <w:rPr>
+          <w:i/>
+          <w:iCs/>
+        </w:rPr>
+      </w:pPr>
+      <w:r>
+        <w:rPr>
+          <w:i/>
+          <w:iCs/>
+        </w:rPr>
+        <w:t xml:space="preserve">De eksempler der er givet </w:t>
       </w:r>
       <w:proofErr w:type="spellStart"/>
       <w:r>
@@ -4745,7 +5210,7 @@
           <w:i/>
           <w:iCs/>
         </w:rPr>
-        <w:t>hvodan</w:t>
+        <w:t>uder</w:t>
       </w:r>
       <w:proofErr w:type="spellEnd"/>
       <w:r>
@@ -4753,7 +5218,53 @@
           <w:i/>
           <w:iCs/>
         </w:rPr>
-        <w:t xml:space="preserve"> de er brugt i </w:t>
+        <w:t xml:space="preserve"> “særlige forhold” afsnittet kan man godt tage og illustrere med kode direkte i rapporten.</w:t>
+      </w:r>
+    </w:p>
+    <w:p>
+      <w:pPr>
+        <w:rPr>
+          <w:i/>
+          <w:iCs/>
+        </w:rPr>
+      </w:pPr>
+    </w:p>
+    <w:p>
+      <w:pPr>
+        <w:rPr>
+          <w:i/>
+          <w:iCs/>
+        </w:rPr>
+      </w:pPr>
+      <w:r>
+        <w:rPr>
+          <w:i/>
+          <w:iCs/>
+        </w:rPr>
+        <w:t>Det kommer til at virke særligt overbevisende hvis den kode man vælger ud indgår som led i et af sekvensdiagrammerne.</w:t>
+      </w:r>
+    </w:p>
+    <w:p>
+      <w:pPr>
+        <w:rPr>
+          <w:i/>
+          <w:iCs/>
+        </w:rPr>
+      </w:pPr>
+    </w:p>
+    <w:p>
+      <w:pPr>
+        <w:rPr>
+          <w:i/>
+          <w:iCs/>
+        </w:rPr>
+      </w:pPr>
+      <w:r>
+        <w:rPr>
+          <w:i/>
+          <w:iCs/>
+        </w:rPr>
+        <w:t xml:space="preserve">Der er mange af jer der vil skrive jeres ting i </w:t>
       </w:r>
       <w:proofErr w:type="spellStart"/>
       <w:r>
@@ -4761,76 +5272,79 @@
           <w:i/>
           <w:iCs/>
         </w:rPr>
-        <w:t>jdbc</w:t>
+        <w:t>word</w:t>
       </w:r>
       <w:proofErr w:type="spellEnd"/>
-    </w:p>
-    <w:p>
-      <w:pPr>
-        <w:rPr>
-          <w:i/>
-          <w:iCs/>
-        </w:rPr>
-      </w:pPr>
-      <w:r>
-        <w:rPr>
-          <w:i/>
-          <w:iCs/>
-        </w:rPr>
-        <w:t xml:space="preserve">    … andre elementer – i Fog projektet kan det være:</w:t>
-      </w:r>
-    </w:p>
-    <w:p>
-      <w:pPr>
-        <w:rPr>
-          <w:i/>
-          <w:iCs/>
-        </w:rPr>
-      </w:pPr>
-      <w:r>
-        <w:rPr>
-          <w:i/>
-          <w:iCs/>
-        </w:rPr>
-        <w:t xml:space="preserve">        Tegning</w:t>
-      </w:r>
-    </w:p>
-    <w:p>
-      <w:pPr>
-        <w:rPr>
-          <w:i/>
-          <w:iCs/>
-        </w:rPr>
-      </w:pPr>
-      <w:r>
-        <w:rPr>
-          <w:i/>
-          <w:iCs/>
-        </w:rPr>
-        <w:t xml:space="preserve">        Stykliste beregner</w:t>
-      </w:r>
-    </w:p>
-    <w:p>
-      <w:pPr>
-        <w:rPr>
-          <w:i/>
-          <w:iCs/>
-        </w:rPr>
-      </w:pPr>
-    </w:p>
-    <w:p>
-      <w:pPr>
-        <w:rPr>
-          <w:i/>
-          <w:iCs/>
-        </w:rPr>
-      </w:pPr>
-      <w:r>
-        <w:rPr>
-          <w:i/>
-          <w:iCs/>
-        </w:rPr>
-        <w:t>Husk: det er bedre med 2 linjers dokumentation end ingen.</w:t>
+      <w:r>
+        <w:rPr>
+          <w:i/>
+          <w:iCs/>
+        </w:rPr>
+        <w:t xml:space="preserve"> eller googledocs. Vær opmærksom på hvordan </w:t>
+      </w:r>
+      <w:proofErr w:type="gramStart"/>
+      <w:r>
+        <w:rPr>
+          <w:i/>
+          <w:iCs/>
+        </w:rPr>
+        <w:t>i</w:t>
+      </w:r>
+      <w:proofErr w:type="gramEnd"/>
+      <w:r>
+        <w:rPr>
+          <w:i/>
+          <w:iCs/>
+        </w:rPr>
+        <w:t xml:space="preserve"> formaterer jeres kode. Man vælger ofte en lidt mindre font, en der er “</w:t>
+      </w:r>
+      <w:proofErr w:type="spellStart"/>
+      <w:r>
+        <w:rPr>
+          <w:i/>
+          <w:iCs/>
+        </w:rPr>
+        <w:t>monospaced</w:t>
+      </w:r>
+      <w:proofErr w:type="spellEnd"/>
+      <w:r>
+        <w:rPr>
+          <w:i/>
+          <w:iCs/>
+        </w:rPr>
+        <w:t xml:space="preserve">” (alle bogstaver optager samme bredde). Der er også nogle der sætter små skærmbilleder fra </w:t>
+      </w:r>
+      <w:proofErr w:type="spellStart"/>
+      <w:r>
+        <w:rPr>
+          <w:i/>
+          <w:iCs/>
+        </w:rPr>
+        <w:t>Netbeans</w:t>
+      </w:r>
+      <w:proofErr w:type="spellEnd"/>
+      <w:r>
+        <w:rPr>
+          <w:i/>
+          <w:iCs/>
+        </w:rPr>
+        <w:t xml:space="preserve"> ind. Det er OK, men så husk at vælge et tema fra </w:t>
+      </w:r>
+      <w:proofErr w:type="spellStart"/>
+      <w:r>
+        <w:rPr>
+          <w:i/>
+          <w:iCs/>
+        </w:rPr>
+        <w:t>netbeans</w:t>
+      </w:r>
+      <w:proofErr w:type="spellEnd"/>
+      <w:r>
+        <w:rPr>
+          <w:i/>
+          <w:iCs/>
+        </w:rPr>
+        <w:t xml:space="preserve"> med hvid baggrund og mørke/farvede bogstaver da nogle censorer skriver rapporten ud på blækprintere som ikke gengiver lyse bogstaver på sort baggrund særligt godt.</w:t>
       </w:r>
     </w:p>
     <w:p>
@@ -4845,189 +5359,7 @@
       <w:pPr>
         <w:pStyle w:val="Overskrift1"/>
       </w:pPr>
-      <w:bookmarkStart w:id="12" w:name="_Toc40877013"/>
-      <w:r>
-        <w:t>9 Udvalgte kodeeksempler</w:t>
-      </w:r>
-      <w:bookmarkEnd w:id="12"/>
-    </w:p>
-    <w:p>
-      <w:pPr>
-        <w:rPr>
-          <w:i/>
-          <w:iCs/>
-        </w:rPr>
-      </w:pPr>
-      <w:r>
-        <w:rPr>
-          <w:i/>
-          <w:iCs/>
-        </w:rPr>
-        <w:t>Det er ikke sikkert at censor (eller eksaminator) finder alle jeres guldkorn i selve koden. Derfor er det en god ide at vælge særlige kode stumper ud og vise dem i rapporten.</w:t>
-      </w:r>
-    </w:p>
-    <w:p>
-      <w:pPr>
-        <w:rPr>
-          <w:i/>
-          <w:iCs/>
-        </w:rPr>
-      </w:pPr>
-    </w:p>
-    <w:p>
-      <w:pPr>
-        <w:rPr>
-          <w:i/>
-          <w:iCs/>
-        </w:rPr>
-      </w:pPr>
-      <w:r>
-        <w:rPr>
-          <w:i/>
-          <w:iCs/>
-        </w:rPr>
-        <w:t xml:space="preserve">De eksempler der er givet </w:t>
-      </w:r>
-      <w:proofErr w:type="spellStart"/>
-      <w:r>
-        <w:rPr>
-          <w:i/>
-          <w:iCs/>
-        </w:rPr>
-        <w:t>uder</w:t>
-      </w:r>
-      <w:proofErr w:type="spellEnd"/>
-      <w:r>
-        <w:rPr>
-          <w:i/>
-          <w:iCs/>
-        </w:rPr>
-        <w:t xml:space="preserve"> “særlige forhold” afsnittet kan man godt tage og illustrere med kode direkte i rapporten.</w:t>
-      </w:r>
-    </w:p>
-    <w:p>
-      <w:pPr>
-        <w:rPr>
-          <w:i/>
-          <w:iCs/>
-        </w:rPr>
-      </w:pPr>
-    </w:p>
-    <w:p>
-      <w:pPr>
-        <w:rPr>
-          <w:i/>
-          <w:iCs/>
-        </w:rPr>
-      </w:pPr>
-      <w:r>
-        <w:rPr>
-          <w:i/>
-          <w:iCs/>
-        </w:rPr>
-        <w:t>Det kommer til at virke særligt overbevisende hvis den kode man vælger ud indgår som led i et af sekvensdiagrammerne.</w:t>
-      </w:r>
-    </w:p>
-    <w:p>
-      <w:pPr>
-        <w:rPr>
-          <w:i/>
-          <w:iCs/>
-        </w:rPr>
-      </w:pPr>
-    </w:p>
-    <w:p>
-      <w:pPr>
-        <w:rPr>
-          <w:i/>
-          <w:iCs/>
-        </w:rPr>
-      </w:pPr>
-      <w:r>
-        <w:rPr>
-          <w:i/>
-          <w:iCs/>
-        </w:rPr>
-        <w:t xml:space="preserve">Der er mange af jer der vil skrive jeres ting i </w:t>
-      </w:r>
-      <w:proofErr w:type="spellStart"/>
-      <w:r>
-        <w:rPr>
-          <w:i/>
-          <w:iCs/>
-        </w:rPr>
-        <w:t>word</w:t>
-      </w:r>
-      <w:proofErr w:type="spellEnd"/>
-      <w:r>
-        <w:rPr>
-          <w:i/>
-          <w:iCs/>
-        </w:rPr>
-        <w:t xml:space="preserve"> eller googledocs. Vær opmærksom på hvordan i formaterer jeres kode. Man vælger ofte en lidt mindre font, en der er “</w:t>
-      </w:r>
-      <w:proofErr w:type="spellStart"/>
-      <w:r>
-        <w:rPr>
-          <w:i/>
-          <w:iCs/>
-        </w:rPr>
-        <w:t>monospaced</w:t>
-      </w:r>
-      <w:proofErr w:type="spellEnd"/>
-      <w:r>
-        <w:rPr>
-          <w:i/>
-          <w:iCs/>
-        </w:rPr>
-        <w:t xml:space="preserve">” (alle bogstaver optager samme bredde). Der er også nogle der sætter små skærmbilleder fra </w:t>
-      </w:r>
-      <w:proofErr w:type="spellStart"/>
-      <w:r>
-        <w:rPr>
-          <w:i/>
-          <w:iCs/>
-        </w:rPr>
-        <w:t>Netbeans</w:t>
-      </w:r>
-      <w:proofErr w:type="spellEnd"/>
-      <w:r>
-        <w:rPr>
-          <w:i/>
-          <w:iCs/>
-        </w:rPr>
-        <w:t xml:space="preserve"> ind. Det er OK, men så husk at vælge et tema fra </w:t>
-      </w:r>
-      <w:proofErr w:type="spellStart"/>
-      <w:r>
-        <w:rPr>
-          <w:i/>
-          <w:iCs/>
-        </w:rPr>
-        <w:t>netbeans</w:t>
-      </w:r>
-      <w:proofErr w:type="spellEnd"/>
-      <w:r>
-        <w:rPr>
-          <w:i/>
-          <w:iCs/>
-        </w:rPr>
-        <w:t xml:space="preserve"> med hvid baggrund og mørke/farvede bogstaver da nogle censorer skriver rapporten ud på blækprintere som ikke gengiver lyse bogstaver på sort baggrund særligt godt.</w:t>
-      </w:r>
-    </w:p>
-    <w:p>
-      <w:pPr>
-        <w:rPr>
-          <w:i/>
-          <w:iCs/>
-        </w:rPr>
-      </w:pPr>
-    </w:p>
-    <w:p>
-      <w:pPr>
-        <w:pStyle w:val="Overskrift1"/>
-      </w:pPr>
-      <w:bookmarkStart w:id="13" w:name="_Toc40877014"/>
+      <w:bookmarkStart w:id="13" w:name="_Toc40899113"/>
       <w:r>
         <w:t xml:space="preserve">10 Status på </w:t>
       </w:r>
@@ -5211,10 +5543,35 @@
       <w:pPr>
         <w:pStyle w:val="Overskrift1"/>
       </w:pPr>
-      <w:bookmarkStart w:id="14" w:name="_Toc40877015"/>
+      <w:bookmarkStart w:id="14" w:name="_Toc40899114"/>
       <w:r>
         <w:t>11 Test</w:t>
       </w:r>
+      <w:r>
+        <w:t xml:space="preserve"> (Husk </w:t>
+      </w:r>
+      <w:proofErr w:type="spellStart"/>
+      <w:r>
+        <w:t>word</w:t>
+      </w:r>
+      <w:proofErr w:type="spellEnd"/>
+      <w:r>
+        <w:t xml:space="preserve"> fil fra Jon her</w:t>
+      </w:r>
+      <w:r>
+        <w:t xml:space="preserve"> og </w:t>
+      </w:r>
+      <w:proofErr w:type="spellStart"/>
+      <w:r>
+        <w:t>indrag</w:t>
+      </w:r>
+      <w:proofErr w:type="spellEnd"/>
+      <w:r>
+        <w:t xml:space="preserve"> v-model</w:t>
+      </w:r>
+      <w:r>
+        <w:t>)</w:t>
+      </w:r>
       <w:bookmarkEnd w:id="14"/>
     </w:p>
     <w:p>
@@ -5328,9 +5685,8 @@
       <w:pPr>
         <w:pStyle w:val="Overskrift1"/>
       </w:pPr>
-      <w:bookmarkStart w:id="15" w:name="_Toc40877016"/>
-      <w:r>
-        <w:lastRenderedPageBreak/>
+      <w:bookmarkStart w:id="15" w:name="_Toc40899115"/>
+      <w:r>
         <w:t xml:space="preserve">12 </w:t>
       </w:r>
       <w:proofErr w:type="spellStart"/>
@@ -5374,7 +5730,7 @@
       <w:pPr>
         <w:pStyle w:val="Overskrift2"/>
       </w:pPr>
-      <w:bookmarkStart w:id="16" w:name="_Toc40877017"/>
+      <w:bookmarkStart w:id="16" w:name="_Toc40899116"/>
       <w:r>
         <w:t>12.1 Arbejdsprocessen faktuelt</w:t>
       </w:r>
@@ -5435,12 +5791,36 @@
     </w:p>
     <w:p>
       <w:r>
-        <w:t xml:space="preserve">    Hvordan i afholdt jeres daglige standup møder.</w:t>
-      </w:r>
-    </w:p>
-    <w:p>
-      <w:r>
-        <w:t xml:space="preserve">    Hvornår i holdt retrospectives.</w:t>
+        <w:t xml:space="preserve">    Hvordan </w:t>
+      </w:r>
+      <w:proofErr w:type="gramStart"/>
+      <w:r>
+        <w:t>i</w:t>
+      </w:r>
+      <w:proofErr w:type="gramEnd"/>
+      <w:r>
+        <w:t xml:space="preserve"> afholdt jeres daglige standup møder.</w:t>
+      </w:r>
+    </w:p>
+    <w:p>
+      <w:r>
+        <w:t xml:space="preserve">    Hvornår </w:t>
+      </w:r>
+      <w:proofErr w:type="gramStart"/>
+      <w:r>
+        <w:t>i</w:t>
+      </w:r>
+      <w:proofErr w:type="gramEnd"/>
+      <w:r>
+        <w:t xml:space="preserve"> holdt </w:t>
+      </w:r>
+      <w:proofErr w:type="spellStart"/>
+      <w:r>
+        <w:t>retrospectives</w:t>
+      </w:r>
+      <w:proofErr w:type="spellEnd"/>
+      <w:r>
+        <w:t>.</w:t>
       </w:r>
     </w:p>
     <w:p/>
@@ -5448,7 +5828,7 @@
       <w:pPr>
         <w:pStyle w:val="Overskrift2"/>
       </w:pPr>
-      <w:bookmarkStart w:id="17" w:name="_Toc40877018"/>
+      <w:bookmarkStart w:id="17" w:name="_Toc40899117"/>
       <w:r>
         <w:t>12.2 Arbejdsprocessen reflekteret</w:t>
       </w:r>
@@ -5525,6 +5905,58 @@
       <w:proofErr w:type="spellEnd"/>
       <w:r>
         <w:t xml:space="preserve"> team</w:t>
+      </w:r>
+    </w:p>
+    <w:p/>
+    <w:p/>
+    <w:p>
+      <w:bookmarkStart w:id="18" w:name="_Toc40899118"/>
+      <w:r>
+        <w:rPr>
+          <w:rStyle w:val="Overskrift2Tegn"/>
+        </w:rPr>
+        <w:t xml:space="preserve">13 </w:t>
+      </w:r>
+      <w:r>
+        <w:rPr>
+          <w:rStyle w:val="Overskrift2Tegn"/>
+        </w:rPr>
+        <w:t>Konklusion</w:t>
+      </w:r>
+      <w:bookmarkEnd w:id="18"/>
+      <w:r>
+        <w:t xml:space="preserve"> </w:t>
+      </w:r>
+    </w:p>
+    <w:p>
+      <w:r>
+        <w:t>En konklusion er en sammenfatning af de resultater, man har fundet i forbindelse med udarbejdelse af rapporten. Dette skal dog ikke forstås som et resumé af, hvad man har skrevet, men som et svar på de spørgsmål man stillede i sin problemformulering. Det er meget vigtigt, at der bliver svaret på de spørgsmål, der blev stillet i problemformuleringen, men konklusionen skal kun indeholde de vigtigste pointer og påstande. Der må ikke inddrages nyt stof i en konklusion.</w:t>
+      </w:r>
+    </w:p>
+    <w:p/>
+    <w:p/>
+    <w:p>
+      <w:bookmarkStart w:id="19" w:name="_Toc40899119"/>
+      <w:r>
+        <w:rPr>
+          <w:rStyle w:val="Overskrift2Tegn"/>
+        </w:rPr>
+        <w:t xml:space="preserve">14 </w:t>
+      </w:r>
+      <w:r>
+        <w:rPr>
+          <w:rStyle w:val="Overskrift2Tegn"/>
+        </w:rPr>
+        <w:t>Perspektivering</w:t>
+      </w:r>
+      <w:bookmarkEnd w:id="19"/>
+      <w:r>
+        <w:t xml:space="preserve"> </w:t>
+      </w:r>
+    </w:p>
+    <w:p>
+      <w:r>
+        <w:t>Ønsker man at inddrage andre perspektiver, kan man lave et afsnit efter konklusionen, der hedder ”Perspektivering”. Dette afsnit er ikke obligatorisk, men kan bruges til at beskrive, hvilket videre arbejde rapporten danner grundlag for, hvilke syn der kunne være interessante at inddrage i andre sammenhænge, hvilke paralleller der kan drages til andre områder, osv. Perspektiveringen er en diskussion af konsekvenserne af konklusionen i et større perspektiv.</w:t>
       </w:r>
     </w:p>
     <w:sectPr>
@@ -7420,7 +7852,7 @@
 </file>
 
 <file path=customXml/itemProps1.xml><?xml version="1.0" encoding="utf-8"?>
-<ds:datastoreItem xmlns:ds="http://schemas.openxmlformats.org/officeDocument/2006/customXml" ds:itemID="{CCA0A6D1-7852-4487-BDBA-02441D5CE513}">
+<ds:datastoreItem xmlns:ds="http://schemas.openxmlformats.org/officeDocument/2006/customXml" ds:itemID="{BCD05E0C-621B-4989-BFC1-01938B3987F1}">
   <ds:schemaRefs>
     <ds:schemaRef ds:uri="http://schemas.openxmlformats.org/officeDocument/2006/bibliography"/>
   </ds:schemaRefs>

</xml_diff>

<commit_message>
Added imports, changed local DB passwd and added testing table to project report
</commit_message>
<xml_diff>
--- a/Dokumentation/Rapport - Fog Carporte.docx
+++ b/Dokumentation/Rapport - Fog Carporte.docx
@@ -173,7 +173,7 @@
               </mc:Choice>
               <mc:Fallback>
                 <w:pict>
-                  <v:group w14:anchorId="0D7E09FE" id="Gruppe 114" o:spid="_x0000_s1026" style="position:absolute;margin-left:0;margin-top:0;width:18pt;height:10in;z-index:251657216;mso-width-percent:29;mso-height-percent:909;mso-left-percent:45;mso-position-horizontal-relative:page;mso-position-vertical:center;mso-position-vertical-relative:page;mso-width-percent:29;mso-height-percent:909;mso-left-percent:45" coordsize="2286,91440" o:gfxdata="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">
+                  <v:group w14:anchorId="2176E9DA" id="Gruppe 114" o:spid="_x0000_s1026" style="position:absolute;margin-left:0;margin-top:0;width:18pt;height:10in;z-index:251657216;mso-width-percent:29;mso-height-percent:909;mso-left-percent:45;mso-position-horizontal-relative:page;mso-position-vertical:center;mso-position-vertical-relative:page;mso-width-percent:29;mso-height-percent:909;mso-left-percent:45" coordsize="2286,91440" o:gfxdata="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">
                     <v:rect id="Rektangel 115" o:spid="_x0000_s1027" style="position:absolute;width:2286;height:87820;visibility:visible;mso-wrap-style:square;v-text-anchor:middle" o:gfxdata="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" fillcolor="#c0504d [3205]" stroked="f" strokeweight="2pt"/>
                     <v:rect id="Rektangel 116" o:spid="_x0000_s1028" style="position:absolute;top:89154;width:2286;height:2286;visibility:visible;mso-wrap-style:square;v-text-anchor:middle" o:gfxdata="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" fillcolor="#4f81bd [3204]" stroked="f" strokeweight="2pt">
                       <o:lock v:ext="edit" aspectratio="t"/>
@@ -494,17 +494,36 @@
                                     </w:rPr>
                                     <w:t xml:space="preserve">Email: </w:t>
                                   </w:r>
-                                  <w:hyperlink r:id="rId9" w:history="1">
-                                    <w:r>
-                                      <w:rPr>
-                                        <w:rStyle w:val="Hyperlink"/>
-                                        <w:sz w:val="20"/>
-                                        <w:szCs w:val="20"/>
-                                        <w:lang w:val="en-US"/>
-                                      </w:rPr>
-                                      <w:t>cph-as509@cphbusiness.dk</w:t>
-                                    </w:r>
-                                  </w:hyperlink>
+                                  <w:r>
+                                    <w:fldChar w:fldCharType="begin"/>
+                                  </w:r>
+                                  <w:r>
+                                    <w:rPr>
+                                      <w:lang w:val="en-US"/>
+                                    </w:rPr>
+                                    <w:instrText xml:space="preserve"> HYPERLINK "mailto:cph-as509@cphbusiness.dk" </w:instrText>
+                                  </w:r>
+                                  <w:r>
+                                    <w:fldChar w:fldCharType="separate"/>
+                                  </w:r>
+                                  <w:r>
+                                    <w:rPr>
+                                      <w:rStyle w:val="Hyperlink"/>
+                                      <w:sz w:val="20"/>
+                                      <w:szCs w:val="20"/>
+                                      <w:lang w:val="en-US"/>
+                                    </w:rPr>
+                                    <w:t>cph-as509@cphbusiness.dk</w:t>
+                                  </w:r>
+                                  <w:r>
+                                    <w:rPr>
+                                      <w:rStyle w:val="Hyperlink"/>
+                                      <w:sz w:val="20"/>
+                                      <w:szCs w:val="20"/>
+                                      <w:lang w:val="en-US"/>
+                                    </w:rPr>
+                                    <w:fldChar w:fldCharType="end"/>
+                                  </w:r>
                                   <w:r>
                                     <w:rPr>
                                       <w:sz w:val="20"/>
@@ -546,7 +565,7 @@
                                     </w:rPr>
                                     <w:t xml:space="preserve">: </w:t>
                                   </w:r>
-                                  <w:hyperlink r:id="rId10" w:history="1">
+                                  <w:hyperlink r:id="rId9" w:history="1">
                                     <w:r>
                                       <w:rPr>
                                         <w:rStyle w:val="Hyperlink"/>
@@ -633,19 +652,40 @@
                                     </w:rPr>
                                     <w:t xml:space="preserve">Email: </w:t>
                                   </w:r>
-                                  <w:hyperlink r:id="rId11" w:history="1">
-                                    <w:r>
-                                      <w:rPr>
-                                        <w:rStyle w:val="Hyperlink"/>
-                                        <w:i/>
-                                        <w:iCs/>
-                                        <w:sz w:val="20"/>
-                                        <w:szCs w:val="20"/>
-                                        <w:lang w:val="en-US"/>
-                                      </w:rPr>
-                                      <w:t>cph-mr462@cphbusiness.dk</w:t>
-                                    </w:r>
-                                  </w:hyperlink>
+                                  <w:r>
+                                    <w:fldChar w:fldCharType="begin"/>
+                                  </w:r>
+                                  <w:r>
+                                    <w:rPr>
+                                      <w:lang w:val="en-US"/>
+                                    </w:rPr>
+                                    <w:instrText xml:space="preserve"> HYPERLINK "mailto:cph-mr462@cphbusiness.dk" </w:instrText>
+                                  </w:r>
+                                  <w:r>
+                                    <w:fldChar w:fldCharType="separate"/>
+                                  </w:r>
+                                  <w:r>
+                                    <w:rPr>
+                                      <w:rStyle w:val="Hyperlink"/>
+                                      <w:i/>
+                                      <w:iCs/>
+                                      <w:sz w:val="20"/>
+                                      <w:szCs w:val="20"/>
+                                      <w:lang w:val="en-US"/>
+                                    </w:rPr>
+                                    <w:t>cph-mr462@cphbusiness.dk</w:t>
+                                  </w:r>
+                                  <w:r>
+                                    <w:rPr>
+                                      <w:rStyle w:val="Hyperlink"/>
+                                      <w:i/>
+                                      <w:iCs/>
+                                      <w:sz w:val="20"/>
+                                      <w:szCs w:val="20"/>
+                                      <w:lang w:val="en-US"/>
+                                    </w:rPr>
+                                    <w:fldChar w:fldCharType="end"/>
+                                  </w:r>
                                   <w:r>
                                     <w:rPr>
                                       <w:i/>
@@ -699,7 +739,7 @@
                                     </w:rPr>
                                     <w:t xml:space="preserve">: </w:t>
                                   </w:r>
-                                  <w:hyperlink r:id="rId12" w:history="1">
+                                  <w:hyperlink r:id="rId10" w:history="1">
                                     <w:r>
                                       <w:rPr>
                                         <w:rStyle w:val="Hyperlink"/>
@@ -784,19 +824,40 @@
                                     </w:rPr>
                                     <w:t xml:space="preserve">Email: </w:t>
                                   </w:r>
-                                  <w:hyperlink r:id="rId13" w:history="1">
-                                    <w:r>
-                                      <w:rPr>
-                                        <w:rStyle w:val="Hyperlink"/>
-                                        <w:i/>
-                                        <w:iCs/>
-                                        <w:sz w:val="20"/>
-                                        <w:szCs w:val="20"/>
-                                        <w:lang w:val="en-US"/>
-                                      </w:rPr>
-                                      <w:t>cph-ml616@cphbusiness.dk</w:t>
-                                    </w:r>
-                                  </w:hyperlink>
+                                  <w:r>
+                                    <w:fldChar w:fldCharType="begin"/>
+                                  </w:r>
+                                  <w:r>
+                                    <w:rPr>
+                                      <w:lang w:val="en-US"/>
+                                    </w:rPr>
+                                    <w:instrText xml:space="preserve"> HYPERLINK "mailto:cph-ml616@cphbusiness.dk" </w:instrText>
+                                  </w:r>
+                                  <w:r>
+                                    <w:fldChar w:fldCharType="separate"/>
+                                  </w:r>
+                                  <w:r>
+                                    <w:rPr>
+                                      <w:rStyle w:val="Hyperlink"/>
+                                      <w:i/>
+                                      <w:iCs/>
+                                      <w:sz w:val="20"/>
+                                      <w:szCs w:val="20"/>
+                                      <w:lang w:val="en-US"/>
+                                    </w:rPr>
+                                    <w:t>cph-ml616@cphbusiness.dk</w:t>
+                                  </w:r>
+                                  <w:r>
+                                    <w:rPr>
+                                      <w:rStyle w:val="Hyperlink"/>
+                                      <w:i/>
+                                      <w:iCs/>
+                                      <w:sz w:val="20"/>
+                                      <w:szCs w:val="20"/>
+                                      <w:lang w:val="en-US"/>
+                                    </w:rPr>
+                                    <w:fldChar w:fldCharType="end"/>
+                                  </w:r>
                                   <w:r>
                                     <w:rPr>
                                       <w:i/>
@@ -840,7 +901,7 @@
                                     </w:rPr>
                                     <w:t xml:space="preserve">: </w:t>
                                   </w:r>
-                                  <w:hyperlink r:id="rId14" w:history="1">
+                                  <w:hyperlink r:id="rId11" w:history="1">
                                     <w:r>
                                       <w:rPr>
                                         <w:rStyle w:val="Hyperlink"/>
@@ -941,17 +1002,36 @@
                                     </w:rPr>
                                     <w:t xml:space="preserve">Email: </w:t>
                                   </w:r>
-                                  <w:hyperlink r:id="rId15" w:history="1">
-                                    <w:r>
-                                      <w:rPr>
-                                        <w:rStyle w:val="Hyperlink"/>
-                                        <w:sz w:val="20"/>
-                                        <w:szCs w:val="20"/>
-                                        <w:lang w:val="en-US"/>
-                                      </w:rPr>
-                                      <w:t>cph-pk171@cphbusiness.dk</w:t>
-                                    </w:r>
-                                  </w:hyperlink>
+                                  <w:r>
+                                    <w:fldChar w:fldCharType="begin"/>
+                                  </w:r>
+                                  <w:r>
+                                    <w:rPr>
+                                      <w:lang w:val="en-US"/>
+                                    </w:rPr>
+                                    <w:instrText xml:space="preserve"> HYPERLINK "mailto:cph-pk171@cphbusiness.dk" </w:instrText>
+                                  </w:r>
+                                  <w:r>
+                                    <w:fldChar w:fldCharType="separate"/>
+                                  </w:r>
+                                  <w:r>
+                                    <w:rPr>
+                                      <w:rStyle w:val="Hyperlink"/>
+                                      <w:sz w:val="20"/>
+                                      <w:szCs w:val="20"/>
+                                      <w:lang w:val="en-US"/>
+                                    </w:rPr>
+                                    <w:t>cph-pk171@cphbusiness.dk</w:t>
+                                  </w:r>
+                                  <w:r>
+                                    <w:rPr>
+                                      <w:rStyle w:val="Hyperlink"/>
+                                      <w:sz w:val="20"/>
+                                      <w:szCs w:val="20"/>
+                                      <w:lang w:val="en-US"/>
+                                    </w:rPr>
+                                    <w:fldChar w:fldCharType="end"/>
+                                  </w:r>
                                   <w:r>
                                     <w:rPr>
                                       <w:sz w:val="20"/>
@@ -993,17 +1073,36 @@
                                     </w:rPr>
                                     <w:t xml:space="preserve">: </w:t>
                                   </w:r>
-                                  <w:hyperlink r:id="rId16" w:history="1">
-                                    <w:r>
-                                      <w:rPr>
-                                        <w:rStyle w:val="Hyperlink"/>
-                                        <w:sz w:val="20"/>
-                                        <w:szCs w:val="20"/>
-                                        <w:lang w:val="en-US"/>
-                                      </w:rPr>
-                                      <w:t>https://github.com/cph-pk</w:t>
-                                    </w:r>
-                                  </w:hyperlink>
+                                  <w:r>
+                                    <w:fldChar w:fldCharType="begin"/>
+                                  </w:r>
+                                  <w:r>
+                                    <w:rPr>
+                                      <w:lang w:val="en-US"/>
+                                    </w:rPr>
+                                    <w:instrText xml:space="preserve"> HYPERLINK "https://github.com/cph-pk" </w:instrText>
+                                  </w:r>
+                                  <w:r>
+                                    <w:fldChar w:fldCharType="separate"/>
+                                  </w:r>
+                                  <w:r>
+                                    <w:rPr>
+                                      <w:rStyle w:val="Hyperlink"/>
+                                      <w:sz w:val="20"/>
+                                      <w:szCs w:val="20"/>
+                                      <w:lang w:val="en-US"/>
+                                    </w:rPr>
+                                    <w:t>https://github.com/cph-pk</w:t>
+                                  </w:r>
+                                  <w:r>
+                                    <w:rPr>
+                                      <w:rStyle w:val="Hyperlink"/>
+                                      <w:sz w:val="20"/>
+                                      <w:szCs w:val="20"/>
+                                      <w:lang w:val="en-US"/>
+                                    </w:rPr>
+                                    <w:fldChar w:fldCharType="end"/>
+                                  </w:r>
                                   <w:r>
                                     <w:rPr>
                                       <w:sz w:val="20"/>
@@ -1136,19 +1235,40 @@
                                     </w:rPr>
                                     <w:t xml:space="preserve">Email: </w:t>
                                   </w:r>
-                                  <w:hyperlink r:id="rId17" w:history="1">
-                                    <w:r>
-                                      <w:rPr>
-                                        <w:rStyle w:val="Hyperlink"/>
-                                        <w:i/>
-                                        <w:iCs/>
-                                        <w:sz w:val="20"/>
-                                        <w:szCs w:val="20"/>
-                                        <w:lang w:val="en-US"/>
-                                      </w:rPr>
-                                      <w:t>cph-jl360@cphbusiness.dk</w:t>
-                                    </w:r>
-                                  </w:hyperlink>
+                                  <w:r>
+                                    <w:fldChar w:fldCharType="begin"/>
+                                  </w:r>
+                                  <w:r>
+                                    <w:rPr>
+                                      <w:lang w:val="en-US"/>
+                                    </w:rPr>
+                                    <w:instrText xml:space="preserve"> HYPERLINK "mailto:cph-jl360@cphbusiness.dk" </w:instrText>
+                                  </w:r>
+                                  <w:r>
+                                    <w:fldChar w:fldCharType="separate"/>
+                                  </w:r>
+                                  <w:r>
+                                    <w:rPr>
+                                      <w:rStyle w:val="Hyperlink"/>
+                                      <w:i/>
+                                      <w:iCs/>
+                                      <w:sz w:val="20"/>
+                                      <w:szCs w:val="20"/>
+                                      <w:lang w:val="en-US"/>
+                                    </w:rPr>
+                                    <w:t>cph-jl360@cphbusiness.dk</w:t>
+                                  </w:r>
+                                  <w:r>
+                                    <w:rPr>
+                                      <w:rStyle w:val="Hyperlink"/>
+                                      <w:i/>
+                                      <w:iCs/>
+                                      <w:sz w:val="20"/>
+                                      <w:szCs w:val="20"/>
+                                      <w:lang w:val="en-US"/>
+                                    </w:rPr>
+                                    <w:fldChar w:fldCharType="end"/>
+                                  </w:r>
                                   <w:r>
                                     <w:rPr>
                                       <w:i/>
@@ -1192,7 +1312,7 @@
                                     </w:rPr>
                                     <w:t xml:space="preserve">: </w:t>
                                   </w:r>
-                                  <w:hyperlink r:id="rId18" w:history="1">
+                                  <w:hyperlink r:id="rId12" w:history="1">
                                     <w:r>
                                       <w:rPr>
                                         <w:rStyle w:val="Hyperlink"/>
@@ -1391,17 +1511,36 @@
                               </w:rPr>
                               <w:t xml:space="preserve">Email: </w:t>
                             </w:r>
-                            <w:hyperlink r:id="rId19" w:history="1">
-                              <w:r>
-                                <w:rPr>
-                                  <w:rStyle w:val="Hyperlink"/>
-                                  <w:sz w:val="20"/>
-                                  <w:szCs w:val="20"/>
-                                  <w:lang w:val="en-US"/>
-                                </w:rPr>
-                                <w:t>cph-as509@cphbusiness.dk</w:t>
-                              </w:r>
-                            </w:hyperlink>
+                            <w:r>
+                              <w:fldChar w:fldCharType="begin"/>
+                            </w:r>
+                            <w:r>
+                              <w:rPr>
+                                <w:lang w:val="en-US"/>
+                              </w:rPr>
+                              <w:instrText xml:space="preserve"> HYPERLINK "mailto:cph-as509@cphbusiness.dk" </w:instrText>
+                            </w:r>
+                            <w:r>
+                              <w:fldChar w:fldCharType="separate"/>
+                            </w:r>
+                            <w:r>
+                              <w:rPr>
+                                <w:rStyle w:val="Hyperlink"/>
+                                <w:sz w:val="20"/>
+                                <w:szCs w:val="20"/>
+                                <w:lang w:val="en-US"/>
+                              </w:rPr>
+                              <w:t>cph-as509@cphbusiness.dk</w:t>
+                            </w:r>
+                            <w:r>
+                              <w:rPr>
+                                <w:rStyle w:val="Hyperlink"/>
+                                <w:sz w:val="20"/>
+                                <w:szCs w:val="20"/>
+                                <w:lang w:val="en-US"/>
+                              </w:rPr>
+                              <w:fldChar w:fldCharType="end"/>
+                            </w:r>
                             <w:r>
                               <w:rPr>
                                 <w:sz w:val="20"/>
@@ -1443,7 +1582,7 @@
                               </w:rPr>
                               <w:t xml:space="preserve">: </w:t>
                             </w:r>
-                            <w:hyperlink r:id="rId20" w:history="1">
+                            <w:hyperlink r:id="rId13" w:history="1">
                               <w:r>
                                 <w:rPr>
                                   <w:rStyle w:val="Hyperlink"/>
@@ -1530,19 +1669,40 @@
                               </w:rPr>
                               <w:t xml:space="preserve">Email: </w:t>
                             </w:r>
-                            <w:hyperlink r:id="rId21" w:history="1">
-                              <w:r>
-                                <w:rPr>
-                                  <w:rStyle w:val="Hyperlink"/>
-                                  <w:i/>
-                                  <w:iCs/>
-                                  <w:sz w:val="20"/>
-                                  <w:szCs w:val="20"/>
-                                  <w:lang w:val="en-US"/>
-                                </w:rPr>
-                                <w:t>cph-mr462@cphbusiness.dk</w:t>
-                              </w:r>
-                            </w:hyperlink>
+                            <w:r>
+                              <w:fldChar w:fldCharType="begin"/>
+                            </w:r>
+                            <w:r>
+                              <w:rPr>
+                                <w:lang w:val="en-US"/>
+                              </w:rPr>
+                              <w:instrText xml:space="preserve"> HYPERLINK "mailto:cph-mr462@cphbusiness.dk" </w:instrText>
+                            </w:r>
+                            <w:r>
+                              <w:fldChar w:fldCharType="separate"/>
+                            </w:r>
+                            <w:r>
+                              <w:rPr>
+                                <w:rStyle w:val="Hyperlink"/>
+                                <w:i/>
+                                <w:iCs/>
+                                <w:sz w:val="20"/>
+                                <w:szCs w:val="20"/>
+                                <w:lang w:val="en-US"/>
+                              </w:rPr>
+                              <w:t>cph-mr462@cphbusiness.dk</w:t>
+                            </w:r>
+                            <w:r>
+                              <w:rPr>
+                                <w:rStyle w:val="Hyperlink"/>
+                                <w:i/>
+                                <w:iCs/>
+                                <w:sz w:val="20"/>
+                                <w:szCs w:val="20"/>
+                                <w:lang w:val="en-US"/>
+                              </w:rPr>
+                              <w:fldChar w:fldCharType="end"/>
+                            </w:r>
                             <w:r>
                               <w:rPr>
                                 <w:i/>
@@ -1596,7 +1756,7 @@
                               </w:rPr>
                               <w:t xml:space="preserve">: </w:t>
                             </w:r>
-                            <w:hyperlink r:id="rId22" w:history="1">
+                            <w:hyperlink r:id="rId14" w:history="1">
                               <w:r>
                                 <w:rPr>
                                   <w:rStyle w:val="Hyperlink"/>
@@ -1681,19 +1841,40 @@
                               </w:rPr>
                               <w:t xml:space="preserve">Email: </w:t>
                             </w:r>
-                            <w:hyperlink r:id="rId23" w:history="1">
-                              <w:r>
-                                <w:rPr>
-                                  <w:rStyle w:val="Hyperlink"/>
-                                  <w:i/>
-                                  <w:iCs/>
-                                  <w:sz w:val="20"/>
-                                  <w:szCs w:val="20"/>
-                                  <w:lang w:val="en-US"/>
-                                </w:rPr>
-                                <w:t>cph-ml616@cphbusiness.dk</w:t>
-                              </w:r>
-                            </w:hyperlink>
+                            <w:r>
+                              <w:fldChar w:fldCharType="begin"/>
+                            </w:r>
+                            <w:r>
+                              <w:rPr>
+                                <w:lang w:val="en-US"/>
+                              </w:rPr>
+                              <w:instrText xml:space="preserve"> HYPERLINK "mailto:cph-ml616@cphbusiness.dk" </w:instrText>
+                            </w:r>
+                            <w:r>
+                              <w:fldChar w:fldCharType="separate"/>
+                            </w:r>
+                            <w:r>
+                              <w:rPr>
+                                <w:rStyle w:val="Hyperlink"/>
+                                <w:i/>
+                                <w:iCs/>
+                                <w:sz w:val="20"/>
+                                <w:szCs w:val="20"/>
+                                <w:lang w:val="en-US"/>
+                              </w:rPr>
+                              <w:t>cph-ml616@cphbusiness.dk</w:t>
+                            </w:r>
+                            <w:r>
+                              <w:rPr>
+                                <w:rStyle w:val="Hyperlink"/>
+                                <w:i/>
+                                <w:iCs/>
+                                <w:sz w:val="20"/>
+                                <w:szCs w:val="20"/>
+                                <w:lang w:val="en-US"/>
+                              </w:rPr>
+                              <w:fldChar w:fldCharType="end"/>
+                            </w:r>
                             <w:r>
                               <w:rPr>
                                 <w:i/>
@@ -1737,7 +1918,7 @@
                               </w:rPr>
                               <w:t xml:space="preserve">: </w:t>
                             </w:r>
-                            <w:hyperlink r:id="rId24" w:history="1">
+                            <w:hyperlink r:id="rId15" w:history="1">
                               <w:r>
                                 <w:rPr>
                                   <w:rStyle w:val="Hyperlink"/>
@@ -1838,17 +2019,36 @@
                               </w:rPr>
                               <w:t xml:space="preserve">Email: </w:t>
                             </w:r>
-                            <w:hyperlink r:id="rId25" w:history="1">
-                              <w:r>
-                                <w:rPr>
-                                  <w:rStyle w:val="Hyperlink"/>
-                                  <w:sz w:val="20"/>
-                                  <w:szCs w:val="20"/>
-                                  <w:lang w:val="en-US"/>
-                                </w:rPr>
-                                <w:t>cph-pk171@cphbusiness.dk</w:t>
-                              </w:r>
-                            </w:hyperlink>
+                            <w:r>
+                              <w:fldChar w:fldCharType="begin"/>
+                            </w:r>
+                            <w:r>
+                              <w:rPr>
+                                <w:lang w:val="en-US"/>
+                              </w:rPr>
+                              <w:instrText xml:space="preserve"> HYPERLINK "mailto:cph-pk171@cphbusiness.dk" </w:instrText>
+                            </w:r>
+                            <w:r>
+                              <w:fldChar w:fldCharType="separate"/>
+                            </w:r>
+                            <w:r>
+                              <w:rPr>
+                                <w:rStyle w:val="Hyperlink"/>
+                                <w:sz w:val="20"/>
+                                <w:szCs w:val="20"/>
+                                <w:lang w:val="en-US"/>
+                              </w:rPr>
+                              <w:t>cph-pk171@cphbusiness.dk</w:t>
+                            </w:r>
+                            <w:r>
+                              <w:rPr>
+                                <w:rStyle w:val="Hyperlink"/>
+                                <w:sz w:val="20"/>
+                                <w:szCs w:val="20"/>
+                                <w:lang w:val="en-US"/>
+                              </w:rPr>
+                              <w:fldChar w:fldCharType="end"/>
+                            </w:r>
                             <w:r>
                               <w:rPr>
                                 <w:sz w:val="20"/>
@@ -1890,17 +2090,36 @@
                               </w:rPr>
                               <w:t xml:space="preserve">: </w:t>
                             </w:r>
-                            <w:hyperlink r:id="rId26" w:history="1">
-                              <w:r>
-                                <w:rPr>
-                                  <w:rStyle w:val="Hyperlink"/>
-                                  <w:sz w:val="20"/>
-                                  <w:szCs w:val="20"/>
-                                  <w:lang w:val="en-US"/>
-                                </w:rPr>
-                                <w:t>https://github.com/cph-pk</w:t>
-                              </w:r>
-                            </w:hyperlink>
+                            <w:r>
+                              <w:fldChar w:fldCharType="begin"/>
+                            </w:r>
+                            <w:r>
+                              <w:rPr>
+                                <w:lang w:val="en-US"/>
+                              </w:rPr>
+                              <w:instrText xml:space="preserve"> HYPERLINK "https://github.com/cph-pk" </w:instrText>
+                            </w:r>
+                            <w:r>
+                              <w:fldChar w:fldCharType="separate"/>
+                            </w:r>
+                            <w:r>
+                              <w:rPr>
+                                <w:rStyle w:val="Hyperlink"/>
+                                <w:sz w:val="20"/>
+                                <w:szCs w:val="20"/>
+                                <w:lang w:val="en-US"/>
+                              </w:rPr>
+                              <w:t>https://github.com/cph-pk</w:t>
+                            </w:r>
+                            <w:r>
+                              <w:rPr>
+                                <w:rStyle w:val="Hyperlink"/>
+                                <w:sz w:val="20"/>
+                                <w:szCs w:val="20"/>
+                                <w:lang w:val="en-US"/>
+                              </w:rPr>
+                              <w:fldChar w:fldCharType="end"/>
+                            </w:r>
                             <w:r>
                               <w:rPr>
                                 <w:sz w:val="20"/>
@@ -2033,19 +2252,40 @@
                               </w:rPr>
                               <w:t xml:space="preserve">Email: </w:t>
                             </w:r>
-                            <w:hyperlink r:id="rId27" w:history="1">
-                              <w:r>
-                                <w:rPr>
-                                  <w:rStyle w:val="Hyperlink"/>
-                                  <w:i/>
-                                  <w:iCs/>
-                                  <w:sz w:val="20"/>
-                                  <w:szCs w:val="20"/>
-                                  <w:lang w:val="en-US"/>
-                                </w:rPr>
-                                <w:t>cph-jl360@cphbusiness.dk</w:t>
-                              </w:r>
-                            </w:hyperlink>
+                            <w:r>
+                              <w:fldChar w:fldCharType="begin"/>
+                            </w:r>
+                            <w:r>
+                              <w:rPr>
+                                <w:lang w:val="en-US"/>
+                              </w:rPr>
+                              <w:instrText xml:space="preserve"> HYPERLINK "mailto:cph-jl360@cphbusiness.dk" </w:instrText>
+                            </w:r>
+                            <w:r>
+                              <w:fldChar w:fldCharType="separate"/>
+                            </w:r>
+                            <w:r>
+                              <w:rPr>
+                                <w:rStyle w:val="Hyperlink"/>
+                                <w:i/>
+                                <w:iCs/>
+                                <w:sz w:val="20"/>
+                                <w:szCs w:val="20"/>
+                                <w:lang w:val="en-US"/>
+                              </w:rPr>
+                              <w:t>cph-jl360@cphbusiness.dk</w:t>
+                            </w:r>
+                            <w:r>
+                              <w:rPr>
+                                <w:rStyle w:val="Hyperlink"/>
+                                <w:i/>
+                                <w:iCs/>
+                                <w:sz w:val="20"/>
+                                <w:szCs w:val="20"/>
+                                <w:lang w:val="en-US"/>
+                              </w:rPr>
+                              <w:fldChar w:fldCharType="end"/>
+                            </w:r>
                             <w:r>
                               <w:rPr>
                                 <w:i/>
@@ -2089,7 +2329,7 @@
                               </w:rPr>
                               <w:t xml:space="preserve">: </w:t>
                             </w:r>
-                            <w:hyperlink r:id="rId28" w:history="1">
+                            <w:hyperlink r:id="rId16" w:history="1">
                               <w:r>
                                 <w:rPr>
                                   <w:rStyle w:val="Hyperlink"/>
@@ -3691,7 +3931,7 @@
         </w:rPr>
         <w:tab/>
       </w:r>
-      <w:hyperlink r:id="rId29" w:history="1">
+      <w:hyperlink r:id="rId17" w:history="1">
         <w:r>
           <w:rPr>
             <w:rStyle w:val="Hyperlink"/>
@@ -4407,15 +4647,256 @@
           <w:i/>
           <w:iCs/>
         </w:rPr>
-        <w:t xml:space="preserve"> ved denne domæne og database er at den langt hen </w:t>
-      </w:r>
+        <w:t xml:space="preserve"> ved denne domæne og database er at den langt hen af vejen er grundlaget for resten at systemet. Tabeller og relationer siger noget om hvad systemet arbejder med, ikke hvordan. Så det er godt sted at starte.</w:t>
+      </w:r>
+    </w:p>
+    <w:p>
+      <w:pPr>
+        <w:rPr>
+          <w:i/>
+          <w:iCs/>
+        </w:rPr>
+      </w:pPr>
+    </w:p>
+    <w:p>
+      <w:pPr>
+        <w:rPr>
+          <w:i/>
+          <w:iCs/>
+        </w:rPr>
+      </w:pPr>
+      <w:r>
+        <w:rPr>
+          <w:i/>
+          <w:iCs/>
+        </w:rPr>
+        <w:t>Som led i beskrivelsen af ER diagram skal man have følgende med:</w:t>
+      </w:r>
+    </w:p>
+    <w:p>
+      <w:pPr>
+        <w:rPr>
+          <w:i/>
+          <w:iCs/>
+        </w:rPr>
+      </w:pPr>
+    </w:p>
+    <w:p>
+      <w:pPr>
+        <w:rPr>
+          <w:i/>
+          <w:iCs/>
+        </w:rPr>
+      </w:pPr>
+      <w:r>
+        <w:rPr>
+          <w:i/>
+          <w:iCs/>
+        </w:rPr>
+        <w:t xml:space="preserve">    Diagram over hele modellen. Det er vigtigt at få plads til alle tabeller og alle relationer. Det kan så betyde at man ikke kan få plads til alle attributter på de enkelte tabeller. Dem kan man slå op i databasen, så det er ikke så vigtigt</w:t>
+      </w:r>
+    </w:p>
+    <w:p>
+      <w:pPr>
+        <w:rPr>
+          <w:i/>
+          <w:iCs/>
+        </w:rPr>
+      </w:pPr>
+      <w:r>
+        <w:rPr>
+          <w:i/>
+          <w:iCs/>
+        </w:rPr>
+        <w:t xml:space="preserve">    Hvis nogle af tabellerne ikke er på 3. normal form vil det være almindeligt at nævne det, og forklare hvorfor det er gjort (tidspres eller anden overvejelse).</w:t>
+      </w:r>
+    </w:p>
+    <w:p>
+      <w:pPr>
+        <w:rPr>
+          <w:i/>
+          <w:iCs/>
+        </w:rPr>
+      </w:pPr>
+      <w:r>
+        <w:rPr>
+          <w:i/>
+          <w:iCs/>
+        </w:rPr>
+        <w:t xml:space="preserve">    Hvis der anvendes 1-1 relationer kan man beskrive hvorfor man ikke blot har en tabel.</w:t>
+      </w:r>
+    </w:p>
+    <w:p>
+      <w:pPr>
+        <w:rPr>
+          <w:i/>
+          <w:iCs/>
+        </w:rPr>
+      </w:pPr>
+      <w:r>
+        <w:rPr>
+          <w:i/>
+          <w:iCs/>
+        </w:rPr>
+        <w:t xml:space="preserve">    Hvis nogle tabeller implementerer en mange-mange relation vil det være normalt at beskrive det.</w:t>
+      </w:r>
+    </w:p>
+    <w:p>
+      <w:pPr>
+        <w:rPr>
+          <w:i/>
+          <w:iCs/>
+        </w:rPr>
+      </w:pPr>
+      <w:r>
+        <w:rPr>
+          <w:i/>
+          <w:iCs/>
+        </w:rPr>
+        <w:t xml:space="preserve">    Hvis der er flere veje at nå fra et sted til et andet vil det nemt gøre det svært at holde databasen konsistent. Hvis I har gjort det alligevel så skal I forklare hvorfor.</w:t>
+      </w:r>
+    </w:p>
+    <w:p>
+      <w:pPr>
+        <w:rPr>
+          <w:i/>
+          <w:iCs/>
+        </w:rPr>
+      </w:pPr>
+      <w:r>
+        <w:rPr>
+          <w:i/>
+          <w:iCs/>
+        </w:rPr>
+        <w:t xml:space="preserve">    Hvis der er tabeller hvor man benytter andet end et automatisk </w:t>
+      </w:r>
+      <w:proofErr w:type="spellStart"/>
+      <w:r>
+        <w:rPr>
+          <w:i/>
+          <w:iCs/>
+        </w:rPr>
+        <w:t>generetet</w:t>
+      </w:r>
+      <w:proofErr w:type="spellEnd"/>
+      <w:r>
+        <w:rPr>
+          <w:i/>
+          <w:iCs/>
+        </w:rPr>
+        <w:t xml:space="preserve"> ID som nøgle skal man forklare det.</w:t>
+      </w:r>
+    </w:p>
+    <w:p>
+      <w:pPr>
+        <w:rPr>
+          <w:i/>
+          <w:iCs/>
+        </w:rPr>
+      </w:pPr>
+    </w:p>
+    <w:p>
+      <w:pPr>
+        <w:rPr>
+          <w:i/>
+          <w:iCs/>
+        </w:rPr>
+      </w:pPr>
+      <w:r>
+        <w:rPr>
+          <w:i/>
+          <w:iCs/>
+        </w:rPr>
+        <w:t xml:space="preserve">Der er interessant at beskrive hvilke overvejelser der ligger til grund for de konkrete valg der er i ER modellen (fremmednøgler, </w:t>
+      </w:r>
+      <w:proofErr w:type="spellStart"/>
+      <w:r>
+        <w:rPr>
+          <w:i/>
+          <w:iCs/>
+        </w:rPr>
+        <w:t>constraints</w:t>
+      </w:r>
+      <w:proofErr w:type="spellEnd"/>
+      <w:r>
+        <w:rPr>
+          <w:i/>
+          <w:iCs/>
+        </w:rPr>
+        <w:t xml:space="preserve">, triggers, </w:t>
+      </w:r>
+      <w:proofErr w:type="spellStart"/>
+      <w:r>
+        <w:rPr>
+          <w:i/>
+          <w:iCs/>
+        </w:rPr>
+        <w:t>osv</w:t>
+      </w:r>
+      <w:proofErr w:type="spellEnd"/>
+      <w:r>
+        <w:rPr>
+          <w:i/>
+          <w:iCs/>
+        </w:rPr>
+        <w:t>)</w:t>
+      </w:r>
+    </w:p>
+    <w:p>
+      <w:pPr>
+        <w:rPr>
+          <w:i/>
+          <w:iCs/>
+        </w:rPr>
+      </w:pPr>
+    </w:p>
+    <w:p>
+      <w:pPr>
+        <w:pStyle w:val="Overskrift2"/>
+      </w:pPr>
+      <w:bookmarkStart w:id="10" w:name="_Toc40899110"/>
+      <w:r>
+        <w:t>7.2 Navigationsdiagram</w:t>
+      </w:r>
+      <w:bookmarkEnd w:id="10"/>
+    </w:p>
+    <w:p>
+      <w:pPr>
+        <w:rPr>
+          <w:i/>
+          <w:iCs/>
+        </w:rPr>
+      </w:pPr>
+      <w:r>
+        <w:rPr>
+          <w:i/>
+          <w:iCs/>
+        </w:rPr>
+        <w:t>Det som brugeren oplever er en række websider hvor man kan indtaste oplysninger gå videre til andre sider. I større systemer kan det være svært at bevare overblikket over hvilke sider der er, og hvordan man kommer fra den ene til den anden. Navigationsdiagrammet er beregnet på at vise dette på en mere overskuelig måde. Som led i beskrivelsen af navigationsdiagrammet skal følgende med:</w:t>
+      </w:r>
+    </w:p>
+    <w:p>
+      <w:pPr>
+        <w:rPr>
+          <w:i/>
+          <w:iCs/>
+        </w:rPr>
+      </w:pPr>
+    </w:p>
+    <w:p>
+      <w:pPr>
+        <w:rPr>
+          <w:i/>
+          <w:iCs/>
+        </w:rPr>
+      </w:pPr>
       <w:proofErr w:type="gramStart"/>
       <w:r>
         <w:rPr>
           <w:i/>
           <w:iCs/>
         </w:rPr>
-        <w:t>af</w:t>
+        <w:t>Oversigts diagrammet</w:t>
       </w:r>
       <w:proofErr w:type="gramEnd"/>
       <w:r>
@@ -4423,30 +4904,65 @@
           <w:i/>
           <w:iCs/>
         </w:rPr>
-        <w:t xml:space="preserve"> vejen er grundlaget for resten at systemet. Tabeller og relationer siger noget om hvad systemet arbejder med, ikke hvordan. Så det er godt sted at starte.</w:t>
-      </w:r>
-    </w:p>
-    <w:p>
-      <w:pPr>
-        <w:rPr>
-          <w:i/>
-          <w:iCs/>
-        </w:rPr>
-      </w:pPr>
-    </w:p>
-    <w:p>
-      <w:pPr>
-        <w:rPr>
-          <w:i/>
-          <w:iCs/>
-        </w:rPr>
-      </w:pPr>
-      <w:r>
-        <w:rPr>
-          <w:i/>
-          <w:iCs/>
-        </w:rPr>
-        <w:t xml:space="preserve">Som led i beskrivelsen af ER </w:t>
+        <w:t>. Hvis det bliver for stort må man dele det op. Men det er vigtigt at der er et</w:t>
+      </w:r>
+      <w:r>
+        <w:rPr>
+          <w:i/>
+          <w:iCs/>
+        </w:rPr>
+        <w:t xml:space="preserve"> </w:t>
+      </w:r>
+      <w:r>
+        <w:rPr>
+          <w:i/>
+          <w:iCs/>
+        </w:rPr>
+        <w:t>overordnet diagra</w:t>
+      </w:r>
+      <w:r>
+        <w:rPr>
+          <w:i/>
+          <w:iCs/>
+        </w:rPr>
+        <w:t xml:space="preserve">m. </w:t>
+      </w:r>
+      <w:r>
+        <w:rPr>
+          <w:i/>
+          <w:iCs/>
+        </w:rPr>
+        <w:t>Hvis man har benyttet sig af en “fælles navigations bar” i toppen af alle sider skal man forklare det.</w:t>
+      </w:r>
+      <w:r>
+        <w:rPr>
+          <w:i/>
+          <w:iCs/>
+        </w:rPr>
+        <w:t xml:space="preserve"> </w:t>
+      </w:r>
+      <w:r>
+        <w:rPr>
+          <w:i/>
+          <w:iCs/>
+        </w:rPr>
+        <w:t xml:space="preserve">Hvis nogle sider kun kan </w:t>
+      </w:r>
+      <w:proofErr w:type="spellStart"/>
+      <w:r>
+        <w:rPr>
+          <w:i/>
+          <w:iCs/>
+        </w:rPr>
+        <w:t>nåes</w:t>
+      </w:r>
+      <w:proofErr w:type="spellEnd"/>
+      <w:r>
+        <w:rPr>
+          <w:i/>
+          <w:iCs/>
+        </w:rPr>
+        <w:t xml:space="preserve"> af nogle brugere (dem der har konto, dem der er logget ind, dem der arbejder i </w:t>
       </w:r>
       <w:proofErr w:type="gramStart"/>
       <w:r>
@@ -4454,7 +4970,7 @@
           <w:i/>
           <w:iCs/>
         </w:rPr>
-        <w:t>diagram</w:t>
+        <w:t>butikken,…</w:t>
       </w:r>
       <w:proofErr w:type="gramEnd"/>
       <w:r>
@@ -4462,137 +4978,29 @@
           <w:i/>
           <w:iCs/>
         </w:rPr>
-        <w:t xml:space="preserve"> skal man have følgende med:</w:t>
-      </w:r>
-    </w:p>
-    <w:p>
-      <w:pPr>
-        <w:rPr>
-          <w:i/>
-          <w:iCs/>
-        </w:rPr>
-      </w:pPr>
-    </w:p>
-    <w:p>
-      <w:pPr>
-        <w:rPr>
-          <w:i/>
-          <w:iCs/>
-        </w:rPr>
-      </w:pPr>
-      <w:r>
-        <w:rPr>
-          <w:i/>
-          <w:iCs/>
-        </w:rPr>
-        <w:t xml:space="preserve">    Diagram over hele modellen. Det er vigtigt at få plads til alle tabeller og alle relationer. Det kan så betyde at man ikke kan få plads til alle attributter på de enkelte tabeller. Dem kan man slå op i databasen, så det er ikke så vigtigt</w:t>
-      </w:r>
-    </w:p>
-    <w:p>
-      <w:pPr>
-        <w:rPr>
-          <w:i/>
-          <w:iCs/>
-        </w:rPr>
-      </w:pPr>
-      <w:r>
-        <w:rPr>
-          <w:i/>
-          <w:iCs/>
-        </w:rPr>
-        <w:t xml:space="preserve">    Hvis nogle af tabellerne ikke er på 3. normal form vil det være almindeligt at nævne det, og forklare hvorfor det er gjort (tidspres eller anden overvejelse).</w:t>
-      </w:r>
-    </w:p>
-    <w:p>
-      <w:pPr>
-        <w:rPr>
-          <w:i/>
-          <w:iCs/>
-        </w:rPr>
-      </w:pPr>
-      <w:r>
-        <w:rPr>
-          <w:i/>
-          <w:iCs/>
-        </w:rPr>
-        <w:t xml:space="preserve">    Hvis der anvendes 1-1 </w:t>
-      </w:r>
-      <w:proofErr w:type="gramStart"/>
-      <w:r>
-        <w:rPr>
-          <w:i/>
-          <w:iCs/>
-        </w:rPr>
-        <w:t>relationer</w:t>
-      </w:r>
-      <w:proofErr w:type="gramEnd"/>
-      <w:r>
-        <w:rPr>
-          <w:i/>
-          <w:iCs/>
-        </w:rPr>
-        <w:t xml:space="preserve"> kan man beskrive hvorfor man ikke blot har en tabel.</w:t>
-      </w:r>
-    </w:p>
-    <w:p>
-      <w:pPr>
-        <w:rPr>
-          <w:i/>
-          <w:iCs/>
-        </w:rPr>
-      </w:pPr>
-      <w:r>
-        <w:rPr>
-          <w:i/>
-          <w:iCs/>
-        </w:rPr>
-        <w:t xml:space="preserve">    Hvis nogle tabeller implementerer en mange-mange relation vil det være normalt at beskrive det.</w:t>
-      </w:r>
-    </w:p>
-    <w:p>
-      <w:pPr>
-        <w:rPr>
-          <w:i/>
-          <w:iCs/>
-        </w:rPr>
-      </w:pPr>
-      <w:r>
-        <w:rPr>
-          <w:i/>
-          <w:iCs/>
-        </w:rPr>
-        <w:t xml:space="preserve">    Hvis der er flere veje at nå fra et sted til et andet vil det nemt gøre det svært at holde databasen konsistent. Hvis I har gjort det </w:t>
-      </w:r>
-      <w:proofErr w:type="gramStart"/>
-      <w:r>
-        <w:rPr>
-          <w:i/>
-          <w:iCs/>
-        </w:rPr>
-        <w:t>alligevel</w:t>
-      </w:r>
-      <w:proofErr w:type="gramEnd"/>
-      <w:r>
-        <w:rPr>
-          <w:i/>
-          <w:iCs/>
-        </w:rPr>
-        <w:t xml:space="preserve"> så skal I forklare hvorfor.</w:t>
-      </w:r>
-    </w:p>
-    <w:p>
-      <w:pPr>
-        <w:rPr>
-          <w:i/>
-          <w:iCs/>
-        </w:rPr>
-      </w:pPr>
-      <w:r>
-        <w:rPr>
-          <w:i/>
-          <w:iCs/>
-        </w:rPr>
-        <w:t xml:space="preserve">    Hvis der er tabeller hvor man benytter andet end et automatisk </w:t>
+        <w:t>), så skal det fremgå.</w:t>
+      </w:r>
+      <w:r>
+        <w:rPr>
+          <w:i/>
+          <w:iCs/>
+        </w:rPr>
+        <w:t xml:space="preserve"> </w:t>
+      </w:r>
+    </w:p>
+    <w:p>
+      <w:pPr>
+        <w:rPr>
+          <w:i/>
+          <w:iCs/>
+        </w:rPr>
+      </w:pPr>
+      <w:r>
+        <w:rPr>
+          <w:i/>
+          <w:iCs/>
+        </w:rPr>
+        <w:t xml:space="preserve">Navne på </w:t>
       </w:r>
       <w:proofErr w:type="spellStart"/>
       <w:r>
@@ -4600,7 +5008,7 @@
           <w:i/>
           <w:iCs/>
         </w:rPr>
-        <w:t>generetet</w:t>
+        <w:t>jsp</w:t>
       </w:r>
       <w:proofErr w:type="spellEnd"/>
       <w:r>
@@ -4608,46 +5016,7 @@
           <w:i/>
           <w:iCs/>
         </w:rPr>
-        <w:t xml:space="preserve"> ID som nøgle skal man forklare det.</w:t>
-      </w:r>
-    </w:p>
-    <w:p>
-      <w:pPr>
-        <w:rPr>
-          <w:i/>
-          <w:iCs/>
-        </w:rPr>
-      </w:pPr>
-    </w:p>
-    <w:p>
-      <w:pPr>
-        <w:rPr>
-          <w:i/>
-          <w:iCs/>
-        </w:rPr>
-      </w:pPr>
-      <w:r>
-        <w:rPr>
-          <w:i/>
-          <w:iCs/>
-        </w:rPr>
-        <w:t xml:space="preserve">Der er interessant at beskrive hvilke overvejelser der ligger til grund for de konkrete valg der er </w:t>
-      </w:r>
-      <w:proofErr w:type="gramStart"/>
-      <w:r>
-        <w:rPr>
-          <w:i/>
-          <w:iCs/>
-        </w:rPr>
-        <w:t>i</w:t>
-      </w:r>
-      <w:proofErr w:type="gramEnd"/>
-      <w:r>
-        <w:rPr>
-          <w:i/>
-          <w:iCs/>
-        </w:rPr>
-        <w:t xml:space="preserve"> ER modellen (fremmednøgler, </w:t>
+        <w:t xml:space="preserve"> sider skal fremgå, og hvilke </w:t>
       </w:r>
       <w:proofErr w:type="spellStart"/>
       <w:r>
@@ -4655,7 +5024,7 @@
           <w:i/>
           <w:iCs/>
         </w:rPr>
-        <w:t>constraints</w:t>
+        <w:t>servlet</w:t>
       </w:r>
       <w:proofErr w:type="spellEnd"/>
       <w:r>
@@ -4663,247 +5032,6 @@
           <w:i/>
           <w:iCs/>
         </w:rPr>
-        <w:t xml:space="preserve">, triggers, </w:t>
-      </w:r>
-      <w:proofErr w:type="spellStart"/>
-      <w:r>
-        <w:rPr>
-          <w:i/>
-          <w:iCs/>
-        </w:rPr>
-        <w:t>osv</w:t>
-      </w:r>
-      <w:proofErr w:type="spellEnd"/>
-      <w:r>
-        <w:rPr>
-          <w:i/>
-          <w:iCs/>
-        </w:rPr>
-        <w:t>)</w:t>
-      </w:r>
-    </w:p>
-    <w:p>
-      <w:pPr>
-        <w:rPr>
-          <w:i/>
-          <w:iCs/>
-        </w:rPr>
-      </w:pPr>
-    </w:p>
-    <w:p>
-      <w:pPr>
-        <w:pStyle w:val="Overskrift2"/>
-      </w:pPr>
-      <w:bookmarkStart w:id="10" w:name="_Toc40899110"/>
-      <w:r>
-        <w:t>7.2 Navigationsdiagram</w:t>
-      </w:r>
-      <w:bookmarkEnd w:id="10"/>
-    </w:p>
-    <w:p>
-      <w:pPr>
-        <w:rPr>
-          <w:i/>
-          <w:iCs/>
-        </w:rPr>
-      </w:pPr>
-      <w:r>
-        <w:rPr>
-          <w:i/>
-          <w:iCs/>
-        </w:rPr>
-        <w:t xml:space="preserve">Det som brugeren </w:t>
-      </w:r>
-      <w:proofErr w:type="gramStart"/>
-      <w:r>
-        <w:rPr>
-          <w:i/>
-          <w:iCs/>
-        </w:rPr>
-        <w:t>oplever</w:t>
-      </w:r>
-      <w:proofErr w:type="gramEnd"/>
-      <w:r>
-        <w:rPr>
-          <w:i/>
-          <w:iCs/>
-        </w:rPr>
-        <w:t xml:space="preserve"> er en række websider hvor man kan indtaste oplysninger gå videre til andre sider. I større systemer kan det være svært at bevare overblikket over hvilke sider der er, og hvordan man kommer fra den ene til den anden. Navigationsdiagrammet er beregnet på at vise dette på en mere overskuelig måde. Som led i beskrivelsen af navigationsdiagrammet skal følgende med:</w:t>
-      </w:r>
-    </w:p>
-    <w:p>
-      <w:pPr>
-        <w:rPr>
-          <w:i/>
-          <w:iCs/>
-        </w:rPr>
-      </w:pPr>
-    </w:p>
-    <w:p>
-      <w:pPr>
-        <w:rPr>
-          <w:i/>
-          <w:iCs/>
-        </w:rPr>
-      </w:pPr>
-      <w:proofErr w:type="gramStart"/>
-      <w:r>
-        <w:rPr>
-          <w:i/>
-          <w:iCs/>
-        </w:rPr>
-        <w:t>Oversigts diagrammet</w:t>
-      </w:r>
-      <w:proofErr w:type="gramEnd"/>
-      <w:r>
-        <w:rPr>
-          <w:i/>
-          <w:iCs/>
-        </w:rPr>
-        <w:t xml:space="preserve">. Hvis det bliver for </w:t>
-      </w:r>
-      <w:proofErr w:type="gramStart"/>
-      <w:r>
-        <w:rPr>
-          <w:i/>
-          <w:iCs/>
-        </w:rPr>
-        <w:t>stort</w:t>
-      </w:r>
-      <w:proofErr w:type="gramEnd"/>
-      <w:r>
-        <w:rPr>
-          <w:i/>
-          <w:iCs/>
-        </w:rPr>
-        <w:t xml:space="preserve"> må man dele det op. Men det er vigtigt at der er et</w:t>
-      </w:r>
-      <w:r>
-        <w:rPr>
-          <w:i/>
-          <w:iCs/>
-        </w:rPr>
-        <w:t xml:space="preserve"> </w:t>
-      </w:r>
-      <w:r>
-        <w:rPr>
-          <w:i/>
-          <w:iCs/>
-        </w:rPr>
-        <w:t>overordnet diagra</w:t>
-      </w:r>
-      <w:r>
-        <w:rPr>
-          <w:i/>
-          <w:iCs/>
-        </w:rPr>
-        <w:t xml:space="preserve">m. </w:t>
-      </w:r>
-      <w:r>
-        <w:rPr>
-          <w:i/>
-          <w:iCs/>
-        </w:rPr>
-        <w:t>Hvis man har benyttet sig af en “fælles navigations bar” i toppen af alle sider skal man forklare det.</w:t>
-      </w:r>
-      <w:r>
-        <w:rPr>
-          <w:i/>
-          <w:iCs/>
-        </w:rPr>
-        <w:t xml:space="preserve"> </w:t>
-      </w:r>
-      <w:r>
-        <w:rPr>
-          <w:i/>
-          <w:iCs/>
-        </w:rPr>
-        <w:t xml:space="preserve">Hvis nogle sider kun kan </w:t>
-      </w:r>
-      <w:proofErr w:type="spellStart"/>
-      <w:r>
-        <w:rPr>
-          <w:i/>
-          <w:iCs/>
-        </w:rPr>
-        <w:t>nåes</w:t>
-      </w:r>
-      <w:proofErr w:type="spellEnd"/>
-      <w:r>
-        <w:rPr>
-          <w:i/>
-          <w:iCs/>
-        </w:rPr>
-        <w:t xml:space="preserve"> af nogle brugere (dem der har konto, dem der er logget ind, dem der arbejder i </w:t>
-      </w:r>
-      <w:proofErr w:type="gramStart"/>
-      <w:r>
-        <w:rPr>
-          <w:i/>
-          <w:iCs/>
-        </w:rPr>
-        <w:t>butikken,…</w:t>
-      </w:r>
-      <w:proofErr w:type="gramEnd"/>
-      <w:r>
-        <w:rPr>
-          <w:i/>
-          <w:iCs/>
-        </w:rPr>
-        <w:t>), så skal det fremgå.</w:t>
-      </w:r>
-      <w:r>
-        <w:rPr>
-          <w:i/>
-          <w:iCs/>
-        </w:rPr>
-        <w:t xml:space="preserve"> </w:t>
-      </w:r>
-    </w:p>
-    <w:p>
-      <w:pPr>
-        <w:rPr>
-          <w:i/>
-          <w:iCs/>
-        </w:rPr>
-      </w:pPr>
-      <w:r>
-        <w:rPr>
-          <w:i/>
-          <w:iCs/>
-        </w:rPr>
-        <w:t xml:space="preserve">Navne på </w:t>
-      </w:r>
-      <w:proofErr w:type="spellStart"/>
-      <w:r>
-        <w:rPr>
-          <w:i/>
-          <w:iCs/>
-        </w:rPr>
-        <w:t>jsp</w:t>
-      </w:r>
-      <w:proofErr w:type="spellEnd"/>
-      <w:r>
-        <w:rPr>
-          <w:i/>
-          <w:iCs/>
-        </w:rPr>
-        <w:t xml:space="preserve"> sider skal fremgå, og hvilke </w:t>
-      </w:r>
-      <w:proofErr w:type="spellStart"/>
-      <w:r>
-        <w:rPr>
-          <w:i/>
-          <w:iCs/>
-        </w:rPr>
-        <w:t>servlet</w:t>
-      </w:r>
-      <w:proofErr w:type="spellEnd"/>
-      <w:r>
-        <w:rPr>
-          <w:i/>
-          <w:iCs/>
-        </w:rPr>
         <w:t xml:space="preserve"> der bringer en fra den ene side til den næste.</w:t>
       </w:r>
     </w:p>
@@ -4975,23 +5103,7 @@
           <w:i/>
           <w:iCs/>
         </w:rPr>
-        <w:t xml:space="preserve">    Hvordan håndterer man </w:t>
-      </w:r>
-      <w:proofErr w:type="spellStart"/>
-      <w:r>
-        <w:rPr>
-          <w:i/>
-          <w:iCs/>
-        </w:rPr>
-        <w:t>exceptions</w:t>
-      </w:r>
-      <w:proofErr w:type="spellEnd"/>
-      <w:r>
-        <w:rPr>
-          <w:i/>
-          <w:iCs/>
-        </w:rPr>
-        <w:t>.</w:t>
+        <w:t xml:space="preserve">    Hvordan håndterer man exceptions.</w:t>
       </w:r>
     </w:p>
     <w:p>
@@ -5280,23 +5392,7 @@
           <w:i/>
           <w:iCs/>
         </w:rPr>
-        <w:t xml:space="preserve"> eller googledocs. Vær opmærksom på hvordan </w:t>
-      </w:r>
-      <w:proofErr w:type="gramStart"/>
-      <w:r>
-        <w:rPr>
-          <w:i/>
-          <w:iCs/>
-        </w:rPr>
-        <w:t>i</w:t>
-      </w:r>
-      <w:proofErr w:type="gramEnd"/>
-      <w:r>
-        <w:rPr>
-          <w:i/>
-          <w:iCs/>
-        </w:rPr>
-        <w:t xml:space="preserve"> formaterer jeres kode. Man vælger ofte en lidt mindre font, en der er “</w:t>
+        <w:t xml:space="preserve"> eller googledocs. Vær opmærksom på hvordan i formaterer jeres kode. Man vælger ofte en lidt mindre font, en der er “</w:t>
       </w:r>
       <w:proofErr w:type="spellStart"/>
       <w:r>
@@ -5650,6 +5746,1433 @@
         </w:rPr>
       </w:pPr>
     </w:p>
+    <w:p/>
+    <w:tbl>
+      <w:tblPr>
+        <w:tblStyle w:val="Tabel-Gitter"/>
+        <w:tblpPr w:leftFromText="141" w:rightFromText="141" w:tblpXSpec="center" w:tblpY="1902"/>
+        <w:tblW w:w="0" w:type="auto"/>
+        <w:tblLook w:val="04A0" w:firstRow="1" w:lastRow="0" w:firstColumn="1" w:lastColumn="0" w:noHBand="0" w:noVBand="1"/>
+      </w:tblPr>
+      <w:tblGrid>
+        <w:gridCol w:w="4390"/>
+        <w:gridCol w:w="5232"/>
+      </w:tblGrid>
+      <w:tr>
+        <w:tc>
+          <w:tcPr>
+            <w:tcW w:w="4390" w:type="dxa"/>
+          </w:tcPr>
+          <w:p>
+            <w:pPr>
+              <w:rPr>
+                <w:rFonts w:cstheme="minorHAnsi"/>
+                <w:b/>
+                <w:sz w:val="20"/>
+                <w:szCs w:val="20"/>
+              </w:rPr>
+            </w:pPr>
+            <w:r>
+              <w:rPr>
+                <w:rFonts w:cstheme="minorHAnsi"/>
+                <w:b/>
+                <w:sz w:val="20"/>
+                <w:szCs w:val="20"/>
+              </w:rPr>
+              <w:lastRenderedPageBreak/>
+              <w:t>Gruppenavn</w:t>
+            </w:r>
+          </w:p>
+        </w:tc>
+        <w:tc>
+          <w:tcPr>
+            <w:tcW w:w="5232" w:type="dxa"/>
+          </w:tcPr>
+          <w:p>
+            <w:pPr>
+              <w:rPr>
+                <w:rFonts w:cstheme="minorHAnsi"/>
+                <w:b/>
+                <w:sz w:val="20"/>
+                <w:szCs w:val="20"/>
+              </w:rPr>
+            </w:pPr>
+          </w:p>
+        </w:tc>
+      </w:tr>
+      <w:tr>
+        <w:tc>
+          <w:tcPr>
+            <w:tcW w:w="4390" w:type="dxa"/>
+          </w:tcPr>
+          <w:p>
+            <w:pPr>
+              <w:rPr>
+                <w:rFonts w:cstheme="minorHAnsi"/>
+                <w:b/>
+                <w:sz w:val="20"/>
+                <w:szCs w:val="20"/>
+              </w:rPr>
+            </w:pPr>
+          </w:p>
+        </w:tc>
+        <w:tc>
+          <w:tcPr>
+            <w:tcW w:w="5232" w:type="dxa"/>
+          </w:tcPr>
+          <w:p>
+            <w:pPr>
+              <w:rPr>
+                <w:rFonts w:cstheme="minorHAnsi"/>
+                <w:b/>
+                <w:sz w:val="20"/>
+                <w:szCs w:val="20"/>
+              </w:rPr>
+            </w:pPr>
+          </w:p>
+        </w:tc>
+      </w:tr>
+      <w:tr>
+        <w:tc>
+          <w:tcPr>
+            <w:tcW w:w="4390" w:type="dxa"/>
+          </w:tcPr>
+          <w:p>
+            <w:pPr>
+              <w:rPr>
+                <w:rFonts w:cstheme="minorHAnsi"/>
+                <w:b/>
+                <w:sz w:val="20"/>
+                <w:szCs w:val="20"/>
+              </w:rPr>
+            </w:pPr>
+            <w:r>
+              <w:rPr>
+                <w:rFonts w:cstheme="minorHAnsi"/>
+                <w:b/>
+                <w:sz w:val="20"/>
+                <w:szCs w:val="20"/>
+              </w:rPr>
+              <w:t>Spørgsmål</w:t>
+            </w:r>
+          </w:p>
+        </w:tc>
+        <w:tc>
+          <w:tcPr>
+            <w:tcW w:w="5232" w:type="dxa"/>
+          </w:tcPr>
+          <w:p>
+            <w:pPr>
+              <w:rPr>
+                <w:rFonts w:cstheme="minorHAnsi"/>
+                <w:b/>
+                <w:sz w:val="20"/>
+                <w:szCs w:val="20"/>
+              </w:rPr>
+            </w:pPr>
+            <w:r>
+              <w:rPr>
+                <w:rFonts w:cstheme="minorHAnsi"/>
+                <w:b/>
+                <w:sz w:val="20"/>
+                <w:szCs w:val="20"/>
+              </w:rPr>
+              <w:t>Teststrategi</w:t>
+            </w:r>
+          </w:p>
+        </w:tc>
+      </w:tr>
+      <w:tr>
+        <w:tc>
+          <w:tcPr>
+            <w:tcW w:w="4390" w:type="dxa"/>
+            <w:shd w:val="clear" w:color="auto" w:fill="DDD9C3" w:themeFill="background2" w:themeFillShade="E6"/>
+          </w:tcPr>
+          <w:p>
+            <w:pPr>
+              <w:rPr>
+                <w:rFonts w:cstheme="minorHAnsi"/>
+                <w:sz w:val="20"/>
+                <w:szCs w:val="20"/>
+              </w:rPr>
+            </w:pPr>
+            <w:r>
+              <w:rPr>
+                <w:rFonts w:cstheme="minorHAnsi"/>
+                <w:sz w:val="20"/>
+                <w:szCs w:val="20"/>
+              </w:rPr>
+              <w:t>Virker vores beregner?</w:t>
+            </w:r>
+          </w:p>
+        </w:tc>
+        <w:tc>
+          <w:tcPr>
+            <w:tcW w:w="5232" w:type="dxa"/>
+            <w:shd w:val="clear" w:color="auto" w:fill="DDD9C3" w:themeFill="background2" w:themeFillShade="E6"/>
+          </w:tcPr>
+          <w:p>
+            <w:pPr>
+              <w:rPr>
+                <w:rFonts w:cstheme="minorHAnsi"/>
+                <w:sz w:val="20"/>
+                <w:szCs w:val="20"/>
+              </w:rPr>
+            </w:pPr>
+            <w:r>
+              <w:rPr>
+                <w:rFonts w:cstheme="minorHAnsi"/>
+                <w:sz w:val="20"/>
+                <w:szCs w:val="20"/>
+              </w:rPr>
+              <w:t xml:space="preserve">Unit </w:t>
+            </w:r>
+            <w:proofErr w:type="spellStart"/>
+            <w:r>
+              <w:rPr>
+                <w:rFonts w:cstheme="minorHAnsi"/>
+                <w:sz w:val="20"/>
+                <w:szCs w:val="20"/>
+              </w:rPr>
+              <w:t>testing</w:t>
+            </w:r>
+            <w:proofErr w:type="spellEnd"/>
+            <w:r>
+              <w:rPr>
+                <w:rFonts w:cstheme="minorHAnsi"/>
+                <w:sz w:val="20"/>
+                <w:szCs w:val="20"/>
+              </w:rPr>
+              <w:t>: White-</w:t>
+            </w:r>
+            <w:proofErr w:type="spellStart"/>
+            <w:r>
+              <w:rPr>
+                <w:rFonts w:cstheme="minorHAnsi"/>
+                <w:sz w:val="20"/>
+                <w:szCs w:val="20"/>
+              </w:rPr>
+              <w:t>box</w:t>
+            </w:r>
+            <w:proofErr w:type="spellEnd"/>
+          </w:p>
+        </w:tc>
+      </w:tr>
+      <w:tr>
+        <w:tc>
+          <w:tcPr>
+            <w:tcW w:w="4390" w:type="dxa"/>
+            <w:vAlign w:val="center"/>
+          </w:tcPr>
+          <w:p>
+            <w:pPr>
+              <w:rPr>
+                <w:rFonts w:cstheme="minorHAnsi"/>
+                <w:sz w:val="20"/>
+                <w:szCs w:val="20"/>
+              </w:rPr>
+            </w:pPr>
+            <w:r>
+              <w:rPr>
+                <w:rFonts w:cstheme="minorHAnsi"/>
+                <w:sz w:val="20"/>
+                <w:szCs w:val="20"/>
+              </w:rPr>
+              <w:t>Passer antallet af stolper?</w:t>
+            </w:r>
+          </w:p>
+        </w:tc>
+        <w:tc>
+          <w:tcPr>
+            <w:tcW w:w="5232" w:type="dxa"/>
+            <w:vAlign w:val="center"/>
+          </w:tcPr>
+          <w:p>
+            <w:pPr>
+              <w:rPr>
+                <w:rFonts w:cstheme="minorHAnsi"/>
+                <w:sz w:val="20"/>
+                <w:szCs w:val="20"/>
+              </w:rPr>
+            </w:pPr>
+            <w:r>
+              <w:rPr>
+                <w:rFonts w:cstheme="minorHAnsi"/>
+                <w:sz w:val="20"/>
+                <w:szCs w:val="20"/>
+              </w:rPr>
+              <w:t xml:space="preserve">Unit </w:t>
+            </w:r>
+            <w:proofErr w:type="spellStart"/>
+            <w:r>
+              <w:rPr>
+                <w:rFonts w:cstheme="minorHAnsi"/>
+                <w:sz w:val="20"/>
+                <w:szCs w:val="20"/>
+              </w:rPr>
+              <w:t>testing</w:t>
+            </w:r>
+            <w:proofErr w:type="spellEnd"/>
+            <w:r>
+              <w:rPr>
+                <w:rFonts w:cstheme="minorHAnsi"/>
+                <w:sz w:val="20"/>
+                <w:szCs w:val="20"/>
+              </w:rPr>
+              <w:t>: White-</w:t>
+            </w:r>
+            <w:proofErr w:type="spellStart"/>
+            <w:r>
+              <w:rPr>
+                <w:rFonts w:cstheme="minorHAnsi"/>
+                <w:sz w:val="20"/>
+                <w:szCs w:val="20"/>
+              </w:rPr>
+              <w:t>box</w:t>
+            </w:r>
+            <w:proofErr w:type="spellEnd"/>
+          </w:p>
+        </w:tc>
+      </w:tr>
+      <w:tr>
+        <w:tc>
+          <w:tcPr>
+            <w:tcW w:w="4390" w:type="dxa"/>
+            <w:vAlign w:val="center"/>
+          </w:tcPr>
+          <w:p>
+            <w:pPr>
+              <w:rPr>
+                <w:rFonts w:cstheme="minorHAnsi"/>
+                <w:sz w:val="20"/>
+                <w:szCs w:val="20"/>
+              </w:rPr>
+            </w:pPr>
+            <w:r>
+              <w:rPr>
+                <w:rFonts w:cstheme="minorHAnsi"/>
+                <w:sz w:val="20"/>
+                <w:szCs w:val="20"/>
+              </w:rPr>
+              <w:t>Passer antallet af spær?</w:t>
+            </w:r>
+          </w:p>
+        </w:tc>
+        <w:tc>
+          <w:tcPr>
+            <w:tcW w:w="5232" w:type="dxa"/>
+            <w:vAlign w:val="center"/>
+          </w:tcPr>
+          <w:p>
+            <w:pPr>
+              <w:rPr>
+                <w:rFonts w:cstheme="minorHAnsi"/>
+                <w:sz w:val="20"/>
+                <w:szCs w:val="20"/>
+              </w:rPr>
+            </w:pPr>
+            <w:r>
+              <w:rPr>
+                <w:rFonts w:cstheme="minorHAnsi"/>
+                <w:sz w:val="20"/>
+                <w:szCs w:val="20"/>
+              </w:rPr>
+              <w:t xml:space="preserve">Unit </w:t>
+            </w:r>
+            <w:proofErr w:type="spellStart"/>
+            <w:r>
+              <w:rPr>
+                <w:rFonts w:cstheme="minorHAnsi"/>
+                <w:sz w:val="20"/>
+                <w:szCs w:val="20"/>
+              </w:rPr>
+              <w:t>testing</w:t>
+            </w:r>
+            <w:proofErr w:type="spellEnd"/>
+            <w:r>
+              <w:rPr>
+                <w:rFonts w:cstheme="minorHAnsi"/>
+                <w:sz w:val="20"/>
+                <w:szCs w:val="20"/>
+              </w:rPr>
+              <w:t>: White-</w:t>
+            </w:r>
+            <w:proofErr w:type="spellStart"/>
+            <w:r>
+              <w:rPr>
+                <w:rFonts w:cstheme="minorHAnsi"/>
+                <w:sz w:val="20"/>
+                <w:szCs w:val="20"/>
+              </w:rPr>
+              <w:t>box</w:t>
+            </w:r>
+            <w:proofErr w:type="spellEnd"/>
+          </w:p>
+        </w:tc>
+      </w:tr>
+      <w:tr>
+        <w:tc>
+          <w:tcPr>
+            <w:tcW w:w="4390" w:type="dxa"/>
+            <w:shd w:val="clear" w:color="auto" w:fill="auto"/>
+            <w:vAlign w:val="center"/>
+          </w:tcPr>
+          <w:p>
+            <w:pPr>
+              <w:rPr>
+                <w:rFonts w:cstheme="minorHAnsi"/>
+                <w:sz w:val="20"/>
+                <w:szCs w:val="20"/>
+              </w:rPr>
+            </w:pPr>
+            <w:r>
+              <w:rPr>
+                <w:rFonts w:cstheme="minorHAnsi"/>
+                <w:sz w:val="20"/>
+                <w:szCs w:val="20"/>
+              </w:rPr>
+              <w:t>Andre beregninger?</w:t>
+            </w:r>
+          </w:p>
+        </w:tc>
+        <w:tc>
+          <w:tcPr>
+            <w:tcW w:w="5232" w:type="dxa"/>
+            <w:shd w:val="clear" w:color="auto" w:fill="auto"/>
+            <w:vAlign w:val="center"/>
+          </w:tcPr>
+          <w:p>
+            <w:pPr>
+              <w:rPr>
+                <w:rFonts w:cstheme="minorHAnsi"/>
+                <w:sz w:val="20"/>
+                <w:szCs w:val="20"/>
+              </w:rPr>
+            </w:pPr>
+            <w:r>
+              <w:rPr>
+                <w:rFonts w:cstheme="minorHAnsi"/>
+                <w:sz w:val="20"/>
+                <w:szCs w:val="20"/>
+              </w:rPr>
+              <w:t xml:space="preserve">Unit </w:t>
+            </w:r>
+            <w:proofErr w:type="spellStart"/>
+            <w:r>
+              <w:rPr>
+                <w:rFonts w:cstheme="minorHAnsi"/>
+                <w:sz w:val="20"/>
+                <w:szCs w:val="20"/>
+              </w:rPr>
+              <w:t>testing</w:t>
+            </w:r>
+            <w:proofErr w:type="spellEnd"/>
+            <w:r>
+              <w:rPr>
+                <w:rFonts w:cstheme="minorHAnsi"/>
+                <w:sz w:val="20"/>
+                <w:szCs w:val="20"/>
+              </w:rPr>
+              <w:t>: White-</w:t>
+            </w:r>
+            <w:proofErr w:type="spellStart"/>
+            <w:r>
+              <w:rPr>
+                <w:rFonts w:cstheme="minorHAnsi"/>
+                <w:sz w:val="20"/>
+                <w:szCs w:val="20"/>
+              </w:rPr>
+              <w:t>box</w:t>
+            </w:r>
+            <w:proofErr w:type="spellEnd"/>
+            <w:r>
+              <w:rPr>
+                <w:rFonts w:cstheme="minorHAnsi"/>
+                <w:sz w:val="20"/>
+                <w:szCs w:val="20"/>
+              </w:rPr>
+              <w:t xml:space="preserve"> (Alle relevante metoder I beregner)</w:t>
+            </w:r>
+          </w:p>
+        </w:tc>
+      </w:tr>
+      <w:tr>
+        <w:tc>
+          <w:tcPr>
+            <w:tcW w:w="4390" w:type="dxa"/>
+            <w:shd w:val="clear" w:color="auto" w:fill="DDD9C3" w:themeFill="background2" w:themeFillShade="E6"/>
+            <w:vAlign w:val="center"/>
+          </w:tcPr>
+          <w:p>
+            <w:pPr>
+              <w:rPr>
+                <w:rFonts w:cstheme="minorHAnsi"/>
+                <w:sz w:val="20"/>
+                <w:szCs w:val="20"/>
+              </w:rPr>
+            </w:pPr>
+            <w:r>
+              <w:rPr>
+                <w:rFonts w:cstheme="minorHAnsi"/>
+                <w:sz w:val="20"/>
+                <w:szCs w:val="20"/>
+              </w:rPr>
+              <w:t>SVG-motor</w:t>
+            </w:r>
+          </w:p>
+        </w:tc>
+        <w:tc>
+          <w:tcPr>
+            <w:tcW w:w="5232" w:type="dxa"/>
+            <w:shd w:val="clear" w:color="auto" w:fill="DDD9C3" w:themeFill="background2" w:themeFillShade="E6"/>
+            <w:vAlign w:val="center"/>
+          </w:tcPr>
+          <w:p>
+            <w:pPr>
+              <w:rPr>
+                <w:rFonts w:cstheme="minorHAnsi"/>
+                <w:sz w:val="20"/>
+                <w:szCs w:val="20"/>
+              </w:rPr>
+            </w:pPr>
+          </w:p>
+        </w:tc>
+      </w:tr>
+      <w:tr>
+        <w:tc>
+          <w:tcPr>
+            <w:tcW w:w="4390" w:type="dxa"/>
+            <w:vAlign w:val="center"/>
+          </w:tcPr>
+          <w:p>
+            <w:pPr>
+              <w:rPr>
+                <w:rFonts w:cstheme="minorHAnsi"/>
+                <w:sz w:val="20"/>
+                <w:szCs w:val="20"/>
+              </w:rPr>
+            </w:pPr>
+            <w:r>
+              <w:rPr>
+                <w:rFonts w:cstheme="minorHAnsi"/>
+                <w:sz w:val="20"/>
+                <w:szCs w:val="20"/>
+              </w:rPr>
+              <w:t>Kan jeg tegne et rektangel med en vis størrelse? Virker vores metode?</w:t>
+            </w:r>
+          </w:p>
+        </w:tc>
+        <w:tc>
+          <w:tcPr>
+            <w:tcW w:w="5232" w:type="dxa"/>
+            <w:vAlign w:val="center"/>
+          </w:tcPr>
+          <w:p>
+            <w:pPr>
+              <w:rPr>
+                <w:rFonts w:cstheme="minorHAnsi"/>
+                <w:sz w:val="20"/>
+                <w:szCs w:val="20"/>
+              </w:rPr>
+            </w:pPr>
+            <w:r>
+              <w:rPr>
+                <w:rFonts w:cstheme="minorHAnsi"/>
+                <w:sz w:val="20"/>
+                <w:szCs w:val="20"/>
+              </w:rPr>
+              <w:t xml:space="preserve">Unit </w:t>
+            </w:r>
+            <w:proofErr w:type="spellStart"/>
+            <w:r>
+              <w:rPr>
+                <w:rFonts w:cstheme="minorHAnsi"/>
+                <w:sz w:val="20"/>
+                <w:szCs w:val="20"/>
+              </w:rPr>
+              <w:t>testing</w:t>
+            </w:r>
+            <w:proofErr w:type="spellEnd"/>
+            <w:r>
+              <w:rPr>
+                <w:rFonts w:cstheme="minorHAnsi"/>
+                <w:sz w:val="20"/>
+                <w:szCs w:val="20"/>
+              </w:rPr>
+              <w:t>: White-</w:t>
+            </w:r>
+            <w:proofErr w:type="spellStart"/>
+            <w:r>
+              <w:rPr>
+                <w:rFonts w:cstheme="minorHAnsi"/>
+                <w:sz w:val="20"/>
+                <w:szCs w:val="20"/>
+              </w:rPr>
+              <w:t>box</w:t>
+            </w:r>
+            <w:proofErr w:type="spellEnd"/>
+          </w:p>
+        </w:tc>
+      </w:tr>
+      <w:tr>
+        <w:tc>
+          <w:tcPr>
+            <w:tcW w:w="4390" w:type="dxa"/>
+            <w:vAlign w:val="center"/>
+          </w:tcPr>
+          <w:p>
+            <w:pPr>
+              <w:rPr>
+                <w:rFonts w:cstheme="minorHAnsi"/>
+                <w:sz w:val="20"/>
+                <w:szCs w:val="20"/>
+              </w:rPr>
+            </w:pPr>
+            <w:r>
+              <w:rPr>
+                <w:rFonts w:cstheme="minorHAnsi"/>
+                <w:sz w:val="20"/>
+                <w:szCs w:val="20"/>
+              </w:rPr>
+              <w:t xml:space="preserve"> Kan jeg tegne en pil som f.eks. er 300px lang?</w:t>
+            </w:r>
+          </w:p>
+        </w:tc>
+        <w:tc>
+          <w:tcPr>
+            <w:tcW w:w="5232" w:type="dxa"/>
+            <w:vAlign w:val="center"/>
+          </w:tcPr>
+          <w:p>
+            <w:pPr>
+              <w:rPr>
+                <w:rFonts w:cstheme="minorHAnsi"/>
+                <w:sz w:val="20"/>
+                <w:szCs w:val="20"/>
+              </w:rPr>
+            </w:pPr>
+            <w:r>
+              <w:rPr>
+                <w:rFonts w:cstheme="minorHAnsi"/>
+                <w:sz w:val="20"/>
+                <w:szCs w:val="20"/>
+              </w:rPr>
+              <w:t xml:space="preserve">Unit </w:t>
+            </w:r>
+            <w:proofErr w:type="spellStart"/>
+            <w:r>
+              <w:rPr>
+                <w:rFonts w:cstheme="minorHAnsi"/>
+                <w:sz w:val="20"/>
+                <w:szCs w:val="20"/>
+              </w:rPr>
+              <w:t>testing</w:t>
+            </w:r>
+            <w:proofErr w:type="spellEnd"/>
+            <w:r>
+              <w:rPr>
+                <w:rFonts w:cstheme="minorHAnsi"/>
+                <w:sz w:val="20"/>
+                <w:szCs w:val="20"/>
+              </w:rPr>
+              <w:t>: White-</w:t>
+            </w:r>
+            <w:proofErr w:type="spellStart"/>
+            <w:r>
+              <w:rPr>
+                <w:rFonts w:cstheme="minorHAnsi"/>
+                <w:sz w:val="20"/>
+                <w:szCs w:val="20"/>
+              </w:rPr>
+              <w:t>box</w:t>
+            </w:r>
+            <w:proofErr w:type="spellEnd"/>
+          </w:p>
+        </w:tc>
+      </w:tr>
+      <w:tr>
+        <w:tc>
+          <w:tcPr>
+            <w:tcW w:w="4390" w:type="dxa"/>
+            <w:shd w:val="clear" w:color="auto" w:fill="DDD9C3" w:themeFill="background2" w:themeFillShade="E6"/>
+            <w:vAlign w:val="center"/>
+          </w:tcPr>
+          <w:p>
+            <w:pPr>
+              <w:rPr>
+                <w:rFonts w:cstheme="minorHAnsi"/>
+                <w:sz w:val="20"/>
+                <w:szCs w:val="20"/>
+              </w:rPr>
+            </w:pPr>
+            <w:proofErr w:type="spellStart"/>
+            <w:r>
+              <w:rPr>
+                <w:rFonts w:cstheme="minorHAnsi"/>
+                <w:sz w:val="20"/>
+                <w:szCs w:val="20"/>
+              </w:rPr>
+              <w:t>Datamappere</w:t>
+            </w:r>
+            <w:proofErr w:type="spellEnd"/>
+          </w:p>
+        </w:tc>
+        <w:tc>
+          <w:tcPr>
+            <w:tcW w:w="5232" w:type="dxa"/>
+            <w:shd w:val="clear" w:color="auto" w:fill="DDD9C3" w:themeFill="background2" w:themeFillShade="E6"/>
+            <w:vAlign w:val="center"/>
+          </w:tcPr>
+          <w:p>
+            <w:pPr>
+              <w:rPr>
+                <w:rFonts w:cstheme="minorHAnsi"/>
+                <w:sz w:val="20"/>
+                <w:szCs w:val="20"/>
+              </w:rPr>
+            </w:pPr>
+          </w:p>
+        </w:tc>
+      </w:tr>
+      <w:tr>
+        <w:tc>
+          <w:tcPr>
+            <w:tcW w:w="4390" w:type="dxa"/>
+            <w:vAlign w:val="center"/>
+          </w:tcPr>
+          <w:p>
+            <w:pPr>
+              <w:rPr>
+                <w:rFonts w:cstheme="minorHAnsi"/>
+                <w:sz w:val="20"/>
+                <w:szCs w:val="20"/>
+              </w:rPr>
+            </w:pPr>
+            <w:r>
+              <w:rPr>
+                <w:rFonts w:cstheme="minorHAnsi"/>
+                <w:sz w:val="20"/>
+                <w:szCs w:val="20"/>
+              </w:rPr>
+              <w:t>Er der overhovedet hul igennem til databasen?</w:t>
+            </w:r>
+          </w:p>
+        </w:tc>
+        <w:tc>
+          <w:tcPr>
+            <w:tcW w:w="5232" w:type="dxa"/>
+            <w:vAlign w:val="center"/>
+          </w:tcPr>
+          <w:p>
+            <w:pPr>
+              <w:rPr>
+                <w:rFonts w:cstheme="minorHAnsi"/>
+                <w:sz w:val="20"/>
+                <w:szCs w:val="20"/>
+              </w:rPr>
+            </w:pPr>
+            <w:r>
+              <w:rPr>
+                <w:rFonts w:cstheme="minorHAnsi"/>
+                <w:sz w:val="20"/>
+                <w:szCs w:val="20"/>
+              </w:rPr>
+              <w:t xml:space="preserve">Integrationstest: Black </w:t>
+            </w:r>
+            <w:proofErr w:type="spellStart"/>
+            <w:r>
+              <w:rPr>
+                <w:rFonts w:cstheme="minorHAnsi"/>
+                <w:sz w:val="20"/>
+                <w:szCs w:val="20"/>
+              </w:rPr>
+              <w:t>box</w:t>
+            </w:r>
+            <w:proofErr w:type="spellEnd"/>
+          </w:p>
+        </w:tc>
+      </w:tr>
+      <w:tr>
+        <w:tc>
+          <w:tcPr>
+            <w:tcW w:w="4390" w:type="dxa"/>
+            <w:vAlign w:val="center"/>
+          </w:tcPr>
+          <w:p>
+            <w:pPr>
+              <w:rPr>
+                <w:rFonts w:cstheme="minorHAnsi"/>
+                <w:sz w:val="20"/>
+                <w:szCs w:val="20"/>
+              </w:rPr>
+            </w:pPr>
+            <w:r>
+              <w:rPr>
+                <w:rFonts w:cstheme="minorHAnsi"/>
+                <w:sz w:val="20"/>
+                <w:szCs w:val="20"/>
+              </w:rPr>
+              <w:t>Kan jeg indsætte en ny bruger?</w:t>
+            </w:r>
+          </w:p>
+        </w:tc>
+        <w:tc>
+          <w:tcPr>
+            <w:tcW w:w="5232" w:type="dxa"/>
+            <w:vAlign w:val="center"/>
+          </w:tcPr>
+          <w:p>
+            <w:pPr>
+              <w:rPr>
+                <w:rFonts w:cstheme="minorHAnsi"/>
+                <w:sz w:val="20"/>
+                <w:szCs w:val="20"/>
+              </w:rPr>
+            </w:pPr>
+            <w:r>
+              <w:rPr>
+                <w:rFonts w:cstheme="minorHAnsi"/>
+                <w:sz w:val="20"/>
+                <w:szCs w:val="20"/>
+              </w:rPr>
+              <w:t>N/A</w:t>
+            </w:r>
+          </w:p>
+        </w:tc>
+      </w:tr>
+      <w:tr>
+        <w:tc>
+          <w:tcPr>
+            <w:tcW w:w="4390" w:type="dxa"/>
+            <w:vAlign w:val="center"/>
+          </w:tcPr>
+          <w:p>
+            <w:pPr>
+              <w:rPr>
+                <w:rFonts w:cstheme="minorHAnsi"/>
+                <w:sz w:val="20"/>
+                <w:szCs w:val="20"/>
+              </w:rPr>
+            </w:pPr>
+            <w:r>
+              <w:rPr>
+                <w:rFonts w:cstheme="minorHAnsi"/>
+                <w:sz w:val="20"/>
+                <w:szCs w:val="20"/>
+              </w:rPr>
+              <w:t>Kan jeg hente et produkt / liste af produkter?</w:t>
+            </w:r>
+          </w:p>
+        </w:tc>
+        <w:tc>
+          <w:tcPr>
+            <w:tcW w:w="5232" w:type="dxa"/>
+            <w:vAlign w:val="center"/>
+          </w:tcPr>
+          <w:p>
+            <w:pPr>
+              <w:rPr>
+                <w:rFonts w:cstheme="minorHAnsi"/>
+                <w:sz w:val="20"/>
+                <w:szCs w:val="20"/>
+              </w:rPr>
+            </w:pPr>
+            <w:r>
+              <w:rPr>
+                <w:rFonts w:cstheme="minorHAnsi"/>
+                <w:sz w:val="20"/>
+                <w:szCs w:val="20"/>
+              </w:rPr>
+              <w:t xml:space="preserve">Integrationstest: Black </w:t>
+            </w:r>
+            <w:proofErr w:type="spellStart"/>
+            <w:r>
+              <w:rPr>
+                <w:rFonts w:cstheme="minorHAnsi"/>
+                <w:sz w:val="20"/>
+                <w:szCs w:val="20"/>
+              </w:rPr>
+              <w:t>box</w:t>
+            </w:r>
+            <w:proofErr w:type="spellEnd"/>
+          </w:p>
+        </w:tc>
+      </w:tr>
+      <w:tr>
+        <w:tc>
+          <w:tcPr>
+            <w:tcW w:w="4390" w:type="dxa"/>
+            <w:vAlign w:val="center"/>
+          </w:tcPr>
+          <w:p>
+            <w:pPr>
+              <w:rPr>
+                <w:rFonts w:cstheme="minorHAnsi"/>
+                <w:sz w:val="20"/>
+                <w:szCs w:val="20"/>
+              </w:rPr>
+            </w:pPr>
+            <w:r>
+              <w:rPr>
+                <w:rFonts w:cstheme="minorHAnsi"/>
+                <w:sz w:val="20"/>
+                <w:szCs w:val="20"/>
+              </w:rPr>
+              <w:t xml:space="preserve">Bliver en ordres status gemt i databasen når man opdaterer den på </w:t>
+            </w:r>
+            <w:proofErr w:type="spellStart"/>
+            <w:r>
+              <w:rPr>
+                <w:rFonts w:cstheme="minorHAnsi"/>
+                <w:sz w:val="20"/>
+                <w:szCs w:val="20"/>
+              </w:rPr>
+              <w:t>jsp</w:t>
+            </w:r>
+            <w:proofErr w:type="spellEnd"/>
+            <w:r>
+              <w:rPr>
+                <w:rFonts w:cstheme="minorHAnsi"/>
+                <w:sz w:val="20"/>
+                <w:szCs w:val="20"/>
+              </w:rPr>
+              <w:t xml:space="preserve"> siden?</w:t>
+            </w:r>
+          </w:p>
+        </w:tc>
+        <w:tc>
+          <w:tcPr>
+            <w:tcW w:w="5232" w:type="dxa"/>
+            <w:vAlign w:val="center"/>
+          </w:tcPr>
+          <w:p>
+            <w:pPr>
+              <w:rPr>
+                <w:rFonts w:cstheme="minorHAnsi"/>
+                <w:sz w:val="20"/>
+                <w:szCs w:val="20"/>
+              </w:rPr>
+            </w:pPr>
+            <w:r>
+              <w:rPr>
+                <w:rFonts w:cstheme="minorHAnsi"/>
+                <w:sz w:val="20"/>
+                <w:szCs w:val="20"/>
+              </w:rPr>
+              <w:t xml:space="preserve">Integrationstest: Black </w:t>
+            </w:r>
+            <w:proofErr w:type="spellStart"/>
+            <w:r>
+              <w:rPr>
+                <w:rFonts w:cstheme="minorHAnsi"/>
+                <w:sz w:val="20"/>
+                <w:szCs w:val="20"/>
+              </w:rPr>
+              <w:t>box</w:t>
+            </w:r>
+            <w:proofErr w:type="spellEnd"/>
+          </w:p>
+        </w:tc>
+      </w:tr>
+      <w:tr>
+        <w:tc>
+          <w:tcPr>
+            <w:tcW w:w="4390" w:type="dxa"/>
+            <w:shd w:val="clear" w:color="auto" w:fill="DDD9C3" w:themeFill="background2" w:themeFillShade="E6"/>
+            <w:vAlign w:val="center"/>
+          </w:tcPr>
+          <w:p>
+            <w:pPr>
+              <w:rPr>
+                <w:rFonts w:cstheme="minorHAnsi"/>
+                <w:sz w:val="20"/>
+                <w:szCs w:val="20"/>
+              </w:rPr>
+            </w:pPr>
+            <w:r>
+              <w:rPr>
+                <w:rFonts w:cstheme="minorHAnsi"/>
+                <w:sz w:val="20"/>
+                <w:szCs w:val="20"/>
+              </w:rPr>
+              <w:t>Hvad med vores brugergrænseflade?</w:t>
+            </w:r>
+          </w:p>
+        </w:tc>
+        <w:tc>
+          <w:tcPr>
+            <w:tcW w:w="5232" w:type="dxa"/>
+            <w:shd w:val="clear" w:color="auto" w:fill="DDD9C3" w:themeFill="background2" w:themeFillShade="E6"/>
+            <w:vAlign w:val="center"/>
+          </w:tcPr>
+          <w:p>
+            <w:pPr>
+              <w:rPr>
+                <w:rFonts w:cstheme="minorHAnsi"/>
+                <w:sz w:val="20"/>
+                <w:szCs w:val="20"/>
+              </w:rPr>
+            </w:pPr>
+          </w:p>
+        </w:tc>
+      </w:tr>
+      <w:tr>
+        <w:tc>
+          <w:tcPr>
+            <w:tcW w:w="4390" w:type="dxa"/>
+            <w:vAlign w:val="center"/>
+          </w:tcPr>
+          <w:p>
+            <w:pPr>
+              <w:rPr>
+                <w:rFonts w:cstheme="minorHAnsi"/>
+                <w:sz w:val="20"/>
+                <w:szCs w:val="20"/>
+              </w:rPr>
+            </w:pPr>
+            <w:r>
+              <w:rPr>
+                <w:rFonts w:cstheme="minorHAnsi"/>
+                <w:sz w:val="20"/>
+                <w:szCs w:val="20"/>
+              </w:rPr>
+              <w:t>Kan en kunde finde ud af at bestille en carport? Hvordan afgør vi det?</w:t>
+            </w:r>
+          </w:p>
+        </w:tc>
+        <w:tc>
+          <w:tcPr>
+            <w:tcW w:w="5232" w:type="dxa"/>
+            <w:vAlign w:val="center"/>
+          </w:tcPr>
+          <w:p>
+            <w:pPr>
+              <w:rPr>
+                <w:rFonts w:cstheme="minorHAnsi"/>
+                <w:sz w:val="20"/>
+                <w:szCs w:val="20"/>
+              </w:rPr>
+            </w:pPr>
+            <w:r>
+              <w:rPr>
+                <w:rFonts w:cstheme="minorHAnsi"/>
+                <w:sz w:val="20"/>
+                <w:szCs w:val="20"/>
+              </w:rPr>
+              <w:t>Testet på potentielle kunder</w:t>
+            </w:r>
+          </w:p>
+        </w:tc>
+      </w:tr>
+      <w:tr>
+        <w:tc>
+          <w:tcPr>
+            <w:tcW w:w="4390" w:type="dxa"/>
+            <w:vAlign w:val="center"/>
+          </w:tcPr>
+          <w:p>
+            <w:pPr>
+              <w:rPr>
+                <w:rFonts w:cstheme="minorHAnsi"/>
+                <w:sz w:val="20"/>
+                <w:szCs w:val="20"/>
+              </w:rPr>
+            </w:pPr>
+            <w:r>
+              <w:rPr>
+                <w:rFonts w:cstheme="minorHAnsi"/>
+                <w:sz w:val="20"/>
+                <w:szCs w:val="20"/>
+              </w:rPr>
+              <w:t>Kan de ansatte hos Fog finde ud af at bruge systemet?</w:t>
+            </w:r>
+          </w:p>
+        </w:tc>
+        <w:tc>
+          <w:tcPr>
+            <w:tcW w:w="5232" w:type="dxa"/>
+            <w:vAlign w:val="center"/>
+          </w:tcPr>
+          <w:p>
+            <w:pPr>
+              <w:rPr>
+                <w:rFonts w:cstheme="minorHAnsi"/>
+                <w:sz w:val="20"/>
+                <w:szCs w:val="20"/>
+              </w:rPr>
+            </w:pPr>
+            <w:r>
+              <w:rPr>
+                <w:rFonts w:cstheme="minorHAnsi"/>
+                <w:sz w:val="20"/>
+                <w:szCs w:val="20"/>
+              </w:rPr>
+              <w:t>Testet på ”Ikke-softwarekyndige”.</w:t>
+            </w:r>
+          </w:p>
+        </w:tc>
+      </w:tr>
+      <w:tr>
+        <w:tc>
+          <w:tcPr>
+            <w:tcW w:w="4390" w:type="dxa"/>
+            <w:shd w:val="clear" w:color="auto" w:fill="auto"/>
+            <w:vAlign w:val="center"/>
+          </w:tcPr>
+          <w:p>
+            <w:pPr>
+              <w:rPr>
+                <w:rFonts w:cstheme="minorHAnsi"/>
+                <w:sz w:val="20"/>
+                <w:szCs w:val="20"/>
+              </w:rPr>
+            </w:pPr>
+            <w:r>
+              <w:rPr>
+                <w:rFonts w:cstheme="minorHAnsi"/>
+                <w:sz w:val="20"/>
+                <w:szCs w:val="20"/>
+              </w:rPr>
+              <w:t>Hvordan håndterer vi input validering?</w:t>
+            </w:r>
+          </w:p>
+        </w:tc>
+        <w:tc>
+          <w:tcPr>
+            <w:tcW w:w="5232" w:type="dxa"/>
+            <w:shd w:val="clear" w:color="auto" w:fill="auto"/>
+            <w:vAlign w:val="center"/>
+          </w:tcPr>
+          <w:p>
+            <w:pPr>
+              <w:rPr>
+                <w:rFonts w:cstheme="minorHAnsi"/>
+                <w:sz w:val="20"/>
+                <w:szCs w:val="20"/>
+              </w:rPr>
+            </w:pPr>
+            <w:proofErr w:type="spellStart"/>
+            <w:r>
+              <w:rPr>
+                <w:rFonts w:cstheme="minorHAnsi"/>
+                <w:sz w:val="20"/>
+                <w:szCs w:val="20"/>
+              </w:rPr>
+              <w:t>jQuery</w:t>
+            </w:r>
+            <w:proofErr w:type="spellEnd"/>
+            <w:r>
+              <w:rPr>
+                <w:rFonts w:cstheme="minorHAnsi"/>
+                <w:sz w:val="20"/>
+                <w:szCs w:val="20"/>
+              </w:rPr>
+              <w:t xml:space="preserve"> på front-end. Diverse validering på back-end.</w:t>
+            </w:r>
+          </w:p>
+        </w:tc>
+      </w:tr>
+      <w:tr>
+        <w:tc>
+          <w:tcPr>
+            <w:tcW w:w="4390" w:type="dxa"/>
+            <w:shd w:val="clear" w:color="auto" w:fill="DDD9C3" w:themeFill="background2" w:themeFillShade="E6"/>
+            <w:vAlign w:val="center"/>
+          </w:tcPr>
+          <w:p>
+            <w:pPr>
+              <w:rPr>
+                <w:rFonts w:cstheme="minorHAnsi"/>
+                <w:sz w:val="20"/>
+                <w:szCs w:val="20"/>
+              </w:rPr>
+            </w:pPr>
+            <w:r>
+              <w:rPr>
+                <w:rFonts w:cstheme="minorHAnsi"/>
+                <w:sz w:val="20"/>
+                <w:szCs w:val="20"/>
+              </w:rPr>
+              <w:t>Generelt</w:t>
+            </w:r>
+          </w:p>
+        </w:tc>
+        <w:tc>
+          <w:tcPr>
+            <w:tcW w:w="5232" w:type="dxa"/>
+            <w:shd w:val="clear" w:color="auto" w:fill="DDD9C3" w:themeFill="background2" w:themeFillShade="E6"/>
+            <w:vAlign w:val="center"/>
+          </w:tcPr>
+          <w:p>
+            <w:pPr>
+              <w:rPr>
+                <w:rFonts w:cstheme="minorHAnsi"/>
+                <w:sz w:val="20"/>
+                <w:szCs w:val="20"/>
+              </w:rPr>
+            </w:pPr>
+          </w:p>
+        </w:tc>
+      </w:tr>
+      <w:tr>
+        <w:tc>
+          <w:tcPr>
+            <w:tcW w:w="4390" w:type="dxa"/>
+            <w:vAlign w:val="center"/>
+          </w:tcPr>
+          <w:p>
+            <w:pPr>
+              <w:rPr>
+                <w:rFonts w:cstheme="minorHAnsi"/>
+                <w:sz w:val="20"/>
+                <w:szCs w:val="20"/>
+              </w:rPr>
+            </w:pPr>
+            <w:r>
+              <w:rPr>
+                <w:rFonts w:cstheme="minorHAnsi"/>
+                <w:sz w:val="20"/>
+                <w:szCs w:val="20"/>
+              </w:rPr>
+              <w:t>Er vores kode skrevet, så vi automatisk kan teste den?</w:t>
+            </w:r>
+          </w:p>
+        </w:tc>
+        <w:tc>
+          <w:tcPr>
+            <w:tcW w:w="5232" w:type="dxa"/>
+            <w:vAlign w:val="center"/>
+          </w:tcPr>
+          <w:p>
+            <w:pPr>
+              <w:rPr>
+                <w:rFonts w:cstheme="minorHAnsi"/>
+                <w:sz w:val="20"/>
+                <w:szCs w:val="20"/>
+              </w:rPr>
+            </w:pPr>
+            <w:r>
+              <w:rPr>
+                <w:rFonts w:cstheme="minorHAnsi"/>
+                <w:sz w:val="20"/>
+                <w:szCs w:val="20"/>
+              </w:rPr>
+              <w:t xml:space="preserve">Ingen </w:t>
+            </w:r>
+            <w:proofErr w:type="spellStart"/>
+            <w:r>
+              <w:rPr>
+                <w:rFonts w:cstheme="minorHAnsi"/>
+                <w:sz w:val="20"/>
+                <w:szCs w:val="20"/>
+              </w:rPr>
+              <w:t>selenium</w:t>
+            </w:r>
+            <w:proofErr w:type="spellEnd"/>
+            <w:r>
+              <w:rPr>
+                <w:rFonts w:cstheme="minorHAnsi"/>
+                <w:sz w:val="20"/>
+                <w:szCs w:val="20"/>
+              </w:rPr>
+              <w:t xml:space="preserve"> tests, men god struktur og base for unit- og integrationstests.</w:t>
+            </w:r>
+          </w:p>
+        </w:tc>
+      </w:tr>
+      <w:tr>
+        <w:tc>
+          <w:tcPr>
+            <w:tcW w:w="4390" w:type="dxa"/>
+            <w:vAlign w:val="center"/>
+          </w:tcPr>
+          <w:p>
+            <w:pPr>
+              <w:rPr>
+                <w:rFonts w:cstheme="minorHAnsi"/>
+                <w:sz w:val="20"/>
+                <w:szCs w:val="20"/>
+              </w:rPr>
+            </w:pPr>
+            <w:r>
+              <w:rPr>
+                <w:rFonts w:cstheme="minorHAnsi"/>
+                <w:sz w:val="20"/>
+                <w:szCs w:val="20"/>
+              </w:rPr>
+              <w:t>Hvordan sikrer vi os en ensartet kodekvalitet?</w:t>
+            </w:r>
+          </w:p>
+        </w:tc>
+        <w:tc>
+          <w:tcPr>
+            <w:tcW w:w="5232" w:type="dxa"/>
+            <w:vAlign w:val="center"/>
+          </w:tcPr>
+          <w:p>
+            <w:pPr>
+              <w:rPr>
+                <w:rFonts w:cstheme="minorHAnsi"/>
+                <w:sz w:val="20"/>
+                <w:szCs w:val="20"/>
+              </w:rPr>
+            </w:pPr>
+            <w:r>
+              <w:rPr>
+                <w:rFonts w:cstheme="minorHAnsi"/>
+                <w:sz w:val="20"/>
+                <w:szCs w:val="20"/>
+              </w:rPr>
+              <w:t>God dialog og daglig præsentation af gårsdagens arbejde.</w:t>
+            </w:r>
+          </w:p>
+        </w:tc>
+      </w:tr>
+      <w:tr>
+        <w:tc>
+          <w:tcPr>
+            <w:tcW w:w="4390" w:type="dxa"/>
+            <w:vAlign w:val="center"/>
+          </w:tcPr>
+          <w:p>
+            <w:pPr>
+              <w:rPr>
+                <w:rFonts w:cstheme="minorHAnsi"/>
+                <w:sz w:val="20"/>
+                <w:szCs w:val="20"/>
+              </w:rPr>
+            </w:pPr>
+            <w:r>
+              <w:rPr>
+                <w:rFonts w:cstheme="minorHAnsi"/>
+                <w:sz w:val="20"/>
+                <w:szCs w:val="20"/>
+              </w:rPr>
+              <w:t xml:space="preserve">Hvordan sikrer vi os at vi ikke tjekker fejlagtig kode ind på vores master- eller </w:t>
+            </w:r>
+            <w:proofErr w:type="spellStart"/>
+            <w:r>
+              <w:rPr>
+                <w:rFonts w:cstheme="minorHAnsi"/>
+                <w:sz w:val="20"/>
+                <w:szCs w:val="20"/>
+              </w:rPr>
+              <w:t>developerbranch</w:t>
+            </w:r>
+            <w:proofErr w:type="spellEnd"/>
+            <w:r>
+              <w:rPr>
+                <w:rFonts w:cstheme="minorHAnsi"/>
+                <w:sz w:val="20"/>
+                <w:szCs w:val="20"/>
+              </w:rPr>
+              <w:t xml:space="preserve"> i GitHub?</w:t>
+            </w:r>
+          </w:p>
+        </w:tc>
+        <w:tc>
+          <w:tcPr>
+            <w:tcW w:w="5232" w:type="dxa"/>
+            <w:vAlign w:val="center"/>
+          </w:tcPr>
+          <w:p>
+            <w:pPr>
+              <w:rPr>
+                <w:rFonts w:cstheme="minorHAnsi"/>
+                <w:sz w:val="20"/>
+                <w:szCs w:val="20"/>
+              </w:rPr>
+            </w:pPr>
+            <w:r>
+              <w:rPr>
+                <w:rFonts w:cstheme="minorHAnsi"/>
+                <w:sz w:val="20"/>
+                <w:szCs w:val="20"/>
+              </w:rPr>
+              <w:t xml:space="preserve">Ved altid at bruge </w:t>
+            </w:r>
+            <w:proofErr w:type="spellStart"/>
+            <w:r>
+              <w:rPr>
+                <w:rFonts w:cstheme="minorHAnsi"/>
+                <w:i/>
+                <w:iCs/>
+                <w:sz w:val="20"/>
+                <w:szCs w:val="20"/>
+              </w:rPr>
+              <w:t>git</w:t>
+            </w:r>
+            <w:proofErr w:type="spellEnd"/>
+            <w:r>
+              <w:rPr>
+                <w:rFonts w:cstheme="minorHAnsi"/>
+                <w:i/>
+                <w:iCs/>
+                <w:sz w:val="20"/>
+                <w:szCs w:val="20"/>
+              </w:rPr>
+              <w:t xml:space="preserve"> </w:t>
+            </w:r>
+            <w:proofErr w:type="spellStart"/>
+            <w:r>
+              <w:rPr>
+                <w:rFonts w:cstheme="minorHAnsi"/>
+                <w:i/>
+                <w:iCs/>
+                <w:sz w:val="20"/>
+                <w:szCs w:val="20"/>
+              </w:rPr>
+              <w:t>pull</w:t>
+            </w:r>
+            <w:proofErr w:type="spellEnd"/>
+            <w:r>
+              <w:rPr>
+                <w:rFonts w:cstheme="minorHAnsi"/>
+                <w:sz w:val="20"/>
+                <w:szCs w:val="20"/>
+              </w:rPr>
+              <w:t xml:space="preserve"> inden et </w:t>
+            </w:r>
+            <w:proofErr w:type="spellStart"/>
+            <w:r>
+              <w:rPr>
+                <w:rFonts w:cstheme="minorHAnsi"/>
+                <w:sz w:val="20"/>
+                <w:szCs w:val="20"/>
+              </w:rPr>
+              <w:t>commit</w:t>
+            </w:r>
+            <w:proofErr w:type="spellEnd"/>
+            <w:r>
+              <w:rPr>
+                <w:rFonts w:cstheme="minorHAnsi"/>
+                <w:sz w:val="20"/>
+                <w:szCs w:val="20"/>
+              </w:rPr>
+              <w:t xml:space="preserve"> og den daglige dialog.</w:t>
+            </w:r>
+          </w:p>
+        </w:tc>
+      </w:tr>
+    </w:tbl>
+    <w:p/>
+    <w:p/>
+    <w:p>
+      <w:pPr>
+        <w:rPr>
+          <w:i/>
+          <w:iCs/>
+        </w:rPr>
+      </w:pPr>
+    </w:p>
+    <w:p>
+      <w:pPr>
+        <w:rPr>
+          <w:i/>
+          <w:iCs/>
+        </w:rPr>
+      </w:pPr>
+    </w:p>
     <w:p>
       <w:pPr>
         <w:rPr>
@@ -5791,28 +7314,12 @@
     </w:p>
     <w:p>
       <w:r>
-        <w:t xml:space="preserve">    Hvordan </w:t>
-      </w:r>
-      <w:proofErr w:type="gramStart"/>
-      <w:r>
-        <w:t>i</w:t>
-      </w:r>
-      <w:proofErr w:type="gramEnd"/>
-      <w:r>
-        <w:t xml:space="preserve"> afholdt jeres daglige standup møder.</w:t>
-      </w:r>
-    </w:p>
-    <w:p>
-      <w:r>
-        <w:t xml:space="preserve">    Hvornår </w:t>
-      </w:r>
-      <w:proofErr w:type="gramStart"/>
-      <w:r>
-        <w:t>i</w:t>
-      </w:r>
-      <w:proofErr w:type="gramEnd"/>
-      <w:r>
-        <w:t xml:space="preserve"> holdt </w:t>
+        <w:t xml:space="preserve">    Hvordan i afholdt jeres daglige standup møder.</w:t>
+      </w:r>
+    </w:p>
+    <w:p>
+      <w:r>
+        <w:t xml:space="preserve">    Hvornår i holdt </w:t>
       </w:r>
       <w:proofErr w:type="spellStart"/>
       <w:r>
@@ -5830,6 +7337,7 @@
       </w:pPr>
       <w:bookmarkStart w:id="17" w:name="_Toc40899117"/>
       <w:r>
+        <w:lastRenderedPageBreak/>
         <w:t>12.2 Arbejdsprocessen reflekteret</w:t>
       </w:r>
       <w:bookmarkEnd w:id="17"/>
@@ -5960,8 +7468,8 @@
       </w:r>
     </w:p>
     <w:sectPr>
-      <w:headerReference w:type="default" r:id="rId30"/>
-      <w:footerReference w:type="default" r:id="rId31"/>
+      <w:headerReference w:type="default" r:id="rId18"/>
+      <w:footerReference w:type="default" r:id="rId19"/>
       <w:pgSz w:w="11906" w:h="16838"/>
       <w:pgMar w:top="973" w:right="1134" w:bottom="1701" w:left="1134" w:header="426" w:footer="185" w:gutter="0"/>
       <w:cols w:space="708"/>
@@ -6981,7 +8489,7 @@
     <w:lsdException w:name="Table Web 2" w:semiHidden="1" w:unhideWhenUsed="1"/>
     <w:lsdException w:name="Table Web 3" w:semiHidden="1" w:unhideWhenUsed="1"/>
     <w:lsdException w:name="Balloon Text" w:semiHidden="1" w:unhideWhenUsed="1"/>
-    <w:lsdException w:name="Table Grid" w:uiPriority="59"/>
+    <w:lsdException w:name="Table Grid" w:uiPriority="39"/>
     <w:lsdException w:name="Table Theme" w:semiHidden="1" w:unhideWhenUsed="1"/>
     <w:lsdException w:name="Placeholder Text" w:semiHidden="1"/>
     <w:lsdException w:name="No Spacing" w:uiPriority="1" w:qFormat="1"/>
@@ -7419,7 +8927,7 @@
   <w:style w:type="table" w:styleId="Tabel-Gitter">
     <w:name w:val="Table Grid"/>
     <w:basedOn w:val="Tabel-Normal"/>
-    <w:uiPriority w:val="59"/>
+    <w:uiPriority w:val="39"/>
     <w:rsid w:val="004E6883"/>
     <w:pPr>
       <w:spacing w:after="0" w:line="240" w:lineRule="auto"/>
@@ -7852,7 +9360,7 @@
 </file>
 
 <file path=customXml/itemProps1.xml><?xml version="1.0" encoding="utf-8"?>
-<ds:datastoreItem xmlns:ds="http://schemas.openxmlformats.org/officeDocument/2006/customXml" ds:itemID="{BCD05E0C-621B-4989-BFC1-01938B3987F1}">
+<ds:datastoreItem xmlns:ds="http://schemas.openxmlformats.org/officeDocument/2006/customXml" ds:itemID="{5055DB48-F857-448E-B64B-599D1E561A75}">
   <ds:schemaRefs>
     <ds:schemaRef ds:uri="http://schemas.openxmlformats.org/officeDocument/2006/bibliography"/>
   </ds:schemaRefs>

</xml_diff>

<commit_message>
does it work now?
</commit_message>
<xml_diff>
--- a/Dokumentation/Rapport - Fog Carporte.docx
+++ b/Dokumentation/Rapport - Fog Carporte.docx
@@ -15,7 +15,7 @@
         <w:p/>
         <w:p>
           <w:pPr>
-            <w:pStyle w:val="Titel"/>
+            <w:pStyle w:val="Title"/>
             <w:spacing w:line="276" w:lineRule="auto"/>
             <w:rPr>
               <w:sz w:val="96"/>
@@ -25,7 +25,7 @@
         </w:p>
         <w:p>
           <w:pPr>
-            <w:pStyle w:val="Titel"/>
+            <w:pStyle w:val="Title"/>
             <w:spacing w:line="276" w:lineRule="auto"/>
             <w:rPr>
               <w:sz w:val="96"/>
@@ -173,7 +173,7 @@
               </mc:Choice>
               <mc:Fallback>
                 <w:pict>
-                  <v:group w14:anchorId="2176E9DA" id="Gruppe 114" o:spid="_x0000_s1026" style="position:absolute;margin-left:0;margin-top:0;width:18pt;height:10in;z-index:251657216;mso-width-percent:29;mso-height-percent:909;mso-left-percent:45;mso-position-horizontal-relative:page;mso-position-vertical:center;mso-position-vertical-relative:page;mso-width-percent:29;mso-height-percent:909;mso-left-percent:45" coordsize="2286,91440" o:gfxdata="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">
+                  <v:group w14:anchorId="51346D98" id="Gruppe 114" o:spid="_x0000_s1026" style="position:absolute;margin-left:0;margin-top:0;width:18pt;height:10in;z-index:251657216;mso-width-percent:29;mso-height-percent:909;mso-left-percent:45;mso-position-horizontal-relative:page;mso-position-vertical:center;mso-position-vertical-relative:page;mso-width-percent:29;mso-height-percent:909;mso-left-percent:45" coordsize="2286,91440" o:gfxdata="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">
                     <v:rect id="Rektangel 115" o:spid="_x0000_s1027" style="position:absolute;width:2286;height:87820;visibility:visible;mso-wrap-style:square;v-text-anchor:middle" o:gfxdata="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" fillcolor="#c0504d [3205]" stroked="f" strokeweight="2pt"/>
                     <v:rect id="Rektangel 116" o:spid="_x0000_s1028" style="position:absolute;top:89154;width:2286;height:2286;visibility:visible;mso-wrap-style:square;v-text-anchor:middle" o:gfxdata="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" fillcolor="#4f81bd [3204]" stroked="f" strokeweight="2pt">
                       <o:lock v:ext="edit" aspectratio="t"/>
@@ -367,7 +367,7 @@
                           </w:p>
                           <w:tbl>
                             <w:tblPr>
-                              <w:tblStyle w:val="Tabel-Gitter"/>
+                              <w:tblStyle w:val="TableGrid"/>
                               <w:tblW w:w="0" w:type="auto"/>
                               <w:jc w:val="center"/>
                               <w:tblBorders>
@@ -494,36 +494,17 @@
                                     </w:rPr>
                                     <w:t xml:space="preserve">Email: </w:t>
                                   </w:r>
-                                  <w:r>
-                                    <w:fldChar w:fldCharType="begin"/>
-                                  </w:r>
-                                  <w:r>
-                                    <w:rPr>
-                                      <w:lang w:val="en-US"/>
-                                    </w:rPr>
-                                    <w:instrText xml:space="preserve"> HYPERLINK "mailto:cph-as509@cphbusiness.dk" </w:instrText>
-                                  </w:r>
-                                  <w:r>
-                                    <w:fldChar w:fldCharType="separate"/>
-                                  </w:r>
-                                  <w:r>
-                                    <w:rPr>
-                                      <w:rStyle w:val="Hyperlink"/>
-                                      <w:sz w:val="20"/>
-                                      <w:szCs w:val="20"/>
-                                      <w:lang w:val="en-US"/>
-                                    </w:rPr>
-                                    <w:t>cph-as509@cphbusiness.dk</w:t>
-                                  </w:r>
-                                  <w:r>
-                                    <w:rPr>
-                                      <w:rStyle w:val="Hyperlink"/>
-                                      <w:sz w:val="20"/>
-                                      <w:szCs w:val="20"/>
-                                      <w:lang w:val="en-US"/>
-                                    </w:rPr>
-                                    <w:fldChar w:fldCharType="end"/>
-                                  </w:r>
+                                  <w:hyperlink r:id="rId9" w:history="1">
+                                    <w:r>
+                                      <w:rPr>
+                                        <w:rStyle w:val="Hyperlink"/>
+                                        <w:sz w:val="20"/>
+                                        <w:szCs w:val="20"/>
+                                        <w:lang w:val="en-US"/>
+                                      </w:rPr>
+                                      <w:t>cph-as509@cphbusiness.dk</w:t>
+                                    </w:r>
+                                  </w:hyperlink>
                                   <w:r>
                                     <w:rPr>
                                       <w:sz w:val="20"/>
@@ -543,7 +524,6 @@
                                       <w:lang w:val="en-US"/>
                                     </w:rPr>
                                   </w:pPr>
-                                  <w:proofErr w:type="spellStart"/>
                                   <w:r>
                                     <w:rPr>
                                       <w:i/>
@@ -552,20 +532,9 @@
                                       <w:szCs w:val="20"/>
                                       <w:lang w:val="en-US"/>
                                     </w:rPr>
-                                    <w:t>Github</w:t>
+                                    <w:t xml:space="preserve">Github: </w:t>
                                   </w:r>
-                                  <w:proofErr w:type="spellEnd"/>
-                                  <w:r>
-                                    <w:rPr>
-                                      <w:i/>
-                                      <w:iCs/>
-                                      <w:sz w:val="20"/>
-                                      <w:szCs w:val="20"/>
-                                      <w:lang w:val="en-US"/>
-                                    </w:rPr>
-                                    <w:t xml:space="preserve">: </w:t>
-                                  </w:r>
-                                  <w:hyperlink r:id="rId9" w:history="1">
+                                  <w:hyperlink r:id="rId10" w:history="1">
                                     <w:r>
                                       <w:rPr>
                                         <w:rStyle w:val="Hyperlink"/>
@@ -617,20 +586,8 @@
                                       <w:szCs w:val="20"/>
                                       <w:lang w:val="en-US"/>
                                     </w:rPr>
-                                    <w:t xml:space="preserve">Morten </w:t>
+                                    <w:t>Morten Rahbek</w:t>
                                   </w:r>
-                                  <w:proofErr w:type="spellStart"/>
-                                  <w:r>
-                                    <w:rPr>
-                                      <w:b/>
-                                      <w:bCs/>
-                                      <w:sz w:val="20"/>
-                                      <w:szCs w:val="20"/>
-                                      <w:lang w:val="en-US"/>
-                                    </w:rPr>
-                                    <w:t>Rahbek</w:t>
-                                  </w:r>
-                                  <w:proofErr w:type="spellEnd"/>
                                 </w:p>
                                 <w:p>
                                   <w:pPr>
@@ -652,40 +609,19 @@
                                     </w:rPr>
                                     <w:t xml:space="preserve">Email: </w:t>
                                   </w:r>
-                                  <w:r>
-                                    <w:fldChar w:fldCharType="begin"/>
-                                  </w:r>
-                                  <w:r>
-                                    <w:rPr>
-                                      <w:lang w:val="en-US"/>
-                                    </w:rPr>
-                                    <w:instrText xml:space="preserve"> HYPERLINK "mailto:cph-mr462@cphbusiness.dk" </w:instrText>
-                                  </w:r>
-                                  <w:r>
-                                    <w:fldChar w:fldCharType="separate"/>
-                                  </w:r>
-                                  <w:r>
-                                    <w:rPr>
-                                      <w:rStyle w:val="Hyperlink"/>
-                                      <w:i/>
-                                      <w:iCs/>
-                                      <w:sz w:val="20"/>
-                                      <w:szCs w:val="20"/>
-                                      <w:lang w:val="en-US"/>
-                                    </w:rPr>
-                                    <w:t>cph-mr462@cphbusiness.dk</w:t>
-                                  </w:r>
-                                  <w:r>
-                                    <w:rPr>
-                                      <w:rStyle w:val="Hyperlink"/>
-                                      <w:i/>
-                                      <w:iCs/>
-                                      <w:sz w:val="20"/>
-                                      <w:szCs w:val="20"/>
-                                      <w:lang w:val="en-US"/>
-                                    </w:rPr>
-                                    <w:fldChar w:fldCharType="end"/>
-                                  </w:r>
+                                  <w:hyperlink r:id="rId11" w:history="1">
+                                    <w:r>
+                                      <w:rPr>
+                                        <w:rStyle w:val="Hyperlink"/>
+                                        <w:i/>
+                                        <w:iCs/>
+                                        <w:sz w:val="20"/>
+                                        <w:szCs w:val="20"/>
+                                        <w:lang w:val="en-US"/>
+                                      </w:rPr>
+                                      <w:t>cph-mr462@cphbusiness.dk</w:t>
+                                    </w:r>
+                                  </w:hyperlink>
                                   <w:r>
                                     <w:rPr>
                                       <w:i/>
@@ -717,7 +653,6 @@
                                       <w:lang w:val="en-US"/>
                                     </w:rPr>
                                   </w:pPr>
-                                  <w:proofErr w:type="spellStart"/>
                                   <w:r>
                                     <w:rPr>
                                       <w:i/>
@@ -726,20 +661,9 @@
                                       <w:szCs w:val="20"/>
                                       <w:lang w:val="en-US"/>
                                     </w:rPr>
-                                    <w:t>Github</w:t>
+                                    <w:t xml:space="preserve">Github: </w:t>
                                   </w:r>
-                                  <w:proofErr w:type="spellEnd"/>
-                                  <w:r>
-                                    <w:rPr>
-                                      <w:i/>
-                                      <w:iCs/>
-                                      <w:sz w:val="20"/>
-                                      <w:szCs w:val="20"/>
-                                      <w:lang w:val="en-US"/>
-                                    </w:rPr>
-                                    <w:t xml:space="preserve">: </w:t>
-                                  </w:r>
-                                  <w:hyperlink r:id="rId10" w:history="1">
+                                  <w:hyperlink r:id="rId12" w:history="1">
                                     <w:r>
                                       <w:rPr>
                                         <w:rStyle w:val="Hyperlink"/>
@@ -824,40 +748,19 @@
                                     </w:rPr>
                                     <w:t xml:space="preserve">Email: </w:t>
                                   </w:r>
-                                  <w:r>
-                                    <w:fldChar w:fldCharType="begin"/>
-                                  </w:r>
-                                  <w:r>
-                                    <w:rPr>
-                                      <w:lang w:val="en-US"/>
-                                    </w:rPr>
-                                    <w:instrText xml:space="preserve"> HYPERLINK "mailto:cph-ml616@cphbusiness.dk" </w:instrText>
-                                  </w:r>
-                                  <w:r>
-                                    <w:fldChar w:fldCharType="separate"/>
-                                  </w:r>
-                                  <w:r>
-                                    <w:rPr>
-                                      <w:rStyle w:val="Hyperlink"/>
-                                      <w:i/>
-                                      <w:iCs/>
-                                      <w:sz w:val="20"/>
-                                      <w:szCs w:val="20"/>
-                                      <w:lang w:val="en-US"/>
-                                    </w:rPr>
-                                    <w:t>cph-ml616@cphbusiness.dk</w:t>
-                                  </w:r>
-                                  <w:r>
-                                    <w:rPr>
-                                      <w:rStyle w:val="Hyperlink"/>
-                                      <w:i/>
-                                      <w:iCs/>
-                                      <w:sz w:val="20"/>
-                                      <w:szCs w:val="20"/>
-                                      <w:lang w:val="en-US"/>
-                                    </w:rPr>
-                                    <w:fldChar w:fldCharType="end"/>
-                                  </w:r>
+                                  <w:hyperlink r:id="rId13" w:history="1">
+                                    <w:r>
+                                      <w:rPr>
+                                        <w:rStyle w:val="Hyperlink"/>
+                                        <w:i/>
+                                        <w:iCs/>
+                                        <w:sz w:val="20"/>
+                                        <w:szCs w:val="20"/>
+                                        <w:lang w:val="en-US"/>
+                                      </w:rPr>
+                                      <w:t>cph-ml616@cphbusiness.dk</w:t>
+                                    </w:r>
+                                  </w:hyperlink>
                                   <w:r>
                                     <w:rPr>
                                       <w:i/>
@@ -879,7 +782,6 @@
                                       <w:lang w:val="en-US"/>
                                     </w:rPr>
                                   </w:pPr>
-                                  <w:proofErr w:type="spellStart"/>
                                   <w:r>
                                     <w:rPr>
                                       <w:i/>
@@ -888,20 +790,9 @@
                                       <w:szCs w:val="20"/>
                                       <w:lang w:val="en-US"/>
                                     </w:rPr>
-                                    <w:t>Github</w:t>
+                                    <w:t xml:space="preserve">Github: </w:t>
                                   </w:r>
-                                  <w:proofErr w:type="spellEnd"/>
-                                  <w:r>
-                                    <w:rPr>
-                                      <w:i/>
-                                      <w:iCs/>
-                                      <w:sz w:val="20"/>
-                                      <w:szCs w:val="20"/>
-                                      <w:lang w:val="en-US"/>
-                                    </w:rPr>
-                                    <w:t xml:space="preserve">: </w:t>
-                                  </w:r>
-                                  <w:hyperlink r:id="rId11" w:history="1">
+                                  <w:hyperlink r:id="rId14" w:history="1">
                                     <w:r>
                                       <w:rPr>
                                         <w:rStyle w:val="Hyperlink"/>
@@ -957,20 +848,8 @@
                                       <w:szCs w:val="20"/>
                                       <w:lang w:val="en-US"/>
                                     </w:rPr>
-                                    <w:t xml:space="preserve">Per </w:t>
+                                    <w:t>Per Kringelbach</w:t>
                                   </w:r>
-                                  <w:proofErr w:type="spellStart"/>
-                                  <w:r>
-                                    <w:rPr>
-                                      <w:b/>
-                                      <w:bCs/>
-                                      <w:sz w:val="20"/>
-                                      <w:szCs w:val="20"/>
-                                      <w:lang w:val="en-US"/>
-                                    </w:rPr>
-                                    <w:t>Kringelbach</w:t>
-                                  </w:r>
-                                  <w:proofErr w:type="spellEnd"/>
                                 </w:p>
                                 <w:p>
                                   <w:pPr>
@@ -1002,36 +881,17 @@
                                     </w:rPr>
                                     <w:t xml:space="preserve">Email: </w:t>
                                   </w:r>
-                                  <w:r>
-                                    <w:fldChar w:fldCharType="begin"/>
-                                  </w:r>
-                                  <w:r>
-                                    <w:rPr>
-                                      <w:lang w:val="en-US"/>
-                                    </w:rPr>
-                                    <w:instrText xml:space="preserve"> HYPERLINK "mailto:cph-pk171@cphbusiness.dk" </w:instrText>
-                                  </w:r>
-                                  <w:r>
-                                    <w:fldChar w:fldCharType="separate"/>
-                                  </w:r>
-                                  <w:r>
-                                    <w:rPr>
-                                      <w:rStyle w:val="Hyperlink"/>
-                                      <w:sz w:val="20"/>
-                                      <w:szCs w:val="20"/>
-                                      <w:lang w:val="en-US"/>
-                                    </w:rPr>
-                                    <w:t>cph-pk171@cphbusiness.dk</w:t>
-                                  </w:r>
-                                  <w:r>
-                                    <w:rPr>
-                                      <w:rStyle w:val="Hyperlink"/>
-                                      <w:sz w:val="20"/>
-                                      <w:szCs w:val="20"/>
-                                      <w:lang w:val="en-US"/>
-                                    </w:rPr>
-                                    <w:fldChar w:fldCharType="end"/>
-                                  </w:r>
+                                  <w:hyperlink r:id="rId15" w:history="1">
+                                    <w:r>
+                                      <w:rPr>
+                                        <w:rStyle w:val="Hyperlink"/>
+                                        <w:sz w:val="20"/>
+                                        <w:szCs w:val="20"/>
+                                        <w:lang w:val="en-US"/>
+                                      </w:rPr>
+                                      <w:t>cph-pk171@cphbusiness.dk</w:t>
+                                    </w:r>
+                                  </w:hyperlink>
                                   <w:r>
                                     <w:rPr>
                                       <w:sz w:val="20"/>
@@ -1051,7 +911,6 @@
                                       <w:lang w:val="en-US"/>
                                     </w:rPr>
                                   </w:pPr>
-                                  <w:proofErr w:type="spellStart"/>
                                   <w:r>
                                     <w:rPr>
                                       <w:i/>
@@ -1060,49 +919,19 @@
                                       <w:szCs w:val="20"/>
                                       <w:lang w:val="en-US"/>
                                     </w:rPr>
-                                    <w:t>Github</w:t>
+                                    <w:t xml:space="preserve">Github: </w:t>
                                   </w:r>
-                                  <w:proofErr w:type="spellEnd"/>
-                                  <w:r>
-                                    <w:rPr>
-                                      <w:i/>
-                                      <w:iCs/>
-                                      <w:sz w:val="20"/>
-                                      <w:szCs w:val="20"/>
-                                      <w:lang w:val="en-US"/>
-                                    </w:rPr>
-                                    <w:t xml:space="preserve">: </w:t>
-                                  </w:r>
-                                  <w:r>
-                                    <w:fldChar w:fldCharType="begin"/>
-                                  </w:r>
-                                  <w:r>
-                                    <w:rPr>
-                                      <w:lang w:val="en-US"/>
-                                    </w:rPr>
-                                    <w:instrText xml:space="preserve"> HYPERLINK "https://github.com/cph-pk" </w:instrText>
-                                  </w:r>
-                                  <w:r>
-                                    <w:fldChar w:fldCharType="separate"/>
-                                  </w:r>
-                                  <w:r>
-                                    <w:rPr>
-                                      <w:rStyle w:val="Hyperlink"/>
-                                      <w:sz w:val="20"/>
-                                      <w:szCs w:val="20"/>
-                                      <w:lang w:val="en-US"/>
-                                    </w:rPr>
-                                    <w:t>https://github.com/cph-pk</w:t>
-                                  </w:r>
-                                  <w:r>
-                                    <w:rPr>
-                                      <w:rStyle w:val="Hyperlink"/>
-                                      <w:sz w:val="20"/>
-                                      <w:szCs w:val="20"/>
-                                      <w:lang w:val="en-US"/>
-                                    </w:rPr>
-                                    <w:fldChar w:fldCharType="end"/>
-                                  </w:r>
+                                  <w:hyperlink r:id="rId16" w:history="1">
+                                    <w:r>
+                                      <w:rPr>
+                                        <w:rStyle w:val="Hyperlink"/>
+                                        <w:sz w:val="20"/>
+                                        <w:szCs w:val="20"/>
+                                        <w:lang w:val="en-US"/>
+                                      </w:rPr>
+                                      <w:t>https://github.com/cph-pk</w:t>
+                                    </w:r>
+                                  </w:hyperlink>
                                   <w:r>
                                     <w:rPr>
                                       <w:sz w:val="20"/>
@@ -1235,40 +1064,19 @@
                                     </w:rPr>
                                     <w:t xml:space="preserve">Email: </w:t>
                                   </w:r>
-                                  <w:r>
-                                    <w:fldChar w:fldCharType="begin"/>
-                                  </w:r>
-                                  <w:r>
-                                    <w:rPr>
-                                      <w:lang w:val="en-US"/>
-                                    </w:rPr>
-                                    <w:instrText xml:space="preserve"> HYPERLINK "mailto:cph-jl360@cphbusiness.dk" </w:instrText>
-                                  </w:r>
-                                  <w:r>
-                                    <w:fldChar w:fldCharType="separate"/>
-                                  </w:r>
-                                  <w:r>
-                                    <w:rPr>
-                                      <w:rStyle w:val="Hyperlink"/>
-                                      <w:i/>
-                                      <w:iCs/>
-                                      <w:sz w:val="20"/>
-                                      <w:szCs w:val="20"/>
-                                      <w:lang w:val="en-US"/>
-                                    </w:rPr>
-                                    <w:t>cph-jl360@cphbusiness.dk</w:t>
-                                  </w:r>
-                                  <w:r>
-                                    <w:rPr>
-                                      <w:rStyle w:val="Hyperlink"/>
-                                      <w:i/>
-                                      <w:iCs/>
-                                      <w:sz w:val="20"/>
-                                      <w:szCs w:val="20"/>
-                                      <w:lang w:val="en-US"/>
-                                    </w:rPr>
-                                    <w:fldChar w:fldCharType="end"/>
-                                  </w:r>
+                                  <w:hyperlink r:id="rId17" w:history="1">
+                                    <w:r>
+                                      <w:rPr>
+                                        <w:rStyle w:val="Hyperlink"/>
+                                        <w:i/>
+                                        <w:iCs/>
+                                        <w:sz w:val="20"/>
+                                        <w:szCs w:val="20"/>
+                                        <w:lang w:val="en-US"/>
+                                      </w:rPr>
+                                      <w:t>cph-jl360@cphbusiness.dk</w:t>
+                                    </w:r>
+                                  </w:hyperlink>
                                   <w:r>
                                     <w:rPr>
                                       <w:i/>
@@ -1290,7 +1098,6 @@
                                       <w:lang w:val="en-US"/>
                                     </w:rPr>
                                   </w:pPr>
-                                  <w:proofErr w:type="spellStart"/>
                                   <w:r>
                                     <w:rPr>
                                       <w:i/>
@@ -1299,20 +1106,9 @@
                                       <w:szCs w:val="20"/>
                                       <w:lang w:val="en-US"/>
                                     </w:rPr>
-                                    <w:t>Github</w:t>
+                                    <w:t xml:space="preserve">Github: </w:t>
                                   </w:r>
-                                  <w:proofErr w:type="spellEnd"/>
-                                  <w:r>
-                                    <w:rPr>
-                                      <w:i/>
-                                      <w:iCs/>
-                                      <w:sz w:val="20"/>
-                                      <w:szCs w:val="20"/>
-                                      <w:lang w:val="en-US"/>
-                                    </w:rPr>
-                                    <w:t xml:space="preserve">: </w:t>
-                                  </w:r>
-                                  <w:hyperlink r:id="rId12" w:history="1">
+                                  <w:hyperlink r:id="rId18" w:history="1">
                                     <w:r>
                                       <w:rPr>
                                         <w:rStyle w:val="Hyperlink"/>
@@ -1384,7 +1180,7 @@
                     </w:p>
                     <w:tbl>
                       <w:tblPr>
-                        <w:tblStyle w:val="Tabel-Gitter"/>
+                        <w:tblStyle w:val="TableGrid"/>
                         <w:tblW w:w="0" w:type="auto"/>
                         <w:jc w:val="center"/>
                         <w:tblBorders>
@@ -1511,36 +1307,17 @@
                               </w:rPr>
                               <w:t xml:space="preserve">Email: </w:t>
                             </w:r>
-                            <w:r>
-                              <w:fldChar w:fldCharType="begin"/>
-                            </w:r>
-                            <w:r>
-                              <w:rPr>
-                                <w:lang w:val="en-US"/>
-                              </w:rPr>
-                              <w:instrText xml:space="preserve"> HYPERLINK "mailto:cph-as509@cphbusiness.dk" </w:instrText>
-                            </w:r>
-                            <w:r>
-                              <w:fldChar w:fldCharType="separate"/>
-                            </w:r>
-                            <w:r>
-                              <w:rPr>
-                                <w:rStyle w:val="Hyperlink"/>
-                                <w:sz w:val="20"/>
-                                <w:szCs w:val="20"/>
-                                <w:lang w:val="en-US"/>
-                              </w:rPr>
-                              <w:t>cph-as509@cphbusiness.dk</w:t>
-                            </w:r>
-                            <w:r>
-                              <w:rPr>
-                                <w:rStyle w:val="Hyperlink"/>
-                                <w:sz w:val="20"/>
-                                <w:szCs w:val="20"/>
-                                <w:lang w:val="en-US"/>
-                              </w:rPr>
-                              <w:fldChar w:fldCharType="end"/>
-                            </w:r>
+                            <w:hyperlink r:id="rId19" w:history="1">
+                              <w:r>
+                                <w:rPr>
+                                  <w:rStyle w:val="Hyperlink"/>
+                                  <w:sz w:val="20"/>
+                                  <w:szCs w:val="20"/>
+                                  <w:lang w:val="en-US"/>
+                                </w:rPr>
+                                <w:t>cph-as509@cphbusiness.dk</w:t>
+                              </w:r>
+                            </w:hyperlink>
                             <w:r>
                               <w:rPr>
                                 <w:sz w:val="20"/>
@@ -1560,7 +1337,6 @@
                                 <w:lang w:val="en-US"/>
                               </w:rPr>
                             </w:pPr>
-                            <w:proofErr w:type="spellStart"/>
                             <w:r>
                               <w:rPr>
                                 <w:i/>
@@ -1569,20 +1345,9 @@
                                 <w:szCs w:val="20"/>
                                 <w:lang w:val="en-US"/>
                               </w:rPr>
-                              <w:t>Github</w:t>
+                              <w:t xml:space="preserve">Github: </w:t>
                             </w:r>
-                            <w:proofErr w:type="spellEnd"/>
-                            <w:r>
-                              <w:rPr>
-                                <w:i/>
-                                <w:iCs/>
-                                <w:sz w:val="20"/>
-                                <w:szCs w:val="20"/>
-                                <w:lang w:val="en-US"/>
-                              </w:rPr>
-                              <w:t xml:space="preserve">: </w:t>
-                            </w:r>
-                            <w:hyperlink r:id="rId13" w:history="1">
+                            <w:hyperlink r:id="rId20" w:history="1">
                               <w:r>
                                 <w:rPr>
                                   <w:rStyle w:val="Hyperlink"/>
@@ -1634,20 +1399,8 @@
                                 <w:szCs w:val="20"/>
                                 <w:lang w:val="en-US"/>
                               </w:rPr>
-                              <w:t xml:space="preserve">Morten </w:t>
+                              <w:t>Morten Rahbek</w:t>
                             </w:r>
-                            <w:proofErr w:type="spellStart"/>
-                            <w:r>
-                              <w:rPr>
-                                <w:b/>
-                                <w:bCs/>
-                                <w:sz w:val="20"/>
-                                <w:szCs w:val="20"/>
-                                <w:lang w:val="en-US"/>
-                              </w:rPr>
-                              <w:t>Rahbek</w:t>
-                            </w:r>
-                            <w:proofErr w:type="spellEnd"/>
                           </w:p>
                           <w:p>
                             <w:pPr>
@@ -1669,40 +1422,19 @@
                               </w:rPr>
                               <w:t xml:space="preserve">Email: </w:t>
                             </w:r>
-                            <w:r>
-                              <w:fldChar w:fldCharType="begin"/>
-                            </w:r>
-                            <w:r>
-                              <w:rPr>
-                                <w:lang w:val="en-US"/>
-                              </w:rPr>
-                              <w:instrText xml:space="preserve"> HYPERLINK "mailto:cph-mr462@cphbusiness.dk" </w:instrText>
-                            </w:r>
-                            <w:r>
-                              <w:fldChar w:fldCharType="separate"/>
-                            </w:r>
-                            <w:r>
-                              <w:rPr>
-                                <w:rStyle w:val="Hyperlink"/>
-                                <w:i/>
-                                <w:iCs/>
-                                <w:sz w:val="20"/>
-                                <w:szCs w:val="20"/>
-                                <w:lang w:val="en-US"/>
-                              </w:rPr>
-                              <w:t>cph-mr462@cphbusiness.dk</w:t>
-                            </w:r>
-                            <w:r>
-                              <w:rPr>
-                                <w:rStyle w:val="Hyperlink"/>
-                                <w:i/>
-                                <w:iCs/>
-                                <w:sz w:val="20"/>
-                                <w:szCs w:val="20"/>
-                                <w:lang w:val="en-US"/>
-                              </w:rPr>
-                              <w:fldChar w:fldCharType="end"/>
-                            </w:r>
+                            <w:hyperlink r:id="rId21" w:history="1">
+                              <w:r>
+                                <w:rPr>
+                                  <w:rStyle w:val="Hyperlink"/>
+                                  <w:i/>
+                                  <w:iCs/>
+                                  <w:sz w:val="20"/>
+                                  <w:szCs w:val="20"/>
+                                  <w:lang w:val="en-US"/>
+                                </w:rPr>
+                                <w:t>cph-mr462@cphbusiness.dk</w:t>
+                              </w:r>
+                            </w:hyperlink>
                             <w:r>
                               <w:rPr>
                                 <w:i/>
@@ -1734,7 +1466,6 @@
                                 <w:lang w:val="en-US"/>
                               </w:rPr>
                             </w:pPr>
-                            <w:proofErr w:type="spellStart"/>
                             <w:r>
                               <w:rPr>
                                 <w:i/>
@@ -1743,20 +1474,9 @@
                                 <w:szCs w:val="20"/>
                                 <w:lang w:val="en-US"/>
                               </w:rPr>
-                              <w:t>Github</w:t>
+                              <w:t xml:space="preserve">Github: </w:t>
                             </w:r>
-                            <w:proofErr w:type="spellEnd"/>
-                            <w:r>
-                              <w:rPr>
-                                <w:i/>
-                                <w:iCs/>
-                                <w:sz w:val="20"/>
-                                <w:szCs w:val="20"/>
-                                <w:lang w:val="en-US"/>
-                              </w:rPr>
-                              <w:t xml:space="preserve">: </w:t>
-                            </w:r>
-                            <w:hyperlink r:id="rId14" w:history="1">
+                            <w:hyperlink r:id="rId22" w:history="1">
                               <w:r>
                                 <w:rPr>
                                   <w:rStyle w:val="Hyperlink"/>
@@ -1841,40 +1561,19 @@
                               </w:rPr>
                               <w:t xml:space="preserve">Email: </w:t>
                             </w:r>
-                            <w:r>
-                              <w:fldChar w:fldCharType="begin"/>
-                            </w:r>
-                            <w:r>
-                              <w:rPr>
-                                <w:lang w:val="en-US"/>
-                              </w:rPr>
-                              <w:instrText xml:space="preserve"> HYPERLINK "mailto:cph-ml616@cphbusiness.dk" </w:instrText>
-                            </w:r>
-                            <w:r>
-                              <w:fldChar w:fldCharType="separate"/>
-                            </w:r>
-                            <w:r>
-                              <w:rPr>
-                                <w:rStyle w:val="Hyperlink"/>
-                                <w:i/>
-                                <w:iCs/>
-                                <w:sz w:val="20"/>
-                                <w:szCs w:val="20"/>
-                                <w:lang w:val="en-US"/>
-                              </w:rPr>
-                              <w:t>cph-ml616@cphbusiness.dk</w:t>
-                            </w:r>
-                            <w:r>
-                              <w:rPr>
-                                <w:rStyle w:val="Hyperlink"/>
-                                <w:i/>
-                                <w:iCs/>
-                                <w:sz w:val="20"/>
-                                <w:szCs w:val="20"/>
-                                <w:lang w:val="en-US"/>
-                              </w:rPr>
-                              <w:fldChar w:fldCharType="end"/>
-                            </w:r>
+                            <w:hyperlink r:id="rId23" w:history="1">
+                              <w:r>
+                                <w:rPr>
+                                  <w:rStyle w:val="Hyperlink"/>
+                                  <w:i/>
+                                  <w:iCs/>
+                                  <w:sz w:val="20"/>
+                                  <w:szCs w:val="20"/>
+                                  <w:lang w:val="en-US"/>
+                                </w:rPr>
+                                <w:t>cph-ml616@cphbusiness.dk</w:t>
+                              </w:r>
+                            </w:hyperlink>
                             <w:r>
                               <w:rPr>
                                 <w:i/>
@@ -1896,7 +1595,6 @@
                                 <w:lang w:val="en-US"/>
                               </w:rPr>
                             </w:pPr>
-                            <w:proofErr w:type="spellStart"/>
                             <w:r>
                               <w:rPr>
                                 <w:i/>
@@ -1905,20 +1603,9 @@
                                 <w:szCs w:val="20"/>
                                 <w:lang w:val="en-US"/>
                               </w:rPr>
-                              <w:t>Github</w:t>
+                              <w:t xml:space="preserve">Github: </w:t>
                             </w:r>
-                            <w:proofErr w:type="spellEnd"/>
-                            <w:r>
-                              <w:rPr>
-                                <w:i/>
-                                <w:iCs/>
-                                <w:sz w:val="20"/>
-                                <w:szCs w:val="20"/>
-                                <w:lang w:val="en-US"/>
-                              </w:rPr>
-                              <w:t xml:space="preserve">: </w:t>
-                            </w:r>
-                            <w:hyperlink r:id="rId15" w:history="1">
+                            <w:hyperlink r:id="rId24" w:history="1">
                               <w:r>
                                 <w:rPr>
                                   <w:rStyle w:val="Hyperlink"/>
@@ -1974,20 +1661,8 @@
                                 <w:szCs w:val="20"/>
                                 <w:lang w:val="en-US"/>
                               </w:rPr>
-                              <w:t xml:space="preserve">Per </w:t>
+                              <w:t>Per Kringelbach</w:t>
                             </w:r>
-                            <w:proofErr w:type="spellStart"/>
-                            <w:r>
-                              <w:rPr>
-                                <w:b/>
-                                <w:bCs/>
-                                <w:sz w:val="20"/>
-                                <w:szCs w:val="20"/>
-                                <w:lang w:val="en-US"/>
-                              </w:rPr>
-                              <w:t>Kringelbach</w:t>
-                            </w:r>
-                            <w:proofErr w:type="spellEnd"/>
                           </w:p>
                           <w:p>
                             <w:pPr>
@@ -2019,36 +1694,17 @@
                               </w:rPr>
                               <w:t xml:space="preserve">Email: </w:t>
                             </w:r>
-                            <w:r>
-                              <w:fldChar w:fldCharType="begin"/>
-                            </w:r>
-                            <w:r>
-                              <w:rPr>
-                                <w:lang w:val="en-US"/>
-                              </w:rPr>
-                              <w:instrText xml:space="preserve"> HYPERLINK "mailto:cph-pk171@cphbusiness.dk" </w:instrText>
-                            </w:r>
-                            <w:r>
-                              <w:fldChar w:fldCharType="separate"/>
-                            </w:r>
-                            <w:r>
-                              <w:rPr>
-                                <w:rStyle w:val="Hyperlink"/>
-                                <w:sz w:val="20"/>
-                                <w:szCs w:val="20"/>
-                                <w:lang w:val="en-US"/>
-                              </w:rPr>
-                              <w:t>cph-pk171@cphbusiness.dk</w:t>
-                            </w:r>
-                            <w:r>
-                              <w:rPr>
-                                <w:rStyle w:val="Hyperlink"/>
-                                <w:sz w:val="20"/>
-                                <w:szCs w:val="20"/>
-                                <w:lang w:val="en-US"/>
-                              </w:rPr>
-                              <w:fldChar w:fldCharType="end"/>
-                            </w:r>
+                            <w:hyperlink r:id="rId25" w:history="1">
+                              <w:r>
+                                <w:rPr>
+                                  <w:rStyle w:val="Hyperlink"/>
+                                  <w:sz w:val="20"/>
+                                  <w:szCs w:val="20"/>
+                                  <w:lang w:val="en-US"/>
+                                </w:rPr>
+                                <w:t>cph-pk171@cphbusiness.dk</w:t>
+                              </w:r>
+                            </w:hyperlink>
                             <w:r>
                               <w:rPr>
                                 <w:sz w:val="20"/>
@@ -2068,7 +1724,6 @@
                                 <w:lang w:val="en-US"/>
                               </w:rPr>
                             </w:pPr>
-                            <w:proofErr w:type="spellStart"/>
                             <w:r>
                               <w:rPr>
                                 <w:i/>
@@ -2077,49 +1732,19 @@
                                 <w:szCs w:val="20"/>
                                 <w:lang w:val="en-US"/>
                               </w:rPr>
-                              <w:t>Github</w:t>
+                              <w:t xml:space="preserve">Github: </w:t>
                             </w:r>
-                            <w:proofErr w:type="spellEnd"/>
-                            <w:r>
-                              <w:rPr>
-                                <w:i/>
-                                <w:iCs/>
-                                <w:sz w:val="20"/>
-                                <w:szCs w:val="20"/>
-                                <w:lang w:val="en-US"/>
-                              </w:rPr>
-                              <w:t xml:space="preserve">: </w:t>
-                            </w:r>
-                            <w:r>
-                              <w:fldChar w:fldCharType="begin"/>
-                            </w:r>
-                            <w:r>
-                              <w:rPr>
-                                <w:lang w:val="en-US"/>
-                              </w:rPr>
-                              <w:instrText xml:space="preserve"> HYPERLINK "https://github.com/cph-pk" </w:instrText>
-                            </w:r>
-                            <w:r>
-                              <w:fldChar w:fldCharType="separate"/>
-                            </w:r>
-                            <w:r>
-                              <w:rPr>
-                                <w:rStyle w:val="Hyperlink"/>
-                                <w:sz w:val="20"/>
-                                <w:szCs w:val="20"/>
-                                <w:lang w:val="en-US"/>
-                              </w:rPr>
-                              <w:t>https://github.com/cph-pk</w:t>
-                            </w:r>
-                            <w:r>
-                              <w:rPr>
-                                <w:rStyle w:val="Hyperlink"/>
-                                <w:sz w:val="20"/>
-                                <w:szCs w:val="20"/>
-                                <w:lang w:val="en-US"/>
-                              </w:rPr>
-                              <w:fldChar w:fldCharType="end"/>
-                            </w:r>
+                            <w:hyperlink r:id="rId26" w:history="1">
+                              <w:r>
+                                <w:rPr>
+                                  <w:rStyle w:val="Hyperlink"/>
+                                  <w:sz w:val="20"/>
+                                  <w:szCs w:val="20"/>
+                                  <w:lang w:val="en-US"/>
+                                </w:rPr>
+                                <w:t>https://github.com/cph-pk</w:t>
+                              </w:r>
+                            </w:hyperlink>
                             <w:r>
                               <w:rPr>
                                 <w:sz w:val="20"/>
@@ -2252,40 +1877,19 @@
                               </w:rPr>
                               <w:t xml:space="preserve">Email: </w:t>
                             </w:r>
-                            <w:r>
-                              <w:fldChar w:fldCharType="begin"/>
-                            </w:r>
-                            <w:r>
-                              <w:rPr>
-                                <w:lang w:val="en-US"/>
-                              </w:rPr>
-                              <w:instrText xml:space="preserve"> HYPERLINK "mailto:cph-jl360@cphbusiness.dk" </w:instrText>
-                            </w:r>
-                            <w:r>
-                              <w:fldChar w:fldCharType="separate"/>
-                            </w:r>
-                            <w:r>
-                              <w:rPr>
-                                <w:rStyle w:val="Hyperlink"/>
-                                <w:i/>
-                                <w:iCs/>
-                                <w:sz w:val="20"/>
-                                <w:szCs w:val="20"/>
-                                <w:lang w:val="en-US"/>
-                              </w:rPr>
-                              <w:t>cph-jl360@cphbusiness.dk</w:t>
-                            </w:r>
-                            <w:r>
-                              <w:rPr>
-                                <w:rStyle w:val="Hyperlink"/>
-                                <w:i/>
-                                <w:iCs/>
-                                <w:sz w:val="20"/>
-                                <w:szCs w:val="20"/>
-                                <w:lang w:val="en-US"/>
-                              </w:rPr>
-                              <w:fldChar w:fldCharType="end"/>
-                            </w:r>
+                            <w:hyperlink r:id="rId27" w:history="1">
+                              <w:r>
+                                <w:rPr>
+                                  <w:rStyle w:val="Hyperlink"/>
+                                  <w:i/>
+                                  <w:iCs/>
+                                  <w:sz w:val="20"/>
+                                  <w:szCs w:val="20"/>
+                                  <w:lang w:val="en-US"/>
+                                </w:rPr>
+                                <w:t>cph-jl360@cphbusiness.dk</w:t>
+                              </w:r>
+                            </w:hyperlink>
                             <w:r>
                               <w:rPr>
                                 <w:i/>
@@ -2307,7 +1911,6 @@
                                 <w:lang w:val="en-US"/>
                               </w:rPr>
                             </w:pPr>
-                            <w:proofErr w:type="spellStart"/>
                             <w:r>
                               <w:rPr>
                                 <w:i/>
@@ -2316,20 +1919,9 @@
                                 <w:szCs w:val="20"/>
                                 <w:lang w:val="en-US"/>
                               </w:rPr>
-                              <w:t>Github</w:t>
+                              <w:t xml:space="preserve">Github: </w:t>
                             </w:r>
-                            <w:proofErr w:type="spellEnd"/>
-                            <w:r>
-                              <w:rPr>
-                                <w:i/>
-                                <w:iCs/>
-                                <w:sz w:val="20"/>
-                                <w:szCs w:val="20"/>
-                                <w:lang w:val="en-US"/>
-                              </w:rPr>
-                              <w:t xml:space="preserve">: </w:t>
-                            </w:r>
-                            <w:hyperlink r:id="rId16" w:history="1">
+                            <w:hyperlink r:id="rId28" w:history="1">
                               <w:r>
                                 <w:rPr>
                                   <w:rStyle w:val="Hyperlink"/>
@@ -2398,7 +1990,7 @@
       <w:sdtContent>
         <w:p>
           <w:pPr>
-            <w:pStyle w:val="Overskrift"/>
+            <w:pStyle w:val="TOCHeading"/>
             <w:spacing w:line="276" w:lineRule="auto"/>
           </w:pPr>
           <w:r>
@@ -2407,7 +1999,7 @@
         </w:p>
         <w:p>
           <w:pPr>
-            <w:pStyle w:val="Indholdsfortegnelse1"/>
+            <w:pStyle w:val="TOC1"/>
             <w:tabs>
               <w:tab w:val="right" w:leader="dot" w:pos="9628"/>
             </w:tabs>
@@ -2486,7 +2078,7 @@
         </w:p>
         <w:p>
           <w:pPr>
-            <w:pStyle w:val="Indholdsfortegnelse1"/>
+            <w:pStyle w:val="TOC1"/>
             <w:tabs>
               <w:tab w:val="right" w:leader="dot" w:pos="9628"/>
             </w:tabs>
@@ -2556,7 +2148,7 @@
         </w:p>
         <w:p>
           <w:pPr>
-            <w:pStyle w:val="Indholdsfortegnelse1"/>
+            <w:pStyle w:val="TOC1"/>
             <w:tabs>
               <w:tab w:val="right" w:leader="dot" w:pos="9628"/>
             </w:tabs>
@@ -2626,7 +2218,7 @@
         </w:p>
         <w:p>
           <w:pPr>
-            <w:pStyle w:val="Indholdsfortegnelse1"/>
+            <w:pStyle w:val="TOC1"/>
             <w:tabs>
               <w:tab w:val="right" w:leader="dot" w:pos="9628"/>
             </w:tabs>
@@ -2696,7 +2288,7 @@
         </w:p>
         <w:p>
           <w:pPr>
-            <w:pStyle w:val="Indholdsfortegnelse1"/>
+            <w:pStyle w:val="TOC1"/>
             <w:tabs>
               <w:tab w:val="right" w:leader="dot" w:pos="9628"/>
             </w:tabs>
@@ -2766,7 +2358,7 @@
         </w:p>
         <w:p>
           <w:pPr>
-            <w:pStyle w:val="Indholdsfortegnelse1"/>
+            <w:pStyle w:val="TOC1"/>
             <w:tabs>
               <w:tab w:val="right" w:leader="dot" w:pos="9628"/>
             </w:tabs>
@@ -2836,7 +2428,7 @@
         </w:p>
         <w:p>
           <w:pPr>
-            <w:pStyle w:val="Indholdsfortegnelse2"/>
+            <w:pStyle w:val="TOC2"/>
             <w:tabs>
               <w:tab w:val="right" w:leader="dot" w:pos="9628"/>
             </w:tabs>
@@ -2906,7 +2498,7 @@
         </w:p>
         <w:p>
           <w:pPr>
-            <w:pStyle w:val="Indholdsfortegnelse1"/>
+            <w:pStyle w:val="TOC1"/>
             <w:tabs>
               <w:tab w:val="right" w:leader="dot" w:pos="9628"/>
             </w:tabs>
@@ -2976,7 +2568,7 @@
         </w:p>
         <w:p>
           <w:pPr>
-            <w:pStyle w:val="Indholdsfortegnelse1"/>
+            <w:pStyle w:val="TOC1"/>
             <w:tabs>
               <w:tab w:val="right" w:leader="dot" w:pos="9628"/>
             </w:tabs>
@@ -3046,7 +2638,7 @@
         </w:p>
         <w:p>
           <w:pPr>
-            <w:pStyle w:val="Indholdsfortegnelse2"/>
+            <w:pStyle w:val="TOC2"/>
             <w:tabs>
               <w:tab w:val="right" w:leader="dot" w:pos="9628"/>
             </w:tabs>
@@ -3116,7 +2708,7 @@
         </w:p>
         <w:p>
           <w:pPr>
-            <w:pStyle w:val="Indholdsfortegnelse2"/>
+            <w:pStyle w:val="TOC2"/>
             <w:tabs>
               <w:tab w:val="right" w:leader="dot" w:pos="9628"/>
             </w:tabs>
@@ -3186,7 +2778,7 @@
         </w:p>
         <w:p>
           <w:pPr>
-            <w:pStyle w:val="Indholdsfortegnelse1"/>
+            <w:pStyle w:val="TOC1"/>
             <w:tabs>
               <w:tab w:val="right" w:leader="dot" w:pos="9628"/>
             </w:tabs>
@@ -3256,7 +2848,7 @@
         </w:p>
         <w:p>
           <w:pPr>
-            <w:pStyle w:val="Indholdsfortegnelse1"/>
+            <w:pStyle w:val="TOC1"/>
             <w:tabs>
               <w:tab w:val="right" w:leader="dot" w:pos="9628"/>
             </w:tabs>
@@ -3326,7 +2918,7 @@
         </w:p>
         <w:p>
           <w:pPr>
-            <w:pStyle w:val="Indholdsfortegnelse1"/>
+            <w:pStyle w:val="TOC1"/>
             <w:tabs>
               <w:tab w:val="right" w:leader="dot" w:pos="9628"/>
             </w:tabs>
@@ -3396,7 +2988,7 @@
         </w:p>
         <w:p>
           <w:pPr>
-            <w:pStyle w:val="Indholdsfortegnelse1"/>
+            <w:pStyle w:val="TOC1"/>
             <w:tabs>
               <w:tab w:val="right" w:leader="dot" w:pos="9628"/>
             </w:tabs>
@@ -3466,7 +3058,7 @@
         </w:p>
         <w:p>
           <w:pPr>
-            <w:pStyle w:val="Indholdsfortegnelse1"/>
+            <w:pStyle w:val="TOC1"/>
             <w:tabs>
               <w:tab w:val="right" w:leader="dot" w:pos="9628"/>
             </w:tabs>
@@ -3536,7 +3128,7 @@
         </w:p>
         <w:p>
           <w:pPr>
-            <w:pStyle w:val="Indholdsfortegnelse2"/>
+            <w:pStyle w:val="TOC2"/>
             <w:tabs>
               <w:tab w:val="right" w:leader="dot" w:pos="9628"/>
             </w:tabs>
@@ -3606,7 +3198,7 @@
         </w:p>
         <w:p>
           <w:pPr>
-            <w:pStyle w:val="Indholdsfortegnelse2"/>
+            <w:pStyle w:val="TOC2"/>
             <w:tabs>
               <w:tab w:val="right" w:leader="dot" w:pos="9628"/>
             </w:tabs>
@@ -3676,7 +3268,7 @@
         </w:p>
         <w:p>
           <w:pPr>
-            <w:pStyle w:val="Indholdsfortegnelse2"/>
+            <w:pStyle w:val="TOC2"/>
             <w:tabs>
               <w:tab w:val="right" w:leader="dot" w:pos="9628"/>
             </w:tabs>
@@ -3746,7 +3338,7 @@
         </w:p>
         <w:p>
           <w:pPr>
-            <w:pStyle w:val="Indholdsfortegnelse2"/>
+            <w:pStyle w:val="TOC2"/>
             <w:tabs>
               <w:tab w:val="right" w:leader="dot" w:pos="9628"/>
             </w:tabs>
@@ -3835,7 +3427,7 @@
     </w:p>
     <w:p>
       <w:pPr>
-        <w:pStyle w:val="Overskrift1"/>
+        <w:pStyle w:val="Heading1"/>
       </w:pPr>
       <w:bookmarkStart w:id="0" w:name="_Toc40899100"/>
       <w:r>
@@ -3931,7 +3523,7 @@
         </w:rPr>
         <w:tab/>
       </w:r>
-      <w:hyperlink r:id="rId17" w:history="1">
+      <w:hyperlink r:id="rId29" w:history="1">
         <w:r>
           <w:rPr>
             <w:rStyle w:val="Hyperlink"/>
@@ -3955,29 +3547,13 @@
           <w:sz w:val="20"/>
           <w:szCs w:val="20"/>
         </w:rPr>
-        <w:t xml:space="preserve">Projektets </w:t>
-      </w:r>
-      <w:proofErr w:type="spellStart"/>
+        <w:t>Projektets JavaDoc:</w:t>
+      </w:r>
       <w:r>
         <w:rPr>
           <w:sz w:val="20"/>
           <w:szCs w:val="20"/>
         </w:rPr>
-        <w:t>JavaDoc</w:t>
-      </w:r>
-      <w:proofErr w:type="spellEnd"/>
-      <w:r>
-        <w:rPr>
-          <w:sz w:val="20"/>
-          <w:szCs w:val="20"/>
-        </w:rPr>
-        <w:t>:</w:t>
-      </w:r>
-      <w:r>
-        <w:rPr>
-          <w:sz w:val="20"/>
-          <w:szCs w:val="20"/>
-        </w:rPr>
         <w:tab/>
         <w:t>a</w:t>
       </w:r>
@@ -3992,7 +3568,7 @@
     </w:p>
     <w:p>
       <w:pPr>
-        <w:pStyle w:val="Overskrift1"/>
+        <w:pStyle w:val="Heading1"/>
       </w:pPr>
       <w:bookmarkStart w:id="1" w:name="_Toc40899101"/>
       <w:r>
@@ -4003,23 +3579,7 @@
         <w:t>Indledning</w:t>
       </w:r>
       <w:r>
-        <w:t xml:space="preserve"> (</w:t>
-      </w:r>
-      <w:proofErr w:type="spellStart"/>
-      <w:r>
-        <w:t>Evt</w:t>
-      </w:r>
-      <w:proofErr w:type="spellEnd"/>
-      <w:r>
-        <w:t xml:space="preserve"> </w:t>
-      </w:r>
-      <w:proofErr w:type="spellStart"/>
-      <w:r>
-        <w:t>indrag</w:t>
-      </w:r>
-      <w:proofErr w:type="spellEnd"/>
-      <w:r>
-        <w:t xml:space="preserve"> problemformulering her)</w:t>
+        <w:t xml:space="preserve"> (Evt indrag problemformulering her)</w:t>
       </w:r>
       <w:bookmarkEnd w:id="1"/>
     </w:p>
@@ -4041,7 +3601,7 @@
     <w:p/>
     <w:p>
       <w:pPr>
-        <w:pStyle w:val="Overskrift1"/>
+        <w:pStyle w:val="Heading1"/>
       </w:pPr>
       <w:bookmarkStart w:id="2" w:name="_Toc40899102"/>
       <w:r>
@@ -4079,29 +3639,13 @@
           <w:i/>
           <w:iCs/>
         </w:rPr>
-        <w:t xml:space="preserve">Hvilke krav kunden har til systemet forklaret i brede termer, f.eks. “kunden skal kunne bestille en cupcake, hvor man kan vælge både bund og top.” i modsætning til “der skal være en drop </w:t>
-      </w:r>
-      <w:proofErr w:type="spellStart"/>
-      <w:r>
-        <w:rPr>
-          <w:i/>
-          <w:iCs/>
-        </w:rPr>
-        <w:t>down</w:t>
-      </w:r>
-      <w:proofErr w:type="spellEnd"/>
-      <w:r>
-        <w:rPr>
-          <w:i/>
-          <w:iCs/>
-        </w:rPr>
-        <w:t xml:space="preserve"> menu med scrollbar i højre side med en liste over hvilke bunde der er og hvad de koster”.</w:t>
+        <w:t>Hvilke krav kunden har til systemet forklaret i brede termer, f.eks. “kunden skal kunne bestille en cupcake, hvor man kan vælge både bund og top.” i modsætning til “der skal være en drop down menu med scrollbar i højre side med en liste over hvilke bunde der er og hvad de koster”.</w:t>
       </w:r>
     </w:p>
     <w:p/>
     <w:p>
       <w:pPr>
-        <w:pStyle w:val="Overskrift1"/>
+        <w:pStyle w:val="Heading1"/>
       </w:pPr>
       <w:bookmarkStart w:id="3" w:name="_Toc40899103"/>
       <w:r>
@@ -4124,81 +3668,17 @@
           <w:i/>
           <w:iCs/>
         </w:rPr>
-        <w:t>En kort beskrivelse af hvilke teknologier der er brugt (</w:t>
-      </w:r>
-      <w:proofErr w:type="spellStart"/>
-      <w:r>
-        <w:rPr>
-          <w:i/>
-          <w:iCs/>
-        </w:rPr>
-        <w:t>jdbc</w:t>
-      </w:r>
-      <w:proofErr w:type="spellEnd"/>
-      <w:r>
-        <w:rPr>
-          <w:i/>
-          <w:iCs/>
-        </w:rPr>
-        <w:t xml:space="preserve">, </w:t>
-      </w:r>
-      <w:proofErr w:type="spellStart"/>
-      <w:r>
-        <w:rPr>
-          <w:i/>
-          <w:iCs/>
-        </w:rPr>
-        <w:t>mysql</w:t>
-      </w:r>
-      <w:proofErr w:type="spellEnd"/>
-      <w:r>
-        <w:rPr>
-          <w:i/>
-          <w:iCs/>
-        </w:rPr>
-        <w:t>, …). Her er det ikke meningen at I skal beskrive disse teknologier, men man skal sige hvilke der er brugt sådan at den der skal overtage projektet ved hvilken software der skal bruges. Der skal versions numre på (</w:t>
-      </w:r>
-      <w:proofErr w:type="spellStart"/>
-      <w:r>
-        <w:rPr>
-          <w:i/>
-          <w:iCs/>
-        </w:rPr>
-        <w:t>Netbeans</w:t>
-      </w:r>
-      <w:proofErr w:type="spellEnd"/>
-      <w:r>
-        <w:rPr>
-          <w:i/>
-          <w:iCs/>
-        </w:rPr>
-        <w:t xml:space="preserve"> 8.2, ikke blot “</w:t>
-      </w:r>
-      <w:proofErr w:type="spellStart"/>
-      <w:r>
-        <w:rPr>
-          <w:i/>
-          <w:iCs/>
-        </w:rPr>
-        <w:t>Netbeans</w:t>
-      </w:r>
-      <w:proofErr w:type="spellEnd"/>
-      <w:r>
-        <w:rPr>
-          <w:i/>
-          <w:iCs/>
-        </w:rPr>
-        <w:t>”).</w:t>
-      </w:r>
-    </w:p>
-    <w:p>
-      <w:pPr>
-        <w:pStyle w:val="Overskrift1"/>
-      </w:pPr>
-    </w:p>
-    <w:p>
-      <w:pPr>
-        <w:pStyle w:val="Overskrift1"/>
+        <w:t>En kort beskrivelse af hvilke teknologier der er brugt (jdbc, mysql, …). Her er det ikke meningen at I skal beskrive disse teknologier, men man skal sige hvilke der er brugt sådan at den der skal overtage projektet ved hvilken software der skal bruges. Der skal versions numre på (Netbeans 8.2, ikke blot “Netbeans”).</w:t>
+      </w:r>
+    </w:p>
+    <w:p>
+      <w:pPr>
+        <w:pStyle w:val="Heading1"/>
+      </w:pPr>
+    </w:p>
+    <w:p>
+      <w:pPr>
+        <w:pStyle w:val="Heading1"/>
       </w:pPr>
       <w:bookmarkStart w:id="4" w:name="_Toc40899104"/>
       <w:r>
@@ -4261,66 +3741,25 @@
         </w:rPr>
         <w:t xml:space="preserve">- </w:t>
       </w:r>
-      <w:proofErr w:type="spellStart"/>
-      <w:r>
-        <w:rPr>
-          <w:i/>
-          <w:iCs/>
-        </w:rPr>
-        <w:t>scrum</w:t>
-      </w:r>
-      <w:proofErr w:type="spellEnd"/>
-      <w:r>
-        <w:rPr>
-          <w:i/>
-          <w:iCs/>
-        </w:rPr>
-        <w:t xml:space="preserve"> </w:t>
-      </w:r>
-      <w:proofErr w:type="spellStart"/>
-      <w:r>
-        <w:rPr>
-          <w:i/>
-          <w:iCs/>
-        </w:rPr>
-        <w:t>userstories</w:t>
-      </w:r>
-      <w:proofErr w:type="spellEnd"/>
-      <w:r>
-        <w:rPr>
-          <w:i/>
-          <w:iCs/>
-        </w:rPr>
-        <w:t xml:space="preserve"> (product </w:t>
-      </w:r>
-      <w:proofErr w:type="spellStart"/>
-      <w:r>
-        <w:rPr>
-          <w:i/>
-          <w:iCs/>
-        </w:rPr>
-        <w:t>backlog</w:t>
-      </w:r>
-      <w:proofErr w:type="spellEnd"/>
-      <w:r>
-        <w:rPr>
-          <w:i/>
-          <w:iCs/>
-        </w:rPr>
-        <w:t>)</w:t>
-      </w:r>
-    </w:p>
-    <w:p>
-      <w:pPr>
-        <w:rPr>
-          <w:i/>
-          <w:iCs/>
-        </w:rPr>
-      </w:pPr>
-    </w:p>
-    <w:p>
-      <w:pPr>
-        <w:pStyle w:val="Overskrift1"/>
+      <w:r>
+        <w:rPr>
+          <w:i/>
+          <w:iCs/>
+        </w:rPr>
+        <w:t>scrum userstories (product backlog)</w:t>
+      </w:r>
+    </w:p>
+    <w:p>
+      <w:pPr>
+        <w:rPr>
+          <w:i/>
+          <w:iCs/>
+        </w:rPr>
+      </w:pPr>
+    </w:p>
+    <w:p>
+      <w:pPr>
+        <w:pStyle w:val="Heading1"/>
       </w:pPr>
       <w:bookmarkStart w:id="5" w:name="_Toc40899105"/>
       <w:r>
@@ -4330,21 +3769,25 @@
     </w:p>
     <w:p>
       <w:r>
-        <w:t xml:space="preserve">Beskriv hav </w:t>
-      </w:r>
-      <w:proofErr w:type="spellStart"/>
-      <w:r>
-        <w:t>firmat</w:t>
-      </w:r>
-      <w:proofErr w:type="spellEnd"/>
-      <w:r>
-        <w:t xml:space="preserve"> Fog forventer og ønske rat få ud af dette nye IT-system</w:t>
+        <w:t>Beskriv h</w:t>
+      </w:r>
+      <w:r>
+        <w:t>vad</w:t>
+      </w:r>
+      <w:r>
+        <w:t xml:space="preserve"> firmat Fog forventer og ønske</w:t>
+      </w:r>
+      <w:r>
+        <w:t xml:space="preserve">r </w:t>
+      </w:r>
+      <w:r>
+        <w:t>at få ud af dette nye IT-system</w:t>
       </w:r>
     </w:p>
     <w:p/>
     <w:p>
       <w:pPr>
-        <w:pStyle w:val="Overskrift2"/>
+        <w:pStyle w:val="Heading2"/>
       </w:pPr>
       <w:bookmarkStart w:id="6" w:name="_Toc40899106"/>
       <w:r>
@@ -4354,149 +3797,56 @@
     </w:p>
     <w:p>
       <w:r>
-        <w:t xml:space="preserve">Dels skal afsnittet beskrive de overordnede arbejdsgange før og efter </w:t>
-      </w:r>
-      <w:proofErr w:type="gramStart"/>
-      <w:r>
-        <w:t>IT systemet</w:t>
-      </w:r>
-      <w:proofErr w:type="gramEnd"/>
-      <w:r>
-        <w:t>.</w:t>
+        <w:t>Dels skal afsnittet beskrive de overordnede arbejdsgange før og efter IT systemet.</w:t>
       </w:r>
     </w:p>
     <w:p/>
     <w:p>
       <w:pPr>
-        <w:pStyle w:val="Overskrift1"/>
+        <w:pStyle w:val="Heading1"/>
       </w:pPr>
       <w:bookmarkStart w:id="7" w:name="_Toc40899107"/>
       <w:r>
-        <w:t xml:space="preserve">6 SCRUM </w:t>
-      </w:r>
-      <w:proofErr w:type="spellStart"/>
-      <w:r>
-        <w:t>Userstories</w:t>
+        <w:t>6 SCRUM Userstories</w:t>
       </w:r>
       <w:bookmarkEnd w:id="7"/>
-      <w:proofErr w:type="spellEnd"/>
-    </w:p>
-    <w:p>
-      <w:pPr>
-        <w:rPr>
-          <w:i/>
-          <w:iCs/>
-        </w:rPr>
-      </w:pPr>
-      <w:r>
-        <w:rPr>
-          <w:i/>
-          <w:iCs/>
-        </w:rPr>
-        <w:t>Dette afsnit skal beskrive de user-</w:t>
-      </w:r>
-      <w:proofErr w:type="spellStart"/>
-      <w:r>
-        <w:rPr>
-          <w:i/>
-          <w:iCs/>
-        </w:rPr>
-        <w:t>stories</w:t>
-      </w:r>
-      <w:proofErr w:type="spellEnd"/>
-      <w:r>
-        <w:rPr>
-          <w:i/>
-          <w:iCs/>
-        </w:rPr>
-        <w:t xml:space="preserve"> der er aftalt med product-</w:t>
-      </w:r>
-      <w:proofErr w:type="spellStart"/>
-      <w:r>
-        <w:rPr>
-          <w:i/>
-          <w:iCs/>
-        </w:rPr>
-        <w:t>owner</w:t>
-      </w:r>
-      <w:proofErr w:type="spellEnd"/>
-      <w:r>
-        <w:rPr>
-          <w:i/>
-          <w:iCs/>
-        </w:rPr>
-        <w:t xml:space="preserve">. Det er vigtigt at I har en håndfuld </w:t>
-      </w:r>
-      <w:proofErr w:type="spellStart"/>
-      <w:r>
-        <w:rPr>
-          <w:i/>
-          <w:iCs/>
-        </w:rPr>
-        <w:t>userstories</w:t>
-      </w:r>
-      <w:proofErr w:type="spellEnd"/>
-      <w:r>
-        <w:rPr>
-          <w:i/>
-          <w:iCs/>
-        </w:rPr>
-        <w:t xml:space="preserve"> som er lavet fuldt ud, </w:t>
-      </w:r>
-      <w:proofErr w:type="spellStart"/>
-      <w:r>
-        <w:rPr>
-          <w:i/>
-          <w:iCs/>
-        </w:rPr>
-        <w:t>dvs</w:t>
-      </w:r>
-      <w:proofErr w:type="spellEnd"/>
-      <w:r>
-        <w:rPr>
-          <w:i/>
-          <w:iCs/>
-        </w:rPr>
-        <w:t>:</w:t>
-      </w:r>
-    </w:p>
-    <w:p>
-      <w:pPr>
-        <w:rPr>
-          <w:i/>
-          <w:iCs/>
-        </w:rPr>
-      </w:pPr>
-    </w:p>
-    <w:p>
-      <w:pPr>
-        <w:rPr>
-          <w:i/>
-          <w:iCs/>
-        </w:rPr>
-      </w:pPr>
-      <w:r>
-        <w:rPr>
-          <w:i/>
-          <w:iCs/>
-        </w:rPr>
-        <w:t xml:space="preserve">    der er beskrevet </w:t>
-      </w:r>
-      <w:proofErr w:type="spellStart"/>
-      <w:r>
-        <w:rPr>
-          <w:i/>
-          <w:iCs/>
-        </w:rPr>
-        <w:t>how</w:t>
-      </w:r>
-      <w:proofErr w:type="spellEnd"/>
-      <w:r>
-        <w:rPr>
-          <w:i/>
-          <w:iCs/>
-        </w:rPr>
-        <w:t>-to-demo</w:t>
+    </w:p>
+    <w:p>
+      <w:pPr>
+        <w:rPr>
+          <w:i/>
+          <w:iCs/>
+        </w:rPr>
+      </w:pPr>
+      <w:r>
+        <w:rPr>
+          <w:i/>
+          <w:iCs/>
+        </w:rPr>
+        <w:t>Dette afsnit skal beskrive de user-stories der er aftalt med product-owner. Det er vigtigt at I har en håndfuld userstories som er lavet fuldt ud, dvs:</w:t>
+      </w:r>
+    </w:p>
+    <w:p>
+      <w:pPr>
+        <w:rPr>
+          <w:i/>
+          <w:iCs/>
+        </w:rPr>
+      </w:pPr>
+    </w:p>
+    <w:p>
+      <w:pPr>
+        <w:rPr>
+          <w:i/>
+          <w:iCs/>
+        </w:rPr>
+      </w:pPr>
+      <w:r>
+        <w:rPr>
+          <w:i/>
+          <w:iCs/>
+        </w:rPr>
+        <w:t xml:space="preserve">    der er beskrevet how-to-demo</w:t>
       </w:r>
     </w:p>
     <w:p>
@@ -4549,57 +3899,25 @@
           <w:i/>
           <w:iCs/>
         </w:rPr>
-        <w:t xml:space="preserve">Den fulde produkt </w:t>
-      </w:r>
-      <w:proofErr w:type="spellStart"/>
-      <w:r>
-        <w:rPr>
-          <w:i/>
-          <w:iCs/>
-        </w:rPr>
-        <w:t>backlog</w:t>
-      </w:r>
-      <w:proofErr w:type="spellEnd"/>
-      <w:r>
-        <w:rPr>
-          <w:i/>
-          <w:iCs/>
-        </w:rPr>
-        <w:t xml:space="preserve"> kan ligge som </w:t>
-      </w:r>
-      <w:proofErr w:type="spellStart"/>
-      <w:r>
-        <w:rPr>
-          <w:i/>
-          <w:iCs/>
-        </w:rPr>
-        <w:t>appendix</w:t>
-      </w:r>
-      <w:proofErr w:type="spellEnd"/>
-      <w:r>
-        <w:rPr>
-          <w:i/>
-          <w:iCs/>
-        </w:rPr>
-        <w:t>.</w:t>
-      </w:r>
-    </w:p>
-    <w:p>
-      <w:pPr>
-        <w:rPr>
-          <w:i/>
-          <w:iCs/>
-        </w:rPr>
-      </w:pPr>
-    </w:p>
-    <w:p>
-      <w:pPr>
-        <w:pStyle w:val="Overskrift1"/>
-      </w:pPr>
-    </w:p>
-    <w:p>
-      <w:pPr>
-        <w:pStyle w:val="Overskrift1"/>
+        <w:t>Den fulde produkt backlog kan ligge som appendix.</w:t>
+      </w:r>
+    </w:p>
+    <w:p>
+      <w:pPr>
+        <w:rPr>
+          <w:i/>
+          <w:iCs/>
+        </w:rPr>
+      </w:pPr>
+    </w:p>
+    <w:p>
+      <w:pPr>
+        <w:pStyle w:val="Heading1"/>
+      </w:pPr>
+    </w:p>
+    <w:p>
+      <w:pPr>
+        <w:pStyle w:val="Heading1"/>
       </w:pPr>
       <w:bookmarkStart w:id="8" w:name="_Toc40899108"/>
       <w:r>
@@ -4610,7 +3928,7 @@
     <w:p/>
     <w:p>
       <w:pPr>
-        <w:pStyle w:val="Overskrift2"/>
+        <w:pStyle w:val="Heading2"/>
       </w:pPr>
       <w:bookmarkStart w:id="9" w:name="_Toc40899109"/>
       <w:r>
@@ -4631,23 +3949,7 @@
           <w:i/>
           <w:iCs/>
         </w:rPr>
-        <w:t xml:space="preserve">Det </w:t>
-      </w:r>
-      <w:proofErr w:type="spellStart"/>
-      <w:r>
-        <w:rPr>
-          <w:i/>
-          <w:iCs/>
-        </w:rPr>
-        <w:t>interesante</w:t>
-      </w:r>
-      <w:proofErr w:type="spellEnd"/>
-      <w:r>
-        <w:rPr>
-          <w:i/>
-          <w:iCs/>
-        </w:rPr>
-        <w:t xml:space="preserve"> ved denne domæne og database er at den langt hen af vejen er grundlaget for resten at systemet. Tabeller og relationer siger noget om hvad systemet arbejder med, ikke hvordan. Så det er godt sted at starte.</w:t>
+        <w:t>Det interesante ved denne domæne og database er at den langt hen af vejen er grundlaget for resten at systemet. Tabeller og relationer siger noget om hvad systemet arbejder med, ikke hvordan. Så det er godt sted at starte.</w:t>
       </w:r>
     </w:p>
     <w:p>
@@ -4768,91 +4070,43 @@
           <w:i/>
           <w:iCs/>
         </w:rPr>
-        <w:t xml:space="preserve">    Hvis der er tabeller hvor man benytter andet end et automatisk </w:t>
-      </w:r>
-      <w:proofErr w:type="spellStart"/>
-      <w:r>
-        <w:rPr>
-          <w:i/>
-          <w:iCs/>
-        </w:rPr>
-        <w:t>generetet</w:t>
-      </w:r>
-      <w:proofErr w:type="spellEnd"/>
-      <w:r>
-        <w:rPr>
-          <w:i/>
-          <w:iCs/>
-        </w:rPr>
-        <w:t xml:space="preserve"> ID som nøgle skal man forklare det.</w:t>
-      </w:r>
-    </w:p>
-    <w:p>
-      <w:pPr>
-        <w:rPr>
-          <w:i/>
-          <w:iCs/>
-        </w:rPr>
-      </w:pPr>
-    </w:p>
-    <w:p>
-      <w:pPr>
-        <w:rPr>
-          <w:i/>
-          <w:iCs/>
-        </w:rPr>
-      </w:pPr>
-      <w:r>
-        <w:rPr>
-          <w:i/>
-          <w:iCs/>
-        </w:rPr>
-        <w:t xml:space="preserve">Der er interessant at beskrive hvilke overvejelser der ligger til grund for de konkrete valg der er i ER modellen (fremmednøgler, </w:t>
-      </w:r>
-      <w:proofErr w:type="spellStart"/>
-      <w:r>
-        <w:rPr>
-          <w:i/>
-          <w:iCs/>
-        </w:rPr>
-        <w:t>constraints</w:t>
-      </w:r>
-      <w:proofErr w:type="spellEnd"/>
-      <w:r>
-        <w:rPr>
-          <w:i/>
-          <w:iCs/>
-        </w:rPr>
-        <w:t xml:space="preserve">, triggers, </w:t>
-      </w:r>
-      <w:proofErr w:type="spellStart"/>
-      <w:r>
-        <w:rPr>
-          <w:i/>
-          <w:iCs/>
-        </w:rPr>
-        <w:t>osv</w:t>
-      </w:r>
-      <w:proofErr w:type="spellEnd"/>
-      <w:r>
-        <w:rPr>
-          <w:i/>
-          <w:iCs/>
-        </w:rPr>
-        <w:t>)</w:t>
-      </w:r>
-    </w:p>
-    <w:p>
-      <w:pPr>
-        <w:rPr>
-          <w:i/>
-          <w:iCs/>
-        </w:rPr>
-      </w:pPr>
-    </w:p>
-    <w:p>
-      <w:pPr>
-        <w:pStyle w:val="Overskrift2"/>
+        <w:t xml:space="preserve">    Hvis der er tabeller hvor man benytter andet end et automatisk generetet ID som nøgle skal man forklare det.</w:t>
+      </w:r>
+    </w:p>
+    <w:p>
+      <w:pPr>
+        <w:rPr>
+          <w:i/>
+          <w:iCs/>
+        </w:rPr>
+      </w:pPr>
+    </w:p>
+    <w:p>
+      <w:pPr>
+        <w:rPr>
+          <w:i/>
+          <w:iCs/>
+        </w:rPr>
+      </w:pPr>
+      <w:r>
+        <w:rPr>
+          <w:i/>
+          <w:iCs/>
+        </w:rPr>
+        <w:t>Der er interessant at beskrive hvilke overvejelser der ligger til grund for de konkrete valg der er i ER modellen (fremmednøgler, constraints, triggers, osv)</w:t>
+      </w:r>
+    </w:p>
+    <w:p>
+      <w:pPr>
+        <w:rPr>
+          <w:i/>
+          <w:iCs/>
+        </w:rPr>
+      </w:pPr>
+    </w:p>
+    <w:p>
+      <w:pPr>
+        <w:pStyle w:val="Heading2"/>
       </w:pPr>
       <w:bookmarkStart w:id="10" w:name="_Toc40899110"/>
       <w:r>
@@ -4890,21 +4144,12 @@
           <w:iCs/>
         </w:rPr>
       </w:pPr>
-      <w:proofErr w:type="gramStart"/>
-      <w:r>
-        <w:rPr>
-          <w:i/>
-          <w:iCs/>
-        </w:rPr>
-        <w:t>Oversigts diagrammet</w:t>
-      </w:r>
-      <w:proofErr w:type="gramEnd"/>
-      <w:r>
-        <w:rPr>
-          <w:i/>
-          <w:iCs/>
-        </w:rPr>
-        <w:t>. Hvis det bliver for stort må man dele det op. Men det er vigtigt at der er et</w:t>
+      <w:r>
+        <w:rPr>
+          <w:i/>
+          <w:iCs/>
+        </w:rPr>
+        <w:t>Oversigts diagrammet. Hvis det bliver for stort må man dele det op. Men det er vigtigt at der er et</w:t>
       </w:r>
       <w:r>
         <w:rPr>
@@ -4946,39 +4191,7 @@
           <w:i/>
           <w:iCs/>
         </w:rPr>
-        <w:t xml:space="preserve">Hvis nogle sider kun kan </w:t>
-      </w:r>
-      <w:proofErr w:type="spellStart"/>
-      <w:r>
-        <w:rPr>
-          <w:i/>
-          <w:iCs/>
-        </w:rPr>
-        <w:t>nåes</w:t>
-      </w:r>
-      <w:proofErr w:type="spellEnd"/>
-      <w:r>
-        <w:rPr>
-          <w:i/>
-          <w:iCs/>
-        </w:rPr>
-        <w:t xml:space="preserve"> af nogle brugere (dem der har konto, dem der er logget ind, dem der arbejder i </w:t>
-      </w:r>
-      <w:proofErr w:type="gramStart"/>
-      <w:r>
-        <w:rPr>
-          <w:i/>
-          <w:iCs/>
-        </w:rPr>
-        <w:t>butikken,…</w:t>
-      </w:r>
-      <w:proofErr w:type="gramEnd"/>
-      <w:r>
-        <w:rPr>
-          <w:i/>
-          <w:iCs/>
-        </w:rPr>
-        <w:t>), så skal det fremgå.</w:t>
+        <w:t>Hvis nogle sider kun kan nåes af nogle brugere (dem der har konto, dem der er logget ind, dem der arbejder i butikken,…), så skal det fremgå.</w:t>
       </w:r>
       <w:r>
         <w:rPr>
@@ -5000,52 +4213,20 @@
           <w:i/>
           <w:iCs/>
         </w:rPr>
-        <w:t xml:space="preserve">Navne på </w:t>
-      </w:r>
-      <w:proofErr w:type="spellStart"/>
-      <w:r>
-        <w:rPr>
-          <w:i/>
-          <w:iCs/>
-        </w:rPr>
-        <w:t>jsp</w:t>
-      </w:r>
-      <w:proofErr w:type="spellEnd"/>
-      <w:r>
-        <w:rPr>
-          <w:i/>
-          <w:iCs/>
-        </w:rPr>
-        <w:t xml:space="preserve"> sider skal fremgå, og hvilke </w:t>
-      </w:r>
-      <w:proofErr w:type="spellStart"/>
-      <w:r>
-        <w:rPr>
-          <w:i/>
-          <w:iCs/>
-        </w:rPr>
-        <w:t>servlet</w:t>
-      </w:r>
-      <w:proofErr w:type="spellEnd"/>
-      <w:r>
-        <w:rPr>
-          <w:i/>
-          <w:iCs/>
-        </w:rPr>
-        <w:t xml:space="preserve"> der bringer en fra den ene side til den næste.</w:t>
-      </w:r>
-    </w:p>
-    <w:p>
-      <w:pPr>
-        <w:rPr>
-          <w:i/>
-          <w:iCs/>
-        </w:rPr>
-      </w:pPr>
-    </w:p>
-    <w:p>
-      <w:pPr>
-        <w:pStyle w:val="Overskrift1"/>
+        <w:t>Navne på jsp sider skal fremgå, og hvilke servlet der bringer en fra den ene side til den næste.</w:t>
+      </w:r>
+    </w:p>
+    <w:p>
+      <w:pPr>
+        <w:rPr>
+          <w:i/>
+          <w:iCs/>
+        </w:rPr>
+      </w:pPr>
+    </w:p>
+    <w:p>
+      <w:pPr>
+        <w:pStyle w:val="Heading1"/>
       </w:pPr>
       <w:bookmarkStart w:id="11" w:name="_Toc40899111"/>
       <w:r>
@@ -5118,23 +4299,7 @@
           <w:i/>
           <w:iCs/>
         </w:rPr>
-        <w:t xml:space="preserve">    Hvordan man på har valgt at lave </w:t>
-      </w:r>
-      <w:proofErr w:type="spellStart"/>
-      <w:r>
-        <w:rPr>
-          <w:i/>
-          <w:iCs/>
-        </w:rPr>
-        <w:t>brugerindput</w:t>
-      </w:r>
-      <w:proofErr w:type="spellEnd"/>
-      <w:r>
-        <w:rPr>
-          <w:i/>
-          <w:iCs/>
-        </w:rPr>
-        <w:t xml:space="preserve"> validering</w:t>
+        <w:t xml:space="preserve">    Hvordan man på har valgt at lave brugerindput validering</w:t>
       </w:r>
     </w:p>
     <w:p>
@@ -5164,33 +4329,8 @@
           <w:i/>
           <w:iCs/>
         </w:rPr>
-        <w:t xml:space="preserve">    Hvilke brugertyper der er valgt i databasen, og </w:t>
-      </w:r>
-      <w:proofErr w:type="spellStart"/>
-      <w:r>
-        <w:rPr>
-          <w:i/>
-          <w:iCs/>
-        </w:rPr>
-        <w:t>hvodan</w:t>
-      </w:r>
-      <w:proofErr w:type="spellEnd"/>
-      <w:r>
-        <w:rPr>
-          <w:i/>
-          <w:iCs/>
-        </w:rPr>
-        <w:t xml:space="preserve"> de er brugt i </w:t>
-      </w:r>
-      <w:proofErr w:type="spellStart"/>
-      <w:r>
-        <w:rPr>
-          <w:i/>
-          <w:iCs/>
-        </w:rPr>
-        <w:t>jdbc</w:t>
-      </w:r>
-      <w:proofErr w:type="spellEnd"/>
+        <w:t xml:space="preserve">    Hvilke brugertyper der er valgt i databasen, og hvodan de er brugt i jdbc</w:t>
+      </w:r>
     </w:p>
     <w:p>
       <w:pPr>
@@ -5271,7 +4411,7 @@
     </w:p>
     <w:p>
       <w:pPr>
-        <w:pStyle w:val="Overskrift1"/>
+        <w:pStyle w:val="Heading1"/>
       </w:pPr>
       <w:bookmarkStart w:id="12" w:name="_Toc40899112"/>
       <w:r>
@@ -5314,23 +4454,7 @@
           <w:i/>
           <w:iCs/>
         </w:rPr>
-        <w:t xml:space="preserve">De eksempler der er givet </w:t>
-      </w:r>
-      <w:proofErr w:type="spellStart"/>
-      <w:r>
-        <w:rPr>
-          <w:i/>
-          <w:iCs/>
-        </w:rPr>
-        <w:t>uder</w:t>
-      </w:r>
-      <w:proofErr w:type="spellEnd"/>
-      <w:r>
-        <w:rPr>
-          <w:i/>
-          <w:iCs/>
-        </w:rPr>
-        <w:t xml:space="preserve"> “særlige forhold” afsnittet kan man godt tage og illustrere med kode direkte i rapporten.</w:t>
+        <w:t>De eksempler der er givet uder “særlige forhold” afsnittet kan man godt tage og illustrere med kode direkte i rapporten.</w:t>
       </w:r>
     </w:p>
     <w:p>
@@ -5376,195 +4500,78 @@
           <w:i/>
           <w:iCs/>
         </w:rPr>
-        <w:t xml:space="preserve">Der er mange af jer der vil skrive jeres ting i </w:t>
-      </w:r>
-      <w:proofErr w:type="spellStart"/>
-      <w:r>
-        <w:rPr>
-          <w:i/>
-          <w:iCs/>
-        </w:rPr>
-        <w:t>word</w:t>
-      </w:r>
-      <w:proofErr w:type="spellEnd"/>
-      <w:r>
-        <w:rPr>
-          <w:i/>
-          <w:iCs/>
-        </w:rPr>
-        <w:t xml:space="preserve"> eller googledocs. Vær opmærksom på hvordan i formaterer jeres kode. Man vælger ofte en lidt mindre font, en der er “</w:t>
-      </w:r>
-      <w:proofErr w:type="spellStart"/>
-      <w:r>
-        <w:rPr>
-          <w:i/>
-          <w:iCs/>
-        </w:rPr>
-        <w:t>monospaced</w:t>
-      </w:r>
-      <w:proofErr w:type="spellEnd"/>
-      <w:r>
-        <w:rPr>
-          <w:i/>
-          <w:iCs/>
-        </w:rPr>
-        <w:t xml:space="preserve">” (alle bogstaver optager samme bredde). Der er også nogle der sætter små skærmbilleder fra </w:t>
-      </w:r>
-      <w:proofErr w:type="spellStart"/>
-      <w:r>
-        <w:rPr>
-          <w:i/>
-          <w:iCs/>
-        </w:rPr>
-        <w:t>Netbeans</w:t>
-      </w:r>
-      <w:proofErr w:type="spellEnd"/>
-      <w:r>
-        <w:rPr>
-          <w:i/>
-          <w:iCs/>
-        </w:rPr>
-        <w:t xml:space="preserve"> ind. Det er OK, men så husk at vælge et tema fra </w:t>
-      </w:r>
-      <w:proofErr w:type="spellStart"/>
-      <w:r>
-        <w:rPr>
-          <w:i/>
-          <w:iCs/>
-        </w:rPr>
-        <w:t>netbeans</w:t>
-      </w:r>
-      <w:proofErr w:type="spellEnd"/>
-      <w:r>
-        <w:rPr>
-          <w:i/>
-          <w:iCs/>
-        </w:rPr>
-        <w:t xml:space="preserve"> med hvid baggrund og mørke/farvede bogstaver da nogle censorer skriver rapporten ud på blækprintere som ikke gengiver lyse bogstaver på sort baggrund særligt godt.</w:t>
-      </w:r>
-    </w:p>
-    <w:p>
-      <w:pPr>
-        <w:rPr>
-          <w:i/>
-          <w:iCs/>
-        </w:rPr>
-      </w:pPr>
-    </w:p>
-    <w:p>
-      <w:pPr>
-        <w:pStyle w:val="Overskrift1"/>
+        <w:t>Der er mange af jer der vil skrive jeres ting i word eller googledocs. Vær opmærksom på hvordan i formaterer jeres kode. Man vælger ofte en lidt mindre font, en der er “monospaced” (alle bogstaver optager samme bredde). Der er også nogle der sætter små skærmbilleder fra Netbeans ind. Det er OK, men så husk at vælge et tema fra netbeans med hvid baggrund og mørke/farvede bogstaver da nogle censorer skriver rapporten ud på blækprintere som ikke gengiver lyse bogstaver på sort baggrund særligt godt.</w:t>
+      </w:r>
+    </w:p>
+    <w:p>
+      <w:pPr>
+        <w:rPr>
+          <w:i/>
+          <w:iCs/>
+        </w:rPr>
+      </w:pPr>
+    </w:p>
+    <w:p>
+      <w:pPr>
+        <w:pStyle w:val="Heading1"/>
       </w:pPr>
       <w:bookmarkStart w:id="13" w:name="_Toc40899113"/>
       <w:r>
-        <w:t xml:space="preserve">10 Status på </w:t>
-      </w:r>
-      <w:proofErr w:type="spellStart"/>
-      <w:r>
-        <w:t>implementation</w:t>
+        <w:t>10 Status på implementation</w:t>
       </w:r>
       <w:bookmarkEnd w:id="13"/>
-      <w:proofErr w:type="spellEnd"/>
-    </w:p>
-    <w:p>
-      <w:pPr>
-        <w:rPr>
-          <w:i/>
-          <w:iCs/>
-        </w:rPr>
-      </w:pPr>
-      <w:r>
-        <w:rPr>
-          <w:i/>
-          <w:iCs/>
-        </w:rPr>
-        <w:t xml:space="preserve">Dette afsnit skal liste hvor langt man er nået med </w:t>
-      </w:r>
-      <w:proofErr w:type="spellStart"/>
-      <w:r>
-        <w:rPr>
-          <w:i/>
-          <w:iCs/>
-        </w:rPr>
-        <w:t>implementationen</w:t>
-      </w:r>
-      <w:proofErr w:type="spellEnd"/>
-      <w:r>
-        <w:rPr>
-          <w:i/>
-          <w:iCs/>
-        </w:rPr>
-        <w:t>. Typiske ting man kan have sprunget over er:</w:t>
-      </w:r>
-    </w:p>
-    <w:p>
-      <w:pPr>
-        <w:rPr>
-          <w:i/>
-          <w:iCs/>
-        </w:rPr>
-      </w:pPr>
-    </w:p>
-    <w:p>
-      <w:pPr>
-        <w:rPr>
-          <w:i/>
-          <w:iCs/>
-        </w:rPr>
-      </w:pPr>
-      <w:r>
-        <w:rPr>
-          <w:i/>
-          <w:iCs/>
-        </w:rPr>
-        <w:t xml:space="preserve">Man har ikke nået at lave alle de </w:t>
-      </w:r>
-      <w:proofErr w:type="spellStart"/>
-      <w:r>
-        <w:rPr>
-          <w:i/>
-          <w:iCs/>
-        </w:rPr>
-        <w:t>jsp</w:t>
-      </w:r>
-      <w:proofErr w:type="spellEnd"/>
-      <w:r>
-        <w:rPr>
-          <w:i/>
-          <w:iCs/>
-        </w:rPr>
-        <w:t xml:space="preserve"> sider man har med i navigationsdiagrammet.</w:t>
-      </w:r>
-    </w:p>
-    <w:p>
-      <w:pPr>
-        <w:rPr>
-          <w:i/>
-          <w:iCs/>
-        </w:rPr>
-      </w:pPr>
-      <w:r>
-        <w:rPr>
-          <w:i/>
-          <w:iCs/>
-        </w:rPr>
-        <w:t xml:space="preserve">Man har ikke nået at lave alle </w:t>
-      </w:r>
-      <w:proofErr w:type="gramStart"/>
-      <w:r>
-        <w:rPr>
-          <w:i/>
-          <w:iCs/>
-        </w:rPr>
-        <w:t>CRUD metoderne</w:t>
-      </w:r>
-      <w:proofErr w:type="gramEnd"/>
-      <w:r>
-        <w:rPr>
-          <w:i/>
-          <w:iCs/>
-        </w:rPr>
-        <w:t xml:space="preserve"> til alle tabellerne</w:t>
+    </w:p>
+    <w:p>
+      <w:pPr>
+        <w:rPr>
+          <w:i/>
+          <w:iCs/>
+        </w:rPr>
+      </w:pPr>
+      <w:r>
+        <w:rPr>
+          <w:i/>
+          <w:iCs/>
+        </w:rPr>
+        <w:t>Dette afsnit skal liste hvor langt man er nået med implementationen. Typiske ting man kan have sprunget over er:</w:t>
+      </w:r>
+    </w:p>
+    <w:p>
+      <w:pPr>
+        <w:rPr>
+          <w:i/>
+          <w:iCs/>
+        </w:rPr>
+      </w:pPr>
+    </w:p>
+    <w:p>
+      <w:pPr>
+        <w:rPr>
+          <w:i/>
+          <w:iCs/>
+        </w:rPr>
+      </w:pPr>
+      <w:r>
+        <w:rPr>
+          <w:i/>
+          <w:iCs/>
+        </w:rPr>
+        <w:t>Man har ikke nået at lave alle de jsp sider man har med i navigationsdiagrammet.</w:t>
+      </w:r>
+    </w:p>
+    <w:p>
+      <w:pPr>
+        <w:rPr>
+          <w:i/>
+          <w:iCs/>
+        </w:rPr>
+      </w:pPr>
+      <w:r>
+        <w:rPr>
+          <w:i/>
+          <w:iCs/>
+        </w:rPr>
+        <w:t>Man har ikke nået at lave alle CRUD metoderne til alle tabellerne</w:t>
       </w:r>
     </w:p>
     <w:p>
@@ -5637,33 +4644,17 @@
     </w:p>
     <w:p>
       <w:pPr>
-        <w:pStyle w:val="Overskrift1"/>
+        <w:pStyle w:val="Heading1"/>
       </w:pPr>
       <w:bookmarkStart w:id="14" w:name="_Toc40899114"/>
       <w:r>
         <w:t>11 Test</w:t>
       </w:r>
       <w:r>
-        <w:t xml:space="preserve"> (Husk </w:t>
-      </w:r>
-      <w:proofErr w:type="spellStart"/>
-      <w:r>
-        <w:t>word</w:t>
-      </w:r>
-      <w:proofErr w:type="spellEnd"/>
-      <w:r>
-        <w:t xml:space="preserve"> fil fra Jon her</w:t>
-      </w:r>
-      <w:r>
-        <w:t xml:space="preserve"> og </w:t>
-      </w:r>
-      <w:proofErr w:type="spellStart"/>
-      <w:r>
-        <w:t>indrag</w:t>
-      </w:r>
-      <w:proofErr w:type="spellEnd"/>
-      <w:r>
-        <w:t xml:space="preserve"> v-model</w:t>
+        <w:t xml:space="preserve"> (Husk word fil fra Jon her</w:t>
+      </w:r>
+      <w:r>
+        <w:t xml:space="preserve"> og indrag v-model</w:t>
       </w:r>
       <w:r>
         <w:t>)</w:t>
@@ -5749,7 +4740,7 @@
     <w:p/>
     <w:tbl>
       <w:tblPr>
-        <w:tblStyle w:val="Tabel-Gitter"/>
+        <w:tblStyle w:val="TableGrid"/>
         <w:tblpPr w:leftFromText="141" w:rightFromText="141" w:tblpXSpec="center" w:tblpY="1902"/>
         <w:tblW w:w="0" w:type="auto"/>
         <w:tblLook w:val="04A0" w:firstRow="1" w:lastRow="0" w:firstColumn="1" w:lastColumn="0" w:noHBand="0" w:noVBand="1"/>
@@ -5925,36 +4916,8 @@
                 <w:sz w:val="20"/>
                 <w:szCs w:val="20"/>
               </w:rPr>
-              <w:t xml:space="preserve">Unit </w:t>
-            </w:r>
-            <w:proofErr w:type="spellStart"/>
-            <w:r>
-              <w:rPr>
-                <w:rFonts w:cstheme="minorHAnsi"/>
-                <w:sz w:val="20"/>
-                <w:szCs w:val="20"/>
-              </w:rPr>
-              <w:t>testing</w:t>
-            </w:r>
-            <w:proofErr w:type="spellEnd"/>
-            <w:r>
-              <w:rPr>
-                <w:rFonts w:cstheme="minorHAnsi"/>
-                <w:sz w:val="20"/>
-                <w:szCs w:val="20"/>
-              </w:rPr>
-              <w:t>: White-</w:t>
-            </w:r>
-            <w:proofErr w:type="spellStart"/>
-            <w:r>
-              <w:rPr>
-                <w:rFonts w:cstheme="minorHAnsi"/>
-                <w:sz w:val="20"/>
-                <w:szCs w:val="20"/>
-              </w:rPr>
-              <w:t>box</w:t>
-            </w:r>
-            <w:proofErr w:type="spellEnd"/>
+              <w:t>Unit testing: White-box</w:t>
+            </w:r>
           </w:p>
         </w:tc>
       </w:tr>
@@ -6001,36 +4964,8 @@
                 <w:sz w:val="20"/>
                 <w:szCs w:val="20"/>
               </w:rPr>
-              <w:t xml:space="preserve">Unit </w:t>
-            </w:r>
-            <w:proofErr w:type="spellStart"/>
-            <w:r>
-              <w:rPr>
-                <w:rFonts w:cstheme="minorHAnsi"/>
-                <w:sz w:val="20"/>
-                <w:szCs w:val="20"/>
-              </w:rPr>
-              <w:t>testing</w:t>
-            </w:r>
-            <w:proofErr w:type="spellEnd"/>
-            <w:r>
-              <w:rPr>
-                <w:rFonts w:cstheme="minorHAnsi"/>
-                <w:sz w:val="20"/>
-                <w:szCs w:val="20"/>
-              </w:rPr>
-              <w:t>: White-</w:t>
-            </w:r>
-            <w:proofErr w:type="spellStart"/>
-            <w:r>
-              <w:rPr>
-                <w:rFonts w:cstheme="minorHAnsi"/>
-                <w:sz w:val="20"/>
-                <w:szCs w:val="20"/>
-              </w:rPr>
-              <w:t>box</w:t>
-            </w:r>
-            <w:proofErr w:type="spellEnd"/>
+              <w:t>Unit testing: White-box</w:t>
+            </w:r>
           </w:p>
         </w:tc>
       </w:tr>
@@ -6077,36 +5012,8 @@
                 <w:sz w:val="20"/>
                 <w:szCs w:val="20"/>
               </w:rPr>
-              <w:t xml:space="preserve">Unit </w:t>
-            </w:r>
-            <w:proofErr w:type="spellStart"/>
-            <w:r>
-              <w:rPr>
-                <w:rFonts w:cstheme="minorHAnsi"/>
-                <w:sz w:val="20"/>
-                <w:szCs w:val="20"/>
-              </w:rPr>
-              <w:t>testing</w:t>
-            </w:r>
-            <w:proofErr w:type="spellEnd"/>
-            <w:r>
-              <w:rPr>
-                <w:rFonts w:cstheme="minorHAnsi"/>
-                <w:sz w:val="20"/>
-                <w:szCs w:val="20"/>
-              </w:rPr>
-              <w:t>: White-</w:t>
-            </w:r>
-            <w:proofErr w:type="spellStart"/>
-            <w:r>
-              <w:rPr>
-                <w:rFonts w:cstheme="minorHAnsi"/>
-                <w:sz w:val="20"/>
-                <w:szCs w:val="20"/>
-              </w:rPr>
-              <w:t>box</w:t>
-            </w:r>
-            <w:proofErr w:type="spellEnd"/>
+              <w:t>Unit testing: White-box</w:t>
+            </w:r>
           </w:p>
         </w:tc>
       </w:tr>
@@ -6155,43 +5062,7 @@
                 <w:sz w:val="20"/>
                 <w:szCs w:val="20"/>
               </w:rPr>
-              <w:t xml:space="preserve">Unit </w:t>
-            </w:r>
-            <w:proofErr w:type="spellStart"/>
-            <w:r>
-              <w:rPr>
-                <w:rFonts w:cstheme="minorHAnsi"/>
-                <w:sz w:val="20"/>
-                <w:szCs w:val="20"/>
-              </w:rPr>
-              <w:t>testing</w:t>
-            </w:r>
-            <w:proofErr w:type="spellEnd"/>
-            <w:r>
-              <w:rPr>
-                <w:rFonts w:cstheme="minorHAnsi"/>
-                <w:sz w:val="20"/>
-                <w:szCs w:val="20"/>
-              </w:rPr>
-              <w:t>: White-</w:t>
-            </w:r>
-            <w:proofErr w:type="spellStart"/>
-            <w:r>
-              <w:rPr>
-                <w:rFonts w:cstheme="minorHAnsi"/>
-                <w:sz w:val="20"/>
-                <w:szCs w:val="20"/>
-              </w:rPr>
-              <w:t>box</w:t>
-            </w:r>
-            <w:proofErr w:type="spellEnd"/>
-            <w:r>
-              <w:rPr>
-                <w:rFonts w:cstheme="minorHAnsi"/>
-                <w:sz w:val="20"/>
-                <w:szCs w:val="20"/>
-              </w:rPr>
-              <w:t xml:space="preserve"> (Alle relevante metoder I beregner)</w:t>
+              <w:t>Unit testing: White-box (Alle relevante metoder I beregner)</w:t>
             </w:r>
           </w:p>
         </w:tc>
@@ -6281,36 +5152,8 @@
                 <w:sz w:val="20"/>
                 <w:szCs w:val="20"/>
               </w:rPr>
-              <w:t xml:space="preserve">Unit </w:t>
-            </w:r>
-            <w:proofErr w:type="spellStart"/>
-            <w:r>
-              <w:rPr>
-                <w:rFonts w:cstheme="minorHAnsi"/>
-                <w:sz w:val="20"/>
-                <w:szCs w:val="20"/>
-              </w:rPr>
-              <w:t>testing</w:t>
-            </w:r>
-            <w:proofErr w:type="spellEnd"/>
-            <w:r>
-              <w:rPr>
-                <w:rFonts w:cstheme="minorHAnsi"/>
-                <w:sz w:val="20"/>
-                <w:szCs w:val="20"/>
-              </w:rPr>
-              <w:t>: White-</w:t>
-            </w:r>
-            <w:proofErr w:type="spellStart"/>
-            <w:r>
-              <w:rPr>
-                <w:rFonts w:cstheme="minorHAnsi"/>
-                <w:sz w:val="20"/>
-                <w:szCs w:val="20"/>
-              </w:rPr>
-              <w:t>box</w:t>
-            </w:r>
-            <w:proofErr w:type="spellEnd"/>
+              <w:t>Unit testing: White-box</w:t>
+            </w:r>
           </w:p>
         </w:tc>
       </w:tr>
@@ -6357,36 +5200,8 @@
                 <w:sz w:val="20"/>
                 <w:szCs w:val="20"/>
               </w:rPr>
-              <w:t xml:space="preserve">Unit </w:t>
-            </w:r>
-            <w:proofErr w:type="spellStart"/>
-            <w:r>
-              <w:rPr>
-                <w:rFonts w:cstheme="minorHAnsi"/>
-                <w:sz w:val="20"/>
-                <w:szCs w:val="20"/>
-              </w:rPr>
-              <w:t>testing</w:t>
-            </w:r>
-            <w:proofErr w:type="spellEnd"/>
-            <w:r>
-              <w:rPr>
-                <w:rFonts w:cstheme="minorHAnsi"/>
-                <w:sz w:val="20"/>
-                <w:szCs w:val="20"/>
-              </w:rPr>
-              <w:t>: White-</w:t>
-            </w:r>
-            <w:proofErr w:type="spellStart"/>
-            <w:r>
-              <w:rPr>
-                <w:rFonts w:cstheme="minorHAnsi"/>
-                <w:sz w:val="20"/>
-                <w:szCs w:val="20"/>
-              </w:rPr>
-              <w:t>box</w:t>
-            </w:r>
-            <w:proofErr w:type="spellEnd"/>
+              <w:t>Unit testing: White-box</w:t>
+            </w:r>
           </w:p>
         </w:tc>
       </w:tr>
@@ -6405,7 +5220,6 @@
                 <w:szCs w:val="20"/>
               </w:rPr>
             </w:pPr>
-            <w:proofErr w:type="spellStart"/>
             <w:r>
               <w:rPr>
                 <w:rFonts w:cstheme="minorHAnsi"/>
@@ -6414,7 +5228,6 @@
               </w:rPr>
               <w:t>Datamappere</w:t>
             </w:r>
-            <w:proofErr w:type="spellEnd"/>
           </w:p>
         </w:tc>
         <w:tc>
@@ -6477,18 +5290,8 @@
                 <w:sz w:val="20"/>
                 <w:szCs w:val="20"/>
               </w:rPr>
-              <w:t xml:space="preserve">Integrationstest: Black </w:t>
-            </w:r>
-            <w:proofErr w:type="spellStart"/>
-            <w:r>
-              <w:rPr>
-                <w:rFonts w:cstheme="minorHAnsi"/>
-                <w:sz w:val="20"/>
-                <w:szCs w:val="20"/>
-              </w:rPr>
-              <w:t>box</w:t>
-            </w:r>
-            <w:proofErr w:type="spellEnd"/>
+              <w:t>Integrationstest: Black box</w:t>
+            </w:r>
           </w:p>
         </w:tc>
       </w:tr>
@@ -6583,18 +5386,8 @@
                 <w:sz w:val="20"/>
                 <w:szCs w:val="20"/>
               </w:rPr>
-              <w:t xml:space="preserve">Integrationstest: Black </w:t>
-            </w:r>
-            <w:proofErr w:type="spellStart"/>
-            <w:r>
-              <w:rPr>
-                <w:rFonts w:cstheme="minorHAnsi"/>
-                <w:sz w:val="20"/>
-                <w:szCs w:val="20"/>
-              </w:rPr>
-              <w:t>box</w:t>
-            </w:r>
-            <w:proofErr w:type="spellEnd"/>
+              <w:t>Integrationstest: Black box</w:t>
+            </w:r>
           </w:p>
         </w:tc>
       </w:tr>
@@ -6618,25 +5411,7 @@
                 <w:sz w:val="20"/>
                 <w:szCs w:val="20"/>
               </w:rPr>
-              <w:t xml:space="preserve">Bliver en ordres status gemt i databasen når man opdaterer den på </w:t>
-            </w:r>
-            <w:proofErr w:type="spellStart"/>
-            <w:r>
-              <w:rPr>
-                <w:rFonts w:cstheme="minorHAnsi"/>
-                <w:sz w:val="20"/>
-                <w:szCs w:val="20"/>
-              </w:rPr>
-              <w:t>jsp</w:t>
-            </w:r>
-            <w:proofErr w:type="spellEnd"/>
-            <w:r>
-              <w:rPr>
-                <w:rFonts w:cstheme="minorHAnsi"/>
-                <w:sz w:val="20"/>
-                <w:szCs w:val="20"/>
-              </w:rPr>
-              <w:t xml:space="preserve"> siden?</w:t>
+              <w:t>Bliver en ordres status gemt i databasen når man opdaterer den på jsp siden?</w:t>
             </w:r>
           </w:p>
         </w:tc>
@@ -6659,18 +5434,8 @@
                 <w:sz w:val="20"/>
                 <w:szCs w:val="20"/>
               </w:rPr>
-              <w:t xml:space="preserve">Integrationstest: Black </w:t>
-            </w:r>
-            <w:proofErr w:type="spellStart"/>
-            <w:r>
-              <w:rPr>
-                <w:rFonts w:cstheme="minorHAnsi"/>
-                <w:sz w:val="20"/>
-                <w:szCs w:val="20"/>
-              </w:rPr>
-              <w:t>box</w:t>
-            </w:r>
-            <w:proofErr w:type="spellEnd"/>
+              <w:t>Integrationstest: Black box</w:t>
+            </w:r>
           </w:p>
         </w:tc>
       </w:tr>
@@ -6851,23 +5616,13 @@
                 <w:szCs w:val="20"/>
               </w:rPr>
             </w:pPr>
-            <w:proofErr w:type="spellStart"/>
-            <w:r>
-              <w:rPr>
-                <w:rFonts w:cstheme="minorHAnsi"/>
-                <w:sz w:val="20"/>
-                <w:szCs w:val="20"/>
-              </w:rPr>
-              <w:t>jQuery</w:t>
-            </w:r>
-            <w:proofErr w:type="spellEnd"/>
-            <w:r>
-              <w:rPr>
-                <w:rFonts w:cstheme="minorHAnsi"/>
-                <w:sz w:val="20"/>
-                <w:szCs w:val="20"/>
-              </w:rPr>
-              <w:t xml:space="preserve"> på front-end. Diverse validering på back-end.</w:t>
+            <w:r>
+              <w:rPr>
+                <w:rFonts w:cstheme="minorHAnsi"/>
+                <w:sz w:val="20"/>
+                <w:szCs w:val="20"/>
+              </w:rPr>
+              <w:t>jQuery på front-end. Diverse validering på back-end.</w:t>
             </w:r>
           </w:p>
         </w:tc>
@@ -6957,25 +5712,7 @@
                 <w:sz w:val="20"/>
                 <w:szCs w:val="20"/>
               </w:rPr>
-              <w:t xml:space="preserve">Ingen </w:t>
-            </w:r>
-            <w:proofErr w:type="spellStart"/>
-            <w:r>
-              <w:rPr>
-                <w:rFonts w:cstheme="minorHAnsi"/>
-                <w:sz w:val="20"/>
-                <w:szCs w:val="20"/>
-              </w:rPr>
-              <w:t>selenium</w:t>
-            </w:r>
-            <w:proofErr w:type="spellEnd"/>
-            <w:r>
-              <w:rPr>
-                <w:rFonts w:cstheme="minorHAnsi"/>
-                <w:sz w:val="20"/>
-                <w:szCs w:val="20"/>
-              </w:rPr>
-              <w:t xml:space="preserve"> tests, men god struktur og base for unit- og integrationstests.</w:t>
+              <w:t>Ingen selenium tests, men god struktur og base for unit- og integrationstests.</w:t>
             </w:r>
           </w:p>
         </w:tc>
@@ -7048,25 +5785,7 @@
                 <w:sz w:val="20"/>
                 <w:szCs w:val="20"/>
               </w:rPr>
-              <w:t xml:space="preserve">Hvordan sikrer vi os at vi ikke tjekker fejlagtig kode ind på vores master- eller </w:t>
-            </w:r>
-            <w:proofErr w:type="spellStart"/>
-            <w:r>
-              <w:rPr>
-                <w:rFonts w:cstheme="minorHAnsi"/>
-                <w:sz w:val="20"/>
-                <w:szCs w:val="20"/>
-              </w:rPr>
-              <w:t>developerbranch</w:t>
-            </w:r>
-            <w:proofErr w:type="spellEnd"/>
-            <w:r>
-              <w:rPr>
-                <w:rFonts w:cstheme="minorHAnsi"/>
-                <w:sz w:val="20"/>
-                <w:szCs w:val="20"/>
-              </w:rPr>
-              <w:t xml:space="preserve"> i GitHub?</w:t>
+              <w:t>Hvordan sikrer vi os at vi ikke tjekker fejlagtig kode ind på vores master- eller developerbranch i GitHub?</w:t>
             </w:r>
           </w:p>
         </w:tc>
@@ -7091,7 +5810,6 @@
               </w:rPr>
               <w:t xml:space="preserve">Ved altid at bruge </w:t>
             </w:r>
-            <w:proofErr w:type="spellStart"/>
             <w:r>
               <w:rPr>
                 <w:rFonts w:cstheme="minorHAnsi"/>
@@ -7100,56 +5818,15 @@
                 <w:sz w:val="20"/>
                 <w:szCs w:val="20"/>
               </w:rPr>
-              <w:t>git</w:t>
-            </w:r>
-            <w:proofErr w:type="spellEnd"/>
-            <w:r>
-              <w:rPr>
-                <w:rFonts w:cstheme="minorHAnsi"/>
-                <w:i/>
-                <w:iCs/>
-                <w:sz w:val="20"/>
-                <w:szCs w:val="20"/>
-              </w:rPr>
-              <w:t xml:space="preserve"> </w:t>
-            </w:r>
-            <w:proofErr w:type="spellStart"/>
-            <w:r>
-              <w:rPr>
-                <w:rFonts w:cstheme="minorHAnsi"/>
-                <w:i/>
-                <w:iCs/>
-                <w:sz w:val="20"/>
-                <w:szCs w:val="20"/>
-              </w:rPr>
-              <w:t>pull</w:t>
-            </w:r>
-            <w:proofErr w:type="spellEnd"/>
-            <w:r>
-              <w:rPr>
-                <w:rFonts w:cstheme="minorHAnsi"/>
-                <w:sz w:val="20"/>
-                <w:szCs w:val="20"/>
-              </w:rPr>
-              <w:t xml:space="preserve"> inden et </w:t>
-            </w:r>
-            <w:proofErr w:type="spellStart"/>
-            <w:r>
-              <w:rPr>
-                <w:rFonts w:cstheme="minorHAnsi"/>
-                <w:sz w:val="20"/>
-                <w:szCs w:val="20"/>
-              </w:rPr>
-              <w:t>commit</w:t>
-            </w:r>
-            <w:proofErr w:type="spellEnd"/>
-            <w:r>
-              <w:rPr>
-                <w:rFonts w:cstheme="minorHAnsi"/>
-                <w:sz w:val="20"/>
-                <w:szCs w:val="20"/>
-              </w:rPr>
-              <w:t xml:space="preserve"> og den daglige dialog.</w:t>
+              <w:t>git pull</w:t>
+            </w:r>
+            <w:r>
+              <w:rPr>
+                <w:rFonts w:cstheme="minorHAnsi"/>
+                <w:sz w:val="20"/>
+                <w:szCs w:val="20"/>
+              </w:rPr>
+              <w:t xml:space="preserve"> inden et commit og den daglige dialog.</w:t>
             </w:r>
           </w:p>
         </w:tc>
@@ -7185,73 +5862,28 @@
           <w:i/>
           <w:iCs/>
         </w:rPr>
-        <w:t xml:space="preserve">Desuden kan du beskrive hvordan i systematisk har arbejdet med at teste koden før den er blevet gjort til en del af master </w:t>
-      </w:r>
-      <w:proofErr w:type="spellStart"/>
-      <w:r>
-        <w:rPr>
-          <w:i/>
-          <w:iCs/>
-        </w:rPr>
-        <w:t>branch</w:t>
-      </w:r>
-      <w:proofErr w:type="spellEnd"/>
-      <w:r>
-        <w:rPr>
-          <w:i/>
-          <w:iCs/>
-        </w:rPr>
-        <w:t>.</w:t>
-      </w:r>
-    </w:p>
-    <w:p>
-      <w:pPr>
-        <w:pStyle w:val="Overskrift1"/>
+        <w:t>Desuden kan du beskrive hvordan i systematisk har arbejdet med at teste koden før den er blevet gjort til en del af master branch.</w:t>
+      </w:r>
+    </w:p>
+    <w:p>
+      <w:pPr>
+        <w:pStyle w:val="Heading1"/>
       </w:pPr>
       <w:bookmarkStart w:id="15" w:name="_Toc40899115"/>
       <w:r>
-        <w:t xml:space="preserve">12 </w:t>
-      </w:r>
-      <w:proofErr w:type="spellStart"/>
-      <w:r>
-        <w:t>Process</w:t>
+        <w:t>12 Process</w:t>
       </w:r>
       <w:bookmarkEnd w:id="15"/>
-      <w:proofErr w:type="spellEnd"/>
-    </w:p>
-    <w:p>
-      <w:r>
-        <w:t xml:space="preserve">Der skal være et afsnit hvor I beskriver jeres </w:t>
-      </w:r>
-      <w:proofErr w:type="spellStart"/>
-      <w:r>
-        <w:t>arbejsprocess</w:t>
-      </w:r>
-      <w:proofErr w:type="spellEnd"/>
-      <w:r>
-        <w:t xml:space="preserve"> i </w:t>
-      </w:r>
-      <w:proofErr w:type="gramStart"/>
-      <w:r>
-        <w:t>projekt perioden</w:t>
-      </w:r>
-      <w:proofErr w:type="gramEnd"/>
-      <w:r>
-        <w:t xml:space="preserve">. Der skal dels være et faktuelt afsnit og et </w:t>
-      </w:r>
-      <w:proofErr w:type="spellStart"/>
-      <w:r>
-        <w:t>reflektions</w:t>
-      </w:r>
-      <w:proofErr w:type="spellEnd"/>
-      <w:r>
-        <w:t xml:space="preserve"> afsnit.</w:t>
+    </w:p>
+    <w:p>
+      <w:r>
+        <w:t>Der skal være et afsnit hvor I beskriver jeres arbejsprocess i projekt perioden. Der skal dels være et faktuelt afsnit og et reflektions afsnit.</w:t>
       </w:r>
     </w:p>
     <w:p/>
     <w:p>
       <w:pPr>
-        <w:pStyle w:val="Overskrift2"/>
+        <w:pStyle w:val="Heading2"/>
       </w:pPr>
       <w:bookmarkStart w:id="16" w:name="_Toc40899116"/>
       <w:r>
@@ -7267,44 +5899,12 @@
     <w:p/>
     <w:p>
       <w:r>
-        <w:t xml:space="preserve">    Hvilke sprints der var, og hvilke user </w:t>
-      </w:r>
-      <w:proofErr w:type="spellStart"/>
-      <w:r>
-        <w:t>stories</w:t>
-      </w:r>
-      <w:proofErr w:type="spellEnd"/>
-      <w:r>
-        <w:t xml:space="preserve"> der blev arbejdet med.</w:t>
-      </w:r>
-    </w:p>
-    <w:p>
-      <w:r>
-        <w:t xml:space="preserve">    Hvem der var </w:t>
-      </w:r>
-      <w:proofErr w:type="spellStart"/>
-      <w:r>
-        <w:t>scrum</w:t>
-      </w:r>
-      <w:proofErr w:type="spellEnd"/>
-      <w:r>
-        <w:t xml:space="preserve"> master i hvilke dele af </w:t>
-      </w:r>
-      <w:proofErr w:type="gramStart"/>
-      <w:r>
-        <w:t>projekt perioden</w:t>
-      </w:r>
-      <w:proofErr w:type="gramEnd"/>
-      <w:r>
-        <w:t xml:space="preserve">. Giv gerne nogle eksempler på hvad </w:t>
-      </w:r>
-      <w:proofErr w:type="spellStart"/>
-      <w:r>
-        <w:t>scrum</w:t>
-      </w:r>
-      <w:proofErr w:type="spellEnd"/>
-      <w:r>
-        <w:t xml:space="preserve"> master gjorde i udvalgte sprint.</w:t>
+        <w:t xml:space="preserve">    Hvilke sprints der var, og hvilke user stories der blev arbejdet med.</w:t>
+      </w:r>
+    </w:p>
+    <w:p>
+      <w:r>
+        <w:t xml:space="preserve">    Hvem der var scrum master i hvilke dele af projekt perioden. Giv gerne nogle eksempler på hvad scrum master gjorde i udvalgte sprint.</w:t>
       </w:r>
     </w:p>
     <w:p>
@@ -7319,21 +5919,13 @@
     </w:p>
     <w:p>
       <w:r>
-        <w:t xml:space="preserve">    Hvornår i holdt </w:t>
-      </w:r>
-      <w:proofErr w:type="spellStart"/>
-      <w:r>
-        <w:t>retrospectives</w:t>
-      </w:r>
-      <w:proofErr w:type="spellEnd"/>
-      <w:r>
-        <w:t>.</w:t>
+        <w:t xml:space="preserve">    Hvornår i holdt retrospectives.</w:t>
       </w:r>
     </w:p>
     <w:p/>
     <w:p>
       <w:pPr>
-        <w:pStyle w:val="Overskrift2"/>
+        <w:pStyle w:val="Heading2"/>
       </w:pPr>
       <w:bookmarkStart w:id="17" w:name="_Toc40899117"/>
       <w:r>
@@ -7350,41 +5942,17 @@
     <w:p/>
     <w:p>
       <w:r>
-        <w:t xml:space="preserve">    Om </w:t>
-      </w:r>
-      <w:proofErr w:type="spellStart"/>
-      <w:r>
-        <w:t>scrummaster</w:t>
-      </w:r>
-      <w:proofErr w:type="spellEnd"/>
-      <w:r>
-        <w:t xml:space="preserve"> rollen fungerede, hvilke problemer I så i den, og hvad I gjorde for at rette op på det.</w:t>
-      </w:r>
-    </w:p>
-    <w:p>
-      <w:r>
-        <w:t xml:space="preserve">    Hvad der var de væsentligste emner på jeres </w:t>
-      </w:r>
-      <w:proofErr w:type="gramStart"/>
-      <w:r>
-        <w:t>retrospektiv</w:t>
-      </w:r>
-      <w:proofErr w:type="gramEnd"/>
-      <w:r>
-        <w:t xml:space="preserve"> møder</w:t>
-      </w:r>
-    </w:p>
-    <w:p>
-      <w:r>
-        <w:t xml:space="preserve">    Om I havde problemer med at nedbryde user </w:t>
-      </w:r>
-      <w:proofErr w:type="spellStart"/>
-      <w:r>
-        <w:t>stories</w:t>
-      </w:r>
-      <w:proofErr w:type="spellEnd"/>
-      <w:r>
-        <w:t xml:space="preserve"> i tasks</w:t>
+        <w:t xml:space="preserve">    Om scrummaster rollen fungerede, hvilke problemer I så i den, og hvad I gjorde for at rette op på det.</w:t>
+      </w:r>
+    </w:p>
+    <w:p>
+      <w:r>
+        <w:t xml:space="preserve">    Hvad der var de væsentligste emner på jeres retrospektiv møder</w:t>
+      </w:r>
+    </w:p>
+    <w:p>
+      <w:r>
+        <w:t xml:space="preserve">    Om I havde problemer med at nedbryde user stories i tasks</w:t>
       </w:r>
     </w:p>
     <w:p>
@@ -7404,15 +5972,7 @@
     </w:p>
     <w:p>
       <w:r>
-        <w:t xml:space="preserve">    Andre elementer der har at gøre med at forsøge at arbejde i et </w:t>
-      </w:r>
-      <w:proofErr w:type="spellStart"/>
-      <w:r>
-        <w:t>scrum</w:t>
-      </w:r>
-      <w:proofErr w:type="spellEnd"/>
-      <w:r>
-        <w:t xml:space="preserve"> team</w:t>
+        <w:t xml:space="preserve">    Andre elementer der har at gøre med at forsøge at arbejde i et scrum team</w:t>
       </w:r>
     </w:p>
     <w:p/>
@@ -7421,13 +5981,13 @@
       <w:bookmarkStart w:id="18" w:name="_Toc40899118"/>
       <w:r>
         <w:rPr>
-          <w:rStyle w:val="Overskrift2Tegn"/>
+          <w:rStyle w:val="Heading2Char"/>
         </w:rPr>
         <w:t xml:space="preserve">13 </w:t>
       </w:r>
       <w:r>
         <w:rPr>
-          <w:rStyle w:val="Overskrift2Tegn"/>
+          <w:rStyle w:val="Heading2Char"/>
         </w:rPr>
         <w:t>Konklusion</w:t>
       </w:r>
@@ -7447,13 +6007,13 @@
       <w:bookmarkStart w:id="19" w:name="_Toc40899119"/>
       <w:r>
         <w:rPr>
-          <w:rStyle w:val="Overskrift2Tegn"/>
+          <w:rStyle w:val="Heading2Char"/>
         </w:rPr>
         <w:t xml:space="preserve">14 </w:t>
       </w:r>
       <w:r>
         <w:rPr>
-          <w:rStyle w:val="Overskrift2Tegn"/>
+          <w:rStyle w:val="Heading2Char"/>
         </w:rPr>
         <w:t>Perspektivering</w:t>
       </w:r>
@@ -7468,8 +6028,8 @@
       </w:r>
     </w:p>
     <w:sectPr>
-      <w:headerReference w:type="default" r:id="rId18"/>
-      <w:footerReference w:type="default" r:id="rId19"/>
+      <w:headerReference w:type="default" r:id="rId30"/>
+      <w:footerReference w:type="default" r:id="rId31"/>
       <w:pgSz w:w="11906" w:h="16838"/>
       <w:pgMar w:top="973" w:right="1134" w:bottom="1701" w:left="1134" w:header="426" w:footer="185" w:gutter="0"/>
       <w:cols w:space="708"/>
@@ -7508,7 +6068,7 @@
 <w:ftr xmlns:wpc="http://schemas.microsoft.com/office/word/2010/wordprocessingCanvas" xmlns:cx="http://schemas.microsoft.com/office/drawing/2014/chartex" xmlns:cx1="http://schemas.microsoft.com/office/drawing/2015/9/8/chartex" xmlns:cx2="http://schemas.microsoft.com/office/drawing/2015/10/21/chartex" xmlns:cx3="http://schemas.microsoft.com/office/drawing/2016/5/9/chartex" xmlns:cx4="http://schemas.microsoft.com/office/drawing/2016/5/10/chartex" xmlns:cx5="http://schemas.microsoft.com/office/drawing/2016/5/11/chartex" xmlns:cx6="http://schemas.microsoft.com/office/drawing/2016/5/12/chartex" xmlns:cx7="http://schemas.microsoft.com/office/drawing/2016/5/13/chartex" xmlns:cx8="http://schemas.microsoft.com/office/drawing/2016/5/14/chartex" xmlns:mc="http://schemas.openxmlformats.org/markup-compatibility/2006" xmlns:aink="http://schemas.microsoft.com/office/drawing/2016/ink" xmlns:am3d="http://schemas.microsoft.com/office/drawing/2017/model3d" xmlns:o="urn:schemas-microsoft-com:office:office" xmlns:r="http://schemas.openxmlformats.org/officeDocument/2006/relationships" xmlns:m="http://schemas.openxmlformats.org/officeDocument/2006/math" xmlns:v="urn:schemas-microsoft-com:vml" xmlns:wp14="http://schemas.microsoft.com/office/word/2010/wordprocessingDrawing" xmlns:wp="http://schemas.openxmlformats.org/drawingml/2006/wordprocessingDrawing" xmlns:w10="urn:schemas-microsoft-com:office:word" xmlns:w="http://schemas.openxmlformats.org/wordprocessingml/2006/main" xmlns:w14="http://schemas.microsoft.com/office/word/2010/wordml" xmlns:w15="http://schemas.microsoft.com/office/word/2012/wordml" xmlns:w16cex="http://schemas.microsoft.com/office/word/2018/wordml/cex" xmlns:w16cid="http://schemas.microsoft.com/office/word/2016/wordml/cid" xmlns:w16="http://schemas.microsoft.com/office/word/2018/wordml" xmlns:w16se="http://schemas.microsoft.com/office/word/2015/wordml/symex" xmlns:wpg="http://schemas.microsoft.com/office/word/2010/wordprocessingGroup" xmlns:wpi="http://schemas.microsoft.com/office/word/2010/wordprocessingInk" xmlns:wne="http://schemas.microsoft.com/office/word/2006/wordml" xmlns:wps="http://schemas.microsoft.com/office/word/2010/wordprocessingShape" mc:Ignorable="w14 w15 w16se w16cid w16 w16cex wp14">
   <w:tbl>
     <w:tblPr>
-      <w:tblStyle w:val="Tabel-Gitter"/>
+      <w:tblStyle w:val="TableGrid"/>
       <w:tblW w:w="10843" w:type="dxa"/>
       <w:jc w:val="center"/>
       <w:tblBorders>
@@ -7537,7 +6097,7 @@
         </w:tcPr>
         <w:p>
           <w:pPr>
-            <w:pStyle w:val="Sidefod"/>
+            <w:pStyle w:val="Footer"/>
             <w:rPr>
               <w:sz w:val="20"/>
               <w:szCs w:val="20"/>
@@ -7586,7 +6146,7 @@
         </w:tcPr>
         <w:p>
           <w:pPr>
-            <w:pStyle w:val="Sidefod"/>
+            <w:pStyle w:val="Footer"/>
             <w:jc w:val="center"/>
             <w:rPr>
               <w:sz w:val="20"/>
@@ -7608,7 +6168,7 @@
         </w:tcPr>
         <w:p>
           <w:pPr>
-            <w:pStyle w:val="Sidefod"/>
+            <w:pStyle w:val="Footer"/>
             <w:jc w:val="right"/>
             <w:rPr>
               <w:sz w:val="20"/>
@@ -7664,7 +6224,7 @@
         </w:tcPr>
         <w:p>
           <w:pPr>
-            <w:pStyle w:val="Sidefod"/>
+            <w:pStyle w:val="Footer"/>
             <w:rPr>
               <w:sz w:val="20"/>
               <w:szCs w:val="20"/>
@@ -7692,7 +6252,7 @@
         </w:tcPr>
         <w:p>
           <w:pPr>
-            <w:pStyle w:val="Sidefod"/>
+            <w:pStyle w:val="Footer"/>
             <w:jc w:val="center"/>
             <w:rPr>
               <w:sz w:val="20"/>
@@ -7707,7 +6267,7 @@
         </w:tcPr>
         <w:p>
           <w:pPr>
-            <w:pStyle w:val="Sidefod"/>
+            <w:pStyle w:val="Footer"/>
             <w:jc w:val="right"/>
             <w:rPr>
               <w:sz w:val="20"/>
@@ -7804,7 +6364,7 @@
   </w:tbl>
   <w:p>
     <w:pPr>
-      <w:pStyle w:val="Sidefod"/>
+      <w:pStyle w:val="Footer"/>
     </w:pPr>
   </w:p>
 </w:ftr>
@@ -7839,7 +6399,7 @@
 <w:hdr xmlns:wpc="http://schemas.microsoft.com/office/word/2010/wordprocessingCanvas" xmlns:cx="http://schemas.microsoft.com/office/drawing/2014/chartex" xmlns:cx1="http://schemas.microsoft.com/office/drawing/2015/9/8/chartex" xmlns:cx2="http://schemas.microsoft.com/office/drawing/2015/10/21/chartex" xmlns:cx3="http://schemas.microsoft.com/office/drawing/2016/5/9/chartex" xmlns:cx4="http://schemas.microsoft.com/office/drawing/2016/5/10/chartex" xmlns:cx5="http://schemas.microsoft.com/office/drawing/2016/5/11/chartex" xmlns:cx6="http://schemas.microsoft.com/office/drawing/2016/5/12/chartex" xmlns:cx7="http://schemas.microsoft.com/office/drawing/2016/5/13/chartex" xmlns:cx8="http://schemas.microsoft.com/office/drawing/2016/5/14/chartex" xmlns:mc="http://schemas.openxmlformats.org/markup-compatibility/2006" xmlns:aink="http://schemas.microsoft.com/office/drawing/2016/ink" xmlns:am3d="http://schemas.microsoft.com/office/drawing/2017/model3d" xmlns:o="urn:schemas-microsoft-com:office:office" xmlns:r="http://schemas.openxmlformats.org/officeDocument/2006/relationships" xmlns:m="http://schemas.openxmlformats.org/officeDocument/2006/math" xmlns:v="urn:schemas-microsoft-com:vml" xmlns:wp14="http://schemas.microsoft.com/office/word/2010/wordprocessingDrawing" xmlns:wp="http://schemas.openxmlformats.org/drawingml/2006/wordprocessingDrawing" xmlns:w10="urn:schemas-microsoft-com:office:word" xmlns:w="http://schemas.openxmlformats.org/wordprocessingml/2006/main" xmlns:w14="http://schemas.microsoft.com/office/word/2010/wordml" xmlns:w15="http://schemas.microsoft.com/office/word/2012/wordml" xmlns:w16cex="http://schemas.microsoft.com/office/word/2018/wordml/cex" xmlns:w16cid="http://schemas.microsoft.com/office/word/2016/wordml/cid" xmlns:w16="http://schemas.microsoft.com/office/word/2018/wordml" xmlns:w16se="http://schemas.microsoft.com/office/word/2015/wordml/symex" xmlns:wpg="http://schemas.microsoft.com/office/word/2010/wordprocessingGroup" xmlns:wpi="http://schemas.microsoft.com/office/word/2010/wordprocessingInk" xmlns:wne="http://schemas.microsoft.com/office/word/2006/wordml" xmlns:wps="http://schemas.microsoft.com/office/word/2010/wordprocessingShape" mc:Ignorable="w14 w15 w16se w16cid w16 w16cex wp14">
   <w:p>
     <w:pPr>
-      <w:pStyle w:val="Sidehoved"/>
+      <w:pStyle w:val="Header"/>
     </w:pPr>
     <w:r>
       <w:t>CPH Business</w:t>
@@ -8720,11 +7280,11 @@
       <w:spacing w:after="0"/>
     </w:pPr>
   </w:style>
-  <w:style w:type="paragraph" w:styleId="Overskrift1">
+  <w:style w:type="paragraph" w:styleId="Heading1">
     <w:name w:val="heading 1"/>
     <w:basedOn w:val="Normal"/>
     <w:next w:val="Normal"/>
-    <w:link w:val="Overskrift1Tegn"/>
+    <w:link w:val="Heading1Char"/>
     <w:uiPriority w:val="9"/>
     <w:qFormat/>
     <w:rsid w:val="004E6883"/>
@@ -8741,11 +7301,11 @@
       <w:szCs w:val="32"/>
     </w:rPr>
   </w:style>
-  <w:style w:type="paragraph" w:styleId="Overskrift2">
+  <w:style w:type="paragraph" w:styleId="Heading2">
     <w:name w:val="heading 2"/>
     <w:basedOn w:val="Normal"/>
     <w:next w:val="Normal"/>
-    <w:link w:val="Overskrift2Tegn"/>
+    <w:link w:val="Heading2Char"/>
     <w:uiPriority w:val="9"/>
     <w:unhideWhenUsed/>
     <w:qFormat/>
@@ -8763,11 +7323,11 @@
       <w:szCs w:val="26"/>
     </w:rPr>
   </w:style>
-  <w:style w:type="paragraph" w:styleId="Overskrift3">
+  <w:style w:type="paragraph" w:styleId="Heading3">
     <w:name w:val="heading 3"/>
     <w:basedOn w:val="Normal"/>
     <w:next w:val="Normal"/>
-    <w:link w:val="Overskrift3Tegn"/>
+    <w:link w:val="Heading3Char"/>
     <w:uiPriority w:val="9"/>
     <w:unhideWhenUsed/>
     <w:qFormat/>
@@ -8785,13 +7345,13 @@
       <w:szCs w:val="24"/>
     </w:rPr>
   </w:style>
-  <w:style w:type="character" w:default="1" w:styleId="Standardskrifttypeiafsnit">
+  <w:style w:type="character" w:default="1" w:styleId="DefaultParagraphFont">
     <w:name w:val="Default Paragraph Font"/>
     <w:uiPriority w:val="1"/>
     <w:semiHidden/>
     <w:unhideWhenUsed/>
   </w:style>
-  <w:style w:type="table" w:default="1" w:styleId="Tabel-Normal">
+  <w:style w:type="table" w:default="1" w:styleId="TableNormal">
     <w:name w:val="Normal Table"/>
     <w:uiPriority w:val="99"/>
     <w:semiHidden/>
@@ -8806,15 +7366,15 @@
       </w:tblCellMar>
     </w:tblPr>
   </w:style>
-  <w:style w:type="numbering" w:default="1" w:styleId="Ingenoversigt">
+  <w:style w:type="numbering" w:default="1" w:styleId="NoList">
     <w:name w:val="No List"/>
     <w:uiPriority w:val="99"/>
     <w:semiHidden/>
     <w:unhideWhenUsed/>
   </w:style>
-  <w:style w:type="paragraph" w:styleId="Ingenafstand">
+  <w:style w:type="paragraph" w:styleId="NoSpacing">
     <w:name w:val="No Spacing"/>
-    <w:link w:val="IngenafstandTegn"/>
+    <w:link w:val="NoSpacingChar"/>
     <w:uiPriority w:val="1"/>
     <w:qFormat/>
     <w:rsid w:val="004D4B05"/>
@@ -8826,10 +7386,10 @@
       <w:lang w:eastAsia="da-DK"/>
     </w:rPr>
   </w:style>
-  <w:style w:type="character" w:customStyle="1" w:styleId="IngenafstandTegn">
-    <w:name w:val="Ingen afstand Tegn"/>
-    <w:basedOn w:val="Standardskrifttypeiafsnit"/>
-    <w:link w:val="Ingenafstand"/>
+  <w:style w:type="character" w:customStyle="1" w:styleId="NoSpacingChar">
+    <w:name w:val="No Spacing Char"/>
+    <w:basedOn w:val="DefaultParagraphFont"/>
+    <w:link w:val="NoSpacing"/>
     <w:uiPriority w:val="1"/>
     <w:rsid w:val="004D4B05"/>
     <w:rPr>
@@ -8837,10 +7397,10 @@
       <w:lang w:eastAsia="da-DK"/>
     </w:rPr>
   </w:style>
-  <w:style w:type="character" w:customStyle="1" w:styleId="Overskrift1Tegn">
-    <w:name w:val="Overskrift 1 Tegn"/>
-    <w:basedOn w:val="Standardskrifttypeiafsnit"/>
-    <w:link w:val="Overskrift1"/>
+  <w:style w:type="character" w:customStyle="1" w:styleId="Heading1Char">
+    <w:name w:val="Heading 1 Char"/>
+    <w:basedOn w:val="DefaultParagraphFont"/>
+    <w:link w:val="Heading1"/>
     <w:uiPriority w:val="9"/>
     <w:rsid w:val="004E6883"/>
     <w:rPr>
@@ -8851,10 +7411,10 @@
       <w:szCs w:val="32"/>
     </w:rPr>
   </w:style>
-  <w:style w:type="character" w:customStyle="1" w:styleId="Overskrift2Tegn">
-    <w:name w:val="Overskrift 2 Tegn"/>
-    <w:basedOn w:val="Standardskrifttypeiafsnit"/>
-    <w:link w:val="Overskrift2"/>
+  <w:style w:type="character" w:customStyle="1" w:styleId="Heading2Char">
+    <w:name w:val="Heading 2 Char"/>
+    <w:basedOn w:val="DefaultParagraphFont"/>
+    <w:link w:val="Heading2"/>
     <w:uiPriority w:val="9"/>
     <w:rsid w:val="004E6883"/>
     <w:rPr>
@@ -8865,11 +7425,11 @@
       <w:szCs w:val="26"/>
     </w:rPr>
   </w:style>
-  <w:style w:type="paragraph" w:styleId="Titel">
+  <w:style w:type="paragraph" w:styleId="Title">
     <w:name w:val="Title"/>
     <w:basedOn w:val="Normal"/>
     <w:next w:val="Normal"/>
-    <w:link w:val="TitelTegn"/>
+    <w:link w:val="TitleChar"/>
     <w:uiPriority w:val="10"/>
     <w:qFormat/>
     <w:rsid w:val="004E6883"/>
@@ -8886,10 +7446,10 @@
       <w:szCs w:val="56"/>
     </w:rPr>
   </w:style>
-  <w:style w:type="character" w:customStyle="1" w:styleId="TitelTegn">
-    <w:name w:val="Titel Tegn"/>
-    <w:basedOn w:val="Standardskrifttypeiafsnit"/>
-    <w:link w:val="Titel"/>
+  <w:style w:type="character" w:customStyle="1" w:styleId="TitleChar">
+    <w:name w:val="Title Char"/>
+    <w:basedOn w:val="DefaultParagraphFont"/>
+    <w:link w:val="Title"/>
     <w:uiPriority w:val="10"/>
     <w:rsid w:val="004E6883"/>
     <w:rPr>
@@ -8903,7 +7463,7 @@
   </w:style>
   <w:style w:type="character" w:styleId="Hyperlink">
     <w:name w:val="Hyperlink"/>
-    <w:basedOn w:val="Standardskrifttypeiafsnit"/>
+    <w:basedOn w:val="DefaultParagraphFont"/>
     <w:uiPriority w:val="99"/>
     <w:unhideWhenUsed/>
     <w:rsid w:val="004E6883"/>
@@ -8912,9 +7472,9 @@
       <w:u w:val="single"/>
     </w:rPr>
   </w:style>
-  <w:style w:type="character" w:styleId="Ulstomtale">
+  <w:style w:type="character" w:styleId="UnresolvedMention">
     <w:name w:val="Unresolved Mention"/>
-    <w:basedOn w:val="Standardskrifttypeiafsnit"/>
+    <w:basedOn w:val="DefaultParagraphFont"/>
     <w:uiPriority w:val="99"/>
     <w:semiHidden/>
     <w:unhideWhenUsed/>
@@ -8924,9 +7484,9 @@
       <w:shd w:val="clear" w:color="auto" w:fill="E1DFDD"/>
     </w:rPr>
   </w:style>
-  <w:style w:type="table" w:styleId="Tabel-Gitter">
+  <w:style w:type="table" w:styleId="TableGrid">
     <w:name w:val="Table Grid"/>
-    <w:basedOn w:val="Tabel-Normal"/>
+    <w:basedOn w:val="TableNormal"/>
     <w:uiPriority w:val="39"/>
     <w:rsid w:val="004E6883"/>
     <w:pPr>
@@ -8943,9 +7503,9 @@
       </w:tblBorders>
     </w:tblPr>
   </w:style>
-  <w:style w:type="paragraph" w:styleId="Overskrift">
+  <w:style w:type="paragraph" w:styleId="TOCHeading">
     <w:name w:val="TOC Heading"/>
-    <w:basedOn w:val="Overskrift1"/>
+    <w:basedOn w:val="Heading1"/>
     <w:next w:val="Normal"/>
     <w:uiPriority w:val="39"/>
     <w:unhideWhenUsed/>
@@ -8962,7 +7522,7 @@
       <w:lang w:eastAsia="da-DK"/>
     </w:rPr>
   </w:style>
-  <w:style w:type="paragraph" w:styleId="Indholdsfortegnelse2">
+  <w:style w:type="paragraph" w:styleId="TOC2">
     <w:name w:val="toc 2"/>
     <w:basedOn w:val="Normal"/>
     <w:next w:val="Normal"/>
@@ -8975,10 +7535,10 @@
       <w:ind w:left="220"/>
     </w:pPr>
   </w:style>
-  <w:style w:type="paragraph" w:styleId="Sidehoved">
+  <w:style w:type="paragraph" w:styleId="Header">
     <w:name w:val="header"/>
     <w:basedOn w:val="Normal"/>
-    <w:link w:val="SidehovedTegn"/>
+    <w:link w:val="HeaderChar"/>
     <w:uiPriority w:val="99"/>
     <w:unhideWhenUsed/>
     <w:rsid w:val="009817ED"/>
@@ -8990,17 +7550,17 @@
       <w:spacing w:line="240" w:lineRule="auto"/>
     </w:pPr>
   </w:style>
-  <w:style w:type="character" w:customStyle="1" w:styleId="SidehovedTegn">
-    <w:name w:val="Sidehoved Tegn"/>
-    <w:basedOn w:val="Standardskrifttypeiafsnit"/>
-    <w:link w:val="Sidehoved"/>
+  <w:style w:type="character" w:customStyle="1" w:styleId="HeaderChar">
+    <w:name w:val="Header Char"/>
+    <w:basedOn w:val="DefaultParagraphFont"/>
+    <w:link w:val="Header"/>
     <w:uiPriority w:val="99"/>
     <w:rsid w:val="009817ED"/>
   </w:style>
-  <w:style w:type="paragraph" w:styleId="Sidefod">
+  <w:style w:type="paragraph" w:styleId="Footer">
     <w:name w:val="footer"/>
     <w:basedOn w:val="Normal"/>
-    <w:link w:val="SidefodTegn"/>
+    <w:link w:val="FooterChar"/>
     <w:uiPriority w:val="99"/>
     <w:unhideWhenUsed/>
     <w:rsid w:val="009817ED"/>
@@ -9012,14 +7572,14 @@
       <w:spacing w:line="240" w:lineRule="auto"/>
     </w:pPr>
   </w:style>
-  <w:style w:type="character" w:customStyle="1" w:styleId="SidefodTegn">
-    <w:name w:val="Sidefod Tegn"/>
-    <w:basedOn w:val="Standardskrifttypeiafsnit"/>
-    <w:link w:val="Sidefod"/>
+  <w:style w:type="character" w:customStyle="1" w:styleId="FooterChar">
+    <w:name w:val="Footer Char"/>
+    <w:basedOn w:val="DefaultParagraphFont"/>
+    <w:link w:val="Footer"/>
     <w:uiPriority w:val="99"/>
     <w:rsid w:val="009817ED"/>
   </w:style>
-  <w:style w:type="paragraph" w:styleId="Indholdsfortegnelse1">
+  <w:style w:type="paragraph" w:styleId="TOC1">
     <w:name w:val="toc 1"/>
     <w:basedOn w:val="Normal"/>
     <w:next w:val="Normal"/>
@@ -9031,7 +7591,7 @@
       <w:spacing w:after="100"/>
     </w:pPr>
   </w:style>
-  <w:style w:type="paragraph" w:styleId="Listeafsnit">
+  <w:style w:type="paragraph" w:styleId="ListParagraph">
     <w:name w:val="List Paragraph"/>
     <w:basedOn w:val="Normal"/>
     <w:uiPriority w:val="34"/>
@@ -9042,10 +7602,10 @@
       <w:contextualSpacing/>
     </w:pPr>
   </w:style>
-  <w:style w:type="character" w:customStyle="1" w:styleId="Overskrift3Tegn">
-    <w:name w:val="Overskrift 3 Tegn"/>
-    <w:basedOn w:val="Standardskrifttypeiafsnit"/>
-    <w:link w:val="Overskrift3"/>
+  <w:style w:type="character" w:customStyle="1" w:styleId="Heading3Char">
+    <w:name w:val="Heading 3 Char"/>
+    <w:basedOn w:val="DefaultParagraphFont"/>
+    <w:link w:val="Heading3"/>
     <w:uiPriority w:val="9"/>
     <w:rsid w:val="00B10B63"/>
     <w:rPr>
@@ -9055,9 +7615,9 @@
       <w:szCs w:val="24"/>
     </w:rPr>
   </w:style>
-  <w:style w:type="character" w:styleId="BesgtLink">
+  <w:style w:type="character" w:styleId="FollowedHyperlink">
     <w:name w:val="FollowedHyperlink"/>
-    <w:basedOn w:val="Standardskrifttypeiafsnit"/>
+    <w:basedOn w:val="DefaultParagraphFont"/>
     <w:uiPriority w:val="99"/>
     <w:semiHidden/>
     <w:unhideWhenUsed/>
@@ -9360,7 +7920,7 @@
 </file>
 
 <file path=customXml/itemProps1.xml><?xml version="1.0" encoding="utf-8"?>
-<ds:datastoreItem xmlns:ds="http://schemas.openxmlformats.org/officeDocument/2006/customXml" ds:itemID="{5055DB48-F857-448E-B64B-599D1E561A75}">
+<ds:datastoreItem xmlns:ds="http://schemas.openxmlformats.org/officeDocument/2006/customXml" ds:itemID="{2039C00E-658B-402D-9077-4BD7B2E1BBB8}">
   <ds:schemaRefs>
     <ds:schemaRef ds:uri="http://schemas.openxmlformats.org/officeDocument/2006/bibliography"/>
   </ds:schemaRefs>

</xml_diff>

<commit_message>
report front page updated
</commit_message>
<xml_diff>
--- a/Dokumentation/Rapport - Fog Carporte.docx
+++ b/Dokumentation/Rapport - Fog Carporte.docx
@@ -10,6 +10,7 @@
           <w:docPartUnique/>
         </w:docPartObj>
       </w:sdtPr>
+      <w:sdtEndPr/>
       <w:sdtContent>
         <w:p>
           <w:r>
@@ -144,7 +145,7 @@
               </mc:Choice>
               <mc:Fallback>
                 <w:pict>
-                  <v:group w14:anchorId="1A01CA15" id="Gruppe 114" o:spid="_x0000_s1026" style="position:absolute;margin-left:26.5pt;margin-top:38.05pt;width:16.55pt;height:746.1pt;z-index:251650048;mso-position-horizontal-relative:page;mso-position-vertical-relative:page" coordsize="2286,91440" o:gfxdata="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">
+                  <v:group w14:anchorId="158E14EE" id="Gruppe 114" o:spid="_x0000_s1026" style="position:absolute;margin-left:26.5pt;margin-top:38.05pt;width:16.55pt;height:746.1pt;z-index:251650048;mso-position-horizontal-relative:page;mso-position-vertical-relative:page" coordsize="2286,91440" o:gfxdata="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">
                     <v:rect id="Rektangel 115" o:spid="_x0000_s1027" style="position:absolute;width:2286;height:87820;visibility:visible;mso-wrap-style:square;v-text-anchor:middle" o:gfxdata="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" fillcolor="#c0504d [3205]" stroked="f" strokeweight="2pt"/>
                     <v:rect id="Rektangel 116" o:spid="_x0000_s1028" style="position:absolute;top:89154;width:2286;height:2286;visibility:visible;mso-wrap-style:square;v-text-anchor:middle" o:gfxdata="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" fillcolor="#4f81bd [3204]" stroked="f" strokeweight="2pt">
                       <o:lock v:ext="edit" aspectratio="t"/>
@@ -212,22 +213,9 @@
             <w:t xml:space="preserve"> 2020</w:t>
           </w:r>
         </w:p>
-        <w:p>
-          <w:pPr>
-            <w:tabs>
-              <w:tab w:val="left" w:pos="1664"/>
-            </w:tabs>
-            <w:rPr>
-              <w:sz w:val="28"/>
-              <w:szCs w:val="28"/>
-            </w:rPr>
-          </w:pPr>
-        </w:p>
         <w:p/>
       </w:sdtContent>
     </w:sdt>
-    <w:p/>
-    <w:p/>
     <w:p/>
     <w:p>
       <w:r>
@@ -464,6 +452,200 @@
                                   <w:pPr>
                                     <w:jc w:val="center"/>
                                     <w:rPr>
+                                      <w:b/>
+                                      <w:bCs/>
+                                      <w:sz w:val="20"/>
+                                      <w:szCs w:val="20"/>
+                                    </w:rPr>
+                                  </w:pPr>
+                                </w:p>
+                                <w:p>
+                                  <w:pPr>
+                                    <w:jc w:val="center"/>
+                                    <w:rPr>
+                                      <w:b/>
+                                      <w:bCs/>
+                                      <w:i/>
+                                      <w:iCs/>
+                                      <w:sz w:val="20"/>
+                                      <w:szCs w:val="20"/>
+                                    </w:rPr>
+                                  </w:pPr>
+                                  <w:r>
+                                    <w:rPr>
+                                      <w:b/>
+                                      <w:bCs/>
+                                      <w:i/>
+                                      <w:iCs/>
+                                      <w:sz w:val="20"/>
+                                      <w:szCs w:val="20"/>
+                                    </w:rPr>
+                                    <w:t>K</w:t>
+                                  </w:r>
+                                  <w:r>
+                                    <w:rPr>
+                                      <w:b/>
+                                      <w:bCs/>
+                                      <w:i/>
+                                      <w:iCs/>
+                                      <w:sz w:val="20"/>
+                                      <w:szCs w:val="20"/>
+                                    </w:rPr>
+                                    <w:t>ildekode</w:t>
+                                  </w:r>
+                                </w:p>
+                                <w:p>
+                                  <w:pPr>
+                                    <w:jc w:val="center"/>
+                                    <w:rPr>
+                                      <w:rStyle w:val="Hyperlink"/>
+                                      <w:sz w:val="20"/>
+                                      <w:szCs w:val="20"/>
+                                    </w:rPr>
+                                  </w:pPr>
+                                  <w:hyperlink r:id="rId9" w:history="1">
+                                    <w:r>
+                                      <w:rPr>
+                                        <w:rStyle w:val="Hyperlink"/>
+                                        <w:sz w:val="20"/>
+                                        <w:szCs w:val="20"/>
+                                      </w:rPr>
+                                      <w:t>https://github.com/Jean-Poul/Eksamensprojekt_Fog</w:t>
+                                    </w:r>
+                                  </w:hyperlink>
+                                </w:p>
+                                <w:p>
+                                  <w:pPr>
+                                    <w:jc w:val="center"/>
+                                    <w:rPr>
+                                      <w:b/>
+                                      <w:bCs/>
+                                      <w:sz w:val="20"/>
+                                      <w:szCs w:val="20"/>
+                                    </w:rPr>
+                                  </w:pPr>
+                                </w:p>
+                                <w:p>
+                                  <w:pPr>
+                                    <w:jc w:val="center"/>
+                                    <w:rPr>
+                                      <w:b/>
+                                      <w:bCs/>
+                                      <w:i/>
+                                      <w:iCs/>
+                                      <w:sz w:val="20"/>
+                                      <w:szCs w:val="20"/>
+                                    </w:rPr>
+                                  </w:pPr>
+                                  <w:r>
+                                    <w:rPr>
+                                      <w:b/>
+                                      <w:bCs/>
+                                      <w:i/>
+                                      <w:iCs/>
+                                      <w:sz w:val="20"/>
+                                      <w:szCs w:val="20"/>
+                                    </w:rPr>
+                                    <w:t>Produktets website</w:t>
+                                  </w:r>
+                                </w:p>
+                                <w:p>
+                                  <w:pPr>
+                                    <w:jc w:val="center"/>
+                                    <w:rPr>
+                                      <w:rStyle w:val="Hyperlink"/>
+                                      <w:sz w:val="20"/>
+                                      <w:szCs w:val="20"/>
+                                      <w:lang w:val="en-US"/>
+                                    </w:rPr>
+                                  </w:pPr>
+                                  <w:hyperlink r:id="rId10" w:history="1">
+                                    <w:r>
+                                      <w:rPr>
+                                        <w:rStyle w:val="Hyperlink"/>
+                                        <w:sz w:val="20"/>
+                                        <w:szCs w:val="20"/>
+                                      </w:rPr>
+                                      <w:t>http://134.209.243.195:8080/Fog/</w:t>
+                                    </w:r>
+                                  </w:hyperlink>
+                                </w:p>
+                                <w:p>
+                                  <w:pPr>
+                                    <w:jc w:val="center"/>
+                                    <w:rPr>
+                                      <w:sz w:val="20"/>
+                                      <w:szCs w:val="20"/>
+                                    </w:rPr>
+                                  </w:pPr>
+                                </w:p>
+                                <w:p>
+                                  <w:pPr>
+                                    <w:jc w:val="center"/>
+                                  </w:pPr>
+                                  <w:r>
+                                    <w:rPr>
+                                      <w:noProof/>
+                                      <w:sz w:val="20"/>
+                                      <w:szCs w:val="20"/>
+                                    </w:rPr>
+                                    <w:drawing>
+                                      <wp:inline distT="0" distB="0" distL="0" distR="0" wp14:anchorId="27C0BD50" wp14:editId="282B5E69">
+                                        <wp:extent cx="1609725" cy="304800"/>
+                                        <wp:effectExtent l="0" t="0" r="0" b="0"/>
+                                        <wp:docPr id="113" name="Billede 113"/>
+                                        <wp:cNvGraphicFramePr>
+                                          <a:graphicFrameLocks xmlns:a="http://schemas.openxmlformats.org/drawingml/2006/main" noChangeAspect="1"/>
+                                        </wp:cNvGraphicFramePr>
+                                        <a:graphic xmlns:a="http://schemas.openxmlformats.org/drawingml/2006/main">
+                                          <a:graphicData uri="http://schemas.openxmlformats.org/drawingml/2006/picture">
+                                            <pic:pic xmlns:pic="http://schemas.openxmlformats.org/drawingml/2006/picture">
+                                              <pic:nvPicPr>
+                                                <pic:cNvPr id="1" name=""/>
+                                                <pic:cNvPicPr/>
+                                              </pic:nvPicPr>
+                                              <pic:blipFill>
+                                                <a:blip r:embed="rId11">
+                                                  <a:extLst>
+                                                    <a:ext uri="{28A0092B-C50C-407E-A947-70E740481C1C}">
+                                                      <a14:useLocalDpi xmlns:a14="http://schemas.microsoft.com/office/drawing/2010/main" val="0"/>
+                                                    </a:ext>
+                                                  </a:extLst>
+                                                </a:blip>
+                                                <a:stretch>
+                                                  <a:fillRect/>
+                                                </a:stretch>
+                                              </pic:blipFill>
+                                              <pic:spPr>
+                                                <a:xfrm>
+                                                  <a:off x="0" y="0"/>
+                                                  <a:ext cx="1609725" cy="304800"/>
+                                                </a:xfrm>
+                                                <a:prstGeom prst="rect">
+                                                  <a:avLst/>
+                                                </a:prstGeom>
+                                              </pic:spPr>
+                                            </pic:pic>
+                                          </a:graphicData>
+                                        </a:graphic>
+                                      </wp:inline>
+                                    </w:drawing>
+                                  </w:r>
+                                </w:p>
+                                <w:p>
+                                  <w:pPr>
+                                    <w:jc w:val="center"/>
+                                    <w:rPr>
+                                      <w:rStyle w:val="Hyperlink"/>
+                                      <w:sz w:val="20"/>
+                                      <w:szCs w:val="20"/>
+                                    </w:rPr>
+                                  </w:pPr>
+                                </w:p>
+                                <w:p>
+                                  <w:pPr>
+                                    <w:jc w:val="center"/>
+                                    <w:rPr>
                                       <w:sz w:val="20"/>
                                       <w:szCs w:val="20"/>
                                     </w:rPr>
@@ -531,7 +713,7 @@
                                     </w:rPr>
                                     <w:t xml:space="preserve">Email: </w:t>
                                   </w:r>
-                                  <w:hyperlink r:id="rId9" w:history="1">
+                                  <w:hyperlink r:id="rId12" w:history="1">
                                     <w:r>
                                       <w:rPr>
                                         <w:rStyle w:val="Hyperlink"/>
@@ -583,7 +765,7 @@
                                     </w:rPr>
                                     <w:t xml:space="preserve">: </w:t>
                                   </w:r>
-                                  <w:hyperlink r:id="rId10" w:history="1">
+                                  <w:hyperlink r:id="rId13" w:history="1">
                                     <w:r>
                                       <w:rPr>
                                         <w:rStyle w:val="Hyperlink"/>
@@ -668,7 +850,7 @@
                                     </w:rPr>
                                     <w:t xml:space="preserve">Email: </w:t>
                                   </w:r>
-                                  <w:hyperlink r:id="rId11" w:history="1">
+                                  <w:hyperlink r:id="rId14" w:history="1">
                                     <w:r>
                                       <w:rPr>
                                         <w:rStyle w:val="Hyperlink"/>
@@ -734,7 +916,7 @@
                                     </w:rPr>
                                     <w:t xml:space="preserve">: </w:t>
                                   </w:r>
-                                  <w:hyperlink r:id="rId12" w:history="1">
+                                  <w:hyperlink r:id="rId15" w:history="1">
                                     <w:r>
                                       <w:rPr>
                                         <w:rStyle w:val="Hyperlink"/>
@@ -819,7 +1001,7 @@
                                     </w:rPr>
                                     <w:t xml:space="preserve">Email: </w:t>
                                   </w:r>
-                                  <w:hyperlink r:id="rId13" w:history="1">
+                                  <w:hyperlink r:id="rId16" w:history="1">
                                     <w:r>
                                       <w:rPr>
                                         <w:rStyle w:val="Hyperlink"/>
@@ -875,7 +1057,7 @@
                                     </w:rPr>
                                     <w:t xml:space="preserve">: </w:t>
                                   </w:r>
-                                  <w:hyperlink r:id="rId14" w:history="1">
+                                  <w:hyperlink r:id="rId17" w:history="1">
                                     <w:r>
                                       <w:rPr>
                                         <w:rStyle w:val="Hyperlink"/>
@@ -976,7 +1158,7 @@
                                     </w:rPr>
                                     <w:t xml:space="preserve">Email: </w:t>
                                   </w:r>
-                                  <w:hyperlink r:id="rId15" w:history="1">
+                                  <w:hyperlink r:id="rId18" w:history="1">
                                     <w:r>
                                       <w:rPr>
                                         <w:rStyle w:val="Hyperlink"/>
@@ -1028,7 +1210,7 @@
                                     </w:rPr>
                                     <w:t xml:space="preserve">: </w:t>
                                   </w:r>
-                                  <w:hyperlink r:id="rId16" w:history="1">
+                                  <w:hyperlink r:id="rId19" w:history="1">
                                     <w:r>
                                       <w:rPr>
                                         <w:rStyle w:val="Hyperlink"/>
@@ -1175,7 +1357,7 @@
                                     </w:rPr>
                                     <w:t xml:space="preserve">Email: </w:t>
                                   </w:r>
-                                  <w:hyperlink r:id="rId17" w:history="1">
+                                  <w:hyperlink r:id="rId20" w:history="1">
                                     <w:r>
                                       <w:rPr>
                                         <w:rStyle w:val="Hyperlink"/>
@@ -1231,7 +1413,7 @@
                                     </w:rPr>
                                     <w:t xml:space="preserve">: </w:t>
                                   </w:r>
-                                  <w:hyperlink r:id="rId18" w:history="1">
+                                  <w:hyperlink r:id="rId21" w:history="1">
                                     <w:r>
                                       <w:rPr>
                                         <w:rStyle w:val="Hyperlink"/>
@@ -1363,6 +1545,200 @@
                             <w:pPr>
                               <w:jc w:val="center"/>
                               <w:rPr>
+                                <w:b/>
+                                <w:bCs/>
+                                <w:sz w:val="20"/>
+                                <w:szCs w:val="20"/>
+                              </w:rPr>
+                            </w:pPr>
+                          </w:p>
+                          <w:p>
+                            <w:pPr>
+                              <w:jc w:val="center"/>
+                              <w:rPr>
+                                <w:b/>
+                                <w:bCs/>
+                                <w:i/>
+                                <w:iCs/>
+                                <w:sz w:val="20"/>
+                                <w:szCs w:val="20"/>
+                              </w:rPr>
+                            </w:pPr>
+                            <w:r>
+                              <w:rPr>
+                                <w:b/>
+                                <w:bCs/>
+                                <w:i/>
+                                <w:iCs/>
+                                <w:sz w:val="20"/>
+                                <w:szCs w:val="20"/>
+                              </w:rPr>
+                              <w:t>K</w:t>
+                            </w:r>
+                            <w:r>
+                              <w:rPr>
+                                <w:b/>
+                                <w:bCs/>
+                                <w:i/>
+                                <w:iCs/>
+                                <w:sz w:val="20"/>
+                                <w:szCs w:val="20"/>
+                              </w:rPr>
+                              <w:t>ildekode</w:t>
+                            </w:r>
+                          </w:p>
+                          <w:p>
+                            <w:pPr>
+                              <w:jc w:val="center"/>
+                              <w:rPr>
+                                <w:rStyle w:val="Hyperlink"/>
+                                <w:sz w:val="20"/>
+                                <w:szCs w:val="20"/>
+                              </w:rPr>
+                            </w:pPr>
+                            <w:hyperlink r:id="rId22" w:history="1">
+                              <w:r>
+                                <w:rPr>
+                                  <w:rStyle w:val="Hyperlink"/>
+                                  <w:sz w:val="20"/>
+                                  <w:szCs w:val="20"/>
+                                </w:rPr>
+                                <w:t>https://github.com/Jean-Poul/Eksamensprojekt_Fog</w:t>
+                              </w:r>
+                            </w:hyperlink>
+                          </w:p>
+                          <w:p>
+                            <w:pPr>
+                              <w:jc w:val="center"/>
+                              <w:rPr>
+                                <w:b/>
+                                <w:bCs/>
+                                <w:sz w:val="20"/>
+                                <w:szCs w:val="20"/>
+                              </w:rPr>
+                            </w:pPr>
+                          </w:p>
+                          <w:p>
+                            <w:pPr>
+                              <w:jc w:val="center"/>
+                              <w:rPr>
+                                <w:b/>
+                                <w:bCs/>
+                                <w:i/>
+                                <w:iCs/>
+                                <w:sz w:val="20"/>
+                                <w:szCs w:val="20"/>
+                              </w:rPr>
+                            </w:pPr>
+                            <w:r>
+                              <w:rPr>
+                                <w:b/>
+                                <w:bCs/>
+                                <w:i/>
+                                <w:iCs/>
+                                <w:sz w:val="20"/>
+                                <w:szCs w:val="20"/>
+                              </w:rPr>
+                              <w:t>Produktets website</w:t>
+                            </w:r>
+                          </w:p>
+                          <w:p>
+                            <w:pPr>
+                              <w:jc w:val="center"/>
+                              <w:rPr>
+                                <w:rStyle w:val="Hyperlink"/>
+                                <w:sz w:val="20"/>
+                                <w:szCs w:val="20"/>
+                                <w:lang w:val="en-US"/>
+                              </w:rPr>
+                            </w:pPr>
+                            <w:hyperlink r:id="rId23" w:history="1">
+                              <w:r>
+                                <w:rPr>
+                                  <w:rStyle w:val="Hyperlink"/>
+                                  <w:sz w:val="20"/>
+                                  <w:szCs w:val="20"/>
+                                </w:rPr>
+                                <w:t>http://134.209.243.195:8080/Fog/</w:t>
+                              </w:r>
+                            </w:hyperlink>
+                          </w:p>
+                          <w:p>
+                            <w:pPr>
+                              <w:jc w:val="center"/>
+                              <w:rPr>
+                                <w:sz w:val="20"/>
+                                <w:szCs w:val="20"/>
+                              </w:rPr>
+                            </w:pPr>
+                          </w:p>
+                          <w:p>
+                            <w:pPr>
+                              <w:jc w:val="center"/>
+                            </w:pPr>
+                            <w:r>
+                              <w:rPr>
+                                <w:noProof/>
+                                <w:sz w:val="20"/>
+                                <w:szCs w:val="20"/>
+                              </w:rPr>
+                              <w:drawing>
+                                <wp:inline distT="0" distB="0" distL="0" distR="0" wp14:anchorId="27C0BD50" wp14:editId="282B5E69">
+                                  <wp:extent cx="1609725" cy="304800"/>
+                                  <wp:effectExtent l="0" t="0" r="0" b="0"/>
+                                  <wp:docPr id="113" name="Billede 113"/>
+                                  <wp:cNvGraphicFramePr>
+                                    <a:graphicFrameLocks xmlns:a="http://schemas.openxmlformats.org/drawingml/2006/main" noChangeAspect="1"/>
+                                  </wp:cNvGraphicFramePr>
+                                  <a:graphic xmlns:a="http://schemas.openxmlformats.org/drawingml/2006/main">
+                                    <a:graphicData uri="http://schemas.openxmlformats.org/drawingml/2006/picture">
+                                      <pic:pic xmlns:pic="http://schemas.openxmlformats.org/drawingml/2006/picture">
+                                        <pic:nvPicPr>
+                                          <pic:cNvPr id="1" name=""/>
+                                          <pic:cNvPicPr/>
+                                        </pic:nvPicPr>
+                                        <pic:blipFill>
+                                          <a:blip r:embed="rId11">
+                                            <a:extLst>
+                                              <a:ext uri="{28A0092B-C50C-407E-A947-70E740481C1C}">
+                                                <a14:useLocalDpi xmlns:a14="http://schemas.microsoft.com/office/drawing/2010/main" val="0"/>
+                                              </a:ext>
+                                            </a:extLst>
+                                          </a:blip>
+                                          <a:stretch>
+                                            <a:fillRect/>
+                                          </a:stretch>
+                                        </pic:blipFill>
+                                        <pic:spPr>
+                                          <a:xfrm>
+                                            <a:off x="0" y="0"/>
+                                            <a:ext cx="1609725" cy="304800"/>
+                                          </a:xfrm>
+                                          <a:prstGeom prst="rect">
+                                            <a:avLst/>
+                                          </a:prstGeom>
+                                        </pic:spPr>
+                                      </pic:pic>
+                                    </a:graphicData>
+                                  </a:graphic>
+                                </wp:inline>
+                              </w:drawing>
+                            </w:r>
+                          </w:p>
+                          <w:p>
+                            <w:pPr>
+                              <w:jc w:val="center"/>
+                              <w:rPr>
+                                <w:rStyle w:val="Hyperlink"/>
+                                <w:sz w:val="20"/>
+                                <w:szCs w:val="20"/>
+                              </w:rPr>
+                            </w:pPr>
+                          </w:p>
+                          <w:p>
+                            <w:pPr>
+                              <w:jc w:val="center"/>
+                              <w:rPr>
                                 <w:sz w:val="20"/>
                                 <w:szCs w:val="20"/>
                               </w:rPr>
@@ -1430,7 +1806,7 @@
                               </w:rPr>
                               <w:t xml:space="preserve">Email: </w:t>
                             </w:r>
-                            <w:hyperlink r:id="rId19" w:history="1">
+                            <w:hyperlink r:id="rId24" w:history="1">
                               <w:r>
                                 <w:rPr>
                                   <w:rStyle w:val="Hyperlink"/>
@@ -1482,7 +1858,7 @@
                               </w:rPr>
                               <w:t xml:space="preserve">: </w:t>
                             </w:r>
-                            <w:hyperlink r:id="rId20" w:history="1">
+                            <w:hyperlink r:id="rId25" w:history="1">
                               <w:r>
                                 <w:rPr>
                                   <w:rStyle w:val="Hyperlink"/>
@@ -1567,7 +1943,7 @@
                               </w:rPr>
                               <w:t xml:space="preserve">Email: </w:t>
                             </w:r>
-                            <w:hyperlink r:id="rId21" w:history="1">
+                            <w:hyperlink r:id="rId26" w:history="1">
                               <w:r>
                                 <w:rPr>
                                   <w:rStyle w:val="Hyperlink"/>
@@ -1633,7 +2009,7 @@
                               </w:rPr>
                               <w:t xml:space="preserve">: </w:t>
                             </w:r>
-                            <w:hyperlink r:id="rId22" w:history="1">
+                            <w:hyperlink r:id="rId27" w:history="1">
                               <w:r>
                                 <w:rPr>
                                   <w:rStyle w:val="Hyperlink"/>
@@ -1718,7 +2094,7 @@
                               </w:rPr>
                               <w:t xml:space="preserve">Email: </w:t>
                             </w:r>
-                            <w:hyperlink r:id="rId23" w:history="1">
+                            <w:hyperlink r:id="rId28" w:history="1">
                               <w:r>
                                 <w:rPr>
                                   <w:rStyle w:val="Hyperlink"/>
@@ -1774,7 +2150,7 @@
                               </w:rPr>
                               <w:t xml:space="preserve">: </w:t>
                             </w:r>
-                            <w:hyperlink r:id="rId24" w:history="1">
+                            <w:hyperlink r:id="rId29" w:history="1">
                               <w:r>
                                 <w:rPr>
                                   <w:rStyle w:val="Hyperlink"/>
@@ -1875,7 +2251,7 @@
                               </w:rPr>
                               <w:t xml:space="preserve">Email: </w:t>
                             </w:r>
-                            <w:hyperlink r:id="rId25" w:history="1">
+                            <w:hyperlink r:id="rId30" w:history="1">
                               <w:r>
                                 <w:rPr>
                                   <w:rStyle w:val="Hyperlink"/>
@@ -1927,7 +2303,7 @@
                               </w:rPr>
                               <w:t xml:space="preserve">: </w:t>
                             </w:r>
-                            <w:hyperlink r:id="rId26" w:history="1">
+                            <w:hyperlink r:id="rId31" w:history="1">
                               <w:r>
                                 <w:rPr>
                                   <w:rStyle w:val="Hyperlink"/>
@@ -2074,7 +2450,7 @@
                               </w:rPr>
                               <w:t xml:space="preserve">Email: </w:t>
                             </w:r>
-                            <w:hyperlink r:id="rId27" w:history="1">
+                            <w:hyperlink r:id="rId32" w:history="1">
                               <w:r>
                                 <w:rPr>
                                   <w:rStyle w:val="Hyperlink"/>
@@ -2130,7 +2506,7 @@
                               </w:rPr>
                               <w:t xml:space="preserve">: </w:t>
                             </w:r>
-                            <w:hyperlink r:id="rId28" w:history="1">
+                            <w:hyperlink r:id="rId33" w:history="1">
                               <w:r>
                                 <w:rPr>
                                   <w:rStyle w:val="Hyperlink"/>
@@ -5334,16 +5710,14 @@
           <w:rStyle w:val="Hyperlink"/>
           <w:sz w:val="20"/>
           <w:szCs w:val="20"/>
-          <w:lang w:val="en-US"/>
-        </w:rPr>
-      </w:pPr>
-      <w:hyperlink r:id="rId29" w:history="1">
+        </w:rPr>
+      </w:pPr>
+      <w:hyperlink r:id="rId34" w:history="1">
         <w:r>
           <w:rPr>
             <w:rStyle w:val="Hyperlink"/>
             <w:sz w:val="20"/>
             <w:szCs w:val="20"/>
-            <w:lang w:val="en-US"/>
           </w:rPr>
           <w:t>https://youtu.be/1ygwSqIfdZ8</w:t>
         </w:r>
@@ -5352,9 +5726,6 @@
     <w:p>
       <w:pPr>
         <w:jc w:val="center"/>
-        <w:rPr>
-          <w:lang w:val="en-US"/>
-        </w:rPr>
       </w:pPr>
     </w:p>
     <w:p>
@@ -5363,7 +5734,6 @@
         <w:rPr>
           <w:sz w:val="20"/>
           <w:szCs w:val="20"/>
-          <w:lang w:val="en-US"/>
         </w:rPr>
       </w:pPr>
     </w:p>
@@ -5373,7 +5743,6 @@
         <w:rPr>
           <w:sz w:val="20"/>
           <w:szCs w:val="20"/>
-          <w:lang w:val="en-US"/>
         </w:rPr>
       </w:pPr>
     </w:p>
@@ -5383,7 +5752,6 @@
         <w:rPr>
           <w:sz w:val="20"/>
           <w:szCs w:val="20"/>
-          <w:lang w:val="en-US"/>
         </w:rPr>
       </w:pPr>
     </w:p>
@@ -5393,26 +5761,14 @@
         <w:rPr>
           <w:b/>
           <w:bCs/>
-          <w:lang w:val="en-US"/>
-        </w:rPr>
-      </w:pPr>
-      <w:proofErr w:type="spellStart"/>
+        </w:rPr>
+      </w:pPr>
       <w:r>
         <w:rPr>
           <w:b/>
           <w:bCs/>
-          <w:lang w:val="en-US"/>
-        </w:rPr>
-        <w:t>Produktets</w:t>
-      </w:r>
-      <w:proofErr w:type="spellEnd"/>
-      <w:r>
-        <w:rPr>
-          <w:b/>
-          <w:bCs/>
-          <w:lang w:val="en-US"/>
-        </w:rPr>
-        <w:t xml:space="preserve"> website</w:t>
+        </w:rPr>
+        <w:t>Produktets website</w:t>
       </w:r>
     </w:p>
     <w:p>
@@ -5421,16 +5777,14 @@
         <w:rPr>
           <w:sz w:val="20"/>
           <w:szCs w:val="20"/>
-          <w:lang w:val="en-US"/>
-        </w:rPr>
-      </w:pPr>
-      <w:hyperlink r:id="rId30" w:history="1">
+        </w:rPr>
+      </w:pPr>
+      <w:hyperlink r:id="rId35" w:history="1">
         <w:r>
           <w:rPr>
             <w:rStyle w:val="Hyperlink"/>
             <w:sz w:val="20"/>
             <w:szCs w:val="20"/>
-            <w:lang w:val="en-US"/>
           </w:rPr>
           <w:t>http://134.209.243.195:8080/Fog/</w:t>
         </w:r>
@@ -5439,9 +5793,6 @@
     <w:p>
       <w:pPr>
         <w:jc w:val="center"/>
-        <w:rPr>
-          <w:lang w:val="en-US"/>
-        </w:rPr>
       </w:pPr>
       <w:r>
         <w:rPr>
@@ -5450,7 +5801,7 @@
           <w:szCs w:val="20"/>
         </w:rPr>
         <w:drawing>
-          <wp:anchor distT="0" distB="0" distL="114300" distR="114300" simplePos="0" relativeHeight="251672064" behindDoc="1" locked="0" layoutInCell="1" allowOverlap="1" wp14:anchorId="64D10DC1" wp14:editId="2AA5A6F3">
+          <wp:anchor distT="0" distB="0" distL="114300" distR="114300" simplePos="0" relativeHeight="251660288" behindDoc="1" locked="0" layoutInCell="1" allowOverlap="1" wp14:anchorId="64D10DC1" wp14:editId="2AA5A6F3">
             <wp:simplePos x="0" y="0"/>
             <wp:positionH relativeFrom="column">
               <wp:posOffset>2249198</wp:posOffset>
@@ -5481,7 +5832,7 @@
                     <pic:cNvPicPr/>
                   </pic:nvPicPr>
                   <pic:blipFill>
-                    <a:blip r:embed="rId31">
+                    <a:blip r:embed="rId11">
                       <a:extLst>
                         <a:ext uri="{28A0092B-C50C-407E-A947-70E740481C1C}">
                           <a14:useLocalDpi xmlns:a14="http://schemas.microsoft.com/office/drawing/2010/main" val="0"/>
@@ -5584,7 +5935,7 @@
           <w:szCs w:val="20"/>
         </w:rPr>
       </w:pPr>
-      <w:hyperlink r:id="rId32" w:history="1">
+      <w:hyperlink r:id="rId36" w:history="1">
         <w:r>
           <w:rPr>
             <w:rStyle w:val="Hyperlink"/>
@@ -5660,7 +6011,7 @@
       <w:pPr>
         <w:jc w:val="center"/>
       </w:pPr>
-      <w:hyperlink r:id="rId33" w:history="1">
+      <w:hyperlink r:id="rId37" w:history="1">
         <w:r>
           <w:rPr>
             <w:rStyle w:val="Hyperlink"/>
@@ -8869,7 +9220,7 @@
                 <w:szCs w:val="20"/>
               </w:rPr>
             </w:pPr>
-            <w:hyperlink r:id="rId34" w:history="1">
+            <w:hyperlink r:id="rId38" w:history="1">
               <w:r>
                 <w:rPr>
                   <w:rStyle w:val="Hyperlink"/>
@@ -12020,7 +12371,7 @@
                     <pic:cNvPicPr/>
                   </pic:nvPicPr>
                   <pic:blipFill>
-                    <a:blip r:embed="rId35"/>
+                    <a:blip r:embed="rId39"/>
                     <a:stretch>
                       <a:fillRect/>
                     </a:stretch>
@@ -12928,7 +13279,7 @@
                     <pic:cNvPicPr/>
                   </pic:nvPicPr>
                   <pic:blipFill>
-                    <a:blip r:embed="rId36" cstate="screen">
+                    <a:blip r:embed="rId40" cstate="screen">
                       <a:extLst>
                         <a:ext uri="{28A0092B-C50C-407E-A947-70E740481C1C}">
                           <a14:useLocalDpi xmlns:a14="http://schemas.microsoft.com/office/drawing/2010/main"/>
@@ -13628,7 +13979,7 @@
                     <pic:cNvPicPr/>
                   </pic:nvPicPr>
                   <pic:blipFill>
-                    <a:blip r:embed="rId37"/>
+                    <a:blip r:embed="rId41"/>
                     <a:stretch>
                       <a:fillRect/>
                     </a:stretch>
@@ -14122,7 +14473,7 @@
                     <pic:cNvPicPr/>
                   </pic:nvPicPr>
                   <pic:blipFill>
-                    <a:blip r:embed="rId38" cstate="screen">
+                    <a:blip r:embed="rId42" cstate="screen">
                       <a:extLst>
                         <a:ext uri="{28A0092B-C50C-407E-A947-70E740481C1C}">
                           <a14:useLocalDpi xmlns:a14="http://schemas.microsoft.com/office/drawing/2010/main"/>
@@ -15117,7 +15468,7 @@
           <w:lang w:eastAsia="da-DK"/>
         </w:rPr>
         <w:drawing>
-          <wp:anchor distT="0" distB="0" distL="114300" distR="114300" simplePos="0" relativeHeight="251723264" behindDoc="0" locked="0" layoutInCell="1" allowOverlap="1" wp14:anchorId="2F3E59B4" wp14:editId="4A251D3D">
+          <wp:anchor distT="0" distB="0" distL="114300" distR="114300" simplePos="0" relativeHeight="251670528" behindDoc="0" locked="0" layoutInCell="1" allowOverlap="1" wp14:anchorId="2F3E59B4" wp14:editId="4A251D3D">
             <wp:simplePos x="0" y="0"/>
             <wp:positionH relativeFrom="margin">
               <wp:posOffset>-59690</wp:posOffset>
@@ -15142,7 +15493,7 @@
                     </pic:cNvPicPr>
                   </pic:nvPicPr>
                   <pic:blipFill>
-                    <a:blip r:embed="rId39" cstate="screen">
+                    <a:blip r:embed="rId43" cstate="screen">
                       <a:extLst>
                         <a:ext uri="{28A0092B-C50C-407E-A947-70E740481C1C}">
                           <a14:useLocalDpi xmlns:a14="http://schemas.microsoft.com/office/drawing/2010/main"/>
@@ -15186,7 +15537,7 @@
         <mc:AlternateContent>
           <mc:Choice Requires="wps">
             <w:drawing>
-              <wp:anchor distT="0" distB="0" distL="114300" distR="114300" simplePos="0" relativeHeight="251727360" behindDoc="0" locked="0" layoutInCell="1" allowOverlap="1" wp14:anchorId="7DB695F8" wp14:editId="0CDF96D0">
+              <wp:anchor distT="0" distB="0" distL="114300" distR="114300" simplePos="0" relativeHeight="251672576" behindDoc="0" locked="0" layoutInCell="1" allowOverlap="1" wp14:anchorId="7DB695F8" wp14:editId="0CDF96D0">
                 <wp:simplePos x="0" y="0"/>
                 <wp:positionH relativeFrom="column">
                   <wp:posOffset>6350</wp:posOffset>
@@ -15297,7 +15648,7 @@
           </mc:Choice>
           <mc:Fallback>
             <w:pict>
-              <v:shape w14:anchorId="7DB695F8" id="Tekstfelt 192" o:spid="_x0000_s1027" type="#_x0000_t202" style="position:absolute;margin-left:.5pt;margin-top:235.6pt;width:481.05pt;height:15.35pt;z-index:251727360;visibility:visible;mso-wrap-style:square;mso-height-percent:0;mso-wrap-distance-left:9pt;mso-wrap-distance-top:0;mso-wrap-distance-right:9pt;mso-wrap-distance-bottom:0;mso-position-horizontal:absolute;mso-position-horizontal-relative:text;mso-position-vertical:absolute;mso-position-vertical-relative:text;mso-height-percent:0;mso-height-relative:margin;v-text-anchor:top" o:gfxdata="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" stroked="f">
+              <v:shape w14:anchorId="7DB695F8" id="Tekstfelt 192" o:spid="_x0000_s1027" type="#_x0000_t202" style="position:absolute;margin-left:.5pt;margin-top:235.6pt;width:481.05pt;height:15.35pt;z-index:251672576;visibility:visible;mso-wrap-style:square;mso-height-percent:0;mso-wrap-distance-left:9pt;mso-wrap-distance-top:0;mso-wrap-distance-right:9pt;mso-wrap-distance-bottom:0;mso-position-horizontal:absolute;mso-position-horizontal-relative:text;mso-position-vertical:absolute;mso-position-vertical-relative:text;mso-height-percent:0;mso-height-relative:margin;v-text-anchor:top" o:gfxdata="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" stroked="f">
                 <v:textbox inset="0,0,0,0">
                   <w:txbxContent>
                     <w:p>
@@ -16769,7 +17120,7 @@
                     <pic:cNvPicPr/>
                   </pic:nvPicPr>
                   <pic:blipFill>
-                    <a:blip r:embed="rId40" cstate="screen">
+                    <a:blip r:embed="rId44" cstate="screen">
                       <a:extLst>
                         <a:ext uri="{28A0092B-C50C-407E-A947-70E740481C1C}">
                           <a14:useLocalDpi xmlns:a14="http://schemas.microsoft.com/office/drawing/2010/main"/>
@@ -17035,7 +17386,7 @@
                     </pic:cNvPicPr>
                   </pic:nvPicPr>
                   <pic:blipFill>
-                    <a:blip r:embed="rId41" cstate="screen">
+                    <a:blip r:embed="rId45" cstate="screen">
                       <a:extLst>
                         <a:ext uri="{28A0092B-C50C-407E-A947-70E740481C1C}">
                           <a14:useLocalDpi xmlns:a14="http://schemas.microsoft.com/office/drawing/2010/main"/>
@@ -17210,7 +17561,15 @@
         <w:t>:</w:t>
       </w:r>
       <w:r>
-        <w:t xml:space="preserve"> jQuery script på siden validerer kundens indtastning.</w:t>
+        <w:t xml:space="preserve"> </w:t>
+      </w:r>
+      <w:proofErr w:type="spellStart"/>
+      <w:r>
+        <w:t>jQuery</w:t>
+      </w:r>
+      <w:proofErr w:type="spellEnd"/>
+      <w:r>
+        <w:t xml:space="preserve"> script på siden validerer kundens indtastning.</w:t>
       </w:r>
     </w:p>
     <w:p>
@@ -17893,7 +18252,7 @@
         <mc:AlternateContent>
           <mc:Choice Requires="wps">
             <w:drawing>
-              <wp:anchor distT="0" distB="0" distL="114300" distR="114300" simplePos="0" relativeHeight="251589120" behindDoc="1" locked="0" layoutInCell="1" allowOverlap="1" wp14:anchorId="7E52817D" wp14:editId="34E8F963">
+              <wp:anchor distT="0" distB="0" distL="114300" distR="114300" simplePos="0" relativeHeight="251639808" behindDoc="1" locked="0" layoutInCell="1" allowOverlap="1" wp14:anchorId="7E52817D" wp14:editId="34E8F963">
                 <wp:simplePos x="0" y="0"/>
                 <wp:positionH relativeFrom="column">
                   <wp:posOffset>3025115</wp:posOffset>
@@ -18025,7 +18384,7 @@
           </mc:Choice>
           <mc:Fallback>
             <w:pict>
-              <v:shape w14:anchorId="7E52817D" id="Tekstfelt 3" o:spid="_x0000_s1028" type="#_x0000_t202" style="position:absolute;margin-left:238.2pt;margin-top:135.7pt;width:233.8pt;height:10.9pt;z-index:-251727360;visibility:visible;mso-wrap-style:square;mso-width-percent:0;mso-height-percent:0;mso-wrap-distance-left:9pt;mso-wrap-distance-top:0;mso-wrap-distance-right:9pt;mso-wrap-distance-bottom:0;mso-position-horizontal:absolute;mso-position-horizontal-relative:text;mso-position-vertical:absolute;mso-position-vertical-relative:text;mso-width-percent:0;mso-height-percent:0;mso-width-relative:margin;mso-height-relative:margin;v-text-anchor:top" o:gfxdata="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" stroked="f">
+              <v:shape w14:anchorId="7E52817D" id="Tekstfelt 3" o:spid="_x0000_s1028" type="#_x0000_t202" style="position:absolute;margin-left:238.2pt;margin-top:135.7pt;width:233.8pt;height:10.9pt;z-index:-251676672;visibility:visible;mso-wrap-style:square;mso-width-percent:0;mso-height-percent:0;mso-wrap-distance-left:9pt;mso-wrap-distance-top:0;mso-wrap-distance-right:9pt;mso-wrap-distance-bottom:0;mso-position-horizontal:absolute;mso-position-horizontal-relative:text;mso-position-vertical:absolute;mso-position-vertical-relative:text;mso-width-percent:0;mso-height-percent:0;mso-width-relative:margin;mso-height-relative:margin;v-text-anchor:top" o:gfxdata="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" stroked="f">
                 <v:textbox inset="0,0,0,0">
                   <w:txbxContent>
                     <w:p>
@@ -18109,7 +18468,7 @@
           <w:noProof/>
         </w:rPr>
         <w:drawing>
-          <wp:anchor distT="0" distB="0" distL="114300" distR="114300" simplePos="0" relativeHeight="251604480" behindDoc="1" locked="0" layoutInCell="1" allowOverlap="1" wp14:anchorId="0EEBE2BB" wp14:editId="68B4088E">
+          <wp:anchor distT="0" distB="0" distL="114300" distR="114300" simplePos="0" relativeHeight="251641856" behindDoc="1" locked="0" layoutInCell="1" allowOverlap="1" wp14:anchorId="0EEBE2BB" wp14:editId="68B4088E">
             <wp:simplePos x="0" y="0"/>
             <wp:positionH relativeFrom="column">
               <wp:posOffset>2860675</wp:posOffset>
@@ -18142,7 +18501,7 @@
                     </pic:cNvPicPr>
                   </pic:nvPicPr>
                   <pic:blipFill>
-                    <a:blip r:embed="rId42" cstate="screen">
+                    <a:blip r:embed="rId46" cstate="screen">
                       <a:extLst>
                         <a:ext uri="{28A0092B-C50C-407E-A947-70E740481C1C}">
                           <a14:useLocalDpi xmlns:a14="http://schemas.microsoft.com/office/drawing/2010/main"/>
@@ -22902,7 +23261,7 @@
           <w:bdr w:val="none" w:sz="0" w:space="0" w:color="auto" w:frame="1"/>
         </w:rPr>
         <w:drawing>
-          <wp:anchor distT="0" distB="0" distL="114300" distR="114300" simplePos="0" relativeHeight="251608576" behindDoc="1" locked="0" layoutInCell="1" allowOverlap="1" wp14:anchorId="7FA8B0DA" wp14:editId="5DB91543">
+          <wp:anchor distT="0" distB="0" distL="114300" distR="114300" simplePos="0" relativeHeight="251643904" behindDoc="1" locked="0" layoutInCell="1" allowOverlap="1" wp14:anchorId="7FA8B0DA" wp14:editId="5DB91543">
             <wp:simplePos x="0" y="0"/>
             <wp:positionH relativeFrom="column">
               <wp:posOffset>3799840</wp:posOffset>
@@ -22935,7 +23294,7 @@
                     </pic:cNvPicPr>
                   </pic:nvPicPr>
                   <pic:blipFill>
-                    <a:blip r:embed="rId43">
+                    <a:blip r:embed="rId47">
                       <a:extLst>
                         <a:ext uri="{28A0092B-C50C-407E-A947-70E740481C1C}">
                           <a14:useLocalDpi xmlns:a14="http://schemas.microsoft.com/office/drawing/2010/main"/>
@@ -23013,7 +23372,7 @@
         <mc:AlternateContent>
           <mc:Choice Requires="wps">
             <w:drawing>
-              <wp:anchor distT="0" distB="0" distL="114300" distR="114300" simplePos="0" relativeHeight="251621888" behindDoc="1" locked="0" layoutInCell="1" allowOverlap="1" wp14:anchorId="5660966C" wp14:editId="207197D7">
+              <wp:anchor distT="0" distB="0" distL="114300" distR="114300" simplePos="0" relativeHeight="251648000" behindDoc="1" locked="0" layoutInCell="1" allowOverlap="1" wp14:anchorId="5660966C" wp14:editId="207197D7">
                 <wp:simplePos x="0" y="0"/>
                 <wp:positionH relativeFrom="column">
                   <wp:posOffset>4149725</wp:posOffset>
@@ -23128,7 +23487,7 @@
           </mc:Choice>
           <mc:Fallback>
             <w:pict>
-              <v:shape w14:anchorId="5660966C" id="Tekstfelt 4" o:spid="_x0000_s1029" type="#_x0000_t202" style="position:absolute;margin-left:326.75pt;margin-top:6.85pt;width:182.7pt;height:10.85pt;z-index:-251694592;visibility:visible;mso-wrap-style:square;mso-height-percent:0;mso-wrap-distance-left:9pt;mso-wrap-distance-top:0;mso-wrap-distance-right:9pt;mso-wrap-distance-bottom:0;mso-position-horizontal:absolute;mso-position-horizontal-relative:text;mso-position-vertical:absolute;mso-position-vertical-relative:text;mso-height-percent:0;mso-height-relative:margin;v-text-anchor:top" o:gfxdata="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" stroked="f">
+              <v:shape w14:anchorId="5660966C" id="Tekstfelt 4" o:spid="_x0000_s1029" type="#_x0000_t202" style="position:absolute;margin-left:326.75pt;margin-top:6.85pt;width:182.7pt;height:10.85pt;z-index:-251668480;visibility:visible;mso-wrap-style:square;mso-height-percent:0;mso-wrap-distance-left:9pt;mso-wrap-distance-top:0;mso-wrap-distance-right:9pt;mso-wrap-distance-bottom:0;mso-position-horizontal:absolute;mso-position-horizontal-relative:text;mso-position-vertical:absolute;mso-position-vertical-relative:text;mso-height-percent:0;mso-height-relative:margin;v-text-anchor:top" o:gfxdata="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" stroked="f">
                 <v:textbox inset="0,0,0,0">
                   <w:txbxContent>
                     <w:p>
@@ -23909,7 +24268,7 @@
         <mc:AlternateContent>
           <mc:Choice Requires="wps">
             <w:drawing>
-              <wp:anchor distT="0" distB="0" distL="114300" distR="114300" simplePos="0" relativeHeight="251631104" behindDoc="1" locked="0" layoutInCell="1" allowOverlap="1" wp14:anchorId="4D3564B4" wp14:editId="40DAC72E">
+              <wp:anchor distT="0" distB="0" distL="114300" distR="114300" simplePos="0" relativeHeight="251650048" behindDoc="1" locked="0" layoutInCell="1" allowOverlap="1" wp14:anchorId="4D3564B4" wp14:editId="40DAC72E">
                 <wp:simplePos x="0" y="0"/>
                 <wp:positionH relativeFrom="column">
                   <wp:posOffset>1415644</wp:posOffset>
@@ -24026,7 +24385,7 @@
           </mc:Choice>
           <mc:Fallback>
             <w:pict>
-              <v:shape w14:anchorId="4D3564B4" id="Tekstfelt 6" o:spid="_x0000_s1030" type="#_x0000_t202" style="position:absolute;margin-left:111.45pt;margin-top:209.8pt;width:258.6pt;height:10.9pt;z-index:-251685376;visibility:visible;mso-wrap-style:square;mso-width-percent:0;mso-height-percent:0;mso-wrap-distance-left:9pt;mso-wrap-distance-top:0;mso-wrap-distance-right:9pt;mso-wrap-distance-bottom:0;mso-position-horizontal:absolute;mso-position-horizontal-relative:text;mso-position-vertical:absolute;mso-position-vertical-relative:text;mso-width-percent:0;mso-height-percent:0;mso-width-relative:margin;mso-height-relative:margin;v-text-anchor:top" o:gfxdata="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" stroked="f">
+              <v:shape w14:anchorId="4D3564B4" id="Tekstfelt 6" o:spid="_x0000_s1030" type="#_x0000_t202" style="position:absolute;margin-left:111.45pt;margin-top:209.8pt;width:258.6pt;height:10.9pt;z-index:-251666432;visibility:visible;mso-wrap-style:square;mso-width-percent:0;mso-height-percent:0;mso-wrap-distance-left:9pt;mso-wrap-distance-top:0;mso-wrap-distance-right:9pt;mso-wrap-distance-bottom:0;mso-position-horizontal:absolute;mso-position-horizontal-relative:text;mso-position-vertical:absolute;mso-position-vertical-relative:text;mso-width-percent:0;mso-height-percent:0;mso-width-relative:margin;mso-height-relative:margin;v-text-anchor:top" o:gfxdata="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" stroked="f">
                 <v:textbox inset="0,0,0,0">
                   <w:txbxContent>
                     <w:p>
@@ -24096,7 +24455,7 @@
           <w:noProof/>
         </w:rPr>
         <w:drawing>
-          <wp:anchor distT="0" distB="0" distL="114300" distR="114300" simplePos="0" relativeHeight="251704832" behindDoc="1" locked="0" layoutInCell="1" allowOverlap="1" wp14:anchorId="0AD20F40" wp14:editId="241812C5">
+          <wp:anchor distT="0" distB="0" distL="114300" distR="114300" simplePos="0" relativeHeight="251666432" behindDoc="1" locked="0" layoutInCell="1" allowOverlap="1" wp14:anchorId="0AD20F40" wp14:editId="241812C5">
             <wp:simplePos x="0" y="0"/>
             <wp:positionH relativeFrom="column">
               <wp:posOffset>-263525</wp:posOffset>
@@ -24129,7 +24488,7 @@
                     </pic:cNvPicPr>
                   </pic:nvPicPr>
                   <pic:blipFill rotWithShape="1">
-                    <a:blip r:embed="rId44" cstate="screen">
+                    <a:blip r:embed="rId48" cstate="screen">
                       <a:extLst>
                         <a:ext uri="{28A0092B-C50C-407E-A947-70E740481C1C}">
                           <a14:useLocalDpi xmlns:a14="http://schemas.microsoft.com/office/drawing/2010/main"/>
@@ -24369,7 +24728,7 @@
         <mc:AlternateContent>
           <mc:Choice Requires="wps">
             <w:drawing>
-              <wp:anchor distT="0" distB="0" distL="114300" distR="114300" simplePos="0" relativeHeight="251657728" behindDoc="0" locked="0" layoutInCell="1" allowOverlap="1" wp14:anchorId="5638F11D" wp14:editId="4A94C7FD">
+              <wp:anchor distT="0" distB="0" distL="114300" distR="114300" simplePos="0" relativeHeight="251658240" behindDoc="0" locked="0" layoutInCell="1" allowOverlap="1" wp14:anchorId="5638F11D" wp14:editId="4A94C7FD">
                 <wp:simplePos x="0" y="0"/>
                 <wp:positionH relativeFrom="column">
                   <wp:posOffset>764540</wp:posOffset>
@@ -24476,7 +24835,7 @@
           </mc:Choice>
           <mc:Fallback>
             <w:pict>
-              <v:shape w14:anchorId="5638F11D" id="Tekstfelt 117" o:spid="_x0000_s1031" type="#_x0000_t202" style="position:absolute;margin-left:60.2pt;margin-top:194.65pt;width:345.65pt;height:12.05pt;z-index:251657728;visibility:visible;mso-wrap-style:square;mso-height-percent:0;mso-wrap-distance-left:9pt;mso-wrap-distance-top:0;mso-wrap-distance-right:9pt;mso-wrap-distance-bottom:0;mso-position-horizontal:absolute;mso-position-horizontal-relative:text;mso-position-vertical:absolute;mso-position-vertical-relative:text;mso-height-percent:0;mso-height-relative:margin;v-text-anchor:top" o:gfxdata="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" stroked="f">
+              <v:shape w14:anchorId="5638F11D" id="Tekstfelt 117" o:spid="_x0000_s1031" type="#_x0000_t202" style="position:absolute;margin-left:60.2pt;margin-top:194.65pt;width:345.65pt;height:12.05pt;z-index:251658240;visibility:visible;mso-wrap-style:square;mso-height-percent:0;mso-wrap-distance-left:9pt;mso-wrap-distance-top:0;mso-wrap-distance-right:9pt;mso-wrap-distance-bottom:0;mso-position-horizontal:absolute;mso-position-horizontal-relative:text;mso-position-vertical:absolute;mso-position-vertical-relative:text;mso-height-percent:0;mso-height-relative:margin;v-text-anchor:top" o:gfxdata="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" stroked="f">
                 <v:textbox inset="0,0,0,0">
                   <w:txbxContent>
                     <w:p>
@@ -24547,7 +24906,7 @@
           <w:noProof/>
         </w:rPr>
         <w:drawing>
-          <wp:anchor distT="0" distB="0" distL="114300" distR="114300" simplePos="0" relativeHeight="251637248" behindDoc="0" locked="0" layoutInCell="1" allowOverlap="1" wp14:anchorId="585CF776" wp14:editId="48C90622">
+          <wp:anchor distT="0" distB="0" distL="114300" distR="114300" simplePos="0" relativeHeight="251652096" behindDoc="0" locked="0" layoutInCell="1" allowOverlap="1" wp14:anchorId="585CF776" wp14:editId="48C90622">
             <wp:simplePos x="0" y="0"/>
             <wp:positionH relativeFrom="margin">
               <wp:posOffset>763346</wp:posOffset>
@@ -24570,7 +24929,7 @@
                     <pic:cNvPicPr/>
                   </pic:nvPicPr>
                   <pic:blipFill>
-                    <a:blip r:embed="rId45" cstate="screen">
+                    <a:blip r:embed="rId49" cstate="screen">
                       <a:extLst>
                         <a:ext uri="{28A0092B-C50C-407E-A947-70E740481C1C}">
                           <a14:useLocalDpi xmlns:a14="http://schemas.microsoft.com/office/drawing/2010/main"/>
@@ -24783,7 +25142,7 @@
                           <pic:cNvPicPr/>
                         </pic:nvPicPr>
                         <pic:blipFill>
-                          <a:blip r:embed="rId46"/>
+                          <a:blip r:embed="rId50"/>
                           <a:stretch>
                             <a:fillRect/>
                           </a:stretch>
@@ -24928,7 +25287,7 @@
                           <pic:cNvPicPr/>
                         </pic:nvPicPr>
                         <pic:blipFill>
-                          <a:blip r:embed="rId47"/>
+                          <a:blip r:embed="rId51"/>
                           <a:stretch>
                             <a:fillRect/>
                           </a:stretch>
@@ -25077,7 +25436,7 @@
                           <pic:cNvPicPr/>
                         </pic:nvPicPr>
                         <pic:blipFill>
-                          <a:blip r:embed="rId48"/>
+                          <a:blip r:embed="rId52"/>
                           <a:stretch>
                             <a:fillRect/>
                           </a:stretch>
@@ -25215,7 +25574,7 @@
                           <pic:cNvPicPr/>
                         </pic:nvPicPr>
                         <pic:blipFill>
-                          <a:blip r:embed="rId49"/>
+                          <a:blip r:embed="rId53"/>
                           <a:stretch>
                             <a:fillRect/>
                           </a:stretch>
@@ -25344,7 +25703,7 @@
                     <pic:cNvPicPr/>
                   </pic:nvPicPr>
                   <pic:blipFill>
-                    <a:blip r:embed="rId50"/>
+                    <a:blip r:embed="rId54"/>
                     <a:stretch>
                       <a:fillRect/>
                     </a:stretch>
@@ -25588,7 +25947,7 @@
                     <pic:cNvPicPr/>
                   </pic:nvPicPr>
                   <pic:blipFill>
-                    <a:blip r:embed="rId51"/>
+                    <a:blip r:embed="rId55"/>
                     <a:stretch>
                       <a:fillRect/>
                     </a:stretch>
@@ -25789,7 +26148,7 @@
                     </pic:cNvPicPr>
                   </pic:nvPicPr>
                   <pic:blipFill>
-                    <a:blip r:embed="rId52">
+                    <a:blip r:embed="rId56">
                       <a:extLst>
                         <a:ext uri="{28A0092B-C50C-407E-A947-70E740481C1C}">
                           <a14:useLocalDpi xmlns:a14="http://schemas.microsoft.com/office/drawing/2010/main"/>
@@ -26053,7 +26412,7 @@
                     <pic:cNvPicPr/>
                   </pic:nvPicPr>
                   <pic:blipFill>
-                    <a:blip r:embed="rId53"/>
+                    <a:blip r:embed="rId57"/>
                     <a:stretch>
                       <a:fillRect/>
                     </a:stretch>
@@ -26239,7 +26598,7 @@
           <w:noProof/>
         </w:rPr>
         <w:drawing>
-          <wp:anchor distT="0" distB="0" distL="114300" distR="114300" simplePos="0" relativeHeight="251654656" behindDoc="0" locked="0" layoutInCell="1" allowOverlap="1" wp14:anchorId="451C8CAC" wp14:editId="6413F301">
+          <wp:anchor distT="0" distB="0" distL="114300" distR="114300" simplePos="0" relativeHeight="251656192" behindDoc="0" locked="0" layoutInCell="1" allowOverlap="1" wp14:anchorId="451C8CAC" wp14:editId="6413F301">
             <wp:simplePos x="0" y="0"/>
             <wp:positionH relativeFrom="margin">
               <wp:align>center</wp:align>
@@ -26262,7 +26621,7 @@
                     <pic:cNvPicPr/>
                   </pic:nvPicPr>
                   <pic:blipFill>
-                    <a:blip r:embed="rId54">
+                    <a:blip r:embed="rId58">
                       <a:extLst>
                         <a:ext uri="{28A0092B-C50C-407E-A947-70E740481C1C}">
                           <a14:useLocalDpi xmlns:a14="http://schemas.microsoft.com/office/drawing/2010/main"/>
@@ -26433,7 +26792,7 @@
                     <pic:cNvPicPr/>
                   </pic:nvPicPr>
                   <pic:blipFill>
-                    <a:blip r:embed="rId55"/>
+                    <a:blip r:embed="rId59"/>
                     <a:stretch>
                       <a:fillRect/>
                     </a:stretch>
@@ -26480,7 +26839,7 @@
           <w:noProof/>
         </w:rPr>
         <w:drawing>
-          <wp:anchor distT="0" distB="0" distL="114300" distR="114300" simplePos="0" relativeHeight="251645440" behindDoc="0" locked="0" layoutInCell="1" allowOverlap="1" wp14:anchorId="2A97DC8B" wp14:editId="7AC12653">
+          <wp:anchor distT="0" distB="0" distL="114300" distR="114300" simplePos="0" relativeHeight="251654144" behindDoc="0" locked="0" layoutInCell="1" allowOverlap="1" wp14:anchorId="2A97DC8B" wp14:editId="7AC12653">
             <wp:simplePos x="0" y="0"/>
             <wp:positionH relativeFrom="margin">
               <wp:posOffset>1126490</wp:posOffset>
@@ -26503,7 +26862,7 @@
                     <pic:cNvPicPr/>
                   </pic:nvPicPr>
                   <pic:blipFill>
-                    <a:blip r:embed="rId56">
+                    <a:blip r:embed="rId60">
                       <a:extLst>
                         <a:ext uri="{28A0092B-C50C-407E-A947-70E740481C1C}">
                           <a14:useLocalDpi xmlns:a14="http://schemas.microsoft.com/office/drawing/2010/main"/>
@@ -26692,7 +27051,7 @@
           <w:noProof/>
         </w:rPr>
         <w:drawing>
-          <wp:anchor distT="0" distB="0" distL="114300" distR="114300" simplePos="0" relativeHeight="251685376" behindDoc="0" locked="0" layoutInCell="1" allowOverlap="1" wp14:anchorId="23C700FC" wp14:editId="5EE826AD">
+          <wp:anchor distT="0" distB="0" distL="114300" distR="114300" simplePos="0" relativeHeight="251664384" behindDoc="0" locked="0" layoutInCell="1" allowOverlap="1" wp14:anchorId="23C700FC" wp14:editId="5EE826AD">
             <wp:simplePos x="0" y="0"/>
             <wp:positionH relativeFrom="margin">
               <wp:posOffset>1947596</wp:posOffset>
@@ -26715,7 +27074,7 @@
                     <pic:cNvPicPr/>
                   </pic:nvPicPr>
                   <pic:blipFill>
-                    <a:blip r:embed="rId57">
+                    <a:blip r:embed="rId61">
                       <a:extLst>
                         <a:ext uri="{28A0092B-C50C-407E-A947-70E740481C1C}">
                           <a14:useLocalDpi xmlns:a14="http://schemas.microsoft.com/office/drawing/2010/main"/>
@@ -27067,7 +27426,7 @@
                     <pic:cNvPicPr/>
                   </pic:nvPicPr>
                   <pic:blipFill>
-                    <a:blip r:embed="rId58">
+                    <a:blip r:embed="rId62">
                       <a:extLst>
                         <a:ext uri="{28A0092B-C50C-407E-A947-70E740481C1C}">
                           <a14:useLocalDpi xmlns:a14="http://schemas.microsoft.com/office/drawing/2010/main" val="0"/>
@@ -27267,7 +27626,7 @@
           <w:noProof/>
         </w:rPr>
         <w:drawing>
-          <wp:anchor distT="0" distB="0" distL="114300" distR="114300" simplePos="0" relativeHeight="251719168" behindDoc="1" locked="0" layoutInCell="1" allowOverlap="1" wp14:anchorId="7D90C43C" wp14:editId="7E33DBBE">
+          <wp:anchor distT="0" distB="0" distL="114300" distR="114300" simplePos="0" relativeHeight="251668480" behindDoc="1" locked="0" layoutInCell="1" allowOverlap="1" wp14:anchorId="7D90C43C" wp14:editId="7E33DBBE">
             <wp:simplePos x="0" y="0"/>
             <wp:positionH relativeFrom="margin">
               <wp:posOffset>3147695</wp:posOffset>
@@ -27298,7 +27657,7 @@
                     <pic:cNvPicPr/>
                   </pic:nvPicPr>
                   <pic:blipFill>
-                    <a:blip r:embed="rId59">
+                    <a:blip r:embed="rId63">
                       <a:extLst>
                         <a:ext uri="{28A0092B-C50C-407E-A947-70E740481C1C}">
                           <a14:useLocalDpi xmlns:a14="http://schemas.microsoft.com/office/drawing/2010/main"/>
@@ -29439,7 +29798,7 @@
         </w:rPr>
         <w:lastRenderedPageBreak/>
         <w:drawing>
-          <wp:anchor distT="0" distB="0" distL="114300" distR="114300" simplePos="0" relativeHeight="251614720" behindDoc="0" locked="0" layoutInCell="1" allowOverlap="1" wp14:anchorId="338B9789" wp14:editId="2681F532">
+          <wp:anchor distT="0" distB="0" distL="114300" distR="114300" simplePos="0" relativeHeight="251645952" behindDoc="0" locked="0" layoutInCell="1" allowOverlap="1" wp14:anchorId="338B9789" wp14:editId="2681F532">
             <wp:simplePos x="0" y="0"/>
             <wp:positionH relativeFrom="margin">
               <wp:posOffset>3242310</wp:posOffset>
@@ -29472,7 +29831,7 @@
                     </pic:cNvPicPr>
                   </pic:nvPicPr>
                   <pic:blipFill>
-                    <a:blip r:embed="rId60" cstate="screen">
+                    <a:blip r:embed="rId64" cstate="screen">
                       <a:extLst>
                         <a:ext uri="{28A0092B-C50C-407E-A947-70E740481C1C}">
                           <a14:useLocalDpi xmlns:a14="http://schemas.microsoft.com/office/drawing/2010/main"/>
@@ -29533,7 +29892,7 @@
         <mc:AlternateContent>
           <mc:Choice Requires="wps">
             <w:drawing>
-              <wp:anchor distT="0" distB="0" distL="114300" distR="114300" simplePos="0" relativeHeight="251732480" behindDoc="0" locked="0" layoutInCell="1" allowOverlap="1" wp14:anchorId="76E2A168" wp14:editId="62A84BAA">
+              <wp:anchor distT="0" distB="0" distL="114300" distR="114300" simplePos="0" relativeHeight="251674624" behindDoc="0" locked="0" layoutInCell="1" allowOverlap="1" wp14:anchorId="76E2A168" wp14:editId="62A84BAA">
                 <wp:simplePos x="0" y="0"/>
                 <wp:positionH relativeFrom="column">
                   <wp:posOffset>3851377</wp:posOffset>
@@ -29649,7 +30008,7 @@
           </mc:Choice>
           <mc:Fallback>
             <w:pict>
-              <v:shape w14:anchorId="76E2A168" id="Tekstfelt 118" o:spid="_x0000_s1032" type="#_x0000_t202" style="position:absolute;margin-left:303.25pt;margin-top:83.1pt;width:149.15pt;height:14.95pt;z-index:251732480;visibility:visible;mso-wrap-style:square;mso-width-percent:0;mso-height-percent:0;mso-wrap-distance-left:9pt;mso-wrap-distance-top:0;mso-wrap-distance-right:9pt;mso-wrap-distance-bottom:0;mso-position-horizontal:absolute;mso-position-horizontal-relative:text;mso-position-vertical:absolute;mso-position-vertical-relative:text;mso-width-percent:0;mso-height-percent:0;mso-width-relative:margin;mso-height-relative:margin;v-text-anchor:top" o:gfxdata="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" stroked="f">
+              <v:shape w14:anchorId="76E2A168" id="Tekstfelt 118" o:spid="_x0000_s1032" type="#_x0000_t202" style="position:absolute;margin-left:303.25pt;margin-top:83.1pt;width:149.15pt;height:14.95pt;z-index:251674624;visibility:visible;mso-wrap-style:square;mso-width-percent:0;mso-height-percent:0;mso-wrap-distance-left:9pt;mso-wrap-distance-top:0;mso-wrap-distance-right:9pt;mso-wrap-distance-bottom:0;mso-position-horizontal:absolute;mso-position-horizontal-relative:text;mso-position-vertical:absolute;mso-position-vertical-relative:text;mso-width-percent:0;mso-height-percent:0;mso-width-relative:margin;mso-height-relative:margin;v-text-anchor:top" o:gfxdata="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" stroked="f">
                 <v:textbox inset="0,0,0,0">
                   <w:txbxContent>
                     <w:p>
@@ -29819,7 +30178,7 @@
                     <pic:cNvPicPr/>
                   </pic:nvPicPr>
                   <pic:blipFill>
-                    <a:blip r:embed="rId61"/>
+                    <a:blip r:embed="rId65"/>
                     <a:stretch>
                       <a:fillRect/>
                     </a:stretch>
@@ -29862,7 +30221,7 @@
                     <pic:cNvPicPr/>
                   </pic:nvPicPr>
                   <pic:blipFill>
-                    <a:blip r:embed="rId62"/>
+                    <a:blip r:embed="rId66"/>
                     <a:stretch>
                       <a:fillRect/>
                     </a:stretch>
@@ -29904,7 +30263,7 @@
                     <pic:cNvPicPr/>
                   </pic:nvPicPr>
                   <pic:blipFill>
-                    <a:blip r:embed="rId63"/>
+                    <a:blip r:embed="rId67"/>
                     <a:stretch>
                       <a:fillRect/>
                     </a:stretch>
@@ -31531,7 +31890,7 @@
                     </pic:cNvPicPr>
                   </pic:nvPicPr>
                   <pic:blipFill>
-                    <a:blip r:embed="rId64" cstate="screen">
+                    <a:blip r:embed="rId68" cstate="screen">
                       <a:extLst>
                         <a:ext uri="{28A0092B-C50C-407E-A947-70E740481C1C}">
                           <a14:useLocalDpi xmlns:a14="http://schemas.microsoft.com/office/drawing/2010/main"/>
@@ -33886,9 +34245,10 @@
       <w:r>
         <w:rPr>
           <w:rFonts w:cstheme="minorHAnsi"/>
+          <w:noProof/>
         </w:rPr>
         <w:drawing>
-          <wp:anchor distT="0" distB="0" distL="114300" distR="114300" simplePos="0" relativeHeight="251737600" behindDoc="1" locked="0" layoutInCell="1" allowOverlap="1" wp14:anchorId="62BCE0DA" wp14:editId="2B6CFB7A">
+          <wp:anchor distT="0" distB="0" distL="114300" distR="114300" simplePos="0" relativeHeight="251676672" behindDoc="1" locked="0" layoutInCell="1" allowOverlap="1" wp14:anchorId="62BCE0DA" wp14:editId="2B6CFB7A">
             <wp:simplePos x="0" y="0"/>
             <wp:positionH relativeFrom="column">
               <wp:posOffset>3427019</wp:posOffset>
@@ -33919,7 +34279,7 @@
                     <pic:cNvPicPr/>
                   </pic:nvPicPr>
                   <pic:blipFill>
-                    <a:blip r:embed="rId65">
+                    <a:blip r:embed="rId69">
                       <a:extLst>
                         <a:ext uri="{28A0092B-C50C-407E-A947-70E740481C1C}">
                           <a14:useLocalDpi xmlns:a14="http://schemas.microsoft.com/office/drawing/2010/main" val="0"/>
@@ -34292,7 +34652,7 @@
           <w:noProof/>
         </w:rPr>
         <w:drawing>
-          <wp:anchor distT="0" distB="0" distL="114300" distR="114300" simplePos="0" relativeHeight="251676160" behindDoc="0" locked="0" layoutInCell="1" allowOverlap="1" wp14:anchorId="10ED0FE4" wp14:editId="0EF83E0E">
+          <wp:anchor distT="0" distB="0" distL="114300" distR="114300" simplePos="0" relativeHeight="251662336" behindDoc="0" locked="0" layoutInCell="1" allowOverlap="1" wp14:anchorId="10ED0FE4" wp14:editId="0EF83E0E">
             <wp:simplePos x="0" y="0"/>
             <wp:positionH relativeFrom="margin">
               <wp:posOffset>587520</wp:posOffset>
@@ -34317,7 +34677,7 @@
                     </pic:cNvPicPr>
                   </pic:nvPicPr>
                   <pic:blipFill>
-                    <a:blip r:embed="rId66">
+                    <a:blip r:embed="rId70">
                       <a:extLst>
                         <a:ext uri="{28A0092B-C50C-407E-A947-70E740481C1C}">
                           <a14:useLocalDpi xmlns:a14="http://schemas.microsoft.com/office/drawing/2010/main"/>
@@ -34703,7 +35063,7 @@
                     <pic:cNvPicPr/>
                   </pic:nvPicPr>
                   <pic:blipFill>
-                    <a:blip r:embed="rId67" cstate="screen">
+                    <a:blip r:embed="rId71" cstate="screen">
                       <a:extLst>
                         <a:ext uri="{28A0092B-C50C-407E-A947-70E740481C1C}">
                           <a14:useLocalDpi xmlns:a14="http://schemas.microsoft.com/office/drawing/2010/main"/>
@@ -34935,8 +35295,8 @@
           <w:lang w:val="en-US"/>
         </w:rPr>
       </w:pPr>
-      <w:bookmarkStart w:id="45" w:name="_Toc41482603"/>
-      <w:bookmarkStart w:id="46" w:name="_Toc41680381"/>
+      <w:bookmarkStart w:id="45" w:name="_Toc41680381"/>
+      <w:bookmarkStart w:id="46" w:name="_Toc41482603"/>
       <w:r>
         <w:rPr>
           <w:lang w:val="en-US"/>
@@ -34973,7 +35333,7 @@
         </w:rPr>
         <w:t>Daily SCRUM log</w:t>
       </w:r>
-      <w:bookmarkEnd w:id="46"/>
+      <w:bookmarkEnd w:id="45"/>
     </w:p>
     <w:p>
       <w:pPr>
@@ -35048,7 +35408,7 @@
                     </pic:cNvPicPr>
                   </pic:nvPicPr>
                   <pic:blipFill>
-                    <a:blip r:embed="rId68" cstate="screen">
+                    <a:blip r:embed="rId72" cstate="screen">
                       <a:extLst>
                         <a:ext uri="{28A0092B-C50C-407E-A947-70E740481C1C}">
                           <a14:useLocalDpi xmlns:a14="http://schemas.microsoft.com/office/drawing/2010/main"/>
@@ -35239,7 +35599,7 @@
         </w:rPr>
         <w:t xml:space="preserve"> hos </w:t>
       </w:r>
-      <w:hyperlink r:id="rId69" w:history="1">
+      <w:hyperlink r:id="rId73" w:history="1">
         <w:r>
           <w:rPr>
             <w:rStyle w:val="Hyperlink"/>
@@ -35557,7 +35917,7 @@
         </w:rPr>
         <w:t xml:space="preserve"> i </w:t>
       </w:r>
-      <w:hyperlink r:id="rId70" w:history="1">
+      <w:hyperlink r:id="rId74" w:history="1">
         <w:r>
           <w:rPr>
             <w:rStyle w:val="Hyperlink"/>
@@ -35635,7 +35995,7 @@
                     </pic:cNvPicPr>
                   </pic:nvPicPr>
                   <pic:blipFill>
-                    <a:blip r:embed="rId71" cstate="screen">
+                    <a:blip r:embed="rId75" cstate="screen">
                       <a:extLst>
                         <a:ext uri="{28A0092B-C50C-407E-A947-70E740481C1C}">
                           <a14:useLocalDpi xmlns:a14="http://schemas.microsoft.com/office/drawing/2010/main"/>
@@ -37257,7 +37617,7 @@
                     </pic:cNvPicPr>
                   </pic:nvPicPr>
                   <pic:blipFill>
-                    <a:blip r:embed="rId72" cstate="screen">
+                    <a:blip r:embed="rId76" cstate="screen">
                       <a:extLst>
                         <a:ext uri="{28A0092B-C50C-407E-A947-70E740481C1C}">
                           <a14:useLocalDpi xmlns:a14="http://schemas.microsoft.com/office/drawing/2010/main"/>
@@ -38261,7 +38621,7 @@
                     </pic:cNvPicPr>
                   </pic:nvPicPr>
                   <pic:blipFill>
-                    <a:blip r:embed="rId64" cstate="screen">
+                    <a:blip r:embed="rId68" cstate="screen">
                       <a:extLst>
                         <a:ext uri="{28A0092B-C50C-407E-A947-70E740481C1C}">
                           <a14:useLocalDpi xmlns:a14="http://schemas.microsoft.com/office/drawing/2010/main"/>
@@ -38402,7 +38762,7 @@
                     </pic:cNvPicPr>
                   </pic:nvPicPr>
                   <pic:blipFill>
-                    <a:blip r:embed="rId73">
+                    <a:blip r:embed="rId77">
                       <a:extLst>
                         <a:ext uri="{28A0092B-C50C-407E-A947-70E740481C1C}">
                           <a14:useLocalDpi xmlns:a14="http://schemas.microsoft.com/office/drawing/2010/main"/>
@@ -39694,7 +40054,7 @@
                     </pic:cNvPicPr>
                   </pic:nvPicPr>
                   <pic:blipFill>
-                    <a:blip r:embed="rId74" cstate="screen">
+                    <a:blip r:embed="rId78" cstate="screen">
                       <a:extLst>
                         <a:ext uri="{28A0092B-C50C-407E-A947-70E740481C1C}">
                           <a14:useLocalDpi xmlns:a14="http://schemas.microsoft.com/office/drawing/2010/main"/>
@@ -39762,7 +40122,7 @@
                     </pic:cNvPicPr>
                   </pic:nvPicPr>
                   <pic:blipFill>
-                    <a:blip r:embed="rId75" cstate="screen">
+                    <a:blip r:embed="rId79" cstate="screen">
                       <a:extLst>
                         <a:ext uri="{28A0092B-C50C-407E-A947-70E740481C1C}">
                           <a14:useLocalDpi xmlns:a14="http://schemas.microsoft.com/office/drawing/2010/main"/>
@@ -39829,7 +40189,7 @@
                     </pic:cNvPicPr>
                   </pic:nvPicPr>
                   <pic:blipFill>
-                    <a:blip r:embed="rId76" cstate="screen">
+                    <a:blip r:embed="rId80" cstate="screen">
                       <a:extLst>
                         <a:ext uri="{28A0092B-C50C-407E-A947-70E740481C1C}">
                           <a14:useLocalDpi xmlns:a14="http://schemas.microsoft.com/office/drawing/2010/main"/>
@@ -39896,7 +40256,7 @@
                     </pic:cNvPicPr>
                   </pic:nvPicPr>
                   <pic:blipFill>
-                    <a:blip r:embed="rId77" cstate="screen">
+                    <a:blip r:embed="rId81" cstate="screen">
                       <a:extLst>
                         <a:ext uri="{28A0092B-C50C-407E-A947-70E740481C1C}">
                           <a14:useLocalDpi xmlns:a14="http://schemas.microsoft.com/office/drawing/2010/main"/>
@@ -39963,7 +40323,7 @@
                     </pic:cNvPicPr>
                   </pic:nvPicPr>
                   <pic:blipFill>
-                    <a:blip r:embed="rId78" cstate="screen">
+                    <a:blip r:embed="rId82" cstate="screen">
                       <a:extLst>
                         <a:ext uri="{28A0092B-C50C-407E-A947-70E740481C1C}">
                           <a14:useLocalDpi xmlns:a14="http://schemas.microsoft.com/office/drawing/2010/main"/>
@@ -41213,7 +41573,7 @@
                     </pic:cNvPicPr>
                   </pic:nvPicPr>
                   <pic:blipFill>
-                    <a:blip r:embed="rId79" cstate="screen">
+                    <a:blip r:embed="rId83" cstate="screen">
                       <a:extLst>
                         <a:ext uri="{28A0092B-C50C-407E-A947-70E740481C1C}">
                           <a14:useLocalDpi xmlns:a14="http://schemas.microsoft.com/office/drawing/2010/main"/>
@@ -41830,7 +42190,7 @@
       <w:r>
         <w:t>User-stories</w:t>
       </w:r>
-      <w:bookmarkEnd w:id="45"/>
+      <w:bookmarkEnd w:id="46"/>
       <w:bookmarkEnd w:id="48"/>
     </w:p>
     <w:p>
@@ -43499,52 +43859,31 @@
         <w:ind w:firstLine="1304"/>
         <w:rPr>
           <w:rFonts w:cstheme="minorHAnsi"/>
-          <w:lang w:val="en-US"/>
-        </w:rPr>
-      </w:pPr>
-      <w:r>
-        <w:rPr>
-          <w:rFonts w:cstheme="minorHAnsi"/>
-          <w:lang w:val="en-US"/>
-        </w:rPr>
-        <w:t xml:space="preserve">#42 </w:t>
+        </w:rPr>
+      </w:pPr>
+      <w:r>
+        <w:rPr>
+          <w:rFonts w:cstheme="minorHAnsi"/>
+        </w:rPr>
+        <w:t xml:space="preserve">#42 Opstart på 2D SVG (Learning to </w:t>
       </w:r>
       <w:proofErr w:type="spellStart"/>
       <w:r>
         <w:rPr>
           <w:rFonts w:cstheme="minorHAnsi"/>
-          <w:lang w:val="en-US"/>
-        </w:rPr>
-        <w:t>Opstart</w:t>
+        </w:rPr>
+        <w:t>walk</w:t>
       </w:r>
       <w:proofErr w:type="spellEnd"/>
       <w:r>
         <w:rPr>
           <w:rFonts w:cstheme="minorHAnsi"/>
-          <w:lang w:val="en-US"/>
-        </w:rPr>
-        <w:t xml:space="preserve"> </w:t>
-      </w:r>
-      <w:proofErr w:type="spellStart"/>
-      <w:r>
-        <w:rPr>
-          <w:rFonts w:cstheme="minorHAnsi"/>
-          <w:lang w:val="en-US"/>
-        </w:rPr>
-        <w:t>på</w:t>
-      </w:r>
-      <w:proofErr w:type="spellEnd"/>
-      <w:r>
-        <w:rPr>
-          <w:rFonts w:cstheme="minorHAnsi"/>
-          <w:lang w:val="en-US"/>
-        </w:rPr>
-        <w:t xml:space="preserve"> 2D SVG (Learning to walk)</w:t>
-      </w:r>
-      <w:r>
-        <w:rPr>
-          <w:rFonts w:cstheme="minorHAnsi"/>
-          <w:lang w:val="en-US"/>
+        </w:rPr>
+        <w:t>)</w:t>
+      </w:r>
+      <w:r>
+        <w:rPr>
+          <w:rFonts w:cstheme="minorHAnsi"/>
         </w:rPr>
         <w:tab/>
       </w:r>
@@ -43558,7 +43897,6 @@
           <w:bCs/>
           <w:sz w:val="36"/>
           <w:szCs w:val="36"/>
-          <w:lang w:val="en-US"/>
         </w:rPr>
       </w:pPr>
     </w:p>
@@ -48407,8 +48745,8 @@
           <w:lang w:val="en-US"/>
         </w:rPr>
         <w:sectPr>
-          <w:headerReference w:type="default" r:id="rId80"/>
-          <w:footerReference w:type="default" r:id="rId81"/>
+          <w:headerReference w:type="default" r:id="rId84"/>
+          <w:footerReference w:type="default" r:id="rId85"/>
           <w:pgSz w:w="11906" w:h="16838"/>
           <w:pgMar w:top="973" w:right="1134" w:bottom="1701" w:left="1134" w:header="426" w:footer="185" w:gutter="0"/>
           <w:cols w:space="708"/>
@@ -48436,7 +48774,7 @@
                     <pic:cNvPicPr/>
                   </pic:nvPicPr>
                   <pic:blipFill>
-                    <a:blip r:embed="rId82"/>
+                    <a:blip r:embed="rId86"/>
                     <a:stretch>
                       <a:fillRect/>
                     </a:stretch>
@@ -48527,7 +48865,7 @@
                     <pic:cNvPicPr/>
                   </pic:nvPicPr>
                   <pic:blipFill>
-                    <a:blip r:embed="rId83">
+                    <a:blip r:embed="rId87">
                       <a:extLst>
                         <a:ext uri="{28A0092B-C50C-407E-A947-70E740481C1C}">
                           <a14:useLocalDpi xmlns:a14="http://schemas.microsoft.com/office/drawing/2010/main"/>
@@ -48643,7 +48981,7 @@
                     <pic:cNvPicPr/>
                   </pic:nvPicPr>
                   <pic:blipFill>
-                    <a:blip r:embed="rId84" cstate="screen">
+                    <a:blip r:embed="rId88" cstate="screen">
                       <a:extLst>
                         <a:ext uri="{28A0092B-C50C-407E-A947-70E740481C1C}">
                           <a14:useLocalDpi xmlns:a14="http://schemas.microsoft.com/office/drawing/2010/main"/>
@@ -48789,7 +49127,7 @@
                     </pic:cNvPicPr>
                   </pic:nvPicPr>
                   <pic:blipFill>
-                    <a:blip r:embed="rId85" cstate="screen">
+                    <a:blip r:embed="rId89" cstate="screen">
                       <a:extLst>
                         <a:ext uri="{28A0092B-C50C-407E-A947-70E740481C1C}">
                           <a14:useLocalDpi xmlns:a14="http://schemas.microsoft.com/office/drawing/2010/main"/>
@@ -48912,7 +49250,7 @@
                     </pic:cNvPicPr>
                   </pic:nvPicPr>
                   <pic:blipFill>
-                    <a:blip r:embed="rId86">
+                    <a:blip r:embed="rId90">
                       <a:extLst>
                         <a:ext uri="{28A0092B-C50C-407E-A947-70E740481C1C}">
                           <a14:useLocalDpi xmlns:a14="http://schemas.microsoft.com/office/drawing/2010/main"/>
@@ -49065,7 +49403,7 @@
           </mc:Choice>
           <mc:Fallback>
             <w:pict>
-              <v:rect w14:anchorId="12DE7AD3" id="Rektangel 123" o:spid="_x0000_s1026" style="position:absolute;margin-left:291.15pt;margin-top:119.3pt;width:4.65pt;height:6.75pt;rotation:1146740fd;z-index:251739648;visibility:visible;mso-wrap-style:square;mso-wrap-distance-left:9pt;mso-wrap-distance-top:0;mso-wrap-distance-right:9pt;mso-wrap-distance-bottom:0;mso-position-horizontal:absolute;mso-position-horizontal-relative:text;mso-position-vertical:absolute;mso-position-vertical-relative:text;v-text-anchor:middle" o:gfxdata="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" fillcolor="white [3212]" stroked="f" strokeweight="2pt"/>
+              <v:rect w14:anchorId="56F7BE8C" id="Rektangel 123" o:spid="_x0000_s1026" style="position:absolute;margin-left:291.15pt;margin-top:119.3pt;width:4.65pt;height:6.75pt;rotation:1146740fd;z-index:251739648;visibility:visible;mso-wrap-style:square;mso-wrap-distance-left:9pt;mso-wrap-distance-top:0;mso-wrap-distance-right:9pt;mso-wrap-distance-bottom:0;mso-position-horizontal:absolute;mso-position-horizontal-relative:text;mso-position-vertical:absolute;mso-position-vertical-relative:text;v-text-anchor:middle" o:gfxdata="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" fillcolor="white [3212]" stroked="f" strokeweight="2pt"/>
             </w:pict>
           </mc:Fallback>
         </mc:AlternateContent>
@@ -49093,7 +49431,7 @@
                     </pic:cNvPicPr>
                   </pic:nvPicPr>
                   <pic:blipFill>
-                    <a:blip r:embed="rId87">
+                    <a:blip r:embed="rId91">
                       <a:extLst>
                         <a:ext uri="{28A0092B-C50C-407E-A947-70E740481C1C}">
                           <a14:useLocalDpi xmlns:a14="http://schemas.microsoft.com/office/drawing/2010/main" val="0"/>
@@ -49192,7 +49530,7 @@
                     </pic:cNvPicPr>
                   </pic:nvPicPr>
                   <pic:blipFill>
-                    <a:blip r:embed="rId88">
+                    <a:blip r:embed="rId92">
                       <a:extLst>
                         <a:ext uri="{28A0092B-C50C-407E-A947-70E740481C1C}">
                           <a14:useLocalDpi xmlns:a14="http://schemas.microsoft.com/office/drawing/2010/main" val="0"/>
@@ -52581,7 +52919,7 @@
 </file>
 
 <file path=customXml/itemProps1.xml><?xml version="1.0" encoding="utf-8"?>
-<ds:datastoreItem xmlns:ds="http://schemas.openxmlformats.org/officeDocument/2006/customXml" ds:itemID="{3F170A9D-99B3-46B5-9DDD-B37709ACE84F}">
+<ds:datastoreItem xmlns:ds="http://schemas.openxmlformats.org/officeDocument/2006/customXml" ds:itemID="{BD900025-BDAD-481C-85B2-16D2A18C02C9}">
   <ds:schemaRefs>
     <ds:schemaRef ds:uri="http://schemas.openxmlformats.org/officeDocument/2006/bibliography"/>
   </ds:schemaRefs>

</xml_diff>